<commit_message>
finished added pause/resume button + implemented Pomodoro Strict mode + cosmetic changes for the timer
</commit_message>
<xml_diff>
--- a/doc/User guides/myAgilePomodoro_3.2.0.docx
+++ b/doc/User guides/myAgilePomodoro_3.2.0.docx
@@ -303,7 +303,7 @@
           <w:r>
             <w:fldChar w:fldCharType="separate"/>
           </w:r>
-          <w:hyperlink w:anchor="_Toc409771972" w:history="1">
+          <w:hyperlink w:anchor="_Toc409955751" w:history="1">
             <w:r>
               <w:rPr>
                 <w:rStyle w:val="Hyperlink"/>
@@ -330,7 +330,7 @@
                 <w:noProof/>
                 <w:webHidden/>
               </w:rPr>
-              <w:instrText xml:space="preserve"> PAGEREF _Toc409771972 \h </w:instrText>
+              <w:instrText xml:space="preserve"> PAGEREF _Toc409955751 \h </w:instrText>
             </w:r>
             <w:r>
               <w:rPr>
@@ -373,7 +373,7 @@
               <w:lang w:val="fr-FR" w:eastAsia="fr-FR"/>
             </w:rPr>
           </w:pPr>
-          <w:hyperlink w:anchor="_Toc409771973" w:history="1">
+          <w:hyperlink w:anchor="_Toc409955752" w:history="1">
             <w:r>
               <w:rPr>
                 <w:rStyle w:val="Hyperlink"/>
@@ -400,7 +400,7 @@
                 <w:noProof/>
                 <w:webHidden/>
               </w:rPr>
-              <w:instrText xml:space="preserve"> PAGEREF _Toc409771973 \h </w:instrText>
+              <w:instrText xml:space="preserve"> PAGEREF _Toc409955752 \h </w:instrText>
             </w:r>
             <w:r>
               <w:rPr>
@@ -443,7 +443,7 @@
               <w:lang w:val="fr-FR" w:eastAsia="fr-FR"/>
             </w:rPr>
           </w:pPr>
-          <w:hyperlink w:anchor="_Toc409771974" w:history="1">
+          <w:hyperlink w:anchor="_Toc409955753" w:history="1">
             <w:r>
               <w:rPr>
                 <w:rStyle w:val="Hyperlink"/>
@@ -470,7 +470,7 @@
                 <w:noProof/>
                 <w:webHidden/>
               </w:rPr>
-              <w:instrText xml:space="preserve"> PAGEREF _Toc409771974 \h </w:instrText>
+              <w:instrText xml:space="preserve"> PAGEREF _Toc409955753 \h </w:instrText>
             </w:r>
             <w:r>
               <w:rPr>
@@ -513,7 +513,7 @@
               <w:lang w:val="fr-FR" w:eastAsia="fr-FR"/>
             </w:rPr>
           </w:pPr>
-          <w:hyperlink w:anchor="_Toc409771975" w:history="1">
+          <w:hyperlink w:anchor="_Toc409955754" w:history="1">
             <w:r>
               <w:rPr>
                 <w:rStyle w:val="Hyperlink"/>
@@ -540,7 +540,7 @@
                 <w:noProof/>
                 <w:webHidden/>
               </w:rPr>
-              <w:instrText xml:space="preserve"> PAGEREF _Toc409771975 \h </w:instrText>
+              <w:instrText xml:space="preserve"> PAGEREF _Toc409955754 \h </w:instrText>
             </w:r>
             <w:r>
               <w:rPr>
@@ -583,7 +583,7 @@
               <w:lang w:val="fr-FR" w:eastAsia="fr-FR"/>
             </w:rPr>
           </w:pPr>
-          <w:hyperlink w:anchor="_Toc409771976" w:history="1">
+          <w:hyperlink w:anchor="_Toc409955755" w:history="1">
             <w:r>
               <w:rPr>
                 <w:rStyle w:val="Hyperlink"/>
@@ -610,7 +610,7 @@
                 <w:noProof/>
                 <w:webHidden/>
               </w:rPr>
-              <w:instrText xml:space="preserve"> PAGEREF _Toc409771976 \h </w:instrText>
+              <w:instrText xml:space="preserve"> PAGEREF _Toc409955755 \h </w:instrText>
             </w:r>
             <w:r>
               <w:rPr>
@@ -653,7 +653,7 @@
               <w:lang w:val="fr-FR" w:eastAsia="fr-FR"/>
             </w:rPr>
           </w:pPr>
-          <w:hyperlink w:anchor="_Toc409771977" w:history="1">
+          <w:hyperlink w:anchor="_Toc409955756" w:history="1">
             <w:r>
               <w:rPr>
                 <w:rStyle w:val="Hyperlink"/>
@@ -680,7 +680,7 @@
                 <w:noProof/>
                 <w:webHidden/>
               </w:rPr>
-              <w:instrText xml:space="preserve"> PAGEREF _Toc409771977 \h </w:instrText>
+              <w:instrText xml:space="preserve"> PAGEREF _Toc409955756 \h </w:instrText>
             </w:r>
             <w:r>
               <w:rPr>
@@ -723,7 +723,7 @@
               <w:lang w:val="fr-FR" w:eastAsia="fr-FR"/>
             </w:rPr>
           </w:pPr>
-          <w:hyperlink w:anchor="_Toc409771978" w:history="1">
+          <w:hyperlink w:anchor="_Toc409955757" w:history="1">
             <w:r>
               <w:rPr>
                 <w:rStyle w:val="Hyperlink"/>
@@ -750,7 +750,7 @@
                 <w:noProof/>
                 <w:webHidden/>
               </w:rPr>
-              <w:instrText xml:space="preserve"> PAGEREF _Toc409771978 \h </w:instrText>
+              <w:instrText xml:space="preserve"> PAGEREF _Toc409955757 \h </w:instrText>
             </w:r>
             <w:r>
               <w:rPr>
@@ -793,7 +793,7 @@
               <w:lang w:val="fr-FR" w:eastAsia="fr-FR"/>
             </w:rPr>
           </w:pPr>
-          <w:hyperlink w:anchor="_Toc409771979" w:history="1">
+          <w:hyperlink w:anchor="_Toc409955758" w:history="1">
             <w:r>
               <w:rPr>
                 <w:rStyle w:val="Hyperlink"/>
@@ -820,7 +820,7 @@
                 <w:noProof/>
                 <w:webHidden/>
               </w:rPr>
-              <w:instrText xml:space="preserve"> PAGEREF _Toc409771979 \h </w:instrText>
+              <w:instrText xml:space="preserve"> PAGEREF _Toc409955758 \h </w:instrText>
             </w:r>
             <w:r>
               <w:rPr>
@@ -863,7 +863,7 @@
               <w:lang w:val="fr-FR" w:eastAsia="fr-FR"/>
             </w:rPr>
           </w:pPr>
-          <w:hyperlink w:anchor="_Toc409771980" w:history="1">
+          <w:hyperlink w:anchor="_Toc409955759" w:history="1">
             <w:r>
               <w:rPr>
                 <w:rStyle w:val="Hyperlink"/>
@@ -890,7 +890,7 @@
                 <w:noProof/>
                 <w:webHidden/>
               </w:rPr>
-              <w:instrText xml:space="preserve"> PAGEREF _Toc409771980 \h </w:instrText>
+              <w:instrText xml:space="preserve"> PAGEREF _Toc409955759 \h </w:instrText>
             </w:r>
             <w:r>
               <w:rPr>
@@ -933,7 +933,7 @@
               <w:lang w:val="fr-FR" w:eastAsia="fr-FR"/>
             </w:rPr>
           </w:pPr>
-          <w:hyperlink w:anchor="_Toc409771981" w:history="1">
+          <w:hyperlink w:anchor="_Toc409955760" w:history="1">
             <w:r>
               <w:rPr>
                 <w:rStyle w:val="Hyperlink"/>
@@ -960,7 +960,7 @@
                 <w:noProof/>
                 <w:webHidden/>
               </w:rPr>
-              <w:instrText xml:space="preserve"> PAGEREF _Toc409771981 \h </w:instrText>
+              <w:instrText xml:space="preserve"> PAGEREF _Toc409955760 \h </w:instrText>
             </w:r>
             <w:r>
               <w:rPr>
@@ -1003,7 +1003,7 @@
               <w:lang w:val="fr-FR" w:eastAsia="fr-FR"/>
             </w:rPr>
           </w:pPr>
-          <w:hyperlink w:anchor="_Toc409771982" w:history="1">
+          <w:hyperlink w:anchor="_Toc409955761" w:history="1">
             <w:r>
               <w:rPr>
                 <w:rStyle w:val="Hyperlink"/>
@@ -1030,7 +1030,7 @@
                 <w:noProof/>
                 <w:webHidden/>
               </w:rPr>
-              <w:instrText xml:space="preserve"> PAGEREF _Toc409771982 \h </w:instrText>
+              <w:instrText xml:space="preserve"> PAGEREF _Toc409955761 \h </w:instrText>
             </w:r>
             <w:r>
               <w:rPr>
@@ -1073,7 +1073,7 @@
               <w:lang w:val="fr-FR" w:eastAsia="fr-FR"/>
             </w:rPr>
           </w:pPr>
-          <w:hyperlink w:anchor="_Toc409771983" w:history="1">
+          <w:hyperlink w:anchor="_Toc409955762" w:history="1">
             <w:r>
               <w:rPr>
                 <w:rStyle w:val="Hyperlink"/>
@@ -1100,7 +1100,7 @@
                 <w:noProof/>
                 <w:webHidden/>
               </w:rPr>
-              <w:instrText xml:space="preserve"> PAGEREF _Toc409771983 \h </w:instrText>
+              <w:instrText xml:space="preserve"> PAGEREF _Toc409955762 \h </w:instrText>
             </w:r>
             <w:r>
               <w:rPr>
@@ -1143,7 +1143,7 @@
               <w:lang w:val="fr-FR" w:eastAsia="fr-FR"/>
             </w:rPr>
           </w:pPr>
-          <w:hyperlink w:anchor="_Toc409771984" w:history="1">
+          <w:hyperlink w:anchor="_Toc409955763" w:history="1">
             <w:r>
               <w:rPr>
                 <w:rStyle w:val="Hyperlink"/>
@@ -1170,7 +1170,7 @@
                 <w:noProof/>
                 <w:webHidden/>
               </w:rPr>
-              <w:instrText xml:space="preserve"> PAGEREF _Toc409771984 \h </w:instrText>
+              <w:instrText xml:space="preserve"> PAGEREF _Toc409955763 \h </w:instrText>
             </w:r>
             <w:r>
               <w:rPr>
@@ -1213,7 +1213,7 @@
               <w:lang w:val="fr-FR" w:eastAsia="fr-FR"/>
             </w:rPr>
           </w:pPr>
-          <w:hyperlink w:anchor="_Toc409771985" w:history="1">
+          <w:hyperlink w:anchor="_Toc409955764" w:history="1">
             <w:r>
               <w:rPr>
                 <w:rStyle w:val="Hyperlink"/>
@@ -1240,7 +1240,7 @@
                 <w:noProof/>
                 <w:webHidden/>
               </w:rPr>
-              <w:instrText xml:space="preserve"> PAGEREF _Toc409771985 \h </w:instrText>
+              <w:instrText xml:space="preserve"> PAGEREF _Toc409955764 \h </w:instrText>
             </w:r>
             <w:r>
               <w:rPr>
@@ -1260,7 +1260,7 @@
                 <w:noProof/>
                 <w:webHidden/>
               </w:rPr>
-              <w:t>9</w:t>
+              <w:t>10</w:t>
             </w:r>
             <w:r>
               <w:rPr>
@@ -1283,7 +1283,7 @@
               <w:lang w:val="fr-FR" w:eastAsia="fr-FR"/>
             </w:rPr>
           </w:pPr>
-          <w:hyperlink w:anchor="_Toc409771986" w:history="1">
+          <w:hyperlink w:anchor="_Toc409955765" w:history="1">
             <w:r>
               <w:rPr>
                 <w:rStyle w:val="Hyperlink"/>
@@ -1310,7 +1310,7 @@
                 <w:noProof/>
                 <w:webHidden/>
               </w:rPr>
-              <w:instrText xml:space="preserve"> PAGEREF _Toc409771986 \h </w:instrText>
+              <w:instrText xml:space="preserve"> PAGEREF _Toc409955765 \h </w:instrText>
             </w:r>
             <w:r>
               <w:rPr>
@@ -1353,7 +1353,7 @@
               <w:lang w:val="fr-FR" w:eastAsia="fr-FR"/>
             </w:rPr>
           </w:pPr>
-          <w:hyperlink w:anchor="_Toc409771987" w:history="1">
+          <w:hyperlink w:anchor="_Toc409955766" w:history="1">
             <w:r>
               <w:rPr>
                 <w:rStyle w:val="Hyperlink"/>
@@ -1380,7 +1380,7 @@
                 <w:noProof/>
                 <w:webHidden/>
               </w:rPr>
-              <w:instrText xml:space="preserve"> PAGEREF _Toc409771987 \h </w:instrText>
+              <w:instrText xml:space="preserve"> PAGEREF _Toc409955766 \h </w:instrText>
             </w:r>
             <w:r>
               <w:rPr>
@@ -1423,7 +1423,7 @@
               <w:lang w:val="fr-FR" w:eastAsia="fr-FR"/>
             </w:rPr>
           </w:pPr>
-          <w:hyperlink w:anchor="_Toc409771988" w:history="1">
+          <w:hyperlink w:anchor="_Toc409955767" w:history="1">
             <w:r>
               <w:rPr>
                 <w:rStyle w:val="Hyperlink"/>
@@ -1450,7 +1450,7 @@
                 <w:noProof/>
                 <w:webHidden/>
               </w:rPr>
-              <w:instrText xml:space="preserve"> PAGEREF _Toc409771988 \h </w:instrText>
+              <w:instrText xml:space="preserve"> PAGEREF _Toc409955767 \h </w:instrText>
             </w:r>
             <w:r>
               <w:rPr>
@@ -1493,7 +1493,7 @@
               <w:lang w:val="fr-FR" w:eastAsia="fr-FR"/>
             </w:rPr>
           </w:pPr>
-          <w:hyperlink w:anchor="_Toc409771989" w:history="1">
+          <w:hyperlink w:anchor="_Toc409955768" w:history="1">
             <w:r>
               <w:rPr>
                 <w:rStyle w:val="Hyperlink"/>
@@ -1520,7 +1520,7 @@
                 <w:noProof/>
                 <w:webHidden/>
               </w:rPr>
-              <w:instrText xml:space="preserve"> PAGEREF _Toc409771989 \h </w:instrText>
+              <w:instrText xml:space="preserve"> PAGEREF _Toc409955768 \h </w:instrText>
             </w:r>
             <w:r>
               <w:rPr>
@@ -1563,7 +1563,7 @@
               <w:lang w:val="fr-FR" w:eastAsia="fr-FR"/>
             </w:rPr>
           </w:pPr>
-          <w:hyperlink w:anchor="_Toc409771990" w:history="1">
+          <w:hyperlink w:anchor="_Toc409955769" w:history="1">
             <w:r>
               <w:rPr>
                 <w:rStyle w:val="Hyperlink"/>
@@ -1590,7 +1590,7 @@
                 <w:noProof/>
                 <w:webHidden/>
               </w:rPr>
-              <w:instrText xml:space="preserve"> PAGEREF _Toc409771990 \h </w:instrText>
+              <w:instrText xml:space="preserve"> PAGEREF _Toc409955769 \h </w:instrText>
             </w:r>
             <w:r>
               <w:rPr>
@@ -1633,7 +1633,7 @@
               <w:lang w:val="fr-FR" w:eastAsia="fr-FR"/>
             </w:rPr>
           </w:pPr>
-          <w:hyperlink w:anchor="_Toc409771991" w:history="1">
+          <w:hyperlink w:anchor="_Toc409955770" w:history="1">
             <w:r>
               <w:rPr>
                 <w:rStyle w:val="Hyperlink"/>
@@ -1660,7 +1660,7 @@
                 <w:noProof/>
                 <w:webHidden/>
               </w:rPr>
-              <w:instrText xml:space="preserve"> PAGEREF _Toc409771991 \h </w:instrText>
+              <w:instrText xml:space="preserve"> PAGEREF _Toc409955770 \h </w:instrText>
             </w:r>
             <w:r>
               <w:rPr>
@@ -1703,7 +1703,7 @@
               <w:lang w:val="fr-FR" w:eastAsia="fr-FR"/>
             </w:rPr>
           </w:pPr>
-          <w:hyperlink w:anchor="_Toc409771992" w:history="1">
+          <w:hyperlink w:anchor="_Toc409955771" w:history="1">
             <w:r>
               <w:rPr>
                 <w:rStyle w:val="Hyperlink"/>
@@ -1730,7 +1730,7 @@
                 <w:noProof/>
                 <w:webHidden/>
               </w:rPr>
-              <w:instrText xml:space="preserve"> PAGEREF _Toc409771992 \h </w:instrText>
+              <w:instrText xml:space="preserve"> PAGEREF _Toc409955771 \h </w:instrText>
             </w:r>
             <w:r>
               <w:rPr>
@@ -1773,7 +1773,7 @@
               <w:lang w:val="fr-FR" w:eastAsia="fr-FR"/>
             </w:rPr>
           </w:pPr>
-          <w:hyperlink w:anchor="_Toc409771993" w:history="1">
+          <w:hyperlink w:anchor="_Toc409955772" w:history="1">
             <w:r>
               <w:rPr>
                 <w:rStyle w:val="Hyperlink"/>
@@ -1800,7 +1800,77 @@
                 <w:noProof/>
                 <w:webHidden/>
               </w:rPr>
-              <w:instrText xml:space="preserve"> PAGEREF _Toc409771993 \h </w:instrText>
+              <w:instrText xml:space="preserve"> PAGEREF _Toc409955772 \h </w:instrText>
+            </w:r>
+            <w:r>
+              <w:rPr>
+                <w:noProof/>
+                <w:webHidden/>
+              </w:rPr>
+            </w:r>
+            <w:r>
+              <w:rPr>
+                <w:noProof/>
+                <w:webHidden/>
+              </w:rPr>
+              <w:fldChar w:fldCharType="separate"/>
+            </w:r>
+            <w:r>
+              <w:rPr>
+                <w:noProof/>
+                <w:webHidden/>
+              </w:rPr>
+              <w:t>12</w:t>
+            </w:r>
+            <w:r>
+              <w:rPr>
+                <w:noProof/>
+                <w:webHidden/>
+              </w:rPr>
+              <w:fldChar w:fldCharType="end"/>
+            </w:r>
+          </w:hyperlink>
+        </w:p>
+        <w:p>
+          <w:pPr>
+            <w:pStyle w:val="TOC3"/>
+            <w:tabs>
+              <w:tab w:val="right" w:leader="dot" w:pos="9016"/>
+            </w:tabs>
+            <w:rPr>
+              <w:rFonts w:asciiTheme="minorHAnsi" w:eastAsiaTheme="minorEastAsia" w:hAnsiTheme="minorHAnsi" w:cstheme="minorBidi"/>
+              <w:noProof/>
+              <w:lang w:val="fr-FR" w:eastAsia="fr-FR"/>
+            </w:rPr>
+          </w:pPr>
+          <w:hyperlink w:anchor="_Toc409955773" w:history="1">
+            <w:r>
+              <w:rPr>
+                <w:rStyle w:val="Hyperlink"/>
+                <w:noProof/>
+              </w:rPr>
+              <w:t>How to comply with the Pomodoro Technique® the proper/hard way</w:t>
+            </w:r>
+            <w:r>
+              <w:rPr>
+                <w:noProof/>
+                <w:webHidden/>
+              </w:rPr>
+              <w:tab/>
+            </w:r>
+            <w:r>
+              <w:rPr>
+                <w:noProof/>
+                <w:webHidden/>
+              </w:rPr>
+              <w:fldChar w:fldCharType="begin"/>
+            </w:r>
+            <w:r>
+              <w:rPr>
+                <w:noProof/>
+                <w:webHidden/>
+              </w:rPr>
+              <w:instrText xml:space="preserve"> PAGEREF _Toc409955773 \h </w:instrText>
             </w:r>
             <w:r>
               <w:rPr>
@@ -1843,7 +1913,7 @@
               <w:lang w:val="fr-FR" w:eastAsia="fr-FR"/>
             </w:rPr>
           </w:pPr>
-          <w:hyperlink w:anchor="_Toc409771994" w:history="1">
+          <w:hyperlink w:anchor="_Toc409955774" w:history="1">
             <w:r>
               <w:rPr>
                 <w:rStyle w:val="Hyperlink"/>
@@ -1870,7 +1940,7 @@
                 <w:noProof/>
                 <w:webHidden/>
               </w:rPr>
-              <w:instrText xml:space="preserve"> PAGEREF _Toc409771994 \h </w:instrText>
+              <w:instrText xml:space="preserve"> PAGEREF _Toc409955774 \h </w:instrText>
             </w:r>
             <w:r>
               <w:rPr>
@@ -1913,7 +1983,7 @@
               <w:lang w:val="fr-FR" w:eastAsia="fr-FR"/>
             </w:rPr>
           </w:pPr>
-          <w:hyperlink w:anchor="_Toc409771995" w:history="1">
+          <w:hyperlink w:anchor="_Toc409955775" w:history="1">
             <w:r>
               <w:rPr>
                 <w:rStyle w:val="Hyperlink"/>
@@ -1940,7 +2010,7 @@
                 <w:noProof/>
                 <w:webHidden/>
               </w:rPr>
-              <w:instrText xml:space="preserve"> PAGEREF _Toc409771995 \h </w:instrText>
+              <w:instrText xml:space="preserve"> PAGEREF _Toc409955775 \h </w:instrText>
             </w:r>
             <w:r>
               <w:rPr>
@@ -1983,7 +2053,7 @@
               <w:lang w:val="fr-FR" w:eastAsia="fr-FR"/>
             </w:rPr>
           </w:pPr>
-          <w:hyperlink w:anchor="_Toc409771996" w:history="1">
+          <w:hyperlink w:anchor="_Toc409955776" w:history="1">
             <w:r>
               <w:rPr>
                 <w:rStyle w:val="Hyperlink"/>
@@ -2010,7 +2080,7 @@
                 <w:noProof/>
                 <w:webHidden/>
               </w:rPr>
-              <w:instrText xml:space="preserve"> PAGEREF _Toc409771996 \h </w:instrText>
+              <w:instrText xml:space="preserve"> PAGEREF _Toc409955776 \h </w:instrText>
             </w:r>
             <w:r>
               <w:rPr>
@@ -2053,7 +2123,7 @@
               <w:lang w:val="fr-FR" w:eastAsia="fr-FR"/>
             </w:rPr>
           </w:pPr>
-          <w:hyperlink w:anchor="_Toc409771997" w:history="1">
+          <w:hyperlink w:anchor="_Toc409955777" w:history="1">
             <w:r>
               <w:rPr>
                 <w:rStyle w:val="Hyperlink"/>
@@ -2080,7 +2150,7 @@
                 <w:noProof/>
                 <w:webHidden/>
               </w:rPr>
-              <w:instrText xml:space="preserve"> PAGEREF _Toc409771997 \h </w:instrText>
+              <w:instrText xml:space="preserve"> PAGEREF _Toc409955777 \h </w:instrText>
             </w:r>
             <w:r>
               <w:rPr>
@@ -2123,7 +2193,7 @@
               <w:lang w:val="fr-FR" w:eastAsia="fr-FR"/>
             </w:rPr>
           </w:pPr>
-          <w:hyperlink w:anchor="_Toc409771998" w:history="1">
+          <w:hyperlink w:anchor="_Toc409955778" w:history="1">
             <w:r>
               <w:rPr>
                 <w:rStyle w:val="Hyperlink"/>
@@ -2150,7 +2220,7 @@
                 <w:noProof/>
                 <w:webHidden/>
               </w:rPr>
-              <w:instrText xml:space="preserve"> PAGEREF _Toc409771998 \h </w:instrText>
+              <w:instrText xml:space="preserve"> PAGEREF _Toc409955778 \h </w:instrText>
             </w:r>
             <w:r>
               <w:rPr>
@@ -2193,7 +2263,7 @@
               <w:lang w:val="fr-FR" w:eastAsia="fr-FR"/>
             </w:rPr>
           </w:pPr>
-          <w:hyperlink w:anchor="_Toc409771999" w:history="1">
+          <w:hyperlink w:anchor="_Toc409955779" w:history="1">
             <w:r>
               <w:rPr>
                 <w:rStyle w:val="Hyperlink"/>
@@ -2220,7 +2290,7 @@
                 <w:noProof/>
                 <w:webHidden/>
               </w:rPr>
-              <w:instrText xml:space="preserve"> PAGEREF _Toc409771999 \h </w:instrText>
+              <w:instrText xml:space="preserve"> PAGEREF _Toc409955779 \h </w:instrText>
             </w:r>
             <w:r>
               <w:rPr>
@@ -2240,7 +2310,7 @@
                 <w:noProof/>
                 <w:webHidden/>
               </w:rPr>
-              <w:t>13</w:t>
+              <w:t>14</w:t>
             </w:r>
             <w:r>
               <w:rPr>
@@ -2263,7 +2333,7 @@
               <w:lang w:val="fr-FR" w:eastAsia="fr-FR"/>
             </w:rPr>
           </w:pPr>
-          <w:hyperlink w:anchor="_Toc409772000" w:history="1">
+          <w:hyperlink w:anchor="_Toc409955780" w:history="1">
             <w:r>
               <w:rPr>
                 <w:rStyle w:val="Hyperlink"/>
@@ -2290,7 +2360,7 @@
                 <w:noProof/>
                 <w:webHidden/>
               </w:rPr>
-              <w:instrText xml:space="preserve"> PAGEREF _Toc409772000 \h </w:instrText>
+              <w:instrText xml:space="preserve"> PAGEREF _Toc409955780 \h </w:instrText>
             </w:r>
             <w:r>
               <w:rPr>
@@ -2333,7 +2403,7 @@
               <w:lang w:val="fr-FR" w:eastAsia="fr-FR"/>
             </w:rPr>
           </w:pPr>
-          <w:hyperlink w:anchor="_Toc409772001" w:history="1">
+          <w:hyperlink w:anchor="_Toc409955781" w:history="1">
             <w:r>
               <w:rPr>
                 <w:rStyle w:val="Hyperlink"/>
@@ -2360,7 +2430,7 @@
                 <w:noProof/>
                 <w:webHidden/>
               </w:rPr>
-              <w:instrText xml:space="preserve"> PAGEREF _Toc409772001 \h </w:instrText>
+              <w:instrText xml:space="preserve"> PAGEREF _Toc409955781 \h </w:instrText>
             </w:r>
             <w:r>
               <w:rPr>
@@ -2403,7 +2473,7 @@
               <w:lang w:val="fr-FR" w:eastAsia="fr-FR"/>
             </w:rPr>
           </w:pPr>
-          <w:hyperlink w:anchor="_Toc409772002" w:history="1">
+          <w:hyperlink w:anchor="_Toc409955782" w:history="1">
             <w:r>
               <w:rPr>
                 <w:rStyle w:val="Hyperlink"/>
@@ -2430,7 +2500,7 @@
                 <w:noProof/>
                 <w:webHidden/>
               </w:rPr>
-              <w:instrText xml:space="preserve"> PAGEREF _Toc409772002 \h </w:instrText>
+              <w:instrText xml:space="preserve"> PAGEREF _Toc409955782 \h </w:instrText>
             </w:r>
             <w:r>
               <w:rPr>
@@ -2473,7 +2543,7 @@
               <w:lang w:val="fr-FR" w:eastAsia="fr-FR"/>
             </w:rPr>
           </w:pPr>
-          <w:hyperlink w:anchor="_Toc409772003" w:history="1">
+          <w:hyperlink w:anchor="_Toc409955783" w:history="1">
             <w:r>
               <w:rPr>
                 <w:rStyle w:val="Hyperlink"/>
@@ -2500,7 +2570,7 @@
                 <w:noProof/>
                 <w:webHidden/>
               </w:rPr>
-              <w:instrText xml:space="preserve"> PAGEREF _Toc409772003 \h </w:instrText>
+              <w:instrText xml:space="preserve"> PAGEREF _Toc409955783 \h </w:instrText>
             </w:r>
             <w:r>
               <w:rPr>
@@ -2520,7 +2590,7 @@
                 <w:noProof/>
                 <w:webHidden/>
               </w:rPr>
-              <w:t>14</w:t>
+              <w:t>15</w:t>
             </w:r>
             <w:r>
               <w:rPr>
@@ -2543,7 +2613,7 @@
               <w:lang w:val="fr-FR" w:eastAsia="fr-FR"/>
             </w:rPr>
           </w:pPr>
-          <w:hyperlink w:anchor="_Toc409772004" w:history="1">
+          <w:hyperlink w:anchor="_Toc409955784" w:history="1">
             <w:r>
               <w:rPr>
                 <w:rStyle w:val="Hyperlink"/>
@@ -2570,7 +2640,7 @@
                 <w:noProof/>
                 <w:webHidden/>
               </w:rPr>
-              <w:instrText xml:space="preserve"> PAGEREF _Toc409772004 \h </w:instrText>
+              <w:instrText xml:space="preserve"> PAGEREF _Toc409955784 \h </w:instrText>
             </w:r>
             <w:r>
               <w:rPr>
@@ -2590,7 +2660,7 @@
                 <w:noProof/>
                 <w:webHidden/>
               </w:rPr>
-              <w:t>14</w:t>
+              <w:t>15</w:t>
             </w:r>
             <w:r>
               <w:rPr>
@@ -2603,6 +2673,7 @@
         </w:p>
         <w:p>
           <w:r>
+            <w:lastRenderedPageBreak/>
             <w:fldChar w:fldCharType="end"/>
           </w:r>
         </w:p>
@@ -2612,9 +2683,8 @@
       <w:pPr>
         <w:pStyle w:val="Heading1"/>
       </w:pPr>
-      <w:bookmarkStart w:id="2" w:name="_Toc409771972"/>
-      <w:r>
-        <w:lastRenderedPageBreak/>
+      <w:bookmarkStart w:id="2" w:name="_Toc409955751"/>
+      <w:r>
         <w:t>About</w:t>
       </w:r>
       <w:bookmarkEnd w:id="2"/>
@@ -2730,7 +2800,7 @@
       <w:pPr>
         <w:pStyle w:val="Heading1"/>
       </w:pPr>
-      <w:bookmarkStart w:id="3" w:name="_Toc409771973"/>
+      <w:bookmarkStart w:id="3" w:name="_Toc409955752"/>
       <w:r>
         <w:t>Application</w:t>
       </w:r>
@@ -2943,7 +3013,7 @@
       <w:pPr>
         <w:pStyle w:val="Heading1"/>
       </w:pPr>
-      <w:bookmarkStart w:id="4" w:name="_Toc409771974"/>
+      <w:bookmarkStart w:id="4" w:name="_Toc409955753"/>
       <w:r>
         <w:t>License</w:t>
       </w:r>
@@ -3055,7 +3125,7 @@
       <w:pPr>
         <w:pStyle w:val="Heading1"/>
       </w:pPr>
-      <w:bookmarkStart w:id="5" w:name="_Toc409771975"/>
+      <w:bookmarkStart w:id="5" w:name="_Toc409955754"/>
       <w:r>
         <w:t xml:space="preserve">The </w:t>
       </w:r>
@@ -3387,6 +3457,7 @@
               </w:numPr>
             </w:pPr>
             <w:r>
+              <w:lastRenderedPageBreak/>
               <w:t xml:space="preserve">If a </w:t>
             </w:r>
             <w:proofErr w:type="spellStart"/>
@@ -3395,11 +3466,7 @@
             </w:r>
             <w:proofErr w:type="spellEnd"/>
             <w:r>
-              <w:t xml:space="preserve"> is interrupted definitively – i.e. the interruption isn’t handled – it’s considered void, never </w:t>
-            </w:r>
-            <w:r>
-              <w:lastRenderedPageBreak/>
-              <w:t>begun, and it can’t be recorded with an X.</w:t>
+              <w:t xml:space="preserve"> is interrupted definitively – i.e. the interruption isn’t handled – it’s considered void, never begun, and it can’t be recorded with an X.</w:t>
             </w:r>
           </w:p>
           <w:p>
@@ -3438,7 +3505,11 @@
           <w:p>
             <w:r>
               <w:lastRenderedPageBreak/>
-              <w:t xml:space="preserve">Ringing and ticking sounds are customizable (see </w:t>
+              <w:t xml:space="preserve">Ringing and ticking sounds are </w:t>
+            </w:r>
+            <w:r>
+              <w:lastRenderedPageBreak/>
+              <w:t xml:space="preserve">customizable (see </w:t>
             </w:r>
             <w:r>
               <w:rPr>
@@ -3470,7 +3541,6 @@
             <w:proofErr w:type="spellStart"/>
             <w:proofErr w:type="gramStart"/>
             <w:r>
-              <w:lastRenderedPageBreak/>
               <w:t>mAP</w:t>
             </w:r>
             <w:proofErr w:type="spellEnd"/>
@@ -3780,7 +3850,7 @@
       <w:pPr>
         <w:pStyle w:val="Heading1"/>
       </w:pPr>
-      <w:bookmarkStart w:id="6" w:name="_Toc409771976"/>
+      <w:bookmarkStart w:id="6" w:name="_Toc409955755"/>
       <w:r>
         <w:t>Configuration</w:t>
       </w:r>
@@ -4139,7 +4209,7 @@
       <w:pPr>
         <w:pStyle w:val="Heading2"/>
       </w:pPr>
-      <w:bookmarkStart w:id="7" w:name="_Toc409771977"/>
+      <w:bookmarkStart w:id="7" w:name="_Toc409955756"/>
       <w:proofErr w:type="spellStart"/>
       <w:r>
         <w:t>MySQL</w:t>
@@ -4242,7 +4312,6 @@
               <w:pStyle w:val="NoSpacing"/>
             </w:pPr>
             <w:r>
-              <w:lastRenderedPageBreak/>
               <w:t>skip-character-set-client-handshake</w:t>
             </w:r>
           </w:p>
@@ -4791,12 +4860,12 @@
       <w:pPr>
         <w:pStyle w:val="Heading2"/>
       </w:pPr>
-      <w:bookmarkStart w:id="8" w:name="_Toc409771978"/>
     </w:p>
     <w:p>
       <w:pPr>
         <w:pStyle w:val="Heading2"/>
       </w:pPr>
+      <w:bookmarkStart w:id="8" w:name="_Toc409955757"/>
       <w:r>
         <w:t>Logger</w:t>
       </w:r>
@@ -4920,12 +4989,12 @@
       <w:pPr>
         <w:pStyle w:val="Heading2"/>
       </w:pPr>
-      <w:bookmarkStart w:id="9" w:name="_Toc409771979"/>
     </w:p>
     <w:p>
       <w:pPr>
         <w:pStyle w:val="Heading2"/>
       </w:pPr>
+      <w:bookmarkStart w:id="9" w:name="_Toc409955758"/>
       <w:r>
         <w:t>Google Drive configuration</w:t>
       </w:r>
@@ -4989,6 +5058,7 @@
           <w:p>
             <w:proofErr w:type="spellStart"/>
             <w:r>
+              <w:lastRenderedPageBreak/>
               <w:t>clientsecret</w:t>
             </w:r>
             <w:proofErr w:type="spellEnd"/>
@@ -5114,7 +5184,7 @@
       <w:pPr>
         <w:pStyle w:val="Heading1"/>
       </w:pPr>
-      <w:bookmarkStart w:id="10" w:name="_Toc409771980"/>
+      <w:bookmarkStart w:id="10" w:name="_Toc409955759"/>
       <w:proofErr w:type="spellStart"/>
       <w:proofErr w:type="gramStart"/>
       <w:r>
@@ -5134,7 +5204,7 @@
       <w:pPr>
         <w:pStyle w:val="Heading2"/>
       </w:pPr>
-      <w:bookmarkStart w:id="11" w:name="_Toc409771981"/>
+      <w:bookmarkStart w:id="11" w:name="_Toc409955760"/>
       <w:r>
         <w:t>P</w:t>
       </w:r>
@@ -5152,7 +5222,7 @@
       <w:pPr>
         <w:pStyle w:val="Heading3"/>
       </w:pPr>
-      <w:bookmarkStart w:id="12" w:name="_Toc409771982"/>
+      <w:bookmarkStart w:id="12" w:name="_Toc409955761"/>
       <w:r>
         <w:t>How to set the preferences</w:t>
       </w:r>
@@ -6282,6 +6352,7 @@
         </w:numPr>
       </w:pPr>
       <w:r>
+        <w:lastRenderedPageBreak/>
         <w:t xml:space="preserve">Time: </w:t>
       </w:r>
     </w:p>
@@ -6353,7 +6424,6 @@
         </w:numPr>
       </w:pPr>
       <w:r>
-        <w:lastRenderedPageBreak/>
         <w:t xml:space="preserve">System Tray: </w:t>
       </w:r>
       <w:r>
@@ -7653,7 +7723,7 @@
       <w:pPr>
         <w:pStyle w:val="Heading1"/>
       </w:pPr>
-      <w:bookmarkStart w:id="32" w:name="_Toc409771983"/>
+      <w:bookmarkStart w:id="32" w:name="_Toc409955762"/>
       <w:r>
         <w:t>Getting Started</w:t>
       </w:r>
@@ -7788,7 +7858,6 @@
         </w:numPr>
       </w:pPr>
       <w:r>
-        <w:lastRenderedPageBreak/>
         <w:t xml:space="preserve">Tasks are automatically added to the </w:t>
       </w:r>
       <w:r>
@@ -8445,7 +8514,7 @@
       <w:pPr>
         <w:pStyle w:val="Heading3"/>
       </w:pPr>
-      <w:bookmarkStart w:id="35" w:name="_Toc409771984"/>
+      <w:bookmarkStart w:id="35" w:name="_Toc409955763"/>
       <w:r>
         <w:t xml:space="preserve">How to </w:t>
       </w:r>
@@ -9258,6 +9327,7 @@
         </w:numPr>
       </w:pPr>
       <w:r>
+        <w:lastRenderedPageBreak/>
         <w:t>DEL or BACK SPACE (MAC OS):</w:t>
       </w:r>
       <w:r>
@@ -9317,7 +9387,6 @@
         </w:numPr>
       </w:pPr>
       <w:r>
-        <w:lastRenderedPageBreak/>
         <w:t xml:space="preserve">CTR + U: create </w:t>
       </w:r>
       <w:r>
@@ -9540,31 +9609,7 @@
         <w:t xml:space="preserve">the running task; if there is no running task, scroll back to the </w:t>
       </w:r>
       <w:r>
-        <w:t>selected task</w:t>
-      </w:r>
-      <w:r>
-        <w:t xml:space="preserve"> (pressing the </w:t>
-      </w:r>
-      <w:r>
-        <w:t>timer</w:t>
-      </w:r>
-      <w:r>
-        <w:t xml:space="preserve">‘s tomato-like </w:t>
-      </w:r>
-      <w:r>
-        <w:t>image</w:t>
-      </w:r>
-      <w:r>
-        <w:t xml:space="preserve"> </w:t>
-      </w:r>
-      <w:r>
-        <w:t>performs similar action</w:t>
-      </w:r>
-      <w:r>
-        <w:t>)</w:t>
-      </w:r>
-      <w:r>
-        <w:t>.</w:t>
+        <w:t>selected task.</w:t>
       </w:r>
     </w:p>
     <w:p>
@@ -10475,7 +10520,7 @@
           </wp:anchor>
         </w:drawing>
       </w:r>
-      <w:bookmarkStart w:id="36" w:name="_Toc409771985"/>
+      <w:bookmarkStart w:id="36" w:name="_Toc409955764"/>
       <w:r>
         <w:t>New</w:t>
       </w:r>
@@ -10499,7 +10544,7 @@
       <w:pPr>
         <w:pStyle w:val="Heading3"/>
       </w:pPr>
-      <w:bookmarkStart w:id="37" w:name="_Toc409771986"/>
+      <w:bookmarkStart w:id="37" w:name="_Toc409955765"/>
       <w:r>
         <w:t>How to c</w:t>
       </w:r>
@@ -10578,7 +10623,7 @@
       <w:pPr>
         <w:pStyle w:val="Heading3"/>
       </w:pPr>
-      <w:bookmarkStart w:id="38" w:name="_Toc409771987"/>
+      <w:bookmarkStart w:id="38" w:name="_Toc409955766"/>
       <w:r>
         <w:t>How to use the</w:t>
       </w:r>
@@ -11114,7 +11159,7 @@
           </wp:anchor>
         </w:drawing>
       </w:r>
-      <w:bookmarkStart w:id="49" w:name="_Toc409771988"/>
+      <w:bookmarkStart w:id="49" w:name="_Toc409955767"/>
       <w:r>
         <w:t>Ac</w:t>
       </w:r>
@@ -11144,7 +11189,7 @@
       <w:pPr>
         <w:pStyle w:val="Heading3"/>
       </w:pPr>
-      <w:bookmarkStart w:id="50" w:name="_Toc409771989"/>
+      <w:bookmarkStart w:id="50" w:name="_Toc409955768"/>
       <w:r>
         <w:t>How to read the table</w:t>
       </w:r>
@@ -11544,7 +11589,7 @@
       <w:pPr>
         <w:pStyle w:val="Heading3"/>
       </w:pPr>
-      <w:bookmarkStart w:id="51" w:name="_Toc409771990"/>
+      <w:bookmarkStart w:id="51" w:name="_Toc409955769"/>
       <w:r>
         <w:t>How to use a task as template</w:t>
       </w:r>
@@ -11611,7 +11656,7 @@
       <w:pPr>
         <w:pStyle w:val="Heading3"/>
       </w:pPr>
-      <w:bookmarkStart w:id="52" w:name="_Toc409771991"/>
+      <w:bookmarkStart w:id="52" w:name="_Toc409955770"/>
       <w:r>
         <w:t>How to edit a task</w:t>
       </w:r>
@@ -11894,7 +11939,7 @@
       <w:pPr>
         <w:pStyle w:val="Heading3"/>
       </w:pPr>
-      <w:bookmarkStart w:id="53" w:name="_Toc409771992"/>
+      <w:bookmarkStart w:id="53" w:name="_Toc409955771"/>
       <w:r>
         <w:t>How to export data</w:t>
       </w:r>
@@ -12775,12 +12820,11 @@
         <w:t>.</w:t>
       </w:r>
     </w:p>
-    <w:p/>
     <w:p>
       <w:pPr>
         <w:pStyle w:val="Heading3"/>
       </w:pPr>
-      <w:bookmarkStart w:id="60" w:name="_Toc409771993"/>
+      <w:bookmarkStart w:id="60" w:name="_Toc409955772"/>
       <w:r>
         <w:t>How to impor</w:t>
       </w:r>
@@ -12938,9 +12982,244 @@
     </w:p>
     <w:p>
       <w:pPr>
-        <w:pStyle w:val="Heading2"/>
-      </w:pPr>
-    </w:p>
+        <w:pStyle w:val="Heading3"/>
+      </w:pPr>
+      <w:bookmarkStart w:id="61" w:name="_Toc409955773"/>
+      <w:r>
+        <w:t xml:space="preserve">How to </w:t>
+      </w:r>
+      <w:r>
+        <w:t xml:space="preserve">comply </w:t>
+      </w:r>
+      <w:r>
+        <w:t>with</w:t>
+      </w:r>
+      <w:r>
+        <w:t xml:space="preserve"> the </w:t>
+      </w:r>
+      <w:proofErr w:type="spellStart"/>
+      <w:r>
+        <w:t>Pomodoro</w:t>
+      </w:r>
+      <w:proofErr w:type="spellEnd"/>
+      <w:r>
+        <w:t xml:space="preserve"> Technique</w:t>
+      </w:r>
+      <w:r>
+        <w:t>®</w:t>
+      </w:r>
+      <w:r>
+        <w:t xml:space="preserve"> the </w:t>
+      </w:r>
+      <w:r>
+        <w:t>proper</w:t>
+      </w:r>
+      <w:r>
+        <w:t>/hard</w:t>
+      </w:r>
+      <w:r>
+        <w:t xml:space="preserve"> way</w:t>
+      </w:r>
+      <w:bookmarkEnd w:id="61"/>
+    </w:p>
+    <w:p>
+      <w:r>
+        <w:t xml:space="preserve">Simply </w:t>
+      </w:r>
+      <w:r>
+        <w:t>press</w:t>
+      </w:r>
+      <w:r>
+        <w:t xml:space="preserve"> on</w:t>
+      </w:r>
+      <w:r>
+        <w:t xml:space="preserve"> the timer‘s tomato-like</w:t>
+      </w:r>
+      <w:r>
+        <w:t xml:space="preserve"> </w:t>
+      </w:r>
+      <w:r>
+        <w:t>image</w:t>
+      </w:r>
+      <w:r>
+        <w:t>. This action will:</w:t>
+      </w:r>
+    </w:p>
+    <w:p>
+      <w:pPr>
+        <w:pStyle w:val="ListParagraph"/>
+        <w:numPr>
+          <w:ilvl w:val="0"/>
+          <w:numId w:val="41"/>
+        </w:numPr>
+      </w:pPr>
+      <w:r>
+        <w:t>Deactivate all buttons of the timer</w:t>
+      </w:r>
+      <w:r>
+        <w:t xml:space="preserve"> to forbid</w:t>
+      </w:r>
+    </w:p>
+    <w:p>
+      <w:pPr>
+        <w:pStyle w:val="ListParagraph"/>
+        <w:numPr>
+          <w:ilvl w:val="1"/>
+          <w:numId w:val="41"/>
+        </w:numPr>
+      </w:pPr>
+      <w:r>
+        <w:t>increas</w:t>
+      </w:r>
+      <w:r>
+        <w:t>ing</w:t>
+      </w:r>
+      <w:r>
+        <w:t>/decreas</w:t>
+      </w:r>
+      <w:r>
+        <w:t>ing</w:t>
+      </w:r>
+      <w:r>
+        <w:t xml:space="preserve"> </w:t>
+      </w:r>
+      <w:r>
+        <w:t>the</w:t>
+      </w:r>
+      <w:r>
+        <w:t xml:space="preserve"> length of </w:t>
+      </w:r>
+      <w:proofErr w:type="spellStart"/>
+      <w:r>
+        <w:t>pomodoros</w:t>
+      </w:r>
+      <w:proofErr w:type="spellEnd"/>
+      <w:r>
+        <w:t xml:space="preserve"> and breaks</w:t>
+      </w:r>
+    </w:p>
+    <w:p>
+      <w:pPr>
+        <w:pStyle w:val="ListParagraph"/>
+        <w:numPr>
+          <w:ilvl w:val="1"/>
+          <w:numId w:val="41"/>
+        </w:numPr>
+      </w:pPr>
+      <w:r>
+        <w:t>paus</w:t>
+      </w:r>
+      <w:r>
+        <w:t>ing</w:t>
+      </w:r>
+      <w:r>
+        <w:t>/resuming</w:t>
+      </w:r>
+      <w:r>
+        <w:t xml:space="preserve"> </w:t>
+      </w:r>
+      <w:proofErr w:type="spellStart"/>
+      <w:r>
+        <w:t>pomodoros</w:t>
+      </w:r>
+      <w:proofErr w:type="spellEnd"/>
+      <w:r>
+        <w:t xml:space="preserve"> and breaks</w:t>
+      </w:r>
+    </w:p>
+    <w:p>
+      <w:pPr>
+        <w:pStyle w:val="ListParagraph"/>
+        <w:numPr>
+          <w:ilvl w:val="1"/>
+          <w:numId w:val="41"/>
+        </w:numPr>
+      </w:pPr>
+      <w:r>
+        <w:t>void</w:t>
+      </w:r>
+      <w:r>
+        <w:t>ing</w:t>
+      </w:r>
+      <w:r>
+        <w:t xml:space="preserve"> </w:t>
+      </w:r>
+      <w:proofErr w:type="spellStart"/>
+      <w:r>
+        <w:t>pomodoros</w:t>
+      </w:r>
+      <w:proofErr w:type="spellEnd"/>
+      <w:r>
+        <w:t xml:space="preserve"> (this is harsh) and stop</w:t>
+      </w:r>
+      <w:r>
+        <w:t>ping</w:t>
+      </w:r>
+      <w:r>
+        <w:t xml:space="preserve"> breaks</w:t>
+      </w:r>
+    </w:p>
+    <w:p>
+      <w:pPr>
+        <w:pStyle w:val="ListParagraph"/>
+        <w:numPr>
+          <w:ilvl w:val="0"/>
+          <w:numId w:val="41"/>
+        </w:numPr>
+      </w:pPr>
+      <w:r>
+        <w:t>Forbid starting task</w:t>
+      </w:r>
+      <w:r>
+        <w:t>s</w:t>
+      </w:r>
+      <w:r>
+        <w:t xml:space="preserve"> with no </w:t>
+      </w:r>
+      <w:proofErr w:type="spellStart"/>
+      <w:r>
+        <w:t>pomodoro</w:t>
+      </w:r>
+      <w:proofErr w:type="spellEnd"/>
+    </w:p>
+    <w:p/>
+    <w:p>
+      <w:r>
+        <w:t>Press again on the timer</w:t>
+      </w:r>
+      <w:r>
+        <w:t xml:space="preserve"> </w:t>
+      </w:r>
+      <w:r>
+        <w:t>t</w:t>
+      </w:r>
+      <w:r>
+        <w:t>o get back to ‘normal’</w:t>
+      </w:r>
+      <w:r>
+        <w:t xml:space="preserve"> and stop the current break to</w:t>
+      </w:r>
+      <w:r>
+        <w:t xml:space="preserve"> </w:t>
+      </w:r>
+      <w:r>
+        <w:t>have a meeting, a</w:t>
+      </w:r>
+      <w:r>
+        <w:t xml:space="preserve"> lunch or </w:t>
+      </w:r>
+      <w:r>
+        <w:t xml:space="preserve">to </w:t>
+      </w:r>
+      <w:r>
+        <w:t>go home</w:t>
+      </w:r>
+      <w:r>
+        <w:t>.</w:t>
+      </w:r>
+    </w:p>
+    <w:p/>
+    <w:p/>
     <w:p>
       <w:pPr>
         <w:pStyle w:val="Heading2"/>
@@ -12994,7 +13273,7 @@
           </wp:anchor>
         </w:drawing>
       </w:r>
-      <w:bookmarkStart w:id="61" w:name="_Toc409771994"/>
+      <w:bookmarkStart w:id="62" w:name="_Toc409955774"/>
       <w:proofErr w:type="spellStart"/>
       <w:r>
         <w:t>ToDo</w:t>
@@ -13009,7 +13288,7 @@
       <w:r>
         <w:t xml:space="preserve"> Backlog</w:t>
       </w:r>
-      <w:bookmarkEnd w:id="61"/>
+      <w:bookmarkEnd w:id="62"/>
     </w:p>
     <w:p>
       <w:r>
@@ -13043,11 +13322,11 @@
       <w:pPr>
         <w:pStyle w:val="Heading3"/>
       </w:pPr>
-      <w:bookmarkStart w:id="62" w:name="_Toc409771995"/>
+      <w:bookmarkStart w:id="63" w:name="_Toc409955775"/>
       <w:r>
         <w:t>How to read the table</w:t>
       </w:r>
-      <w:bookmarkEnd w:id="62"/>
+      <w:bookmarkEnd w:id="63"/>
     </w:p>
     <w:p>
       <w:pPr>
@@ -13269,7 +13548,7 @@
       <w:pPr>
         <w:pStyle w:val="Heading3"/>
       </w:pPr>
-      <w:bookmarkStart w:id="63" w:name="_Toc409771996"/>
+      <w:bookmarkStart w:id="64" w:name="_Toc409955776"/>
       <w:r>
         <w:t>How to p</w:t>
       </w:r>
@@ -13282,7 +13561,7 @@
       <w:r>
         <w:t xml:space="preserve"> tasks</w:t>
       </w:r>
-      <w:bookmarkEnd w:id="63"/>
+      <w:bookmarkEnd w:id="64"/>
     </w:p>
     <w:p>
       <w:pPr>
@@ -13312,16 +13591,16 @@
       <w:pPr>
         <w:pStyle w:val="Heading3"/>
       </w:pPr>
-      <w:bookmarkStart w:id="64" w:name="_Toc409771997"/>
+      <w:bookmarkStart w:id="65" w:name="_Toc409955777"/>
       <w:r>
         <w:t>How to w</w:t>
       </w:r>
       <w:r>
         <w:t>ork with the timer</w:t>
       </w:r>
-      <w:bookmarkStart w:id="65" w:name="OLE_LINK69"/>
-      <w:bookmarkStart w:id="66" w:name="OLE_LINK70"/>
-      <w:bookmarkEnd w:id="64"/>
+      <w:bookmarkStart w:id="66" w:name="OLE_LINK69"/>
+      <w:bookmarkStart w:id="67" w:name="OLE_LINK70"/>
+      <w:bookmarkEnd w:id="65"/>
     </w:p>
     <w:p>
       <w:pPr>
@@ -13347,6 +13626,7 @@
         </w:numPr>
       </w:pPr>
       <w:r>
+        <w:lastRenderedPageBreak/>
         <w:t xml:space="preserve">Start the timer. </w:t>
       </w:r>
     </w:p>
@@ -13547,8 +13827,8 @@
       <w:r>
         <w:t xml:space="preserve">You may </w:t>
       </w:r>
-      <w:bookmarkStart w:id="67" w:name="OLE_LINK103"/>
-      <w:bookmarkStart w:id="68" w:name="OLE_LINK104"/>
+      <w:bookmarkStart w:id="68" w:name="OLE_LINK103"/>
+      <w:bookmarkStart w:id="69" w:name="OLE_LINK104"/>
       <w:r>
         <w:t xml:space="preserve">create </w:t>
       </w:r>
@@ -13594,8 +13874,8 @@
       <w:r>
         <w:t>.</w:t>
       </w:r>
-      <w:bookmarkEnd w:id="67"/>
       <w:bookmarkEnd w:id="68"/>
+      <w:bookmarkEnd w:id="69"/>
     </w:p>
     <w:p>
       <w:pPr>
@@ -13606,7 +13886,6 @@
         </w:numPr>
       </w:pPr>
       <w:r>
-        <w:lastRenderedPageBreak/>
         <w:t>W</w:t>
       </w:r>
       <w:r>
@@ -13825,10 +14104,10 @@
           <w:numId w:val="22"/>
         </w:numPr>
       </w:pPr>
-      <w:bookmarkStart w:id="69" w:name="OLE_LINK247"/>
-      <w:bookmarkStart w:id="70" w:name="OLE_LINK248"/>
-      <w:bookmarkStart w:id="71" w:name="OLE_LINK251"/>
-      <w:bookmarkStart w:id="72" w:name="OLE_LINK252"/>
+      <w:bookmarkStart w:id="70" w:name="OLE_LINK247"/>
+      <w:bookmarkStart w:id="71" w:name="OLE_LINK248"/>
+      <w:bookmarkStart w:id="72" w:name="OLE_LINK251"/>
+      <w:bookmarkStart w:id="73" w:name="OLE_LINK252"/>
       <w:r>
         <w:t>S</w:t>
       </w:r>
@@ -13858,10 +14137,10 @@
       <w:r>
         <w:t xml:space="preserve"> </w:t>
       </w:r>
-      <w:bookmarkEnd w:id="69"/>
       <w:bookmarkEnd w:id="70"/>
       <w:bookmarkEnd w:id="71"/>
       <w:bookmarkEnd w:id="72"/>
+      <w:bookmarkEnd w:id="73"/>
       <w:proofErr w:type="spellStart"/>
       <w:r>
         <w:rPr>
@@ -13928,8 +14207,8 @@
       <w:r>
         <w:t xml:space="preserve"> </w:t>
       </w:r>
-      <w:bookmarkEnd w:id="65"/>
       <w:bookmarkEnd w:id="66"/>
+      <w:bookmarkEnd w:id="67"/>
       <w:proofErr w:type="spellStart"/>
       <w:r>
         <w:rPr>
@@ -13970,20 +14249,20 @@
           <w:numId w:val="22"/>
         </w:numPr>
       </w:pPr>
-      <w:bookmarkStart w:id="73" w:name="OLE_LINK253"/>
-      <w:bookmarkStart w:id="74" w:name="OLE_LINK254"/>
-      <w:bookmarkStart w:id="75" w:name="OLE_LINK41"/>
-      <w:bookmarkStart w:id="76" w:name="OLE_LINK42"/>
+      <w:bookmarkStart w:id="74" w:name="OLE_LINK253"/>
+      <w:bookmarkStart w:id="75" w:name="OLE_LINK254"/>
+      <w:bookmarkStart w:id="76" w:name="OLE_LINK41"/>
+      <w:bookmarkStart w:id="77" w:name="OLE_LINK42"/>
       <w:r>
         <w:t>You may select a different task</w:t>
       </w:r>
-      <w:bookmarkEnd w:id="73"/>
       <w:bookmarkEnd w:id="74"/>
+      <w:bookmarkEnd w:id="75"/>
       <w:r>
         <w:t>.</w:t>
       </w:r>
-      <w:bookmarkEnd w:id="75"/>
       <w:bookmarkEnd w:id="76"/>
+      <w:bookmarkEnd w:id="77"/>
     </w:p>
     <w:p>
       <w:pPr>
@@ -14134,8 +14413,8 @@
           <w:numId w:val="7"/>
         </w:numPr>
       </w:pPr>
-      <w:bookmarkStart w:id="77" w:name="OLE_LINK272"/>
-      <w:bookmarkStart w:id="78" w:name="OLE_LINK273"/>
+      <w:bookmarkStart w:id="78" w:name="OLE_LINK272"/>
+      <w:bookmarkStart w:id="79" w:name="OLE_LINK273"/>
       <w:r>
         <w:t>T</w:t>
       </w:r>
@@ -14153,8 +14432,8 @@
       <w:r>
         <w:t xml:space="preserve"> of the task are done</w:t>
       </w:r>
-      <w:bookmarkEnd w:id="77"/>
       <w:bookmarkEnd w:id="78"/>
+      <w:bookmarkEnd w:id="79"/>
       <w:r>
         <w:t>.</w:t>
       </w:r>
@@ -14610,11 +14889,11 @@
       <w:r>
         <w:t xml:space="preserve">Black: </w:t>
       </w:r>
-      <w:bookmarkStart w:id="79" w:name="OLE_LINK266"/>
+      <w:bookmarkStart w:id="80" w:name="OLE_LINK266"/>
       <w:r>
         <w:t>not running</w:t>
       </w:r>
-      <w:bookmarkEnd w:id="79"/>
+      <w:bookmarkEnd w:id="80"/>
     </w:p>
     <w:p>
       <w:pPr>
@@ -14670,7 +14949,7 @@
       <w:pPr>
         <w:pStyle w:val="Heading3"/>
       </w:pPr>
-      <w:bookmarkStart w:id="80" w:name="_Toc409771998"/>
+      <w:bookmarkStart w:id="81" w:name="_Toc409955778"/>
       <w:r>
         <w:t xml:space="preserve">How to </w:t>
       </w:r>
@@ -14680,7 +14959,7 @@
       <w:r>
         <w:t xml:space="preserve"> tasks</w:t>
       </w:r>
-      <w:bookmarkEnd w:id="80"/>
+      <w:bookmarkEnd w:id="81"/>
     </w:p>
     <w:p>
       <w:pPr>
@@ -14690,8 +14969,8 @@
           <w:numId w:val="25"/>
         </w:numPr>
       </w:pPr>
-      <w:bookmarkStart w:id="81" w:name="OLE_LINK260"/>
-      <w:bookmarkStart w:id="82" w:name="OLE_LINK261"/>
+      <w:bookmarkStart w:id="82" w:name="OLE_LINK260"/>
+      <w:bookmarkStart w:id="83" w:name="OLE_LINK261"/>
       <w:r>
         <w:t>Select</w:t>
       </w:r>
@@ -15020,14 +15299,14 @@
       <w:pPr>
         <w:pStyle w:val="Heading3"/>
       </w:pPr>
-      <w:bookmarkStart w:id="83" w:name="_Toc409771999"/>
+      <w:bookmarkStart w:id="84" w:name="_Toc409955779"/>
       <w:r>
         <w:t xml:space="preserve">How to </w:t>
       </w:r>
       <w:r>
         <w:t>handle interruptions</w:t>
       </w:r>
-      <w:bookmarkEnd w:id="83"/>
+      <w:bookmarkEnd w:id="84"/>
     </w:p>
     <w:p>
       <w:pPr>
@@ -15074,7 +15353,6 @@
         </w:numPr>
       </w:pPr>
       <w:r>
-        <w:lastRenderedPageBreak/>
         <w:t>Whenever an interruption happens, c</w:t>
       </w:r>
       <w:r>
@@ -15207,8 +15485,8 @@
       <w:r>
         <w:t>urgent</w:t>
       </w:r>
-      <w:bookmarkEnd w:id="81"/>
       <w:bookmarkEnd w:id="82"/>
+      <w:bookmarkEnd w:id="83"/>
       <w:r>
         <w:t xml:space="preserve">: </w:t>
       </w:r>
@@ -15393,7 +15671,7 @@
       <w:pPr>
         <w:pStyle w:val="Heading3"/>
       </w:pPr>
-      <w:bookmarkStart w:id="84" w:name="_Toc409772000"/>
+      <w:bookmarkStart w:id="85" w:name="_Toc409955780"/>
       <w:r>
         <w:t xml:space="preserve">How to </w:t>
       </w:r>
@@ -15403,7 +15681,7 @@
       <w:r>
         <w:t>s</w:t>
       </w:r>
-      <w:bookmarkEnd w:id="84"/>
+      <w:bookmarkEnd w:id="85"/>
     </w:p>
     <w:p>
       <w:pPr>
@@ -15593,11 +15871,11 @@
           </wp:anchor>
         </w:drawing>
       </w:r>
-      <w:bookmarkStart w:id="85" w:name="_Toc409772001"/>
+      <w:bookmarkStart w:id="86" w:name="_Toc409955781"/>
       <w:r>
         <w:t>Report List / Release Backlog</w:t>
       </w:r>
-      <w:bookmarkEnd w:id="85"/>
+      <w:bookmarkEnd w:id="86"/>
     </w:p>
     <w:p>
       <w:r>
@@ -15623,14 +15901,14 @@
       <w:pPr>
         <w:pStyle w:val="Heading3"/>
       </w:pPr>
-      <w:bookmarkStart w:id="86" w:name="_Toc409772002"/>
+      <w:bookmarkStart w:id="87" w:name="_Toc409955782"/>
       <w:r>
         <w:t xml:space="preserve">How to </w:t>
       </w:r>
       <w:r>
         <w:t>read the table</w:t>
       </w:r>
-      <w:bookmarkEnd w:id="86"/>
+      <w:bookmarkEnd w:id="87"/>
     </w:p>
     <w:p>
       <w:pPr>
@@ -15640,8 +15918,8 @@
           <w:numId w:val="6"/>
         </w:numPr>
       </w:pPr>
-      <w:bookmarkStart w:id="87" w:name="OLE_LINK271"/>
-      <w:bookmarkStart w:id="88" w:name="OLE_LINK280"/>
+      <w:bookmarkStart w:id="88" w:name="OLE_LINK271"/>
+      <w:bookmarkStart w:id="89" w:name="OLE_LINK280"/>
       <w:r>
         <w:rPr>
           <w:b/>
@@ -15722,31 +16000,31 @@
       <w:r>
         <w:t xml:space="preserve">: </w:t>
       </w:r>
-      <w:bookmarkStart w:id="89" w:name="OLE_LINK79"/>
-      <w:bookmarkStart w:id="90" w:name="OLE_LINK80"/>
+      <w:bookmarkStart w:id="90" w:name="OLE_LINK79"/>
+      <w:bookmarkStart w:id="91" w:name="OLE_LINK80"/>
       <w:r>
         <w:t>d</w:t>
       </w:r>
       <w:r>
         <w:t xml:space="preserve">ate </w:t>
       </w:r>
-      <w:bookmarkStart w:id="91" w:name="OLE_LINK164"/>
-      <w:bookmarkStart w:id="92" w:name="OLE_LINK165"/>
+      <w:bookmarkStart w:id="92" w:name="OLE_LINK164"/>
+      <w:bookmarkStart w:id="93" w:name="OLE_LINK165"/>
       <w:r>
         <w:t xml:space="preserve">of </w:t>
       </w:r>
-      <w:bookmarkEnd w:id="91"/>
       <w:bookmarkEnd w:id="92"/>
+      <w:bookmarkEnd w:id="93"/>
       <w:r>
         <w:t>completion</w:t>
       </w:r>
       <w:r>
         <w:t>.</w:t>
       </w:r>
-      <w:bookmarkEnd w:id="87"/>
       <w:bookmarkEnd w:id="88"/>
       <w:bookmarkEnd w:id="89"/>
       <w:bookmarkEnd w:id="90"/>
+      <w:bookmarkEnd w:id="91"/>
     </w:p>
     <w:p>
       <w:pPr>
@@ -15807,16 +16085,16 @@
           <w:numId w:val="6"/>
         </w:numPr>
       </w:pPr>
-      <w:bookmarkStart w:id="93" w:name="OLE_LINK85"/>
-      <w:bookmarkStart w:id="94" w:name="OLE_LINK86"/>
+      <w:bookmarkStart w:id="94" w:name="OLE_LINK85"/>
+      <w:bookmarkStart w:id="95" w:name="OLE_LINK86"/>
       <w:r>
         <w:rPr>
           <w:b/>
         </w:rPr>
         <w:t>Estimated</w:t>
       </w:r>
-      <w:bookmarkEnd w:id="93"/>
       <w:bookmarkEnd w:id="94"/>
+      <w:bookmarkEnd w:id="95"/>
       <w:r>
         <w:t xml:space="preserve">: </w:t>
       </w:r>
@@ -15936,20 +16214,20 @@
       <w:r>
         <w:t xml:space="preserve"> (Diff I = </w:t>
       </w:r>
-      <w:bookmarkStart w:id="95" w:name="OLE_LINK89"/>
-      <w:bookmarkStart w:id="96" w:name="OLE_LINK90"/>
-      <w:bookmarkStart w:id="97" w:name="OLE_LINK113"/>
-      <w:bookmarkStart w:id="98" w:name="OLE_LINK114"/>
+      <w:bookmarkStart w:id="96" w:name="OLE_LINK89"/>
+      <w:bookmarkStart w:id="97" w:name="OLE_LINK90"/>
+      <w:bookmarkStart w:id="98" w:name="OLE_LINK113"/>
+      <w:bookmarkStart w:id="99" w:name="OLE_LINK114"/>
       <w:r>
         <w:t>Real -</w:t>
       </w:r>
       <w:r>
         <w:t xml:space="preserve"> Estimated</w:t>
       </w:r>
-      <w:bookmarkEnd w:id="95"/>
       <w:bookmarkEnd w:id="96"/>
       <w:bookmarkEnd w:id="97"/>
       <w:bookmarkEnd w:id="98"/>
+      <w:bookmarkEnd w:id="99"/>
       <w:r>
         <w:t>)</w:t>
       </w:r>
@@ -16023,8 +16301,8 @@
       <w:r>
         <w:t xml:space="preserve"> (Diff II = </w:t>
       </w:r>
-      <w:bookmarkStart w:id="99" w:name="OLE_LINK131"/>
-      <w:bookmarkStart w:id="100" w:name="OLE_LINK132"/>
+      <w:bookmarkStart w:id="100" w:name="OLE_LINK131"/>
+      <w:bookmarkStart w:id="101" w:name="OLE_LINK132"/>
       <w:r>
         <w:t xml:space="preserve">Real </w:t>
       </w:r>
@@ -16034,8 +16312,8 @@
       <w:r>
         <w:t xml:space="preserve"> </w:t>
       </w:r>
-      <w:bookmarkStart w:id="101" w:name="OLE_LINK111"/>
-      <w:bookmarkStart w:id="102" w:name="OLE_LINK112"/>
+      <w:bookmarkStart w:id="102" w:name="OLE_LINK111"/>
+      <w:bookmarkStart w:id="103" w:name="OLE_LINK112"/>
       <w:r>
         <w:t xml:space="preserve">Estimated </w:t>
       </w:r>
@@ -16045,10 +16323,10 @@
       <w:r>
         <w:t xml:space="preserve"> Overestimated</w:t>
       </w:r>
-      <w:bookmarkEnd w:id="99"/>
       <w:bookmarkEnd w:id="100"/>
       <w:bookmarkEnd w:id="101"/>
       <w:bookmarkEnd w:id="102"/>
+      <w:bookmarkEnd w:id="103"/>
       <w:r>
         <w:t>)</w:t>
       </w:r>
@@ -16129,6 +16407,7 @@
     </w:p>
     <w:p>
       <w:r>
+        <w:lastRenderedPageBreak/>
         <w:t xml:space="preserve"> </w:t>
       </w:r>
     </w:p>
@@ -16286,7 +16565,7 @@
           </wp:anchor>
         </w:drawing>
       </w:r>
-      <w:bookmarkStart w:id="103" w:name="_Toc409772003"/>
+      <w:bookmarkStart w:id="104" w:name="_Toc409955783"/>
       <w:proofErr w:type="spellStart"/>
       <w:r>
         <w:t>Burndown</w:t>
@@ -16307,7 +16586,7 @@
       <w:r>
         <w:t>Chart</w:t>
       </w:r>
-      <w:bookmarkEnd w:id="103"/>
+      <w:bookmarkEnd w:id="104"/>
     </w:p>
     <w:p>
       <w:r>
@@ -16327,15 +16606,14 @@
       <w:pPr>
         <w:pStyle w:val="Heading3"/>
       </w:pPr>
-      <w:bookmarkStart w:id="104" w:name="_Toc409772004"/>
-      <w:r>
-        <w:lastRenderedPageBreak/>
+      <w:bookmarkStart w:id="105" w:name="_Toc409955784"/>
+      <w:r>
         <w:t xml:space="preserve">How to </w:t>
       </w:r>
       <w:r>
         <w:t>create charts</w:t>
       </w:r>
-      <w:bookmarkEnd w:id="104"/>
+      <w:bookmarkEnd w:id="105"/>
     </w:p>
     <w:p>
       <w:pPr>
@@ -17247,6 +17525,7 @@
         <w:rPr>
           <w:b/>
         </w:rPr>
+        <w:lastRenderedPageBreak/>
         <w:t>Dimension</w:t>
       </w:r>
       <w:r>
@@ -17604,7 +17883,7 @@
             <w:rPr>
               <w:noProof/>
             </w:rPr>
-            <w:t>8</w:t>
+            <w:t>12</w:t>
           </w:r>
         </w:fldSimple>
       </w:p>
@@ -17660,7 +17939,7 @@
         <v:path o:extrusionok="f" gradientshapeok="t" o:connecttype="rect"/>
         <o:lock v:ext="edit" aspectratio="t"/>
       </v:shapetype>
-      <v:shape id="_x0000_i1030" type="#_x0000_t75" alt="pomodoro16.png" style="width:16.3pt;height:16.3pt;visibility:visible;mso-wrap-style:square" o:bullet="t">
+      <v:shape id="_x0000_i1031" type="#_x0000_t75" alt="pomodoro16.png" style="width:16.3pt;height:16.3pt;visibility:visible;mso-wrap-style:square" o:bullet="t">
         <v:imagedata r:id="rId1" o:title="pomodoro16"/>
       </v:shape>
     </w:pict>
@@ -17892,6 +18171,119 @@
     </w:lvl>
   </w:abstractNum>
   <w:abstractNum w:abstractNumId="2">
+    <w:nsid w:val="037C4DC9"/>
+    <w:multiLevelType w:val="hybridMultilevel"/>
+    <w:tmpl w:val="931C14C6"/>
+    <w:lvl w:ilvl="0" w:tplc="08090003">
+      <w:start w:val="1"/>
+      <w:numFmt w:val="bullet"/>
+      <w:lvlText w:val="o"/>
+      <w:lvlJc w:val="left"/>
+      <w:pPr>
+        <w:ind w:left="720" w:hanging="360"/>
+      </w:pPr>
+      <w:rPr>
+        <w:rFonts w:ascii="Courier New" w:hAnsi="Courier New" w:cs="Courier New" w:hint="default"/>
+      </w:rPr>
+    </w:lvl>
+    <w:lvl w:ilvl="1" w:tplc="040C0003">
+      <w:start w:val="1"/>
+      <w:numFmt w:val="bullet"/>
+      <w:lvlText w:val="o"/>
+      <w:lvlJc w:val="left"/>
+      <w:pPr>
+        <w:ind w:left="1440" w:hanging="360"/>
+      </w:pPr>
+      <w:rPr>
+        <w:rFonts w:ascii="Courier New" w:hAnsi="Courier New" w:cs="Courier New" w:hint="default"/>
+      </w:rPr>
+    </w:lvl>
+    <w:lvl w:ilvl="2" w:tplc="040C0005" w:tentative="1">
+      <w:start w:val="1"/>
+      <w:numFmt w:val="bullet"/>
+      <w:lvlText w:val=""/>
+      <w:lvlJc w:val="left"/>
+      <w:pPr>
+        <w:ind w:left="2160" w:hanging="360"/>
+      </w:pPr>
+      <w:rPr>
+        <w:rFonts w:ascii="Wingdings" w:hAnsi="Wingdings" w:hint="default"/>
+      </w:rPr>
+    </w:lvl>
+    <w:lvl w:ilvl="3" w:tplc="040C0001" w:tentative="1">
+      <w:start w:val="1"/>
+      <w:numFmt w:val="bullet"/>
+      <w:lvlText w:val=""/>
+      <w:lvlJc w:val="left"/>
+      <w:pPr>
+        <w:ind w:left="2880" w:hanging="360"/>
+      </w:pPr>
+      <w:rPr>
+        <w:rFonts w:ascii="Symbol" w:hAnsi="Symbol" w:hint="default"/>
+      </w:rPr>
+    </w:lvl>
+    <w:lvl w:ilvl="4" w:tplc="040C0003" w:tentative="1">
+      <w:start w:val="1"/>
+      <w:numFmt w:val="bullet"/>
+      <w:lvlText w:val="o"/>
+      <w:lvlJc w:val="left"/>
+      <w:pPr>
+        <w:ind w:left="3600" w:hanging="360"/>
+      </w:pPr>
+      <w:rPr>
+        <w:rFonts w:ascii="Courier New" w:hAnsi="Courier New" w:cs="Courier New" w:hint="default"/>
+      </w:rPr>
+    </w:lvl>
+    <w:lvl w:ilvl="5" w:tplc="040C0005" w:tentative="1">
+      <w:start w:val="1"/>
+      <w:numFmt w:val="bullet"/>
+      <w:lvlText w:val=""/>
+      <w:lvlJc w:val="left"/>
+      <w:pPr>
+        <w:ind w:left="4320" w:hanging="360"/>
+      </w:pPr>
+      <w:rPr>
+        <w:rFonts w:ascii="Wingdings" w:hAnsi="Wingdings" w:hint="default"/>
+      </w:rPr>
+    </w:lvl>
+    <w:lvl w:ilvl="6" w:tplc="040C0001" w:tentative="1">
+      <w:start w:val="1"/>
+      <w:numFmt w:val="bullet"/>
+      <w:lvlText w:val=""/>
+      <w:lvlJc w:val="left"/>
+      <w:pPr>
+        <w:ind w:left="5040" w:hanging="360"/>
+      </w:pPr>
+      <w:rPr>
+        <w:rFonts w:ascii="Symbol" w:hAnsi="Symbol" w:hint="default"/>
+      </w:rPr>
+    </w:lvl>
+    <w:lvl w:ilvl="7" w:tplc="040C0003" w:tentative="1">
+      <w:start w:val="1"/>
+      <w:numFmt w:val="bullet"/>
+      <w:lvlText w:val="o"/>
+      <w:lvlJc w:val="left"/>
+      <w:pPr>
+        <w:ind w:left="5760" w:hanging="360"/>
+      </w:pPr>
+      <w:rPr>
+        <w:rFonts w:ascii="Courier New" w:hAnsi="Courier New" w:cs="Courier New" w:hint="default"/>
+      </w:rPr>
+    </w:lvl>
+    <w:lvl w:ilvl="8" w:tplc="040C0005" w:tentative="1">
+      <w:start w:val="1"/>
+      <w:numFmt w:val="bullet"/>
+      <w:lvlText w:val=""/>
+      <w:lvlJc w:val="left"/>
+      <w:pPr>
+        <w:ind w:left="6480" w:hanging="360"/>
+      </w:pPr>
+      <w:rPr>
+        <w:rFonts w:ascii="Wingdings" w:hAnsi="Wingdings" w:hint="default"/>
+      </w:rPr>
+    </w:lvl>
+  </w:abstractNum>
+  <w:abstractNum w:abstractNumId="3">
     <w:nsid w:val="05292F99"/>
     <w:multiLevelType w:val="hybridMultilevel"/>
     <w:tmpl w:val="81A28480"/>
@@ -17980,7 +18372,7 @@
       </w:pPr>
     </w:lvl>
   </w:abstractNum>
-  <w:abstractNum w:abstractNumId="3">
+  <w:abstractNum w:abstractNumId="4">
     <w:nsid w:val="05F83AF7"/>
     <w:multiLevelType w:val="hybridMultilevel"/>
     <w:tmpl w:val="A8C2BC50"/>
@@ -18093,7 +18485,7 @@
       </w:rPr>
     </w:lvl>
   </w:abstractNum>
-  <w:abstractNum w:abstractNumId="4">
+  <w:abstractNum w:abstractNumId="5">
     <w:nsid w:val="0B6A14CC"/>
     <w:multiLevelType w:val="hybridMultilevel"/>
     <w:tmpl w:val="FE5E1334"/>
@@ -18182,7 +18574,7 @@
       </w:pPr>
     </w:lvl>
   </w:abstractNum>
-  <w:abstractNum w:abstractNumId="5">
+  <w:abstractNum w:abstractNumId="6">
     <w:nsid w:val="1FEC661F"/>
     <w:multiLevelType w:val="hybridMultilevel"/>
     <w:tmpl w:val="DEB8EDE6"/>
@@ -18271,7 +18663,7 @@
       </w:pPr>
     </w:lvl>
   </w:abstractNum>
-  <w:abstractNum w:abstractNumId="6">
+  <w:abstractNum w:abstractNumId="7">
     <w:nsid w:val="21A1606F"/>
     <w:multiLevelType w:val="hybridMultilevel"/>
     <w:tmpl w:val="A394EA9A"/>
@@ -18384,7 +18776,7 @@
       </w:rPr>
     </w:lvl>
   </w:abstractNum>
-  <w:abstractNum w:abstractNumId="7">
+  <w:abstractNum w:abstractNumId="8">
     <w:nsid w:val="23C900FB"/>
     <w:multiLevelType w:val="hybridMultilevel"/>
     <w:tmpl w:val="DEB8EDE6"/>
@@ -18473,7 +18865,7 @@
       </w:pPr>
     </w:lvl>
   </w:abstractNum>
-  <w:abstractNum w:abstractNumId="8">
+  <w:abstractNum w:abstractNumId="9">
     <w:nsid w:val="23D9773F"/>
     <w:multiLevelType w:val="hybridMultilevel"/>
     <w:tmpl w:val="50AAEFC4"/>
@@ -18586,7 +18978,7 @@
       </w:rPr>
     </w:lvl>
   </w:abstractNum>
-  <w:abstractNum w:abstractNumId="9">
+  <w:abstractNum w:abstractNumId="10">
     <w:nsid w:val="25AA21E3"/>
     <w:multiLevelType w:val="hybridMultilevel"/>
     <w:tmpl w:val="6B68D32C"/>
@@ -18699,7 +19091,7 @@
       </w:rPr>
     </w:lvl>
   </w:abstractNum>
-  <w:abstractNum w:abstractNumId="10">
+  <w:abstractNum w:abstractNumId="11">
     <w:nsid w:val="292658F0"/>
     <w:multiLevelType w:val="hybridMultilevel"/>
     <w:tmpl w:val="B27E0A42"/>
@@ -18794,7 +19186,7 @@
       </w:pPr>
     </w:lvl>
   </w:abstractNum>
-  <w:abstractNum w:abstractNumId="11">
+  <w:abstractNum w:abstractNumId="12">
     <w:nsid w:val="2A1C2D90"/>
     <w:multiLevelType w:val="hybridMultilevel"/>
     <w:tmpl w:val="DA5A4A78"/>
@@ -18907,7 +19299,7 @@
       </w:rPr>
     </w:lvl>
   </w:abstractNum>
-  <w:abstractNum w:abstractNumId="12">
+  <w:abstractNum w:abstractNumId="13">
     <w:nsid w:val="2B3F3FC0"/>
     <w:multiLevelType w:val="hybridMultilevel"/>
     <w:tmpl w:val="F796C12C"/>
@@ -19020,7 +19412,7 @@
       </w:rPr>
     </w:lvl>
   </w:abstractNum>
-  <w:abstractNum w:abstractNumId="13">
+  <w:abstractNum w:abstractNumId="14">
     <w:nsid w:val="2E5830B9"/>
     <w:multiLevelType w:val="hybridMultilevel"/>
     <w:tmpl w:val="B70AAA6E"/>
@@ -19133,7 +19525,7 @@
       </w:rPr>
     </w:lvl>
   </w:abstractNum>
-  <w:abstractNum w:abstractNumId="14">
+  <w:abstractNum w:abstractNumId="15">
     <w:nsid w:val="37550953"/>
     <w:multiLevelType w:val="hybridMultilevel"/>
     <w:tmpl w:val="D916A60A"/>
@@ -19222,7 +19614,7 @@
       </w:pPr>
     </w:lvl>
   </w:abstractNum>
-  <w:abstractNum w:abstractNumId="15">
+  <w:abstractNum w:abstractNumId="16">
     <w:nsid w:val="3C5C49F8"/>
     <w:multiLevelType w:val="hybridMultilevel"/>
     <w:tmpl w:val="DC261ADC"/>
@@ -19335,7 +19727,7 @@
       </w:rPr>
     </w:lvl>
   </w:abstractNum>
-  <w:abstractNum w:abstractNumId="16">
+  <w:abstractNum w:abstractNumId="17">
     <w:nsid w:val="3ED65EEF"/>
     <w:multiLevelType w:val="hybridMultilevel"/>
     <w:tmpl w:val="9084B152"/>
@@ -19448,7 +19840,7 @@
       </w:rPr>
     </w:lvl>
   </w:abstractNum>
-  <w:abstractNum w:abstractNumId="17">
+  <w:abstractNum w:abstractNumId="18">
     <w:nsid w:val="40FF3FE6"/>
     <w:multiLevelType w:val="hybridMultilevel"/>
     <w:tmpl w:val="AC0A8746"/>
@@ -19537,7 +19929,7 @@
       </w:pPr>
     </w:lvl>
   </w:abstractNum>
-  <w:abstractNum w:abstractNumId="18">
+  <w:abstractNum w:abstractNumId="19">
     <w:nsid w:val="418142BC"/>
     <w:multiLevelType w:val="hybridMultilevel"/>
     <w:tmpl w:val="E0DE6920"/>
@@ -19650,7 +20042,7 @@
       </w:rPr>
     </w:lvl>
   </w:abstractNum>
-  <w:abstractNum w:abstractNumId="19">
+  <w:abstractNum w:abstractNumId="20">
     <w:nsid w:val="42AB66B9"/>
     <w:multiLevelType w:val="hybridMultilevel"/>
     <w:tmpl w:val="1CAEC254"/>
@@ -19763,7 +20155,7 @@
       </w:rPr>
     </w:lvl>
   </w:abstractNum>
-  <w:abstractNum w:abstractNumId="20">
+  <w:abstractNum w:abstractNumId="21">
     <w:nsid w:val="45A33DDB"/>
     <w:multiLevelType w:val="hybridMultilevel"/>
     <w:tmpl w:val="8BAAA564"/>
@@ -19876,7 +20268,7 @@
       </w:rPr>
     </w:lvl>
   </w:abstractNum>
-  <w:abstractNum w:abstractNumId="21">
+  <w:abstractNum w:abstractNumId="22">
     <w:nsid w:val="4630582D"/>
     <w:multiLevelType w:val="hybridMultilevel"/>
     <w:tmpl w:val="ED58E846"/>
@@ -19962,7 +20354,7 @@
       </w:pPr>
     </w:lvl>
   </w:abstractNum>
-  <w:abstractNum w:abstractNumId="22">
+  <w:abstractNum w:abstractNumId="23">
     <w:nsid w:val="47AA0F19"/>
     <w:multiLevelType w:val="hybridMultilevel"/>
     <w:tmpl w:val="EC54EFB4"/>
@@ -20075,7 +20467,7 @@
       </w:rPr>
     </w:lvl>
   </w:abstractNum>
-  <w:abstractNum w:abstractNumId="23">
+  <w:abstractNum w:abstractNumId="24">
     <w:nsid w:val="4E50124E"/>
     <w:multiLevelType w:val="hybridMultilevel"/>
     <w:tmpl w:val="FCA0464E"/>
@@ -20188,7 +20580,7 @@
       </w:rPr>
     </w:lvl>
   </w:abstractNum>
-  <w:abstractNum w:abstractNumId="24">
+  <w:abstractNum w:abstractNumId="25">
     <w:nsid w:val="5903095E"/>
     <w:multiLevelType w:val="hybridMultilevel"/>
     <w:tmpl w:val="FD343836"/>
@@ -20277,7 +20669,7 @@
       </w:pPr>
     </w:lvl>
   </w:abstractNum>
-  <w:abstractNum w:abstractNumId="25">
+  <w:abstractNum w:abstractNumId="26">
     <w:nsid w:val="59415815"/>
     <w:multiLevelType w:val="hybridMultilevel"/>
     <w:tmpl w:val="A8ECE13E"/>
@@ -20390,7 +20782,7 @@
       </w:rPr>
     </w:lvl>
   </w:abstractNum>
-  <w:abstractNum w:abstractNumId="26">
+  <w:abstractNum w:abstractNumId="27">
     <w:nsid w:val="5B2A1822"/>
     <w:multiLevelType w:val="hybridMultilevel"/>
     <w:tmpl w:val="254A15B2"/>
@@ -20503,7 +20895,7 @@
       </w:rPr>
     </w:lvl>
   </w:abstractNum>
-  <w:abstractNum w:abstractNumId="27">
+  <w:abstractNum w:abstractNumId="28">
     <w:nsid w:val="5B6B594D"/>
     <w:multiLevelType w:val="hybridMultilevel"/>
     <w:tmpl w:val="4E206F50"/>
@@ -20589,7 +20981,7 @@
       </w:pPr>
     </w:lvl>
   </w:abstractNum>
-  <w:abstractNum w:abstractNumId="28">
+  <w:abstractNum w:abstractNumId="29">
     <w:nsid w:val="5D9B4E24"/>
     <w:multiLevelType w:val="hybridMultilevel"/>
     <w:tmpl w:val="1EBED18C"/>
@@ -20675,7 +21067,7 @@
       </w:pPr>
     </w:lvl>
   </w:abstractNum>
-  <w:abstractNum w:abstractNumId="29">
+  <w:abstractNum w:abstractNumId="30">
     <w:nsid w:val="5EB1055E"/>
     <w:multiLevelType w:val="hybridMultilevel"/>
     <w:tmpl w:val="AE74272A"/>
@@ -20764,7 +21156,7 @@
       </w:pPr>
     </w:lvl>
   </w:abstractNum>
-  <w:abstractNum w:abstractNumId="30">
+  <w:abstractNum w:abstractNumId="31">
     <w:nsid w:val="61D4434F"/>
     <w:multiLevelType w:val="hybridMultilevel"/>
     <w:tmpl w:val="CFD6E1BE"/>
@@ -20853,7 +21245,7 @@
       </w:pPr>
     </w:lvl>
   </w:abstractNum>
-  <w:abstractNum w:abstractNumId="31">
+  <w:abstractNum w:abstractNumId="32">
     <w:nsid w:val="6FED201C"/>
     <w:multiLevelType w:val="hybridMultilevel"/>
     <w:tmpl w:val="4C08579C"/>
@@ -20942,7 +21334,7 @@
       </w:pPr>
     </w:lvl>
   </w:abstractNum>
-  <w:abstractNum w:abstractNumId="32">
+  <w:abstractNum w:abstractNumId="33">
     <w:nsid w:val="70BB0C2A"/>
     <w:multiLevelType w:val="hybridMultilevel"/>
     <w:tmpl w:val="B296BA7A"/>
@@ -21031,7 +21423,7 @@
       </w:pPr>
     </w:lvl>
   </w:abstractNum>
-  <w:abstractNum w:abstractNumId="33">
+  <w:abstractNum w:abstractNumId="34">
     <w:nsid w:val="7225446E"/>
     <w:multiLevelType w:val="hybridMultilevel"/>
     <w:tmpl w:val="F092A674"/>
@@ -21120,7 +21512,7 @@
       </w:pPr>
     </w:lvl>
   </w:abstractNum>
-  <w:abstractNum w:abstractNumId="34">
+  <w:abstractNum w:abstractNumId="35">
     <w:nsid w:val="72725359"/>
     <w:multiLevelType w:val="hybridMultilevel"/>
     <w:tmpl w:val="99E8069C"/>
@@ -21209,7 +21601,7 @@
       </w:pPr>
     </w:lvl>
   </w:abstractNum>
-  <w:abstractNum w:abstractNumId="35">
+  <w:abstractNum w:abstractNumId="36">
     <w:nsid w:val="73F01247"/>
     <w:multiLevelType w:val="hybridMultilevel"/>
     <w:tmpl w:val="D234C21E"/>
@@ -21322,7 +21714,7 @@
       </w:rPr>
     </w:lvl>
   </w:abstractNum>
-  <w:abstractNum w:abstractNumId="36">
+  <w:abstractNum w:abstractNumId="37">
     <w:nsid w:val="74CE4C23"/>
     <w:multiLevelType w:val="hybridMultilevel"/>
     <w:tmpl w:val="2F1CC2E4"/>
@@ -21411,7 +21803,7 @@
       </w:pPr>
     </w:lvl>
   </w:abstractNum>
-  <w:abstractNum w:abstractNumId="37">
+  <w:abstractNum w:abstractNumId="38">
     <w:nsid w:val="795C03CB"/>
     <w:multiLevelType w:val="hybridMultilevel"/>
     <w:tmpl w:val="3F5C0DB2"/>
@@ -21523,7 +21915,7 @@
       </w:rPr>
     </w:lvl>
   </w:abstractNum>
-  <w:abstractNum w:abstractNumId="38">
+  <w:abstractNum w:abstractNumId="39">
     <w:nsid w:val="79B972B0"/>
     <w:multiLevelType w:val="hybridMultilevel"/>
     <w:tmpl w:val="37BA4948"/>
@@ -21612,7 +22004,7 @@
       </w:pPr>
     </w:lvl>
   </w:abstractNum>
-  <w:abstractNum w:abstractNumId="39">
+  <w:abstractNum w:abstractNumId="40">
     <w:nsid w:val="7DE74A8B"/>
     <w:multiLevelType w:val="hybridMultilevel"/>
     <w:tmpl w:val="F19CA4EC"/>
@@ -21726,124 +22118,127 @@
     </w:lvl>
   </w:abstractNum>
   <w:num w:numId="1">
+    <w:abstractNumId w:val="27"/>
+  </w:num>
+  <w:num w:numId="2">
+    <w:abstractNumId w:val="23"/>
+  </w:num>
+  <w:num w:numId="3">
+    <w:abstractNumId w:val="19"/>
+  </w:num>
+  <w:num w:numId="4">
+    <w:abstractNumId w:val="18"/>
+  </w:num>
+  <w:num w:numId="5">
     <w:abstractNumId w:val="26"/>
   </w:num>
-  <w:num w:numId="2">
-    <w:abstractNumId w:val="22"/>
-  </w:num>
-  <w:num w:numId="3">
-    <w:abstractNumId w:val="18"/>
-  </w:num>
-  <w:num w:numId="4">
-    <w:abstractNumId w:val="17"/>
-  </w:num>
-  <w:num w:numId="5">
-    <w:abstractNumId w:val="25"/>
-  </w:num>
   <w:num w:numId="6">
-    <w:abstractNumId w:val="20"/>
+    <w:abstractNumId w:val="21"/>
   </w:num>
   <w:num w:numId="7">
-    <w:abstractNumId w:val="14"/>
+    <w:abstractNumId w:val="15"/>
   </w:num>
   <w:num w:numId="8">
-    <w:abstractNumId w:val="12"/>
+    <w:abstractNumId w:val="13"/>
   </w:num>
   <w:num w:numId="9">
-    <w:abstractNumId w:val="8"/>
+    <w:abstractNumId w:val="9"/>
   </w:num>
   <w:num w:numId="10">
-    <w:abstractNumId w:val="5"/>
+    <w:abstractNumId w:val="6"/>
   </w:num>
   <w:num w:numId="11">
-    <w:abstractNumId w:val="7"/>
+    <w:abstractNumId w:val="8"/>
   </w:num>
   <w:num w:numId="12">
     <w:abstractNumId w:val="1"/>
   </w:num>
   <w:num w:numId="13">
+    <w:abstractNumId w:val="11"/>
+  </w:num>
+  <w:num w:numId="14">
+    <w:abstractNumId w:val="24"/>
+  </w:num>
+  <w:num w:numId="15">
+    <w:abstractNumId w:val="16"/>
+  </w:num>
+  <w:num w:numId="16">
     <w:abstractNumId w:val="10"/>
   </w:num>
-  <w:num w:numId="14">
-    <w:abstractNumId w:val="23"/>
+  <w:num w:numId="17">
+    <w:abstractNumId w:val="34"/>
   </w:num>
-  <w:num w:numId="15">
-    <w:abstractNumId w:val="15"/>
+  <w:num w:numId="18">
+    <w:abstractNumId w:val="5"/>
   </w:num>
-  <w:num w:numId="16">
-    <w:abstractNumId w:val="9"/>
+  <w:num w:numId="19">
+    <w:abstractNumId w:val="31"/>
   </w:num>
-  <w:num w:numId="17">
+  <w:num w:numId="20">
+    <w:abstractNumId w:val="3"/>
+  </w:num>
+  <w:num w:numId="21">
+    <w:abstractNumId w:val="35"/>
+  </w:num>
+  <w:num w:numId="22">
+    <w:abstractNumId w:val="4"/>
+  </w:num>
+  <w:num w:numId="23">
     <w:abstractNumId w:val="33"/>
   </w:num>
-  <w:num w:numId="18">
-    <w:abstractNumId w:val="4"/>
+  <w:num w:numId="24">
+    <w:abstractNumId w:val="39"/>
   </w:num>
-  <w:num w:numId="19">
+  <w:num w:numId="25">
     <w:abstractNumId w:val="30"/>
   </w:num>
-  <w:num w:numId="20">
-    <w:abstractNumId w:val="2"/>
+  <w:num w:numId="26">
+    <w:abstractNumId w:val="25"/>
   </w:num>
-  <w:num w:numId="21">
-    <w:abstractNumId w:val="34"/>
+  <w:num w:numId="27">
+    <w:abstractNumId w:val="7"/>
   </w:num>
-  <w:num w:numId="22">
-    <w:abstractNumId w:val="3"/>
+  <w:num w:numId="28">
+    <w:abstractNumId w:val="28"/>
   </w:num>
-  <w:num w:numId="23">
+  <w:num w:numId="29">
+    <w:abstractNumId w:val="29"/>
+  </w:num>
+  <w:num w:numId="30">
+    <w:abstractNumId w:val="37"/>
+  </w:num>
+  <w:num w:numId="31">
+    <w:abstractNumId w:val="38"/>
+  </w:num>
+  <w:num w:numId="32">
     <w:abstractNumId w:val="32"/>
   </w:num>
-  <w:num w:numId="24">
-    <w:abstractNumId w:val="38"/>
-  </w:num>
-  <w:num w:numId="25">
-    <w:abstractNumId w:val="29"/>
-  </w:num>
-  <w:num w:numId="26">
-    <w:abstractNumId w:val="24"/>
-  </w:num>
-  <w:num w:numId="27">
-    <w:abstractNumId w:val="6"/>
-  </w:num>
-  <w:num w:numId="28">
-    <w:abstractNumId w:val="27"/>
-  </w:num>
-  <w:num w:numId="29">
-    <w:abstractNumId w:val="28"/>
-  </w:num>
-  <w:num w:numId="30">
-    <w:abstractNumId w:val="36"/>
-  </w:num>
-  <w:num w:numId="31">
-    <w:abstractNumId w:val="37"/>
-  </w:num>
-  <w:num w:numId="32">
-    <w:abstractNumId w:val="31"/>
-  </w:num>
   <w:num w:numId="33">
-    <w:abstractNumId w:val="21"/>
+    <w:abstractNumId w:val="22"/>
   </w:num>
   <w:num w:numId="34">
-    <w:abstractNumId w:val="16"/>
+    <w:abstractNumId w:val="17"/>
   </w:num>
   <w:num w:numId="35">
-    <w:abstractNumId w:val="13"/>
+    <w:abstractNumId w:val="14"/>
   </w:num>
   <w:num w:numId="36">
-    <w:abstractNumId w:val="19"/>
+    <w:abstractNumId w:val="20"/>
   </w:num>
   <w:num w:numId="37">
-    <w:abstractNumId w:val="39"/>
+    <w:abstractNumId w:val="40"/>
   </w:num>
   <w:num w:numId="38">
-    <w:abstractNumId w:val="11"/>
+    <w:abstractNumId w:val="12"/>
   </w:num>
   <w:num w:numId="39">
     <w:abstractNumId w:val="0"/>
   </w:num>
   <w:num w:numId="40">
-    <w:abstractNumId w:val="35"/>
+    <w:abstractNumId w:val="36"/>
+  </w:num>
+  <w:num w:numId="41">
+    <w:abstractNumId w:val="2"/>
   </w:num>
   <w:numIdMacAtCleanup w:val="26"/>
 </w:numbering>
@@ -22654,7 +23049,7 @@
 </file>
 
 <file path=customXml/itemProps1.xml><?xml version="1.0" encoding="utf-8"?>
-<ds:datastoreItem xmlns:ds="http://schemas.openxmlformats.org/officeDocument/2006/customXml" ds:itemID="{BAABE8F0-D496-4AE2-A243-EF3ABD6ED474}">
+<ds:datastoreItem xmlns:ds="http://schemas.openxmlformats.org/officeDocument/2006/customXml" ds:itemID="{549AFD0A-FD2C-4F1F-81E4-CF87296CF9D9}">
   <ds:schemaRefs>
     <ds:schemaRef ds:uri="http://schemas.openxmlformats.org/officeDocument/2006/bibliography"/>
   </ds:schemaRefs>

</xml_diff>

<commit_message>
modified ALT + M on ToDo List panel to manages 4 windows/states: max / timer / timer + list / timer + list + tabs
</commit_message>
<xml_diff>
--- a/doc/User guides/myAgilePomodoro_3.2.0.docx
+++ b/doc/User guides/myAgilePomodoro_3.2.0.docx
@@ -295,15 +295,27 @@
             </w:rPr>
           </w:pPr>
           <w:r>
+            <w:rPr>
+              <w:sz w:val="20"/>
+              <w:szCs w:val="20"/>
+            </w:rPr>
             <w:fldChar w:fldCharType="begin"/>
           </w:r>
           <w:r>
+            <w:rPr>
+              <w:sz w:val="20"/>
+              <w:szCs w:val="20"/>
+            </w:rPr>
             <w:instrText xml:space="preserve"> TOC \o "1-3" \h \z \u </w:instrText>
           </w:r>
           <w:r>
+            <w:rPr>
+              <w:sz w:val="20"/>
+              <w:szCs w:val="20"/>
+            </w:rPr>
             <w:fldChar w:fldCharType="separate"/>
           </w:r>
-          <w:hyperlink w:anchor="_Toc409955751" w:history="1">
+          <w:hyperlink w:anchor="_Toc410242303" w:history="1">
             <w:r>
               <w:rPr>
                 <w:rStyle w:val="Hyperlink"/>
@@ -330,7 +342,7 @@
                 <w:noProof/>
                 <w:webHidden/>
               </w:rPr>
-              <w:instrText xml:space="preserve"> PAGEREF _Toc409955751 \h </w:instrText>
+              <w:instrText xml:space="preserve"> PAGEREF _Toc410242303 \h </w:instrText>
             </w:r>
             <w:r>
               <w:rPr>
@@ -373,7 +385,7 @@
               <w:lang w:val="fr-FR" w:eastAsia="fr-FR"/>
             </w:rPr>
           </w:pPr>
-          <w:hyperlink w:anchor="_Toc409955752" w:history="1">
+          <w:hyperlink w:anchor="_Toc410242304" w:history="1">
             <w:r>
               <w:rPr>
                 <w:rStyle w:val="Hyperlink"/>
@@ -400,7 +412,7 @@
                 <w:noProof/>
                 <w:webHidden/>
               </w:rPr>
-              <w:instrText xml:space="preserve"> PAGEREF _Toc409955752 \h </w:instrText>
+              <w:instrText xml:space="preserve"> PAGEREF _Toc410242304 \h </w:instrText>
             </w:r>
             <w:r>
               <w:rPr>
@@ -443,7 +455,7 @@
               <w:lang w:val="fr-FR" w:eastAsia="fr-FR"/>
             </w:rPr>
           </w:pPr>
-          <w:hyperlink w:anchor="_Toc409955753" w:history="1">
+          <w:hyperlink w:anchor="_Toc410242305" w:history="1">
             <w:r>
               <w:rPr>
                 <w:rStyle w:val="Hyperlink"/>
@@ -470,7 +482,7 @@
                 <w:noProof/>
                 <w:webHidden/>
               </w:rPr>
-              <w:instrText xml:space="preserve"> PAGEREF _Toc409955753 \h </w:instrText>
+              <w:instrText xml:space="preserve"> PAGEREF _Toc410242305 \h </w:instrText>
             </w:r>
             <w:r>
               <w:rPr>
@@ -513,7 +525,7 @@
               <w:lang w:val="fr-FR" w:eastAsia="fr-FR"/>
             </w:rPr>
           </w:pPr>
-          <w:hyperlink w:anchor="_Toc409955754" w:history="1">
+          <w:hyperlink w:anchor="_Toc410242306" w:history="1">
             <w:r>
               <w:rPr>
                 <w:rStyle w:val="Hyperlink"/>
@@ -540,7 +552,7 @@
                 <w:noProof/>
                 <w:webHidden/>
               </w:rPr>
-              <w:instrText xml:space="preserve"> PAGEREF _Toc409955754 \h </w:instrText>
+              <w:instrText xml:space="preserve"> PAGEREF _Toc410242306 \h </w:instrText>
             </w:r>
             <w:r>
               <w:rPr>
@@ -583,7 +595,7 @@
               <w:lang w:val="fr-FR" w:eastAsia="fr-FR"/>
             </w:rPr>
           </w:pPr>
-          <w:hyperlink w:anchor="_Toc409955755" w:history="1">
+          <w:hyperlink w:anchor="_Toc410242307" w:history="1">
             <w:r>
               <w:rPr>
                 <w:rStyle w:val="Hyperlink"/>
@@ -610,7 +622,7 @@
                 <w:noProof/>
                 <w:webHidden/>
               </w:rPr>
-              <w:instrText xml:space="preserve"> PAGEREF _Toc409955755 \h </w:instrText>
+              <w:instrText xml:space="preserve"> PAGEREF _Toc410242307 \h </w:instrText>
             </w:r>
             <w:r>
               <w:rPr>
@@ -653,7 +665,7 @@
               <w:lang w:val="fr-FR" w:eastAsia="fr-FR"/>
             </w:rPr>
           </w:pPr>
-          <w:hyperlink w:anchor="_Toc409955756" w:history="1">
+          <w:hyperlink w:anchor="_Toc410242308" w:history="1">
             <w:r>
               <w:rPr>
                 <w:rStyle w:val="Hyperlink"/>
@@ -680,7 +692,7 @@
                 <w:noProof/>
                 <w:webHidden/>
               </w:rPr>
-              <w:instrText xml:space="preserve"> PAGEREF _Toc409955756 \h </w:instrText>
+              <w:instrText xml:space="preserve"> PAGEREF _Toc410242308 \h </w:instrText>
             </w:r>
             <w:r>
               <w:rPr>
@@ -723,7 +735,7 @@
               <w:lang w:val="fr-FR" w:eastAsia="fr-FR"/>
             </w:rPr>
           </w:pPr>
-          <w:hyperlink w:anchor="_Toc409955757" w:history="1">
+          <w:hyperlink w:anchor="_Toc410242309" w:history="1">
             <w:r>
               <w:rPr>
                 <w:rStyle w:val="Hyperlink"/>
@@ -750,7 +762,7 @@
                 <w:noProof/>
                 <w:webHidden/>
               </w:rPr>
-              <w:instrText xml:space="preserve"> PAGEREF _Toc409955757 \h </w:instrText>
+              <w:instrText xml:space="preserve"> PAGEREF _Toc410242309 \h </w:instrText>
             </w:r>
             <w:r>
               <w:rPr>
@@ -793,7 +805,7 @@
               <w:lang w:val="fr-FR" w:eastAsia="fr-FR"/>
             </w:rPr>
           </w:pPr>
-          <w:hyperlink w:anchor="_Toc409955758" w:history="1">
+          <w:hyperlink w:anchor="_Toc410242310" w:history="1">
             <w:r>
               <w:rPr>
                 <w:rStyle w:val="Hyperlink"/>
@@ -820,7 +832,7 @@
                 <w:noProof/>
                 <w:webHidden/>
               </w:rPr>
-              <w:instrText xml:space="preserve"> PAGEREF _Toc409955758 \h </w:instrText>
+              <w:instrText xml:space="preserve"> PAGEREF _Toc410242310 \h </w:instrText>
             </w:r>
             <w:r>
               <w:rPr>
@@ -863,7 +875,7 @@
               <w:lang w:val="fr-FR" w:eastAsia="fr-FR"/>
             </w:rPr>
           </w:pPr>
-          <w:hyperlink w:anchor="_Toc409955759" w:history="1">
+          <w:hyperlink w:anchor="_Toc410242311" w:history="1">
             <w:r>
               <w:rPr>
                 <w:rStyle w:val="Hyperlink"/>
@@ -890,7 +902,7 @@
                 <w:noProof/>
                 <w:webHidden/>
               </w:rPr>
-              <w:instrText xml:space="preserve"> PAGEREF _Toc409955759 \h </w:instrText>
+              <w:instrText xml:space="preserve"> PAGEREF _Toc410242311 \h </w:instrText>
             </w:r>
             <w:r>
               <w:rPr>
@@ -933,7 +945,7 @@
               <w:lang w:val="fr-FR" w:eastAsia="fr-FR"/>
             </w:rPr>
           </w:pPr>
-          <w:hyperlink w:anchor="_Toc409955760" w:history="1">
+          <w:hyperlink w:anchor="_Toc410242312" w:history="1">
             <w:r>
               <w:rPr>
                 <w:rStyle w:val="Hyperlink"/>
@@ -960,7 +972,7 @@
                 <w:noProof/>
                 <w:webHidden/>
               </w:rPr>
-              <w:instrText xml:space="preserve"> PAGEREF _Toc409955760 \h </w:instrText>
+              <w:instrText xml:space="preserve"> PAGEREF _Toc410242312 \h </w:instrText>
             </w:r>
             <w:r>
               <w:rPr>
@@ -1003,7 +1015,7 @@
               <w:lang w:val="fr-FR" w:eastAsia="fr-FR"/>
             </w:rPr>
           </w:pPr>
-          <w:hyperlink w:anchor="_Toc409955761" w:history="1">
+          <w:hyperlink w:anchor="_Toc410242313" w:history="1">
             <w:r>
               <w:rPr>
                 <w:rStyle w:val="Hyperlink"/>
@@ -1030,7 +1042,7 @@
                 <w:noProof/>
                 <w:webHidden/>
               </w:rPr>
-              <w:instrText xml:space="preserve"> PAGEREF _Toc409955761 \h </w:instrText>
+              <w:instrText xml:space="preserve"> PAGEREF _Toc410242313 \h </w:instrText>
             </w:r>
             <w:r>
               <w:rPr>
@@ -1073,7 +1085,7 @@
               <w:lang w:val="fr-FR" w:eastAsia="fr-FR"/>
             </w:rPr>
           </w:pPr>
-          <w:hyperlink w:anchor="_Toc409955762" w:history="1">
+          <w:hyperlink w:anchor="_Toc410242314" w:history="1">
             <w:r>
               <w:rPr>
                 <w:rStyle w:val="Hyperlink"/>
@@ -1100,7 +1112,7 @@
                 <w:noProof/>
                 <w:webHidden/>
               </w:rPr>
-              <w:instrText xml:space="preserve"> PAGEREF _Toc409955762 \h </w:instrText>
+              <w:instrText xml:space="preserve"> PAGEREF _Toc410242314 \h </w:instrText>
             </w:r>
             <w:r>
               <w:rPr>
@@ -1143,7 +1155,7 @@
               <w:lang w:val="fr-FR" w:eastAsia="fr-FR"/>
             </w:rPr>
           </w:pPr>
-          <w:hyperlink w:anchor="_Toc409955763" w:history="1">
+          <w:hyperlink w:anchor="_Toc410242315" w:history="1">
             <w:r>
               <w:rPr>
                 <w:rStyle w:val="Hyperlink"/>
@@ -1170,7 +1182,7 @@
                 <w:noProof/>
                 <w:webHidden/>
               </w:rPr>
-              <w:instrText xml:space="preserve"> PAGEREF _Toc409955763 \h </w:instrText>
+              <w:instrText xml:space="preserve"> PAGEREF _Toc410242315 \h </w:instrText>
             </w:r>
             <w:r>
               <w:rPr>
@@ -1213,7 +1225,7 @@
               <w:lang w:val="fr-FR" w:eastAsia="fr-FR"/>
             </w:rPr>
           </w:pPr>
-          <w:hyperlink w:anchor="_Toc409955764" w:history="1">
+          <w:hyperlink w:anchor="_Toc410242316" w:history="1">
             <w:r>
               <w:rPr>
                 <w:rStyle w:val="Hyperlink"/>
@@ -1240,7 +1252,7 @@
                 <w:noProof/>
                 <w:webHidden/>
               </w:rPr>
-              <w:instrText xml:space="preserve"> PAGEREF _Toc409955764 \h </w:instrText>
+              <w:instrText xml:space="preserve"> PAGEREF _Toc410242316 \h </w:instrText>
             </w:r>
             <w:r>
               <w:rPr>
@@ -1283,7 +1295,7 @@
               <w:lang w:val="fr-FR" w:eastAsia="fr-FR"/>
             </w:rPr>
           </w:pPr>
-          <w:hyperlink w:anchor="_Toc409955765" w:history="1">
+          <w:hyperlink w:anchor="_Toc410242317" w:history="1">
             <w:r>
               <w:rPr>
                 <w:rStyle w:val="Hyperlink"/>
@@ -1310,7 +1322,7 @@
                 <w:noProof/>
                 <w:webHidden/>
               </w:rPr>
-              <w:instrText xml:space="preserve"> PAGEREF _Toc409955765 \h </w:instrText>
+              <w:instrText xml:space="preserve"> PAGEREF _Toc410242317 \h </w:instrText>
             </w:r>
             <w:r>
               <w:rPr>
@@ -1353,7 +1365,7 @@
               <w:lang w:val="fr-FR" w:eastAsia="fr-FR"/>
             </w:rPr>
           </w:pPr>
-          <w:hyperlink w:anchor="_Toc409955766" w:history="1">
+          <w:hyperlink w:anchor="_Toc410242318" w:history="1">
             <w:r>
               <w:rPr>
                 <w:rStyle w:val="Hyperlink"/>
@@ -1380,7 +1392,7 @@
                 <w:noProof/>
                 <w:webHidden/>
               </w:rPr>
-              <w:instrText xml:space="preserve"> PAGEREF _Toc409955766 \h </w:instrText>
+              <w:instrText xml:space="preserve"> PAGEREF _Toc410242318 \h </w:instrText>
             </w:r>
             <w:r>
               <w:rPr>
@@ -1423,7 +1435,7 @@
               <w:lang w:val="fr-FR" w:eastAsia="fr-FR"/>
             </w:rPr>
           </w:pPr>
-          <w:hyperlink w:anchor="_Toc409955767" w:history="1">
+          <w:hyperlink w:anchor="_Toc410242319" w:history="1">
             <w:r>
               <w:rPr>
                 <w:rStyle w:val="Hyperlink"/>
@@ -1450,7 +1462,7 @@
                 <w:noProof/>
                 <w:webHidden/>
               </w:rPr>
-              <w:instrText xml:space="preserve"> PAGEREF _Toc409955767 \h </w:instrText>
+              <w:instrText xml:space="preserve"> PAGEREF _Toc410242319 \h </w:instrText>
             </w:r>
             <w:r>
               <w:rPr>
@@ -1493,7 +1505,7 @@
               <w:lang w:val="fr-FR" w:eastAsia="fr-FR"/>
             </w:rPr>
           </w:pPr>
-          <w:hyperlink w:anchor="_Toc409955768" w:history="1">
+          <w:hyperlink w:anchor="_Toc410242320" w:history="1">
             <w:r>
               <w:rPr>
                 <w:rStyle w:val="Hyperlink"/>
@@ -1520,7 +1532,7 @@
                 <w:noProof/>
                 <w:webHidden/>
               </w:rPr>
-              <w:instrText xml:space="preserve"> PAGEREF _Toc409955768 \h </w:instrText>
+              <w:instrText xml:space="preserve"> PAGEREF _Toc410242320 \h </w:instrText>
             </w:r>
             <w:r>
               <w:rPr>
@@ -1563,7 +1575,7 @@
               <w:lang w:val="fr-FR" w:eastAsia="fr-FR"/>
             </w:rPr>
           </w:pPr>
-          <w:hyperlink w:anchor="_Toc409955769" w:history="1">
+          <w:hyperlink w:anchor="_Toc410242321" w:history="1">
             <w:r>
               <w:rPr>
                 <w:rStyle w:val="Hyperlink"/>
@@ -1590,7 +1602,7 @@
                 <w:noProof/>
                 <w:webHidden/>
               </w:rPr>
-              <w:instrText xml:space="preserve"> PAGEREF _Toc409955769 \h </w:instrText>
+              <w:instrText xml:space="preserve"> PAGEREF _Toc410242321 \h </w:instrText>
             </w:r>
             <w:r>
               <w:rPr>
@@ -1633,7 +1645,7 @@
               <w:lang w:val="fr-FR" w:eastAsia="fr-FR"/>
             </w:rPr>
           </w:pPr>
-          <w:hyperlink w:anchor="_Toc409955770" w:history="1">
+          <w:hyperlink w:anchor="_Toc410242322" w:history="1">
             <w:r>
               <w:rPr>
                 <w:rStyle w:val="Hyperlink"/>
@@ -1660,7 +1672,7 @@
                 <w:noProof/>
                 <w:webHidden/>
               </w:rPr>
-              <w:instrText xml:space="preserve"> PAGEREF _Toc409955770 \h </w:instrText>
+              <w:instrText xml:space="preserve"> PAGEREF _Toc410242322 \h </w:instrText>
             </w:r>
             <w:r>
               <w:rPr>
@@ -1703,7 +1715,7 @@
               <w:lang w:val="fr-FR" w:eastAsia="fr-FR"/>
             </w:rPr>
           </w:pPr>
-          <w:hyperlink w:anchor="_Toc409955771" w:history="1">
+          <w:hyperlink w:anchor="_Toc410242323" w:history="1">
             <w:r>
               <w:rPr>
                 <w:rStyle w:val="Hyperlink"/>
@@ -1730,7 +1742,7 @@
                 <w:noProof/>
                 <w:webHidden/>
               </w:rPr>
-              <w:instrText xml:space="preserve"> PAGEREF _Toc409955771 \h </w:instrText>
+              <w:instrText xml:space="preserve"> PAGEREF _Toc410242323 \h </w:instrText>
             </w:r>
             <w:r>
               <w:rPr>
@@ -1773,7 +1785,7 @@
               <w:lang w:val="fr-FR" w:eastAsia="fr-FR"/>
             </w:rPr>
           </w:pPr>
-          <w:hyperlink w:anchor="_Toc409955772" w:history="1">
+          <w:hyperlink w:anchor="_Toc410242324" w:history="1">
             <w:r>
               <w:rPr>
                 <w:rStyle w:val="Hyperlink"/>
@@ -1800,7 +1812,7 @@
                 <w:noProof/>
                 <w:webHidden/>
               </w:rPr>
-              <w:instrText xml:space="preserve"> PAGEREF _Toc409955772 \h </w:instrText>
+              <w:instrText xml:space="preserve"> PAGEREF _Toc410242324 \h </w:instrText>
             </w:r>
             <w:r>
               <w:rPr>
@@ -1843,7 +1855,7 @@
               <w:lang w:val="fr-FR" w:eastAsia="fr-FR"/>
             </w:rPr>
           </w:pPr>
-          <w:hyperlink w:anchor="_Toc409955773" w:history="1">
+          <w:hyperlink w:anchor="_Toc410242325" w:history="1">
             <w:r>
               <w:rPr>
                 <w:rStyle w:val="Hyperlink"/>
@@ -1870,7 +1882,7 @@
                 <w:noProof/>
                 <w:webHidden/>
               </w:rPr>
-              <w:instrText xml:space="preserve"> PAGEREF _Toc409955773 \h </w:instrText>
+              <w:instrText xml:space="preserve"> PAGEREF _Toc410242325 \h </w:instrText>
             </w:r>
             <w:r>
               <w:rPr>
@@ -1913,7 +1925,7 @@
               <w:lang w:val="fr-FR" w:eastAsia="fr-FR"/>
             </w:rPr>
           </w:pPr>
-          <w:hyperlink w:anchor="_Toc409955774" w:history="1">
+          <w:hyperlink w:anchor="_Toc410242326" w:history="1">
             <w:r>
               <w:rPr>
                 <w:rStyle w:val="Hyperlink"/>
@@ -1940,7 +1952,7 @@
                 <w:noProof/>
                 <w:webHidden/>
               </w:rPr>
-              <w:instrText xml:space="preserve"> PAGEREF _Toc409955774 \h </w:instrText>
+              <w:instrText xml:space="preserve"> PAGEREF _Toc410242326 \h </w:instrText>
             </w:r>
             <w:r>
               <w:rPr>
@@ -1983,7 +1995,7 @@
               <w:lang w:val="fr-FR" w:eastAsia="fr-FR"/>
             </w:rPr>
           </w:pPr>
-          <w:hyperlink w:anchor="_Toc409955775" w:history="1">
+          <w:hyperlink w:anchor="_Toc410242327" w:history="1">
             <w:r>
               <w:rPr>
                 <w:rStyle w:val="Hyperlink"/>
@@ -2010,7 +2022,7 @@
                 <w:noProof/>
                 <w:webHidden/>
               </w:rPr>
-              <w:instrText xml:space="preserve"> PAGEREF _Toc409955775 \h </w:instrText>
+              <w:instrText xml:space="preserve"> PAGEREF _Toc410242327 \h </w:instrText>
             </w:r>
             <w:r>
               <w:rPr>
@@ -2053,7 +2065,7 @@
               <w:lang w:val="fr-FR" w:eastAsia="fr-FR"/>
             </w:rPr>
           </w:pPr>
-          <w:hyperlink w:anchor="_Toc409955776" w:history="1">
+          <w:hyperlink w:anchor="_Toc410242328" w:history="1">
             <w:r>
               <w:rPr>
                 <w:rStyle w:val="Hyperlink"/>
@@ -2080,7 +2092,7 @@
                 <w:noProof/>
                 <w:webHidden/>
               </w:rPr>
-              <w:instrText xml:space="preserve"> PAGEREF _Toc409955776 \h </w:instrText>
+              <w:instrText xml:space="preserve"> PAGEREF _Toc410242328 \h </w:instrText>
             </w:r>
             <w:r>
               <w:rPr>
@@ -2100,7 +2112,7 @@
                 <w:noProof/>
                 <w:webHidden/>
               </w:rPr>
-              <w:t>12</w:t>
+              <w:t>13</w:t>
             </w:r>
             <w:r>
               <w:rPr>
@@ -2123,7 +2135,7 @@
               <w:lang w:val="fr-FR" w:eastAsia="fr-FR"/>
             </w:rPr>
           </w:pPr>
-          <w:hyperlink w:anchor="_Toc409955777" w:history="1">
+          <w:hyperlink w:anchor="_Toc410242329" w:history="1">
             <w:r>
               <w:rPr>
                 <w:rStyle w:val="Hyperlink"/>
@@ -2150,7 +2162,7 @@
                 <w:noProof/>
                 <w:webHidden/>
               </w:rPr>
-              <w:instrText xml:space="preserve"> PAGEREF _Toc409955777 \h </w:instrText>
+              <w:instrText xml:space="preserve"> PAGEREF _Toc410242329 \h </w:instrText>
             </w:r>
             <w:r>
               <w:rPr>
@@ -2170,7 +2182,7 @@
                 <w:noProof/>
                 <w:webHidden/>
               </w:rPr>
-              <w:t>12</w:t>
+              <w:t>13</w:t>
             </w:r>
             <w:r>
               <w:rPr>
@@ -2193,7 +2205,7 @@
               <w:lang w:val="fr-FR" w:eastAsia="fr-FR"/>
             </w:rPr>
           </w:pPr>
-          <w:hyperlink w:anchor="_Toc409955778" w:history="1">
+          <w:hyperlink w:anchor="_Toc410242330" w:history="1">
             <w:r>
               <w:rPr>
                 <w:rStyle w:val="Hyperlink"/>
@@ -2220,7 +2232,7 @@
                 <w:noProof/>
                 <w:webHidden/>
               </w:rPr>
-              <w:instrText xml:space="preserve"> PAGEREF _Toc409955778 \h </w:instrText>
+              <w:instrText xml:space="preserve"> PAGEREF _Toc410242330 \h </w:instrText>
             </w:r>
             <w:r>
               <w:rPr>
@@ -2263,7 +2275,7 @@
               <w:lang w:val="fr-FR" w:eastAsia="fr-FR"/>
             </w:rPr>
           </w:pPr>
-          <w:hyperlink w:anchor="_Toc409955779" w:history="1">
+          <w:hyperlink w:anchor="_Toc410242331" w:history="1">
             <w:r>
               <w:rPr>
                 <w:rStyle w:val="Hyperlink"/>
@@ -2290,7 +2302,7 @@
                 <w:noProof/>
                 <w:webHidden/>
               </w:rPr>
-              <w:instrText xml:space="preserve"> PAGEREF _Toc409955779 \h </w:instrText>
+              <w:instrText xml:space="preserve"> PAGEREF _Toc410242331 \h </w:instrText>
             </w:r>
             <w:r>
               <w:rPr>
@@ -2333,7 +2345,7 @@
               <w:lang w:val="fr-FR" w:eastAsia="fr-FR"/>
             </w:rPr>
           </w:pPr>
-          <w:hyperlink w:anchor="_Toc409955780" w:history="1">
+          <w:hyperlink w:anchor="_Toc410242332" w:history="1">
             <w:r>
               <w:rPr>
                 <w:rStyle w:val="Hyperlink"/>
@@ -2360,7 +2372,7 @@
                 <w:noProof/>
                 <w:webHidden/>
               </w:rPr>
-              <w:instrText xml:space="preserve"> PAGEREF _Toc409955780 \h </w:instrText>
+              <w:instrText xml:space="preserve"> PAGEREF _Toc410242332 \h </w:instrText>
             </w:r>
             <w:r>
               <w:rPr>
@@ -2403,7 +2415,7 @@
               <w:lang w:val="fr-FR" w:eastAsia="fr-FR"/>
             </w:rPr>
           </w:pPr>
-          <w:hyperlink w:anchor="_Toc409955781" w:history="1">
+          <w:hyperlink w:anchor="_Toc410242333" w:history="1">
             <w:r>
               <w:rPr>
                 <w:rStyle w:val="Hyperlink"/>
@@ -2430,7 +2442,7 @@
                 <w:noProof/>
                 <w:webHidden/>
               </w:rPr>
-              <w:instrText xml:space="preserve"> PAGEREF _Toc409955781 \h </w:instrText>
+              <w:instrText xml:space="preserve"> PAGEREF _Toc410242333 \h </w:instrText>
             </w:r>
             <w:r>
               <w:rPr>
@@ -2473,7 +2485,7 @@
               <w:lang w:val="fr-FR" w:eastAsia="fr-FR"/>
             </w:rPr>
           </w:pPr>
-          <w:hyperlink w:anchor="_Toc409955782" w:history="1">
+          <w:hyperlink w:anchor="_Toc410242334" w:history="1">
             <w:r>
               <w:rPr>
                 <w:rStyle w:val="Hyperlink"/>
@@ -2500,7 +2512,7 @@
                 <w:noProof/>
                 <w:webHidden/>
               </w:rPr>
-              <w:instrText xml:space="preserve"> PAGEREF _Toc409955782 \h </w:instrText>
+              <w:instrText xml:space="preserve"> PAGEREF _Toc410242334 \h </w:instrText>
             </w:r>
             <w:r>
               <w:rPr>
@@ -2543,7 +2555,7 @@
               <w:lang w:val="fr-FR" w:eastAsia="fr-FR"/>
             </w:rPr>
           </w:pPr>
-          <w:hyperlink w:anchor="_Toc409955783" w:history="1">
+          <w:hyperlink w:anchor="_Toc410242335" w:history="1">
             <w:r>
               <w:rPr>
                 <w:rStyle w:val="Hyperlink"/>
@@ -2570,7 +2582,7 @@
                 <w:noProof/>
                 <w:webHidden/>
               </w:rPr>
-              <w:instrText xml:space="preserve"> PAGEREF _Toc409955783 \h </w:instrText>
+              <w:instrText xml:space="preserve"> PAGEREF _Toc410242335 \h </w:instrText>
             </w:r>
             <w:r>
               <w:rPr>
@@ -2613,7 +2625,7 @@
               <w:lang w:val="fr-FR" w:eastAsia="fr-FR"/>
             </w:rPr>
           </w:pPr>
-          <w:hyperlink w:anchor="_Toc409955784" w:history="1">
+          <w:hyperlink w:anchor="_Toc410242336" w:history="1">
             <w:r>
               <w:rPr>
                 <w:rStyle w:val="Hyperlink"/>
@@ -2640,7 +2652,7 @@
                 <w:noProof/>
                 <w:webHidden/>
               </w:rPr>
-              <w:instrText xml:space="preserve"> PAGEREF _Toc409955784 \h </w:instrText>
+              <w:instrText xml:space="preserve"> PAGEREF _Toc410242336 \h </w:instrText>
             </w:r>
             <w:r>
               <w:rPr>
@@ -2673,6 +2685,10 @@
         </w:p>
         <w:p>
           <w:r>
+            <w:rPr>
+              <w:sz w:val="20"/>
+              <w:szCs w:val="20"/>
+            </w:rPr>
             <w:lastRenderedPageBreak/>
             <w:fldChar w:fldCharType="end"/>
           </w:r>
@@ -2683,7 +2699,7 @@
       <w:pPr>
         <w:pStyle w:val="Heading1"/>
       </w:pPr>
-      <w:bookmarkStart w:id="2" w:name="_Toc409955751"/>
+      <w:bookmarkStart w:id="2" w:name="_Toc410242303"/>
       <w:r>
         <w:t>About</w:t>
       </w:r>
@@ -2800,7 +2816,7 @@
       <w:pPr>
         <w:pStyle w:val="Heading1"/>
       </w:pPr>
-      <w:bookmarkStart w:id="3" w:name="_Toc409955752"/>
+      <w:bookmarkStart w:id="3" w:name="_Toc410242304"/>
       <w:r>
         <w:t>Application</w:t>
       </w:r>
@@ -3013,7 +3029,7 @@
       <w:pPr>
         <w:pStyle w:val="Heading1"/>
       </w:pPr>
-      <w:bookmarkStart w:id="4" w:name="_Toc409955753"/>
+      <w:bookmarkStart w:id="4" w:name="_Toc410242305"/>
       <w:r>
         <w:t>License</w:t>
       </w:r>
@@ -3125,7 +3141,7 @@
       <w:pPr>
         <w:pStyle w:val="Heading1"/>
       </w:pPr>
-      <w:bookmarkStart w:id="5" w:name="_Toc409955754"/>
+      <w:bookmarkStart w:id="5" w:name="_Toc410242306"/>
       <w:r>
         <w:t xml:space="preserve">The </w:t>
       </w:r>
@@ -3850,7 +3866,7 @@
       <w:pPr>
         <w:pStyle w:val="Heading1"/>
       </w:pPr>
-      <w:bookmarkStart w:id="6" w:name="_Toc409955755"/>
+      <w:bookmarkStart w:id="6" w:name="_Toc410242307"/>
       <w:r>
         <w:t>Configuration</w:t>
       </w:r>
@@ -4209,7 +4225,7 @@
       <w:pPr>
         <w:pStyle w:val="Heading2"/>
       </w:pPr>
-      <w:bookmarkStart w:id="7" w:name="_Toc409955756"/>
+      <w:bookmarkStart w:id="7" w:name="_Toc410242308"/>
       <w:proofErr w:type="spellStart"/>
       <w:r>
         <w:t>MySQL</w:t>
@@ -4865,7 +4881,7 @@
       <w:pPr>
         <w:pStyle w:val="Heading2"/>
       </w:pPr>
-      <w:bookmarkStart w:id="8" w:name="_Toc409955757"/>
+      <w:bookmarkStart w:id="8" w:name="_Toc410242309"/>
       <w:r>
         <w:t>Logger</w:t>
       </w:r>
@@ -4994,7 +5010,7 @@
       <w:pPr>
         <w:pStyle w:val="Heading2"/>
       </w:pPr>
-      <w:bookmarkStart w:id="9" w:name="_Toc409955758"/>
+      <w:bookmarkStart w:id="9" w:name="_Toc410242310"/>
       <w:r>
         <w:t>Google Drive configuration</w:t>
       </w:r>
@@ -5184,7 +5200,7 @@
       <w:pPr>
         <w:pStyle w:val="Heading1"/>
       </w:pPr>
-      <w:bookmarkStart w:id="10" w:name="_Toc409955759"/>
+      <w:bookmarkStart w:id="10" w:name="_Toc410242311"/>
       <w:proofErr w:type="spellStart"/>
       <w:proofErr w:type="gramStart"/>
       <w:r>
@@ -5204,7 +5220,7 @@
       <w:pPr>
         <w:pStyle w:val="Heading2"/>
       </w:pPr>
-      <w:bookmarkStart w:id="11" w:name="_Toc409955760"/>
+      <w:bookmarkStart w:id="11" w:name="_Toc410242312"/>
       <w:r>
         <w:t>P</w:t>
       </w:r>
@@ -5222,7 +5238,7 @@
       <w:pPr>
         <w:pStyle w:val="Heading3"/>
       </w:pPr>
-      <w:bookmarkStart w:id="12" w:name="_Toc409955761"/>
+      <w:bookmarkStart w:id="12" w:name="_Toc410242313"/>
       <w:r>
         <w:t>How to set the preferences</w:t>
       </w:r>
@@ -7723,7 +7739,7 @@
       <w:pPr>
         <w:pStyle w:val="Heading1"/>
       </w:pPr>
-      <w:bookmarkStart w:id="32" w:name="_Toc409955762"/>
+      <w:bookmarkStart w:id="32" w:name="_Toc410242314"/>
       <w:r>
         <w:t>Getting Started</w:t>
       </w:r>
@@ -8514,7 +8530,7 @@
       <w:pPr>
         <w:pStyle w:val="Heading3"/>
       </w:pPr>
-      <w:bookmarkStart w:id="35" w:name="_Toc409955763"/>
+      <w:bookmarkStart w:id="35" w:name="_Toc410242315"/>
       <w:r>
         <w:t xml:space="preserve">How to </w:t>
       </w:r>
@@ -8538,13 +8554,34 @@
         </w:numPr>
       </w:pPr>
       <w:r>
-        <w:t>Application window</w:t>
-      </w:r>
-      <w:r>
-        <w:t xml:space="preserve"> shortcut</w:t>
-      </w:r>
-      <w:r>
-        <w:t>:</w:t>
+        <w:t>"</w:t>
+      </w:r>
+      <w:r>
+        <w:t>File</w:t>
+      </w:r>
+      <w:r>
+        <w:t>"</w:t>
+      </w:r>
+      <w:r>
+        <w:t xml:space="preserve"> and </w:t>
+      </w:r>
+      <w:r>
+        <w:t>"</w:t>
+      </w:r>
+      <w:r>
+        <w:t>View</w:t>
+      </w:r>
+      <w:r>
+        <w:t>"</w:t>
+      </w:r>
+      <w:r>
+        <w:t xml:space="preserve"> menus </w:t>
+      </w:r>
+      <w:r>
+        <w:t>shortcuts:</w:t>
+      </w:r>
+      <w:r>
+        <w:t xml:space="preserve"> </w:t>
       </w:r>
     </w:p>
     <w:p>
@@ -8556,19 +8593,252 @@
         </w:numPr>
       </w:pPr>
       <w:r>
-        <w:t>ALT+M: maximize</w:t>
-      </w:r>
-      <w:r>
-        <w:t xml:space="preserve"> the window </w:t>
-      </w:r>
-      <w:r>
-        <w:t>/</w:t>
-      </w:r>
-      <w:r>
-        <w:t xml:space="preserve"> </w:t>
-      </w:r>
-      <w:r>
-        <w:t>minimize to previous size and position</w:t>
+        <w:t>Escape: exit the application.</w:t>
+      </w:r>
+    </w:p>
+    <w:p>
+      <w:pPr>
+        <w:pStyle w:val="ListParagraph"/>
+        <w:numPr>
+          <w:ilvl w:val="1"/>
+          <w:numId w:val="14"/>
+        </w:numPr>
+      </w:pPr>
+      <w:r>
+        <w:t>ALT+</w:t>
+      </w:r>
+      <w:r>
+        <w:t>C:</w:t>
+      </w:r>
+      <w:r>
+        <w:t xml:space="preserve"> display the </w:t>
+      </w:r>
+      <w:r>
+        <w:rPr>
+          <w:b/>
+        </w:rPr>
+        <w:t>Create</w:t>
+      </w:r>
+      <w:r>
+        <w:t xml:space="preserve"> panel</w:t>
+      </w:r>
+      <w:r>
+        <w:t>.</w:t>
+      </w:r>
+    </w:p>
+    <w:p>
+      <w:pPr>
+        <w:pStyle w:val="ListParagraph"/>
+        <w:numPr>
+          <w:ilvl w:val="1"/>
+          <w:numId w:val="14"/>
+        </w:numPr>
+      </w:pPr>
+      <w:r>
+        <w:t>ALT+S:</w:t>
+      </w:r>
+      <w:r>
+        <w:t xml:space="preserve"> </w:t>
+      </w:r>
+      <w:r>
+        <w:t xml:space="preserve">display the </w:t>
+      </w:r>
+      <w:r>
+        <w:rPr>
+          <w:b/>
+        </w:rPr>
+        <w:t>S</w:t>
+      </w:r>
+      <w:r>
+        <w:rPr>
+          <w:b/>
+        </w:rPr>
+        <w:t>plash</w:t>
+      </w:r>
+      <w:r>
+        <w:t xml:space="preserve"> screen.</w:t>
+      </w:r>
+    </w:p>
+    <w:p>
+      <w:pPr>
+        <w:pStyle w:val="ListParagraph"/>
+        <w:numPr>
+          <w:ilvl w:val="1"/>
+          <w:numId w:val="14"/>
+        </w:numPr>
+      </w:pPr>
+      <w:r>
+        <w:t>ALT+P:</w:t>
+      </w:r>
+      <w:r>
+        <w:t xml:space="preserve"> display the </w:t>
+      </w:r>
+      <w:r>
+        <w:rPr>
+          <w:b/>
+        </w:rPr>
+        <w:t>P</w:t>
+      </w:r>
+      <w:r>
+        <w:rPr>
+          <w:b/>
+        </w:rPr>
+        <w:t>references</w:t>
+      </w:r>
+      <w:r>
+        <w:t xml:space="preserve"> panel.</w:t>
+      </w:r>
+    </w:p>
+    <w:p>
+      <w:pPr>
+        <w:pStyle w:val="ListParagraph"/>
+        <w:numPr>
+          <w:ilvl w:val="1"/>
+          <w:numId w:val="14"/>
+        </w:numPr>
+      </w:pPr>
+      <w:r>
+        <w:t>ALT+A:</w:t>
+      </w:r>
+      <w:r>
+        <w:t xml:space="preserve"> display the</w:t>
+      </w:r>
+      <w:r>
+        <w:t xml:space="preserve"> </w:t>
+      </w:r>
+      <w:r>
+        <w:rPr>
+          <w:b/>
+        </w:rPr>
+        <w:t>Activity List</w:t>
+      </w:r>
+      <w:r>
+        <w:t xml:space="preserve"> / </w:t>
+      </w:r>
+      <w:r>
+        <w:rPr>
+          <w:b/>
+        </w:rPr>
+        <w:t>Backlog</w:t>
+      </w:r>
+      <w:r>
+        <w:t xml:space="preserve"> panel</w:t>
+      </w:r>
+    </w:p>
+    <w:p>
+      <w:pPr>
+        <w:pStyle w:val="ListParagraph"/>
+        <w:numPr>
+          <w:ilvl w:val="1"/>
+          <w:numId w:val="14"/>
+        </w:numPr>
+      </w:pPr>
+      <w:r>
+        <w:t>ALT+T:</w:t>
+      </w:r>
+      <w:r>
+        <w:t xml:space="preserve"> </w:t>
+      </w:r>
+      <w:r>
+        <w:t>display the</w:t>
+      </w:r>
+      <w:r>
+        <w:t xml:space="preserve"> </w:t>
+      </w:r>
+      <w:proofErr w:type="spellStart"/>
+      <w:r>
+        <w:rPr>
+          <w:b/>
+        </w:rPr>
+        <w:t>ToDo</w:t>
+      </w:r>
+      <w:proofErr w:type="spellEnd"/>
+      <w:r>
+        <w:rPr>
+          <w:b/>
+        </w:rPr>
+        <w:t xml:space="preserve"> List</w:t>
+      </w:r>
+      <w:r>
+        <w:t xml:space="preserve"> / </w:t>
+      </w:r>
+      <w:r>
+        <w:rPr>
+          <w:b/>
+        </w:rPr>
+        <w:t>Iteration</w:t>
+      </w:r>
+      <w:r>
+        <w:t xml:space="preserve"> panel</w:t>
+      </w:r>
+    </w:p>
+    <w:p>
+      <w:pPr>
+        <w:pStyle w:val="ListParagraph"/>
+        <w:numPr>
+          <w:ilvl w:val="1"/>
+          <w:numId w:val="14"/>
+        </w:numPr>
+      </w:pPr>
+      <w:r>
+        <w:t>ALT+R:</w:t>
+      </w:r>
+      <w:r>
+        <w:t xml:space="preserve"> </w:t>
+      </w:r>
+      <w:r>
+        <w:t>display the</w:t>
+      </w:r>
+      <w:r>
+        <w:t xml:space="preserve"> </w:t>
+      </w:r>
+      <w:r>
+        <w:rPr>
+          <w:b/>
+        </w:rPr>
+        <w:t>Report List</w:t>
+      </w:r>
+      <w:r>
+        <w:t xml:space="preserve"> / </w:t>
+      </w:r>
+      <w:r>
+        <w:rPr>
+          <w:b/>
+        </w:rPr>
+        <w:t>Release Backlog</w:t>
+      </w:r>
+      <w:r>
+        <w:t xml:space="preserve"> panel</w:t>
+      </w:r>
+    </w:p>
+    <w:p>
+      <w:pPr>
+        <w:pStyle w:val="ListParagraph"/>
+        <w:numPr>
+          <w:ilvl w:val="1"/>
+          <w:numId w:val="14"/>
+        </w:numPr>
+      </w:pPr>
+      <w:r>
+        <w:t>ALT+B:</w:t>
+      </w:r>
+      <w:r>
+        <w:t xml:space="preserve"> </w:t>
+      </w:r>
+      <w:r>
+        <w:t>display the</w:t>
+      </w:r>
+      <w:r>
+        <w:t xml:space="preserve"> </w:t>
+      </w:r>
+      <w:r>
+        <w:rPr>
+          <w:b/>
+        </w:rPr>
+        <w:t>Charts</w:t>
+      </w:r>
+      <w:r>
+        <w:t xml:space="preserve"> panel</w:t>
       </w:r>
     </w:p>
     <w:p>
@@ -8580,34 +8850,16 @@
         </w:numPr>
       </w:pPr>
       <w:r>
-        <w:t>"</w:t>
-      </w:r>
-      <w:r>
-        <w:t>File</w:t>
-      </w:r>
-      <w:r>
-        <w:t>"</w:t>
-      </w:r>
-      <w:r>
-        <w:t xml:space="preserve"> and </w:t>
-      </w:r>
-      <w:r>
-        <w:t>"</w:t>
-      </w:r>
-      <w:r>
-        <w:t>View</w:t>
-      </w:r>
-      <w:r>
-        <w:t>"</w:t>
-      </w:r>
-      <w:r>
-        <w:t xml:space="preserve"> menus </w:t>
-      </w:r>
-      <w:r>
-        <w:t>shortcuts:</w:t>
-      </w:r>
-      <w:r>
-        <w:t xml:space="preserve"> </w:t>
+        <w:t xml:space="preserve">Preferences, </w:t>
+      </w:r>
+      <w:r>
+        <w:t>Create panel and Edit tab</w:t>
+      </w:r>
+      <w:r>
+        <w:t xml:space="preserve"> shortcut</w:t>
+      </w:r>
+      <w:r>
+        <w:t>:</w:t>
       </w:r>
     </w:p>
     <w:p>
@@ -8619,7 +8871,31 @@
         </w:numPr>
       </w:pPr>
       <w:r>
-        <w:t>Escape: exit the application.</w:t>
+        <w:t>ENTER: save the form.</w:t>
+      </w:r>
+    </w:p>
+    <w:p>
+      <w:pPr>
+        <w:pStyle w:val="ListParagraph"/>
+        <w:numPr>
+          <w:ilvl w:val="0"/>
+          <w:numId w:val="14"/>
+        </w:numPr>
+      </w:pPr>
+      <w:r>
+        <w:t xml:space="preserve">All </w:t>
+      </w:r>
+      <w:r>
+        <w:rPr>
+          <w:b/>
+        </w:rPr>
+        <w:t>List</w:t>
+      </w:r>
+      <w:r>
+        <w:t xml:space="preserve"> </w:t>
+      </w:r>
+      <w:r>
+        <w:t>shortcuts:</w:t>
       </w:r>
     </w:p>
     <w:p>
@@ -8631,25 +8907,18 @@
         </w:numPr>
       </w:pPr>
       <w:r>
-        <w:t>ALT+</w:t>
-      </w:r>
-      <w:r>
-        <w:t>C:</w:t>
-      </w:r>
-      <w:r>
-        <w:t xml:space="preserve"> display the </w:t>
-      </w:r>
-      <w:r>
-        <w:rPr>
-          <w:b/>
-        </w:rPr>
-        <w:t>Create</w:t>
-      </w:r>
-      <w:r>
-        <w:t xml:space="preserve"> panel</w:t>
-      </w:r>
-      <w:r>
-        <w:t>.</w:t>
+        <w:t xml:space="preserve">CTR + </w:t>
+      </w:r>
+      <w:proofErr w:type="gramStart"/>
+      <w:r>
+        <w:t>A</w:t>
+      </w:r>
+      <w:proofErr w:type="gramEnd"/>
+      <w:r>
+        <w:t>: select all</w:t>
+      </w:r>
+      <w:r>
+        <w:t xml:space="preserve"> tasks.</w:t>
       </w:r>
     </w:p>
     <w:p>
@@ -8661,28 +8930,25 @@
         </w:numPr>
       </w:pPr>
       <w:r>
-        <w:t>ALT+S:</w:t>
-      </w:r>
-      <w:r>
-        <w:t xml:space="preserve"> </w:t>
-      </w:r>
-      <w:r>
-        <w:t xml:space="preserve">display the </w:t>
-      </w:r>
-      <w:r>
-        <w:rPr>
-          <w:b/>
-        </w:rPr>
-        <w:t>S</w:t>
-      </w:r>
-      <w:r>
-        <w:rPr>
-          <w:b/>
-        </w:rPr>
-        <w:t>plash</w:t>
-      </w:r>
-      <w:r>
-        <w:t xml:space="preserve"> screen.</w:t>
+        <w:t>CTR</w:t>
+      </w:r>
+      <w:r>
+        <w:t xml:space="preserve"> </w:t>
+      </w:r>
+      <w:r>
+        <w:t>+</w:t>
+      </w:r>
+      <w:r>
+        <w:t xml:space="preserve"> </w:t>
+      </w:r>
+      <w:r>
+        <w:t>F: search task</w:t>
+      </w:r>
+      <w:r>
+        <w:t>.</w:t>
+      </w:r>
+      <w:r>
+        <w:t xml:space="preserve"> </w:t>
       </w:r>
     </w:p>
     <w:p>
@@ -8694,25 +8960,22 @@
         </w:numPr>
       </w:pPr>
       <w:r>
-        <w:t>ALT+P:</w:t>
-      </w:r>
-      <w:r>
-        <w:t xml:space="preserve"> display the </w:t>
-      </w:r>
-      <w:r>
-        <w:rPr>
-          <w:b/>
-        </w:rPr>
-        <w:t>P</w:t>
-      </w:r>
-      <w:r>
-        <w:rPr>
-          <w:b/>
-        </w:rPr>
-        <w:t>references</w:t>
-      </w:r>
-      <w:r>
-        <w:t xml:space="preserve"> panel.</w:t>
+        <w:t xml:space="preserve">CTR + &lt;tab number&gt; (starting from 1): </w:t>
+      </w:r>
+      <w:r>
+        <w:t>open</w:t>
+      </w:r>
+      <w:r>
+        <w:t xml:space="preserve"> </w:t>
+      </w:r>
+      <w:r>
+        <w:t xml:space="preserve">corresponding </w:t>
+      </w:r>
+      <w:r>
+        <w:t>tab</w:t>
+      </w:r>
+      <w:r>
+        <w:t>.</w:t>
       </w:r>
     </w:p>
     <w:p>
@@ -8724,31 +8987,28 @@
         </w:numPr>
       </w:pPr>
       <w:r>
-        <w:t>ALT+A:</w:t>
-      </w:r>
-      <w:r>
-        <w:t xml:space="preserve"> display the</w:t>
-      </w:r>
-      <w:r>
-        <w:t xml:space="preserve"> </w:t>
-      </w:r>
-      <w:r>
-        <w:rPr>
-          <w:b/>
-        </w:rPr>
-        <w:t>Activity List</w:t>
-      </w:r>
-      <w:r>
-        <w:t xml:space="preserve"> / </w:t>
-      </w:r>
-      <w:r>
-        <w:rPr>
-          <w:b/>
-        </w:rPr>
-        <w:t>Backlog</w:t>
-      </w:r>
-      <w:r>
-        <w:t xml:space="preserve"> panel</w:t>
+        <w:t xml:space="preserve">F2: </w:t>
+      </w:r>
+      <w:r>
+        <w:t>edit</w:t>
+      </w:r>
+      <w:r>
+        <w:t xml:space="preserve"> </w:t>
+      </w:r>
+      <w:r>
+        <w:t xml:space="preserve">the </w:t>
+      </w:r>
+      <w:r>
+        <w:t xml:space="preserve">selected </w:t>
+      </w:r>
+      <w:r>
+        <w:t>task</w:t>
+      </w:r>
+      <w:r>
+        <w:t>’s title</w:t>
+      </w:r>
+      <w:r>
+        <w:t>.</w:t>
       </w:r>
     </w:p>
     <w:p>
@@ -8760,16 +9020,19 @@
         </w:numPr>
       </w:pPr>
       <w:r>
-        <w:t>ALT+T:</w:t>
-      </w:r>
-      <w:r>
-        <w:t xml:space="preserve"> </w:t>
-      </w:r>
-      <w:r>
-        <w:t>display the</w:t>
-      </w:r>
-      <w:r>
-        <w:t xml:space="preserve"> </w:t>
+        <w:t xml:space="preserve">CTR + </w:t>
+      </w:r>
+      <w:r>
+        <w:t>G</w:t>
+      </w:r>
+      <w:r>
+        <w:t>: s</w:t>
+      </w:r>
+      <w:r>
+        <w:t>croll back to the selected task</w:t>
+      </w:r>
+      <w:r>
+        <w:t xml:space="preserve"> (see </w:t>
       </w:r>
       <w:proofErr w:type="spellStart"/>
       <w:r>
@@ -8795,7 +9058,46 @@
         <w:t>Iteration</w:t>
       </w:r>
       <w:r>
-        <w:t xml:space="preserve"> panel</w:t>
+        <w:t xml:space="preserve"> </w:t>
+      </w:r>
+      <w:r>
+        <w:t>shortcuts for specifics)</w:t>
+      </w:r>
+      <w:r>
+        <w:t>.</w:t>
+      </w:r>
+    </w:p>
+    <w:p>
+      <w:pPr>
+        <w:pStyle w:val="ListParagraph"/>
+        <w:numPr>
+          <w:ilvl w:val="0"/>
+          <w:numId w:val="14"/>
+        </w:numPr>
+      </w:pPr>
+      <w:r>
+        <w:rPr>
+          <w:b/>
+        </w:rPr>
+        <w:t>Activity List</w:t>
+      </w:r>
+      <w:r>
+        <w:t xml:space="preserve"> / </w:t>
+      </w:r>
+      <w:r>
+        <w:rPr>
+          <w:b/>
+        </w:rPr>
+        <w:t>Backlog</w:t>
+      </w:r>
+      <w:r>
+        <w:t xml:space="preserve"> </w:t>
+      </w:r>
+      <w:r>
+        <w:t>shortcuts</w:t>
+      </w:r>
+      <w:r>
+        <w:t>:</w:t>
       </w:r>
     </w:p>
     <w:p>
@@ -8807,34 +9109,16 @@
         </w:numPr>
       </w:pPr>
       <w:r>
-        <w:t>ALT+R:</w:t>
-      </w:r>
-      <w:r>
-        <w:t xml:space="preserve"> </w:t>
-      </w:r>
-      <w:r>
-        <w:t>display the</w:t>
-      </w:r>
-      <w:r>
-        <w:t xml:space="preserve"> </w:t>
-      </w:r>
-      <w:r>
-        <w:rPr>
-          <w:b/>
-        </w:rPr>
-        <w:t>Report List</w:t>
-      </w:r>
-      <w:r>
-        <w:t xml:space="preserve"> / </w:t>
-      </w:r>
-      <w:r>
-        <w:rPr>
-          <w:b/>
-        </w:rPr>
-        <w:t>Release Backlog</w:t>
-      </w:r>
-      <w:r>
-        <w:t xml:space="preserve"> panel</w:t>
+        <w:t xml:space="preserve">ALT+M: maximize the window / </w:t>
+      </w:r>
+      <w:r>
+        <w:t xml:space="preserve">show original </w:t>
+      </w:r>
+      <w:r>
+        <w:t>window</w:t>
+      </w:r>
+      <w:r>
+        <w:t xml:space="preserve"> to previous size and position </w:t>
       </w:r>
     </w:p>
     <w:p>
@@ -8846,25 +9130,206 @@
         </w:numPr>
       </w:pPr>
       <w:r>
-        <w:t>ALT+B:</w:t>
-      </w:r>
-      <w:r>
-        <w:t xml:space="preserve"> </w:t>
-      </w:r>
-      <w:r>
-        <w:t>display the</w:t>
-      </w:r>
-      <w:r>
-        <w:t xml:space="preserve"> </w:t>
-      </w:r>
-      <w:r>
-        <w:rPr>
-          <w:b/>
-        </w:rPr>
-        <w:t>Charts</w:t>
-      </w:r>
-      <w:r>
-        <w:t xml:space="preserve"> panel</w:t>
+        <w:t xml:space="preserve">CTR + T: </w:t>
+      </w:r>
+      <w:r>
+        <w:t>create a new task with</w:t>
+      </w:r>
+      <w:r>
+        <w:t xml:space="preserve"> </w:t>
+      </w:r>
+      <w:r>
+        <w:t>estimated</w:t>
+      </w:r>
+      <w:r>
+        <w:t xml:space="preserve"> </w:t>
+      </w:r>
+      <w:proofErr w:type="spellStart"/>
+      <w:r>
+        <w:t>pomodoro</w:t>
+      </w:r>
+      <w:proofErr w:type="spellEnd"/>
+      <w:r>
+        <w:t xml:space="preserve"> set to 0</w:t>
+      </w:r>
+      <w:r>
+        <w:t xml:space="preserve"> and date set to today</w:t>
+      </w:r>
+      <w:r>
+        <w:t>.</w:t>
+      </w:r>
+    </w:p>
+    <w:p>
+      <w:pPr>
+        <w:pStyle w:val="ListParagraph"/>
+        <w:numPr>
+          <w:ilvl w:val="1"/>
+          <w:numId w:val="14"/>
+        </w:numPr>
+      </w:pPr>
+      <w:r>
+        <w:t xml:space="preserve">CTR + </w:t>
+      </w:r>
+      <w:r>
+        <w:t>D</w:t>
+      </w:r>
+      <w:r>
+        <w:t xml:space="preserve">: </w:t>
+      </w:r>
+      <w:r>
+        <w:t xml:space="preserve">create a </w:t>
+      </w:r>
+      <w:r>
+        <w:t>duplicate</w:t>
+      </w:r>
+      <w:r>
+        <w:t xml:space="preserve"> of the</w:t>
+      </w:r>
+      <w:r>
+        <w:t xml:space="preserve"> </w:t>
+      </w:r>
+      <w:r>
+        <w:t>selected</w:t>
+      </w:r>
+      <w:r>
+        <w:t xml:space="preserve"> task</w:t>
+      </w:r>
+      <w:r>
+        <w:t xml:space="preserve"> with </w:t>
+      </w:r>
+      <w:r>
+        <w:t>"</w:t>
+      </w:r>
+      <w:r>
+        <w:t>(2)</w:t>
+      </w:r>
+      <w:r>
+        <w:t>"</w:t>
+      </w:r>
+      <w:r>
+        <w:t xml:space="preserve"> </w:t>
+      </w:r>
+      <w:r>
+        <w:t>appended to the title</w:t>
+      </w:r>
+      <w:r>
+        <w:t xml:space="preserve">, overestimated and real </w:t>
+      </w:r>
+      <w:proofErr w:type="spellStart"/>
+      <w:r>
+        <w:t>pomodoros</w:t>
+      </w:r>
+      <w:proofErr w:type="spellEnd"/>
+      <w:r>
+        <w:t xml:space="preserve"> reset to 0</w:t>
+      </w:r>
+      <w:r>
+        <w:t xml:space="preserve"> </w:t>
+      </w:r>
+      <w:r>
+        <w:t>and date set to today</w:t>
+      </w:r>
+      <w:r>
+        <w:t>.</w:t>
+      </w:r>
+    </w:p>
+    <w:p>
+      <w:pPr>
+        <w:pStyle w:val="ListParagraph"/>
+        <w:numPr>
+          <w:ilvl w:val="1"/>
+          <w:numId w:val="14"/>
+        </w:numPr>
+      </w:pPr>
+      <w:r>
+        <w:t xml:space="preserve">SHIFT + &gt;: </w:t>
+      </w:r>
+      <w:r>
+        <w:t>move</w:t>
+      </w:r>
+      <w:r>
+        <w:t xml:space="preserve"> </w:t>
+      </w:r>
+      <w:r>
+        <w:t xml:space="preserve">selected </w:t>
+      </w:r>
+      <w:r>
+        <w:t>task</w:t>
+      </w:r>
+      <w:r>
+        <w:t>s</w:t>
+      </w:r>
+      <w:r>
+        <w:t xml:space="preserve"> to </w:t>
+      </w:r>
+      <w:proofErr w:type="spellStart"/>
+      <w:r>
+        <w:rPr>
+          <w:b/>
+        </w:rPr>
+        <w:t>ToDo</w:t>
+      </w:r>
+      <w:proofErr w:type="spellEnd"/>
+      <w:r>
+        <w:rPr>
+          <w:b/>
+        </w:rPr>
+        <w:t xml:space="preserve"> List</w:t>
+      </w:r>
+      <w:r>
+        <w:t xml:space="preserve"> / </w:t>
+      </w:r>
+      <w:r>
+        <w:rPr>
+          <w:b/>
+        </w:rPr>
+        <w:t>Iteration</w:t>
+      </w:r>
+      <w:r>
+        <w:t xml:space="preserve"> (</w:t>
+      </w:r>
+      <w:r>
+        <w:t>same as</w:t>
+      </w:r>
+      <w:r>
+        <w:t xml:space="preserve"> button </w:t>
+      </w:r>
+      <w:r>
+        <w:t>"</w:t>
+      </w:r>
+      <w:r>
+        <w:rPr>
+          <w:rFonts w:ascii="Arial Unicode MS" w:eastAsia="Arial Unicode MS" w:hAnsi="Arial Unicode MS" w:cs="Arial Unicode MS"/>
+        </w:rPr>
+        <w:t>&gt;&gt;</w:t>
+      </w:r>
+      <w:r>
+        <w:t>"</w:t>
+      </w:r>
+      <w:r>
+        <w:t>)</w:t>
+      </w:r>
+      <w:r>
+        <w:t>.</w:t>
+      </w:r>
+    </w:p>
+    <w:p>
+      <w:pPr>
+        <w:pStyle w:val="ListParagraph"/>
+        <w:numPr>
+          <w:ilvl w:val="1"/>
+          <w:numId w:val="14"/>
+        </w:numPr>
+      </w:pPr>
+      <w:r>
+        <w:lastRenderedPageBreak/>
+        <w:t>DEL or BACK SPACE (MAC OS):</w:t>
+      </w:r>
+      <w:r>
+        <w:t xml:space="preserve"> </w:t>
+      </w:r>
+      <w:r>
+        <w:t>delete selected tasks.</w:t>
       </w:r>
     </w:p>
     <w:p>
@@ -8875,14 +9340,34 @@
           <w:numId w:val="14"/>
         </w:numPr>
       </w:pPr>
-      <w:r>
-        <w:t xml:space="preserve">Preferences, </w:t>
-      </w:r>
-      <w:r>
-        <w:t>Create panel and Edit tab</w:t>
-      </w:r>
-      <w:r>
-        <w:t xml:space="preserve"> shortcut</w:t>
+      <w:proofErr w:type="spellStart"/>
+      <w:r>
+        <w:rPr>
+          <w:b/>
+        </w:rPr>
+        <w:t>ToDo</w:t>
+      </w:r>
+      <w:proofErr w:type="spellEnd"/>
+      <w:r>
+        <w:rPr>
+          <w:b/>
+        </w:rPr>
+        <w:t xml:space="preserve"> List</w:t>
+      </w:r>
+      <w:r>
+        <w:t xml:space="preserve"> / </w:t>
+      </w:r>
+      <w:r>
+        <w:rPr>
+          <w:b/>
+        </w:rPr>
+        <w:t>Iteration</w:t>
+      </w:r>
+      <w:r>
+        <w:t xml:space="preserve"> </w:t>
+      </w:r>
+      <w:r>
+        <w:t>shortcuts</w:t>
       </w:r>
       <w:r>
         <w:t>:</w:t>
@@ -8897,7 +9382,453 @@
         </w:numPr>
       </w:pPr>
       <w:r>
-        <w:t>ENTER: save the form.</w:t>
+        <w:t xml:space="preserve">ALT+M: maximize the window / show timer only / show timer and list / </w:t>
+      </w:r>
+      <w:r>
+        <w:t xml:space="preserve">show original </w:t>
+      </w:r>
+      <w:r>
+        <w:t xml:space="preserve">window </w:t>
+      </w:r>
+      <w:r>
+        <w:t xml:space="preserve">to previous position </w:t>
+      </w:r>
+    </w:p>
+    <w:p>
+      <w:pPr>
+        <w:pStyle w:val="ListParagraph"/>
+        <w:numPr>
+          <w:ilvl w:val="1"/>
+          <w:numId w:val="14"/>
+        </w:numPr>
+      </w:pPr>
+      <w:r>
+        <w:t xml:space="preserve">CTR + U: create </w:t>
+      </w:r>
+      <w:r>
+        <w:t xml:space="preserve">an </w:t>
+      </w:r>
+      <w:r>
+        <w:t>unplanned task</w:t>
+      </w:r>
+      <w:r>
+        <w:t xml:space="preserve"> with </w:t>
+      </w:r>
+      <w:r>
+        <w:t>estimated</w:t>
+      </w:r>
+      <w:r>
+        <w:t xml:space="preserve"> </w:t>
+      </w:r>
+      <w:proofErr w:type="spellStart"/>
+      <w:r>
+        <w:t>pomodoro</w:t>
+      </w:r>
+      <w:proofErr w:type="spellEnd"/>
+      <w:r>
+        <w:t xml:space="preserve"> set to 0</w:t>
+      </w:r>
+      <w:r>
+        <w:t xml:space="preserve"> and date</w:t>
+      </w:r>
+      <w:r>
+        <w:t xml:space="preserve"> set to</w:t>
+      </w:r>
+      <w:r>
+        <w:t xml:space="preserve"> today</w:t>
+      </w:r>
+      <w:r>
+        <w:t xml:space="preserve"> (</w:t>
+      </w:r>
+      <w:r>
+        <w:t>may</w:t>
+      </w:r>
+      <w:r>
+        <w:t xml:space="preserve"> not</w:t>
+      </w:r>
+      <w:r>
+        <w:t xml:space="preserve"> work when the </w:t>
+      </w:r>
+      <w:r>
+        <w:rPr>
+          <w:b/>
+        </w:rPr>
+        <w:t>Comment / Story</w:t>
+      </w:r>
+      <w:r>
+        <w:t xml:space="preserve"> panel is in </w:t>
+      </w:r>
+      <w:r>
+        <w:rPr>
+          <w:b/>
+        </w:rPr>
+        <w:t>Editor</w:t>
+      </w:r>
+      <w:r>
+        <w:t xml:space="preserve"> or </w:t>
+      </w:r>
+      <w:r>
+        <w:rPr>
+          <w:b/>
+        </w:rPr>
+        <w:t>HTML</w:t>
+      </w:r>
+      <w:r>
+        <w:t xml:space="preserve"> </w:t>
+      </w:r>
+      <w:r>
+        <w:t>mode).</w:t>
+      </w:r>
+    </w:p>
+    <w:p>
+      <w:pPr>
+        <w:pStyle w:val="ListParagraph"/>
+        <w:numPr>
+          <w:ilvl w:val="1"/>
+          <w:numId w:val="14"/>
+        </w:numPr>
+      </w:pPr>
+      <w:r>
+        <w:t xml:space="preserve">CTR + </w:t>
+      </w:r>
+      <w:r>
+        <w:t>I</w:t>
+      </w:r>
+      <w:r>
+        <w:t xml:space="preserve">: create </w:t>
+      </w:r>
+      <w:r>
+        <w:t xml:space="preserve">an </w:t>
+      </w:r>
+      <w:r>
+        <w:t>internal interruption</w:t>
+      </w:r>
+      <w:r>
+        <w:t xml:space="preserve"> </w:t>
+      </w:r>
+      <w:r>
+        <w:t>for the running task</w:t>
+      </w:r>
+      <w:r>
+        <w:t xml:space="preserve"> with </w:t>
+      </w:r>
+      <w:proofErr w:type="spellStart"/>
+      <w:r>
+        <w:t>pomodoro</w:t>
+      </w:r>
+      <w:proofErr w:type="spellEnd"/>
+      <w:r>
+        <w:t xml:space="preserve"> </w:t>
+      </w:r>
+      <w:r>
+        <w:t>set to 0 and date set to today</w:t>
+      </w:r>
+      <w:r>
+        <w:t xml:space="preserve"> </w:t>
+      </w:r>
+      <w:r>
+        <w:t>(</w:t>
+      </w:r>
+      <w:r>
+        <w:t>may</w:t>
+      </w:r>
+      <w:r>
+        <w:t xml:space="preserve"> not </w:t>
+      </w:r>
+      <w:r>
+        <w:t xml:space="preserve">work when the </w:t>
+      </w:r>
+      <w:r>
+        <w:rPr>
+          <w:b/>
+        </w:rPr>
+        <w:t>Comment / Story</w:t>
+      </w:r>
+      <w:r>
+        <w:t xml:space="preserve"> panel is in </w:t>
+      </w:r>
+      <w:r>
+        <w:rPr>
+          <w:b/>
+        </w:rPr>
+        <w:t>Editor</w:t>
+      </w:r>
+      <w:r>
+        <w:t xml:space="preserve"> or </w:t>
+      </w:r>
+      <w:r>
+        <w:rPr>
+          <w:b/>
+        </w:rPr>
+        <w:t>HTML</w:t>
+      </w:r>
+      <w:r>
+        <w:t xml:space="preserve"> mode)</w:t>
+      </w:r>
+      <w:r>
+        <w:t>.</w:t>
+      </w:r>
+    </w:p>
+    <w:p>
+      <w:pPr>
+        <w:pStyle w:val="ListParagraph"/>
+        <w:numPr>
+          <w:ilvl w:val="1"/>
+          <w:numId w:val="14"/>
+        </w:numPr>
+      </w:pPr>
+      <w:r>
+        <w:t xml:space="preserve">CTR + E: create </w:t>
+      </w:r>
+      <w:r>
+        <w:t xml:space="preserve">an </w:t>
+      </w:r>
+      <w:r>
+        <w:t xml:space="preserve">external interruption </w:t>
+      </w:r>
+      <w:r>
+        <w:t>for the running task</w:t>
+      </w:r>
+      <w:r>
+        <w:t xml:space="preserve"> with </w:t>
+      </w:r>
+      <w:proofErr w:type="spellStart"/>
+      <w:r>
+        <w:t>pomodoro</w:t>
+      </w:r>
+      <w:proofErr w:type="spellEnd"/>
+      <w:r>
+        <w:t xml:space="preserve"> </w:t>
+      </w:r>
+      <w:r>
+        <w:t>set to 0 and date set to today</w:t>
+      </w:r>
+      <w:r>
+        <w:t>.</w:t>
+      </w:r>
+    </w:p>
+    <w:p>
+      <w:pPr>
+        <w:pStyle w:val="ListParagraph"/>
+        <w:numPr>
+          <w:ilvl w:val="1"/>
+          <w:numId w:val="14"/>
+        </w:numPr>
+      </w:pPr>
+      <w:r>
+        <w:t>CTR + G</w:t>
+      </w:r>
+      <w:r>
+        <w:t xml:space="preserve">: scroll back to </w:t>
+      </w:r>
+      <w:r>
+        <w:t xml:space="preserve">the running task; if there is no running task, scroll back to the </w:t>
+      </w:r>
+      <w:r>
+        <w:t>selected task.</w:t>
+      </w:r>
+    </w:p>
+    <w:p>
+      <w:pPr>
+        <w:pStyle w:val="ListParagraph"/>
+        <w:numPr>
+          <w:ilvl w:val="1"/>
+          <w:numId w:val="14"/>
+        </w:numPr>
+      </w:pPr>
+      <w:r>
+        <w:t xml:space="preserve">CTR + D: </w:t>
+      </w:r>
+      <w:r>
+        <w:t>create</w:t>
+      </w:r>
+      <w:r>
+        <w:t xml:space="preserve"> a duplicate of the selected task </w:t>
+      </w:r>
+      <w:r>
+        <w:t>in</w:t>
+      </w:r>
+      <w:r>
+        <w:t xml:space="preserve"> the </w:t>
+      </w:r>
+      <w:r>
+        <w:rPr>
+          <w:b/>
+        </w:rPr>
+        <w:t>Activity List / Backlog</w:t>
+      </w:r>
+      <w:r>
+        <w:rPr>
+          <w:b/>
+        </w:rPr>
+        <w:t xml:space="preserve"> </w:t>
+      </w:r>
+      <w:r>
+        <w:t xml:space="preserve">with </w:t>
+      </w:r>
+      <w:r>
+        <w:t>"</w:t>
+      </w:r>
+      <w:r>
+        <w:t>(</w:t>
+      </w:r>
+      <w:r>
+        <w:t>D</w:t>
+      </w:r>
+      <w:r>
+        <w:t>)</w:t>
+      </w:r>
+      <w:r>
+        <w:t>"</w:t>
+      </w:r>
+      <w:r>
+        <w:t xml:space="preserve"> </w:t>
+      </w:r>
+      <w:r>
+        <w:t>in front of</w:t>
+      </w:r>
+      <w:r>
+        <w:t xml:space="preserve"> the title</w:t>
+      </w:r>
+      <w:r>
+        <w:t xml:space="preserve">, overestimated and real </w:t>
+      </w:r>
+      <w:proofErr w:type="spellStart"/>
+      <w:r>
+        <w:t>pomodoros</w:t>
+      </w:r>
+      <w:proofErr w:type="spellEnd"/>
+      <w:r>
+        <w:t xml:space="preserve"> reset to 0</w:t>
+      </w:r>
+      <w:r>
+        <w:t xml:space="preserve"> </w:t>
+      </w:r>
+      <w:r>
+        <w:t>and date set to today</w:t>
+      </w:r>
+      <w:r>
+        <w:t>.</w:t>
+      </w:r>
+    </w:p>
+    <w:p>
+      <w:pPr>
+        <w:pStyle w:val="ListParagraph"/>
+        <w:numPr>
+          <w:ilvl w:val="1"/>
+          <w:numId w:val="14"/>
+        </w:numPr>
+      </w:pPr>
+      <w:r>
+        <w:t xml:space="preserve">SHIFT + &gt;: complete </w:t>
+      </w:r>
+      <w:r>
+        <w:t xml:space="preserve">selected </w:t>
+      </w:r>
+      <w:r>
+        <w:t>task</w:t>
+      </w:r>
+      <w:r>
+        <w:t>s</w:t>
+      </w:r>
+      <w:r>
+        <w:t xml:space="preserve"> (</w:t>
+      </w:r>
+      <w:r>
+        <w:t>same as</w:t>
+      </w:r>
+      <w:r>
+        <w:t xml:space="preserve"> button </w:t>
+      </w:r>
+      <w:r>
+        <w:t>"</w:t>
+      </w:r>
+      <w:r>
+        <w:t>Complete</w:t>
+      </w:r>
+      <w:r>
+        <w:t xml:space="preserve"> / Done</w:t>
+      </w:r>
+      <w:r>
+        <w:t>"</w:t>
+      </w:r>
+      <w:r>
+        <w:t>)</w:t>
+      </w:r>
+      <w:r>
+        <w:t>.</w:t>
+      </w:r>
+    </w:p>
+    <w:p>
+      <w:pPr>
+        <w:pStyle w:val="ListParagraph"/>
+        <w:numPr>
+          <w:ilvl w:val="1"/>
+          <w:numId w:val="14"/>
+        </w:numPr>
+      </w:pPr>
+      <w:r>
+        <w:t xml:space="preserve">SHIFT + &lt;: </w:t>
+      </w:r>
+      <w:r>
+        <w:t xml:space="preserve">move </w:t>
+      </w:r>
+      <w:r>
+        <w:t>selected tasks</w:t>
+      </w:r>
+      <w:r>
+        <w:t xml:space="preserve"> back</w:t>
+      </w:r>
+      <w:r>
+        <w:t xml:space="preserve"> to </w:t>
+      </w:r>
+      <w:r>
+        <w:rPr>
+          <w:b/>
+        </w:rPr>
+        <w:t>Activity List</w:t>
+      </w:r>
+      <w:r>
+        <w:t xml:space="preserve"> / </w:t>
+      </w:r>
+      <w:r>
+        <w:rPr>
+          <w:b/>
+        </w:rPr>
+        <w:t>Backlog</w:t>
+      </w:r>
+      <w:r>
+        <w:rPr>
+          <w:b/>
+        </w:rPr>
+        <w:t xml:space="preserve"> </w:t>
+      </w:r>
+      <w:r>
+        <w:t>(</w:t>
+      </w:r>
+      <w:r>
+        <w:t>same as</w:t>
+      </w:r>
+      <w:r>
+        <w:t xml:space="preserve"> button </w:t>
+      </w:r>
+      <w:r>
+        <w:t>"</w:t>
+      </w:r>
+      <w:r>
+        <w:rPr>
+          <w:rFonts w:ascii="Arial Unicode MS" w:eastAsia="Arial Unicode MS" w:hAnsi="Arial Unicode MS" w:cs="Arial Unicode MS"/>
+        </w:rPr>
+        <w:t>&lt;&lt;</w:t>
+      </w:r>
+      <w:r>
+        <w:t>"</w:t>
+      </w:r>
+      <w:r>
+        <w:t>)</w:t>
+      </w:r>
+      <w:r>
+        <w:t>.</w:t>
       </w:r>
     </w:p>
     <w:p>
@@ -8909,19 +9840,34 @@
         </w:numPr>
       </w:pPr>
       <w:r>
-        <w:t xml:space="preserve">All </w:t>
-      </w:r>
-      <w:r>
-        <w:rPr>
-          <w:b/>
-        </w:rPr>
-        <w:t>List</w:t>
-      </w:r>
-      <w:r>
-        <w:t xml:space="preserve"> </w:t>
-      </w:r>
-      <w:r>
-        <w:t>shortcuts:</w:t>
+        <w:rPr>
+          <w:b/>
+        </w:rPr>
+        <w:t>Report</w:t>
+      </w:r>
+      <w:r>
+        <w:rPr>
+          <w:b/>
+        </w:rPr>
+        <w:t xml:space="preserve"> List</w:t>
+      </w:r>
+      <w:r>
+        <w:t xml:space="preserve"> / </w:t>
+      </w:r>
+      <w:r>
+        <w:rPr>
+          <w:b/>
+        </w:rPr>
+        <w:t>Release Backlog</w:t>
+      </w:r>
+      <w:r>
+        <w:t xml:space="preserve"> </w:t>
+      </w:r>
+      <w:r>
+        <w:t>shortcuts</w:t>
+      </w:r>
+      <w:r>
+        <w:t>:</w:t>
       </w:r>
     </w:p>
     <w:p>
@@ -8933,925 +9879,16 @@
         </w:numPr>
       </w:pPr>
       <w:r>
-        <w:t xml:space="preserve">CTR + </w:t>
-      </w:r>
-      <w:proofErr w:type="gramStart"/>
-      <w:r>
-        <w:t>A</w:t>
-      </w:r>
-      <w:proofErr w:type="gramEnd"/>
-      <w:r>
-        <w:t>: select all</w:t>
-      </w:r>
-      <w:r>
-        <w:t xml:space="preserve"> tasks.</w:t>
-      </w:r>
-    </w:p>
-    <w:p>
-      <w:pPr>
-        <w:pStyle w:val="ListParagraph"/>
-        <w:numPr>
-          <w:ilvl w:val="1"/>
-          <w:numId w:val="14"/>
-        </w:numPr>
-      </w:pPr>
-      <w:r>
-        <w:t>CTR</w:t>
-      </w:r>
-      <w:r>
-        <w:t xml:space="preserve"> </w:t>
-      </w:r>
-      <w:r>
-        <w:t>+</w:t>
-      </w:r>
-      <w:r>
-        <w:t xml:space="preserve"> </w:t>
-      </w:r>
-      <w:r>
-        <w:t>F: search task</w:t>
-      </w:r>
-      <w:r>
-        <w:t>.</w:t>
-      </w:r>
-      <w:r>
-        <w:t xml:space="preserve"> </w:t>
-      </w:r>
-    </w:p>
-    <w:p>
-      <w:pPr>
-        <w:pStyle w:val="ListParagraph"/>
-        <w:numPr>
-          <w:ilvl w:val="1"/>
-          <w:numId w:val="14"/>
-        </w:numPr>
-      </w:pPr>
-      <w:r>
-        <w:t xml:space="preserve">CTR + &lt;tab number&gt; (starting from 1): </w:t>
-      </w:r>
-      <w:r>
-        <w:t>open</w:t>
-      </w:r>
-      <w:r>
-        <w:t xml:space="preserve"> </w:t>
-      </w:r>
-      <w:r>
-        <w:t xml:space="preserve">corresponding </w:t>
-      </w:r>
-      <w:r>
-        <w:t>tab</w:t>
-      </w:r>
-      <w:r>
-        <w:t>.</w:t>
-      </w:r>
-    </w:p>
-    <w:p>
-      <w:pPr>
-        <w:pStyle w:val="ListParagraph"/>
-        <w:numPr>
-          <w:ilvl w:val="1"/>
-          <w:numId w:val="14"/>
-        </w:numPr>
-      </w:pPr>
-      <w:r>
-        <w:t xml:space="preserve">F2: </w:t>
-      </w:r>
-      <w:r>
-        <w:t>edit</w:t>
-      </w:r>
-      <w:r>
-        <w:t xml:space="preserve"> </w:t>
-      </w:r>
-      <w:r>
-        <w:t xml:space="preserve">the </w:t>
-      </w:r>
-      <w:r>
-        <w:t xml:space="preserve">selected </w:t>
-      </w:r>
-      <w:r>
-        <w:t>task</w:t>
-      </w:r>
-      <w:r>
-        <w:t>’s title</w:t>
-      </w:r>
-      <w:r>
-        <w:t>.</w:t>
-      </w:r>
-    </w:p>
-    <w:p>
-      <w:pPr>
-        <w:pStyle w:val="ListParagraph"/>
-        <w:numPr>
-          <w:ilvl w:val="1"/>
-          <w:numId w:val="14"/>
-        </w:numPr>
-      </w:pPr>
-      <w:r>
-        <w:t xml:space="preserve">CTR + </w:t>
-      </w:r>
-      <w:r>
-        <w:t>G</w:t>
-      </w:r>
-      <w:r>
-        <w:t>: s</w:t>
-      </w:r>
-      <w:r>
-        <w:t>croll back to the selected task</w:t>
-      </w:r>
-      <w:r>
-        <w:t xml:space="preserve"> (see </w:t>
-      </w:r>
-      <w:proofErr w:type="spellStart"/>
-      <w:r>
-        <w:rPr>
-          <w:b/>
-        </w:rPr>
-        <w:t>ToDo</w:t>
-      </w:r>
-      <w:proofErr w:type="spellEnd"/>
-      <w:r>
-        <w:rPr>
-          <w:b/>
-        </w:rPr>
-        <w:t xml:space="preserve"> List</w:t>
-      </w:r>
-      <w:r>
-        <w:t xml:space="preserve"> / </w:t>
-      </w:r>
-      <w:r>
-        <w:rPr>
-          <w:b/>
-        </w:rPr>
-        <w:t>Iteration</w:t>
-      </w:r>
-      <w:r>
-        <w:t xml:space="preserve"> </w:t>
-      </w:r>
-      <w:r>
-        <w:t>shortcuts for specifics)</w:t>
-      </w:r>
-      <w:r>
-        <w:t>.</w:t>
-      </w:r>
-    </w:p>
-    <w:p>
-      <w:pPr>
-        <w:pStyle w:val="ListParagraph"/>
-        <w:numPr>
-          <w:ilvl w:val="0"/>
-          <w:numId w:val="14"/>
-        </w:numPr>
-      </w:pPr>
-      <w:r>
-        <w:rPr>
-          <w:b/>
-        </w:rPr>
-        <w:t>Activity List</w:t>
-      </w:r>
-      <w:r>
-        <w:t xml:space="preserve"> / </w:t>
-      </w:r>
-      <w:r>
-        <w:rPr>
-          <w:b/>
-        </w:rPr>
-        <w:t>Backlog</w:t>
-      </w:r>
-      <w:r>
-        <w:t xml:space="preserve"> </w:t>
-      </w:r>
-      <w:r>
-        <w:t>shortcuts</w:t>
-      </w:r>
-      <w:r>
-        <w:t>:</w:t>
-      </w:r>
-    </w:p>
-    <w:p>
-      <w:pPr>
-        <w:pStyle w:val="ListParagraph"/>
-        <w:numPr>
-          <w:ilvl w:val="1"/>
-          <w:numId w:val="14"/>
-        </w:numPr>
-      </w:pPr>
-      <w:r>
-        <w:t xml:space="preserve">CTR + T: </w:t>
-      </w:r>
-      <w:r>
-        <w:t>create a new task with</w:t>
-      </w:r>
-      <w:r>
-        <w:t xml:space="preserve"> </w:t>
-      </w:r>
-      <w:r>
-        <w:t>estimated</w:t>
-      </w:r>
-      <w:r>
-        <w:t xml:space="preserve"> </w:t>
-      </w:r>
-      <w:proofErr w:type="spellStart"/>
-      <w:r>
-        <w:t>pomodoro</w:t>
-      </w:r>
-      <w:proofErr w:type="spellEnd"/>
-      <w:r>
-        <w:t xml:space="preserve"> set to 0</w:t>
-      </w:r>
-      <w:r>
-        <w:t xml:space="preserve"> and date set to today</w:t>
-      </w:r>
-      <w:r>
-        <w:t>.</w:t>
-      </w:r>
-    </w:p>
-    <w:p>
-      <w:pPr>
-        <w:pStyle w:val="ListParagraph"/>
-        <w:numPr>
-          <w:ilvl w:val="1"/>
-          <w:numId w:val="14"/>
-        </w:numPr>
-      </w:pPr>
-      <w:r>
-        <w:t xml:space="preserve">CTR + </w:t>
-      </w:r>
-      <w:r>
-        <w:t>D</w:t>
-      </w:r>
-      <w:r>
-        <w:t xml:space="preserve">: </w:t>
-      </w:r>
-      <w:r>
-        <w:t xml:space="preserve">create a </w:t>
-      </w:r>
-      <w:r>
-        <w:t>duplicate</w:t>
-      </w:r>
-      <w:r>
-        <w:t xml:space="preserve"> of the</w:t>
-      </w:r>
-      <w:r>
-        <w:t xml:space="preserve"> </w:t>
-      </w:r>
-      <w:r>
-        <w:t>selected</w:t>
-      </w:r>
-      <w:r>
-        <w:t xml:space="preserve"> task</w:t>
-      </w:r>
-      <w:r>
-        <w:t xml:space="preserve"> with </w:t>
-      </w:r>
-      <w:r>
-        <w:t>"</w:t>
-      </w:r>
-      <w:r>
-        <w:t>(2)</w:t>
-      </w:r>
-      <w:r>
-        <w:t>"</w:t>
-      </w:r>
-      <w:r>
-        <w:t xml:space="preserve"> </w:t>
-      </w:r>
-      <w:r>
-        <w:t>appended to the title</w:t>
-      </w:r>
-      <w:r>
-        <w:t xml:space="preserve">, overestimated and real </w:t>
-      </w:r>
-      <w:proofErr w:type="spellStart"/>
-      <w:r>
-        <w:t>pomodoros</w:t>
-      </w:r>
-      <w:proofErr w:type="spellEnd"/>
-      <w:r>
-        <w:t xml:space="preserve"> reset to 0</w:t>
-      </w:r>
-      <w:r>
-        <w:t xml:space="preserve"> </w:t>
-      </w:r>
-      <w:r>
-        <w:t>and date set to today</w:t>
-      </w:r>
-      <w:r>
-        <w:t>.</w:t>
-      </w:r>
-    </w:p>
-    <w:p>
-      <w:pPr>
-        <w:pStyle w:val="ListParagraph"/>
-        <w:numPr>
-          <w:ilvl w:val="1"/>
-          <w:numId w:val="14"/>
-        </w:numPr>
-      </w:pPr>
-      <w:r>
-        <w:t xml:space="preserve">SHIFT + &gt;: </w:t>
-      </w:r>
-      <w:r>
-        <w:t>move</w:t>
-      </w:r>
-      <w:r>
-        <w:t xml:space="preserve"> </w:t>
-      </w:r>
-      <w:r>
-        <w:t xml:space="preserve">selected </w:t>
-      </w:r>
-      <w:r>
-        <w:t>task</w:t>
-      </w:r>
-      <w:r>
-        <w:t>s</w:t>
-      </w:r>
-      <w:r>
-        <w:t xml:space="preserve"> to </w:t>
-      </w:r>
-      <w:proofErr w:type="spellStart"/>
-      <w:r>
-        <w:rPr>
-          <w:b/>
-        </w:rPr>
-        <w:t>ToDo</w:t>
-      </w:r>
-      <w:proofErr w:type="spellEnd"/>
-      <w:r>
-        <w:rPr>
-          <w:b/>
-        </w:rPr>
-        <w:t xml:space="preserve"> List</w:t>
-      </w:r>
-      <w:r>
-        <w:t xml:space="preserve"> / </w:t>
-      </w:r>
-      <w:r>
-        <w:rPr>
-          <w:b/>
-        </w:rPr>
-        <w:t>Iteration</w:t>
-      </w:r>
-      <w:r>
-        <w:t xml:space="preserve"> (</w:t>
-      </w:r>
-      <w:r>
-        <w:t>same as</w:t>
-      </w:r>
-      <w:r>
-        <w:t xml:space="preserve"> button </w:t>
-      </w:r>
-      <w:r>
-        <w:t>"</w:t>
-      </w:r>
-      <w:r>
-        <w:rPr>
-          <w:rFonts w:ascii="Arial Unicode MS" w:eastAsia="Arial Unicode MS" w:hAnsi="Arial Unicode MS" w:cs="Arial Unicode MS"/>
-        </w:rPr>
-        <w:t>&gt;&gt;</w:t>
-      </w:r>
-      <w:r>
-        <w:t>"</w:t>
-      </w:r>
-      <w:r>
-        <w:t>)</w:t>
-      </w:r>
-      <w:r>
-        <w:t>.</w:t>
-      </w:r>
-    </w:p>
-    <w:p>
-      <w:pPr>
-        <w:pStyle w:val="ListParagraph"/>
-        <w:numPr>
-          <w:ilvl w:val="1"/>
-          <w:numId w:val="14"/>
-        </w:numPr>
-      </w:pPr>
-      <w:r>
-        <w:lastRenderedPageBreak/>
-        <w:t>DEL or BACK SPACE (MAC OS):</w:t>
-      </w:r>
-      <w:r>
-        <w:t xml:space="preserve"> </w:t>
-      </w:r>
-      <w:r>
-        <w:t>delete selected tasks.</w:t>
-      </w:r>
-    </w:p>
-    <w:p>
-      <w:pPr>
-        <w:pStyle w:val="ListParagraph"/>
-        <w:numPr>
-          <w:ilvl w:val="0"/>
-          <w:numId w:val="14"/>
-        </w:numPr>
-      </w:pPr>
-      <w:proofErr w:type="spellStart"/>
-      <w:r>
-        <w:rPr>
-          <w:b/>
-        </w:rPr>
-        <w:t>ToDo</w:t>
-      </w:r>
-      <w:proofErr w:type="spellEnd"/>
-      <w:r>
-        <w:rPr>
-          <w:b/>
-        </w:rPr>
-        <w:t xml:space="preserve"> List</w:t>
-      </w:r>
-      <w:r>
-        <w:t xml:space="preserve"> / </w:t>
-      </w:r>
-      <w:r>
-        <w:rPr>
-          <w:b/>
-        </w:rPr>
-        <w:t>Iteration</w:t>
-      </w:r>
-      <w:r>
-        <w:t xml:space="preserve"> </w:t>
-      </w:r>
-      <w:r>
-        <w:t>shortcuts</w:t>
-      </w:r>
-      <w:r>
-        <w:t>:</w:t>
-      </w:r>
-    </w:p>
-    <w:p>
-      <w:pPr>
-        <w:pStyle w:val="ListParagraph"/>
-        <w:numPr>
-          <w:ilvl w:val="1"/>
-          <w:numId w:val="14"/>
-        </w:numPr>
-      </w:pPr>
-      <w:r>
-        <w:t xml:space="preserve">CTR + U: create </w:t>
-      </w:r>
-      <w:r>
-        <w:t xml:space="preserve">an </w:t>
-      </w:r>
-      <w:r>
-        <w:t>unplanned task</w:t>
-      </w:r>
-      <w:r>
-        <w:t xml:space="preserve"> with </w:t>
-      </w:r>
-      <w:r>
-        <w:t>estimated</w:t>
-      </w:r>
-      <w:r>
-        <w:t xml:space="preserve"> </w:t>
-      </w:r>
-      <w:proofErr w:type="spellStart"/>
-      <w:r>
-        <w:t>pomodoro</w:t>
-      </w:r>
-      <w:proofErr w:type="spellEnd"/>
-      <w:r>
-        <w:t xml:space="preserve"> set to 0</w:t>
-      </w:r>
-      <w:r>
-        <w:t xml:space="preserve"> and date</w:t>
-      </w:r>
-      <w:r>
-        <w:t xml:space="preserve"> set to</w:t>
-      </w:r>
-      <w:r>
-        <w:t xml:space="preserve"> today</w:t>
-      </w:r>
-      <w:r>
-        <w:t xml:space="preserve"> (</w:t>
-      </w:r>
-      <w:r>
-        <w:t>may</w:t>
-      </w:r>
-      <w:r>
-        <w:t xml:space="preserve"> not</w:t>
-      </w:r>
-      <w:r>
-        <w:t xml:space="preserve"> work when the </w:t>
-      </w:r>
-      <w:r>
-        <w:rPr>
-          <w:b/>
-        </w:rPr>
-        <w:t>Comment / Story</w:t>
-      </w:r>
-      <w:r>
-        <w:t xml:space="preserve"> panel is in </w:t>
-      </w:r>
-      <w:r>
-        <w:rPr>
-          <w:b/>
-        </w:rPr>
-        <w:t>Editor</w:t>
-      </w:r>
-      <w:r>
-        <w:t xml:space="preserve"> or </w:t>
-      </w:r>
-      <w:r>
-        <w:rPr>
-          <w:b/>
-        </w:rPr>
-        <w:t>HTML</w:t>
-      </w:r>
-      <w:r>
-        <w:t xml:space="preserve"> </w:t>
-      </w:r>
-      <w:r>
-        <w:t>mode).</w:t>
-      </w:r>
-    </w:p>
-    <w:p>
-      <w:pPr>
-        <w:pStyle w:val="ListParagraph"/>
-        <w:numPr>
-          <w:ilvl w:val="1"/>
-          <w:numId w:val="14"/>
-        </w:numPr>
-      </w:pPr>
-      <w:r>
-        <w:t xml:space="preserve">CTR + </w:t>
-      </w:r>
-      <w:r>
-        <w:t>I</w:t>
-      </w:r>
-      <w:r>
-        <w:t xml:space="preserve">: create </w:t>
-      </w:r>
-      <w:r>
-        <w:t xml:space="preserve">an </w:t>
-      </w:r>
-      <w:r>
-        <w:t>internal interruption</w:t>
-      </w:r>
-      <w:r>
-        <w:t xml:space="preserve"> </w:t>
-      </w:r>
-      <w:r>
-        <w:t>for the running task</w:t>
-      </w:r>
-      <w:r>
-        <w:t xml:space="preserve"> with </w:t>
-      </w:r>
-      <w:proofErr w:type="spellStart"/>
-      <w:r>
-        <w:t>pomodoro</w:t>
-      </w:r>
-      <w:proofErr w:type="spellEnd"/>
-      <w:r>
-        <w:t xml:space="preserve"> </w:t>
-      </w:r>
-      <w:r>
-        <w:t>set to 0 and date set to today</w:t>
-      </w:r>
-      <w:r>
-        <w:t xml:space="preserve"> </w:t>
-      </w:r>
-      <w:r>
-        <w:t>(</w:t>
-      </w:r>
-      <w:r>
-        <w:t>may</w:t>
-      </w:r>
-      <w:r>
-        <w:t xml:space="preserve"> not </w:t>
-      </w:r>
-      <w:r>
-        <w:t xml:space="preserve">work when the </w:t>
-      </w:r>
-      <w:r>
-        <w:rPr>
-          <w:b/>
-        </w:rPr>
-        <w:t>Comment / Story</w:t>
-      </w:r>
-      <w:r>
-        <w:t xml:space="preserve"> panel is in </w:t>
-      </w:r>
-      <w:r>
-        <w:rPr>
-          <w:b/>
-        </w:rPr>
-        <w:t>Editor</w:t>
-      </w:r>
-      <w:r>
-        <w:t xml:space="preserve"> or </w:t>
-      </w:r>
-      <w:r>
-        <w:rPr>
-          <w:b/>
-        </w:rPr>
-        <w:t>HTML</w:t>
-      </w:r>
-      <w:r>
-        <w:t xml:space="preserve"> mode)</w:t>
-      </w:r>
-      <w:r>
-        <w:t>.</w:t>
-      </w:r>
-    </w:p>
-    <w:p>
-      <w:pPr>
-        <w:pStyle w:val="ListParagraph"/>
-        <w:numPr>
-          <w:ilvl w:val="1"/>
-          <w:numId w:val="14"/>
-        </w:numPr>
-      </w:pPr>
-      <w:r>
-        <w:t xml:space="preserve">CTR + E: create </w:t>
-      </w:r>
-      <w:r>
-        <w:t xml:space="preserve">an </w:t>
-      </w:r>
-      <w:r>
-        <w:t xml:space="preserve">external interruption </w:t>
-      </w:r>
-      <w:r>
-        <w:t>for the running task</w:t>
-      </w:r>
-      <w:r>
-        <w:t xml:space="preserve"> with </w:t>
-      </w:r>
-      <w:proofErr w:type="spellStart"/>
-      <w:r>
-        <w:t>pomodoro</w:t>
-      </w:r>
-      <w:proofErr w:type="spellEnd"/>
-      <w:r>
-        <w:t xml:space="preserve"> </w:t>
-      </w:r>
-      <w:r>
-        <w:t>set to 0 and date set to today</w:t>
-      </w:r>
-      <w:r>
-        <w:t>.</w:t>
-      </w:r>
-    </w:p>
-    <w:p>
-      <w:pPr>
-        <w:pStyle w:val="ListParagraph"/>
-        <w:numPr>
-          <w:ilvl w:val="1"/>
-          <w:numId w:val="14"/>
-        </w:numPr>
-      </w:pPr>
-      <w:r>
-        <w:t>CTR + G</w:t>
-      </w:r>
-      <w:r>
-        <w:t xml:space="preserve">: scroll back to </w:t>
-      </w:r>
-      <w:r>
-        <w:t xml:space="preserve">the running task; if there is no running task, scroll back to the </w:t>
-      </w:r>
-      <w:r>
-        <w:t>selected task.</w:t>
-      </w:r>
-    </w:p>
-    <w:p>
-      <w:pPr>
-        <w:pStyle w:val="ListParagraph"/>
-        <w:numPr>
-          <w:ilvl w:val="1"/>
-          <w:numId w:val="14"/>
-        </w:numPr>
-      </w:pPr>
-      <w:r>
-        <w:t xml:space="preserve">CTR + D: </w:t>
-      </w:r>
-      <w:r>
-        <w:t>create</w:t>
-      </w:r>
-      <w:r>
-        <w:t xml:space="preserve"> a duplicate of the selected task </w:t>
-      </w:r>
-      <w:r>
-        <w:t>in</w:t>
-      </w:r>
-      <w:r>
-        <w:t xml:space="preserve"> the </w:t>
-      </w:r>
-      <w:r>
-        <w:rPr>
-          <w:b/>
-        </w:rPr>
-        <w:t>Activity List / Backlog</w:t>
-      </w:r>
-      <w:r>
-        <w:rPr>
-          <w:b/>
-        </w:rPr>
-        <w:t xml:space="preserve"> </w:t>
-      </w:r>
-      <w:r>
-        <w:t xml:space="preserve">with </w:t>
-      </w:r>
-      <w:r>
-        <w:t>"</w:t>
-      </w:r>
-      <w:r>
-        <w:t>(</w:t>
-      </w:r>
-      <w:r>
-        <w:t>D</w:t>
-      </w:r>
-      <w:r>
-        <w:t>)</w:t>
-      </w:r>
-      <w:r>
-        <w:t>"</w:t>
-      </w:r>
-      <w:r>
-        <w:t xml:space="preserve"> </w:t>
-      </w:r>
-      <w:r>
-        <w:t>in front of</w:t>
-      </w:r>
-      <w:r>
-        <w:t xml:space="preserve"> the title</w:t>
-      </w:r>
-      <w:r>
-        <w:t xml:space="preserve">, overestimated and real </w:t>
-      </w:r>
-      <w:proofErr w:type="spellStart"/>
-      <w:r>
-        <w:t>pomodoros</w:t>
-      </w:r>
-      <w:proofErr w:type="spellEnd"/>
-      <w:r>
-        <w:t xml:space="preserve"> reset to 0</w:t>
-      </w:r>
-      <w:r>
-        <w:t xml:space="preserve"> </w:t>
-      </w:r>
-      <w:r>
-        <w:t>and date set to today</w:t>
-      </w:r>
-      <w:r>
-        <w:t>.</w:t>
-      </w:r>
-    </w:p>
-    <w:p>
-      <w:pPr>
-        <w:pStyle w:val="ListParagraph"/>
-        <w:numPr>
-          <w:ilvl w:val="1"/>
-          <w:numId w:val="14"/>
-        </w:numPr>
-      </w:pPr>
-      <w:r>
-        <w:t xml:space="preserve">SHIFT + &gt;: complete </w:t>
-      </w:r>
-      <w:r>
-        <w:t xml:space="preserve">selected </w:t>
-      </w:r>
-      <w:r>
-        <w:t>task</w:t>
-      </w:r>
-      <w:r>
-        <w:t>s</w:t>
-      </w:r>
-      <w:r>
-        <w:t xml:space="preserve"> (</w:t>
-      </w:r>
-      <w:r>
-        <w:t>same as</w:t>
-      </w:r>
-      <w:r>
-        <w:t xml:space="preserve"> button </w:t>
-      </w:r>
-      <w:r>
-        <w:t>"</w:t>
-      </w:r>
-      <w:r>
-        <w:t>Complete</w:t>
-      </w:r>
-      <w:r>
-        <w:t xml:space="preserve"> / Done</w:t>
-      </w:r>
-      <w:r>
-        <w:t>"</w:t>
-      </w:r>
-      <w:r>
-        <w:t>)</w:t>
-      </w:r>
-      <w:r>
-        <w:t>.</w:t>
-      </w:r>
-    </w:p>
-    <w:p>
-      <w:pPr>
-        <w:pStyle w:val="ListParagraph"/>
-        <w:numPr>
-          <w:ilvl w:val="1"/>
-          <w:numId w:val="14"/>
-        </w:numPr>
-      </w:pPr>
-      <w:r>
-        <w:t xml:space="preserve">SHIFT + &lt;: </w:t>
-      </w:r>
-      <w:r>
-        <w:t xml:space="preserve">move </w:t>
-      </w:r>
-      <w:r>
-        <w:t>selected tasks</w:t>
-      </w:r>
-      <w:r>
-        <w:t xml:space="preserve"> back</w:t>
-      </w:r>
-      <w:r>
-        <w:t xml:space="preserve"> to </w:t>
-      </w:r>
-      <w:r>
-        <w:rPr>
-          <w:b/>
-        </w:rPr>
-        <w:t>Activity List</w:t>
-      </w:r>
-      <w:r>
-        <w:t xml:space="preserve"> / </w:t>
-      </w:r>
-      <w:r>
-        <w:rPr>
-          <w:b/>
-        </w:rPr>
-        <w:t>Backlog</w:t>
-      </w:r>
-      <w:r>
-        <w:rPr>
-          <w:b/>
-        </w:rPr>
-        <w:t xml:space="preserve"> </w:t>
-      </w:r>
-      <w:r>
-        <w:t>(</w:t>
-      </w:r>
-      <w:r>
-        <w:t>same as</w:t>
-      </w:r>
-      <w:r>
-        <w:t xml:space="preserve"> button </w:t>
-      </w:r>
-      <w:r>
-        <w:t>"</w:t>
-      </w:r>
-      <w:r>
-        <w:rPr>
-          <w:rFonts w:ascii="Arial Unicode MS" w:eastAsia="Arial Unicode MS" w:hAnsi="Arial Unicode MS" w:cs="Arial Unicode MS"/>
-        </w:rPr>
-        <w:t>&lt;&lt;</w:t>
-      </w:r>
-      <w:r>
-        <w:t>"</w:t>
-      </w:r>
-      <w:r>
-        <w:t>)</w:t>
-      </w:r>
-      <w:r>
-        <w:t>.</w:t>
-      </w:r>
-    </w:p>
-    <w:p>
-      <w:pPr>
-        <w:pStyle w:val="ListParagraph"/>
-        <w:numPr>
-          <w:ilvl w:val="0"/>
-          <w:numId w:val="14"/>
-        </w:numPr>
-      </w:pPr>
-      <w:r>
-        <w:rPr>
-          <w:b/>
-        </w:rPr>
-        <w:t>Report</w:t>
-      </w:r>
-      <w:r>
-        <w:rPr>
-          <w:b/>
-        </w:rPr>
-        <w:t xml:space="preserve"> List</w:t>
-      </w:r>
-      <w:r>
-        <w:t xml:space="preserve"> / </w:t>
-      </w:r>
-      <w:r>
-        <w:rPr>
-          <w:b/>
-        </w:rPr>
-        <w:t>Release Backlog</w:t>
-      </w:r>
-      <w:r>
-        <w:t xml:space="preserve"> </w:t>
-      </w:r>
-      <w:r>
-        <w:t>shortcuts</w:t>
-      </w:r>
-      <w:r>
-        <w:t>:</w:t>
+        <w:t xml:space="preserve">ALT+M: maximize the window / </w:t>
+      </w:r>
+      <w:r>
+        <w:t xml:space="preserve">show original </w:t>
+      </w:r>
+      <w:r>
+        <w:t xml:space="preserve">window </w:t>
+      </w:r>
+      <w:r>
+        <w:t xml:space="preserve">to previous size and position </w:t>
       </w:r>
     </w:p>
     <w:p>
@@ -10520,7 +10557,7 @@
           </wp:anchor>
         </w:drawing>
       </w:r>
-      <w:bookmarkStart w:id="36" w:name="_Toc409955764"/>
+      <w:bookmarkStart w:id="36" w:name="_Toc410242316"/>
       <w:r>
         <w:t>New</w:t>
       </w:r>
@@ -10544,7 +10581,7 @@
       <w:pPr>
         <w:pStyle w:val="Heading3"/>
       </w:pPr>
-      <w:bookmarkStart w:id="37" w:name="_Toc409955765"/>
+      <w:bookmarkStart w:id="37" w:name="_Toc410242317"/>
       <w:r>
         <w:t>How to c</w:t>
       </w:r>
@@ -10623,7 +10660,7 @@
       <w:pPr>
         <w:pStyle w:val="Heading3"/>
       </w:pPr>
-      <w:bookmarkStart w:id="38" w:name="_Toc409955766"/>
+      <w:bookmarkStart w:id="38" w:name="_Toc410242318"/>
       <w:r>
         <w:t>How to use the</w:t>
       </w:r>
@@ -11159,7 +11196,7 @@
           </wp:anchor>
         </w:drawing>
       </w:r>
-      <w:bookmarkStart w:id="49" w:name="_Toc409955767"/>
+      <w:bookmarkStart w:id="49" w:name="_Toc410242319"/>
       <w:r>
         <w:t>Ac</w:t>
       </w:r>
@@ -11189,7 +11226,7 @@
       <w:pPr>
         <w:pStyle w:val="Heading3"/>
       </w:pPr>
-      <w:bookmarkStart w:id="50" w:name="_Toc409955768"/>
+      <w:bookmarkStart w:id="50" w:name="_Toc410242320"/>
       <w:r>
         <w:t>How to read the table</w:t>
       </w:r>
@@ -11342,6 +11379,7 @@
         <w:rPr>
           <w:b/>
         </w:rPr>
+        <w:lastRenderedPageBreak/>
         <w:t>Title</w:t>
       </w:r>
       <w:r>
@@ -11477,7 +11515,6 @@
         <w:rPr>
           <w:b/>
         </w:rPr>
-        <w:lastRenderedPageBreak/>
         <w:t>Iteration</w:t>
       </w:r>
       <w:r>
@@ -11589,7 +11626,7 @@
       <w:pPr>
         <w:pStyle w:val="Heading3"/>
       </w:pPr>
-      <w:bookmarkStart w:id="51" w:name="_Toc409955769"/>
+      <w:bookmarkStart w:id="51" w:name="_Toc410242321"/>
       <w:r>
         <w:t>How to use a task as template</w:t>
       </w:r>
@@ -11656,7 +11693,7 @@
       <w:pPr>
         <w:pStyle w:val="Heading3"/>
       </w:pPr>
-      <w:bookmarkStart w:id="52" w:name="_Toc409955770"/>
+      <w:bookmarkStart w:id="52" w:name="_Toc410242322"/>
       <w:r>
         <w:t>How to edit a task</w:t>
       </w:r>
@@ -11939,7 +11976,7 @@
       <w:pPr>
         <w:pStyle w:val="Heading3"/>
       </w:pPr>
-      <w:bookmarkStart w:id="53" w:name="_Toc409955771"/>
+      <w:bookmarkStart w:id="53" w:name="_Toc410242323"/>
       <w:r>
         <w:t>How to export data</w:t>
       </w:r>
@@ -12824,7 +12861,7 @@
       <w:pPr>
         <w:pStyle w:val="Heading3"/>
       </w:pPr>
-      <w:bookmarkStart w:id="60" w:name="_Toc409955772"/>
+      <w:bookmarkStart w:id="60" w:name="_Toc410242324"/>
       <w:r>
         <w:t>How to impor</w:t>
       </w:r>
@@ -12984,7 +13021,7 @@
       <w:pPr>
         <w:pStyle w:val="Heading3"/>
       </w:pPr>
-      <w:bookmarkStart w:id="61" w:name="_Toc409955773"/>
+      <w:bookmarkStart w:id="61" w:name="_Toc410242325"/>
       <w:r>
         <w:t xml:space="preserve">How to </w:t>
       </w:r>
@@ -13273,7 +13310,7 @@
           </wp:anchor>
         </w:drawing>
       </w:r>
-      <w:bookmarkStart w:id="62" w:name="_Toc409955774"/>
+      <w:bookmarkStart w:id="62" w:name="_Toc410242326"/>
       <w:proofErr w:type="spellStart"/>
       <w:r>
         <w:t>ToDo</w:t>
@@ -13322,7 +13359,7 @@
       <w:pPr>
         <w:pStyle w:val="Heading3"/>
       </w:pPr>
-      <w:bookmarkStart w:id="63" w:name="_Toc409955775"/>
+      <w:bookmarkStart w:id="63" w:name="_Toc410242327"/>
       <w:r>
         <w:t>How to read the table</w:t>
       </w:r>
@@ -13548,8 +13585,9 @@
       <w:pPr>
         <w:pStyle w:val="Heading3"/>
       </w:pPr>
-      <w:bookmarkStart w:id="64" w:name="_Toc409955776"/>
-      <w:r>
+      <w:bookmarkStart w:id="64" w:name="_Toc410242328"/>
+      <w:r>
+        <w:lastRenderedPageBreak/>
         <w:t>How to p</w:t>
       </w:r>
       <w:r>
@@ -13591,7 +13629,7 @@
       <w:pPr>
         <w:pStyle w:val="Heading3"/>
       </w:pPr>
-      <w:bookmarkStart w:id="65" w:name="_Toc409955777"/>
+      <w:bookmarkStart w:id="65" w:name="_Toc410242329"/>
       <w:r>
         <w:t>How to w</w:t>
       </w:r>
@@ -13626,7 +13664,6 @@
         </w:numPr>
       </w:pPr>
       <w:r>
-        <w:lastRenderedPageBreak/>
         <w:t xml:space="preserve">Start the timer. </w:t>
       </w:r>
     </w:p>
@@ -14949,7 +14986,7 @@
       <w:pPr>
         <w:pStyle w:val="Heading3"/>
       </w:pPr>
-      <w:bookmarkStart w:id="81" w:name="_Toc409955778"/>
+      <w:bookmarkStart w:id="81" w:name="_Toc410242330"/>
       <w:r>
         <w:t xml:space="preserve">How to </w:t>
       </w:r>
@@ -14990,6 +15027,7 @@
         </w:numPr>
       </w:pPr>
       <w:r>
+        <w:lastRenderedPageBreak/>
         <w:t xml:space="preserve">Open the </w:t>
       </w:r>
       <w:r>
@@ -15299,7 +15337,7 @@
       <w:pPr>
         <w:pStyle w:val="Heading3"/>
       </w:pPr>
-      <w:bookmarkStart w:id="84" w:name="_Toc409955779"/>
+      <w:bookmarkStart w:id="84" w:name="_Toc410242331"/>
       <w:r>
         <w:t xml:space="preserve">How to </w:t>
       </w:r>
@@ -15671,7 +15709,7 @@
       <w:pPr>
         <w:pStyle w:val="Heading3"/>
       </w:pPr>
-      <w:bookmarkStart w:id="85" w:name="_Toc409955780"/>
+      <w:bookmarkStart w:id="85" w:name="_Toc410242332"/>
       <w:r>
         <w:t xml:space="preserve">How to </w:t>
       </w:r>
@@ -15871,7 +15909,7 @@
           </wp:anchor>
         </w:drawing>
       </w:r>
-      <w:bookmarkStart w:id="86" w:name="_Toc409955781"/>
+      <w:bookmarkStart w:id="86" w:name="_Toc410242333"/>
       <w:r>
         <w:t>Report List / Release Backlog</w:t>
       </w:r>
@@ -15901,7 +15939,7 @@
       <w:pPr>
         <w:pStyle w:val="Heading3"/>
       </w:pPr>
-      <w:bookmarkStart w:id="87" w:name="_Toc409955782"/>
+      <w:bookmarkStart w:id="87" w:name="_Toc410242334"/>
       <w:r>
         <w:t xml:space="preserve">How to </w:t>
       </w:r>
@@ -16247,6 +16285,7 @@
         <w:rPr>
           <w:b/>
         </w:rPr>
+        <w:lastRenderedPageBreak/>
         <w:t>Diff II</w:t>
       </w:r>
       <w:r>
@@ -16407,7 +16446,6 @@
     </w:p>
     <w:p>
       <w:r>
-        <w:lastRenderedPageBreak/>
         <w:t xml:space="preserve"> </w:t>
       </w:r>
     </w:p>
@@ -16565,7 +16603,7 @@
           </wp:anchor>
         </w:drawing>
       </w:r>
-      <w:bookmarkStart w:id="104" w:name="_Toc409955783"/>
+      <w:bookmarkStart w:id="104" w:name="_Toc410242335"/>
       <w:proofErr w:type="spellStart"/>
       <w:r>
         <w:t>Burndown</w:t>
@@ -16606,7 +16644,7 @@
       <w:pPr>
         <w:pStyle w:val="Heading3"/>
       </w:pPr>
-      <w:bookmarkStart w:id="105" w:name="_Toc409955784"/>
+      <w:bookmarkStart w:id="105" w:name="_Toc410242336"/>
       <w:r>
         <w:t xml:space="preserve">How to </w:t>
       </w:r>
@@ -17368,6 +17406,7 @@
         <w:rPr>
           <w:b/>
         </w:rPr>
+        <w:lastRenderedPageBreak/>
         <w:t>Saturdays</w:t>
       </w:r>
       <w:r>
@@ -17525,7 +17564,6 @@
         <w:rPr>
           <w:b/>
         </w:rPr>
-        <w:lastRenderedPageBreak/>
         <w:t>Dimension</w:t>
       </w:r>
       <w:r>
@@ -17883,7 +17921,7 @@
             <w:rPr>
               <w:noProof/>
             </w:rPr>
-            <w:t>12</w:t>
+            <w:t>7</w:t>
           </w:r>
         </w:fldSimple>
       </w:p>
@@ -17939,7 +17977,7 @@
         <v:path o:extrusionok="f" gradientshapeok="t" o:connecttype="rect"/>
         <o:lock v:ext="edit" aspectratio="t"/>
       </v:shapetype>
-      <v:shape id="_x0000_i1031" type="#_x0000_t75" alt="pomodoro16.png" style="width:16.3pt;height:16.3pt;visibility:visible;mso-wrap-style:square" o:bullet="t">
+      <v:shape id="_x0000_i1052" type="#_x0000_t75" alt="pomodoro16.png" style="width:16.3pt;height:16.3pt;visibility:visible;mso-wrap-style:square" o:bullet="t">
         <v:imagedata r:id="rId1" o:title="pomodoro16"/>
       </v:shape>
     </w:pict>
@@ -23049,7 +23087,7 @@
 </file>
 
 <file path=customXml/itemProps1.xml><?xml version="1.0" encoding="utf-8"?>
-<ds:datastoreItem xmlns:ds="http://schemas.openxmlformats.org/officeDocument/2006/customXml" ds:itemID="{549AFD0A-FD2C-4F1F-81E4-CF87296CF9D9}">
+<ds:datastoreItem xmlns:ds="http://schemas.openxmlformats.org/officeDocument/2006/customXml" ds:itemID="{4DFC31E8-E4F0-43E1-94ED-9F146FD79C46}">
   <ds:schemaRefs>
     <ds:schemaRef ds:uri="http://schemas.openxmlformats.org/officeDocument/2006/bibliography"/>
   </ds:schemaRefs>

</xml_diff>

<commit_message>
replaced timer's text buttons (start, stop, pause...) with icons
</commit_message>
<xml_diff>
--- a/doc/User guides/myAgilePomodoro_3.2.0.docx
+++ b/doc/User guides/myAgilePomodoro_3.2.0.docx
@@ -9726,6 +9726,9 @@
         <w:t xml:space="preserve">selected </w:t>
       </w:r>
       <w:r>
+        <w:t xml:space="preserve">non-running </w:t>
+      </w:r>
+      <w:r>
         <w:t>task</w:t>
       </w:r>
       <w:r>
@@ -9774,7 +9777,13 @@
         <w:t xml:space="preserve">move </w:t>
       </w:r>
       <w:r>
-        <w:t>selected tasks</w:t>
+        <w:t>selected</w:t>
+      </w:r>
+      <w:r>
+        <w:t xml:space="preserve"> non-running</w:t>
+      </w:r>
+      <w:r>
+        <w:t xml:space="preserve"> tasks</w:t>
       </w:r>
       <w:r>
         <w:t xml:space="preserve"> back</w:t>
@@ -10390,6 +10399,7 @@
         </w:numPr>
       </w:pPr>
       <w:r>
+        <w:lastRenderedPageBreak/>
         <w:t>CTR + R: remove list item at caret position.</w:t>
       </w:r>
     </w:p>
@@ -11312,6 +11322,7 @@
         <w:rPr>
           <w:b/>
         </w:rPr>
+        <w:lastRenderedPageBreak/>
         <w:t>Date</w:t>
       </w:r>
       <w:r>
@@ -11379,7 +11390,6 @@
         <w:rPr>
           <w:b/>
         </w:rPr>
-        <w:lastRenderedPageBreak/>
         <w:t>Title</w:t>
       </w:r>
       <w:r>
@@ -12491,6 +12501,7 @@
                 <w:b/>
                 <w:color w:val="4F81BD" w:themeColor="accent1"/>
               </w:rPr>
+              <w:lastRenderedPageBreak/>
               <w:t>Year</w:t>
             </w:r>
           </w:p>
@@ -12502,6 +12513,7 @@
           <w:p>
             <w:proofErr w:type="spellStart"/>
             <w:r>
+              <w:lastRenderedPageBreak/>
               <w:t>y</w:t>
             </w:r>
             <w:r>
@@ -12567,6 +12579,7 @@
     </w:tbl>
     <w:p>
       <w:r>
+        <w:lastRenderedPageBreak/>
         <w:t xml:space="preserve"> </w:t>
       </w:r>
       <w:r>
@@ -13517,6 +13530,7 @@
         <w:rPr>
           <w:b/>
         </w:rPr>
+        <w:lastRenderedPageBreak/>
         <w:t>Estimated</w:t>
       </w:r>
       <w:r>
@@ -13590,7 +13604,6 @@
         <w:rPr>
           <w:b/>
         </w:rPr>
-        <w:lastRenderedPageBreak/>
         <w:t>Iteration</w:t>
       </w:r>
       <w:r>
@@ -14968,6 +14981,7 @@
         <w:rPr>
           <w:color w:val="FF0000"/>
         </w:rPr>
+        <w:lastRenderedPageBreak/>
         <w:t>Red</w:t>
       </w:r>
       <w:r>
@@ -15012,7 +15026,6 @@
       </w:pPr>
       <w:bookmarkStart w:id="81" w:name="_Toc410242330"/>
       <w:r>
-        <w:lastRenderedPageBreak/>
         <w:t xml:space="preserve">How to </w:t>
       </w:r>
       <w:r>
@@ -16153,6 +16166,7 @@
         <w:rPr>
           <w:b/>
         </w:rPr>
+        <w:lastRenderedPageBreak/>
         <w:t>Estimated</w:t>
       </w:r>
       <w:bookmarkEnd w:id="94"/>
@@ -16228,7 +16242,6 @@
         <w:rPr>
           <w:b/>
         </w:rPr>
-        <w:lastRenderedPageBreak/>
         <w:t>Diff I</w:t>
       </w:r>
       <w:r>
@@ -17367,6 +17380,7 @@
         <w:rPr>
           <w:b/>
         </w:rPr>
+        <w:lastRenderedPageBreak/>
         <w:t>Dates</w:t>
       </w:r>
       <w:r>
@@ -17412,7 +17426,6 @@
         <w:rPr>
           <w:b/>
         </w:rPr>
-        <w:lastRenderedPageBreak/>
         <w:t>Exclusion</w:t>
       </w:r>
       <w:r>
@@ -17945,7 +17958,7 @@
             <w:rPr>
               <w:noProof/>
             </w:rPr>
-            <w:t>12</w:t>
+            <w:t>9</w:t>
           </w:r>
         </w:fldSimple>
       </w:p>
@@ -18001,7 +18014,7 @@
         <v:path o:extrusionok="f" gradientshapeok="t" o:connecttype="rect"/>
         <o:lock v:ext="edit" aspectratio="t"/>
       </v:shapetype>
-      <v:shape id="_x0000_i1029" type="#_x0000_t75" alt="pomodoro16.png" style="width:16.3pt;height:16.3pt;visibility:visible;mso-wrap-style:square" o:bullet="t">
+      <v:shape id="_x0000_i1027" type="#_x0000_t75" alt="pomodoro16.png" style="width:16.3pt;height:16.3pt;visibility:visible;mso-wrap-style:square" o:bullet="t">
         <v:imagedata r:id="rId1" o:title="pomodoro16"/>
       </v:shape>
     </w:pict>
@@ -23111,7 +23124,7 @@
 </file>
 
 <file path=customXml/itemProps1.xml><?xml version="1.0" encoding="utf-8"?>
-<ds:datastoreItem xmlns:ds="http://schemas.openxmlformats.org/officeDocument/2006/customXml" ds:itemID="{99D3907A-2DA3-4B5B-BB1B-FA63CEC59237}">
+<ds:datastoreItem xmlns:ds="http://schemas.openxmlformats.org/officeDocument/2006/customXml" ds:itemID="{1EDB818B-ECDA-4473-8325-ADC81B527A11}">
   <ds:schemaRefs>
     <ds:schemaRef ds:uri="http://schemas.openxmlformats.org/officeDocument/2006/bibliography"/>
   </ds:schemaRefs>

</xml_diff>

<commit_message>
fixed issues with focus and panel switching (ALT + M) in ToDo List + code formatting
</commit_message>
<xml_diff>
--- a/doc/User guides/myAgilePomodoro_3.2.0.docx
+++ b/doc/User guides/myAgilePomodoro_3.2.0.docx
@@ -15978,12 +15978,8 @@
       </w:pPr>
       <w:bookmarkStart w:id="87" w:name="_Toc410242334"/>
       <w:r>
-        <w:t xml:space="preserve">How to </w:t>
-      </w:r>
-      <w:r>
-        <w:t>read the table</w:t>
-      </w:r>
-      <w:bookmarkEnd w:id="87"/>
+        <w:t>How to read the table’s border</w:t>
+      </w:r>
     </w:p>
     <w:p>
       <w:pPr>
@@ -15993,66 +15989,23 @@
           <w:numId w:val="6"/>
         </w:numPr>
       </w:pPr>
-      <w:bookmarkStart w:id="88" w:name="OLE_LINK271"/>
-      <w:bookmarkStart w:id="89" w:name="OLE_LINK280"/>
-      <w:r>
-        <w:rPr>
-          <w:b/>
-        </w:rPr>
-        <w:t>U</w:t>
-      </w:r>
-      <w:r>
-        <w:t xml:space="preserve"> (</w:t>
-      </w:r>
-      <w:proofErr w:type="spellStart"/>
-      <w:r>
-        <w:rPr>
-          <w:b/>
-        </w:rPr>
-        <w:t>Pomodoro</w:t>
-      </w:r>
-      <w:proofErr w:type="spellEnd"/>
-      <w:r>
-        <w:rPr>
-          <w:b/>
-        </w:rPr>
-        <w:t xml:space="preserve"> Mode</w:t>
-      </w:r>
-      <w:r>
-        <w:t>)</w:t>
+      <w:r>
+        <w:rPr>
+          <w:b/>
+        </w:rPr>
+        <w:t xml:space="preserve">Report List / </w:t>
+      </w:r>
+      <w:r>
+        <w:rPr>
+          <w:b/>
+        </w:rPr>
+        <w:t>Release Backlog</w:t>
       </w:r>
       <w:r>
         <w:t xml:space="preserve">: </w:t>
       </w:r>
       <w:r>
-        <w:t>"</w:t>
-      </w:r>
-      <w:r>
-        <w:rPr>
-          <w:rFonts w:ascii="Arial Unicode MS" w:eastAsia="Arial Unicode MS" w:hAnsi="Arial Unicode MS" w:cs="Arial Unicode MS" w:hint="eastAsia"/>
-        </w:rPr>
-        <w:t>✔</w:t>
-      </w:r>
-      <w:r>
-        <w:t>"</w:t>
-      </w:r>
-      <w:r>
-        <w:t xml:space="preserve"> if </w:t>
-      </w:r>
-      <w:r>
-        <w:t xml:space="preserve">the </w:t>
-      </w:r>
-      <w:r>
-        <w:t xml:space="preserve">task </w:t>
-      </w:r>
-      <w:r>
-        <w:t xml:space="preserve">is </w:t>
-      </w:r>
-      <w:r>
-        <w:t>unplanned</w:t>
-      </w:r>
-      <w:r>
-        <w:t xml:space="preserve"> or is an interruption</w:t>
+        <w:t>number of tasks</w:t>
       </w:r>
       <w:r>
         <w:t>.</w:t>
@@ -16070,36 +16023,42 @@
         <w:rPr>
           <w:b/>
         </w:rPr>
-        <w:t>Date</w:t>
+        <w:t>D</w:t>
+      </w:r>
+      <w:r>
+        <w:rPr>
+          <w:b/>
+        </w:rPr>
+        <w:t>one</w:t>
       </w:r>
       <w:r>
         <w:t xml:space="preserve">: </w:t>
       </w:r>
-      <w:bookmarkStart w:id="90" w:name="OLE_LINK79"/>
-      <w:bookmarkStart w:id="91" w:name="OLE_LINK80"/>
-      <w:r>
-        <w:t>d</w:t>
-      </w:r>
-      <w:r>
-        <w:t xml:space="preserve">ate </w:t>
-      </w:r>
-      <w:bookmarkStart w:id="92" w:name="OLE_LINK164"/>
-      <w:bookmarkStart w:id="93" w:name="OLE_LINK165"/>
-      <w:r>
-        <w:t xml:space="preserve">of </w:t>
-      </w:r>
-      <w:bookmarkEnd w:id="92"/>
-      <w:bookmarkEnd w:id="93"/>
-      <w:r>
-        <w:t>completion</w:t>
-      </w:r>
+      <w:r>
+        <w:t xml:space="preserve">number of real </w:t>
+      </w:r>
+      <w:proofErr w:type="spellStart"/>
+      <w:r>
+        <w:t>pomodoros</w:t>
+      </w:r>
+      <w:proofErr w:type="spellEnd"/>
+      <w:r>
+        <w:t xml:space="preserve"> / estim</w:t>
+      </w:r>
+      <w:r>
+        <w:t>a</w:t>
+      </w:r>
+      <w:r>
+        <w:t xml:space="preserve">ted + overestimated </w:t>
+      </w:r>
+      <w:proofErr w:type="spellStart"/>
+      <w:r>
+        <w:t>pomodoros</w:t>
+      </w:r>
+      <w:proofErr w:type="spellEnd"/>
       <w:r>
         <w:t>.</w:t>
       </w:r>
-      <w:bookmarkEnd w:id="88"/>
-      <w:bookmarkEnd w:id="89"/>
-      <w:bookmarkEnd w:id="90"/>
-      <w:bookmarkEnd w:id="91"/>
     </w:p>
     <w:p>
       <w:pPr>
@@ -16113,19 +16072,53 @@
         <w:rPr>
           <w:b/>
         </w:rPr>
-        <w:t>Title</w:t>
-      </w:r>
-      <w:r>
-        <w:t xml:space="preserve">: </w:t>
-      </w:r>
-      <w:r>
-        <w:t>n</w:t>
-      </w:r>
-      <w:r>
-        <w:t>ame of task.</w:t>
-      </w:r>
-      <w:r>
-        <w:t xml:space="preserve"> This column is editable.</w:t>
+        <w:t>Accuracy</w:t>
+      </w:r>
+      <w:r>
+        <w:t>:</w:t>
+      </w:r>
+      <w:r>
+        <w:t xml:space="preserve"> </w:t>
+      </w:r>
+      <w:r>
+        <w:t xml:space="preserve">global success rate: </w:t>
+      </w:r>
+      <w:r>
+        <w:t>Real / (Estimated + Overestimated)</w:t>
+      </w:r>
+      <w:r>
+        <w:t xml:space="preserve"> * 100. </w:t>
+      </w:r>
+    </w:p>
+    <w:p>
+      <w:pPr>
+        <w:pStyle w:val="ListParagraph"/>
+      </w:pPr>
+      <w:r>
+        <w:t xml:space="preserve">100% means that </w:t>
+      </w:r>
+      <w:r>
+        <w:t xml:space="preserve">all </w:t>
+      </w:r>
+      <w:proofErr w:type="spellStart"/>
+      <w:r>
+        <w:t>p</w:t>
+      </w:r>
+      <w:r>
+        <w:t>omodoros</w:t>
+      </w:r>
+      <w:proofErr w:type="spellEnd"/>
+      <w:r>
+        <w:t xml:space="preserve"> </w:t>
+      </w:r>
+      <w:r>
+        <w:t>have been</w:t>
+      </w:r>
+      <w:r>
+        <w:t xml:space="preserve"> done</w:t>
+      </w:r>
+      <w:r>
+        <w:t>.</w:t>
       </w:r>
     </w:p>
     <w:p>
@@ -16137,20 +16130,86 @@
         </w:numPr>
       </w:pPr>
       <w:r>
-        <w:rPr>
-          <w:b/>
-        </w:rPr>
-        <w:t>Type</w:t>
+        <w:lastRenderedPageBreak/>
+        <w:t>(</w:t>
+      </w:r>
+      <w:r>
+        <w:rPr>
+          <w:b/>
+        </w:rPr>
+        <w:t>Agile</w:t>
+      </w:r>
+      <w:r>
+        <w:rPr>
+          <w:b/>
+        </w:rPr>
+        <w:t xml:space="preserve"> Mode</w:t>
+      </w:r>
+      <w:r>
+        <w:t xml:space="preserve">) </w:t>
+      </w:r>
+      <w:r>
+        <w:rPr>
+          <w:b/>
+        </w:rPr>
+        <w:t>Story Points</w:t>
       </w:r>
       <w:r>
         <w:t>:</w:t>
       </w:r>
       <w:r>
-        <w:t xml:space="preserve"> t</w:t>
-      </w:r>
-      <w:r>
-        <w:t>ype of task.</w:t>
-      </w:r>
+        <w:t xml:space="preserve"> number of story point</w:t>
+      </w:r>
+      <w:r>
+        <w:t>s.</w:t>
+      </w:r>
+      <w:r>
+        <w:t xml:space="preserve"> Select the tasks of a specific iteration to </w:t>
+      </w:r>
+      <w:r>
+        <w:t>get</w:t>
+      </w:r>
+      <w:r>
+        <w:t xml:space="preserve"> the </w:t>
+      </w:r>
+      <w:r>
+        <w:rPr>
+          <w:b/>
+        </w:rPr>
+        <w:t>Velocity</w:t>
+      </w:r>
+      <w:r>
+        <w:rPr>
+          <w:b/>
+        </w:rPr>
+        <w:t xml:space="preserve"> </w:t>
+      </w:r>
+      <w:r>
+        <w:t>(number of story points)</w:t>
+      </w:r>
+      <w:r>
+        <w:t xml:space="preserve"> </w:t>
+      </w:r>
+      <w:r>
+        <w:t>of that iteration.</w:t>
+      </w:r>
+    </w:p>
+    <w:p>
+      <w:pPr>
+        <w:pStyle w:val="Heading3"/>
+      </w:pPr>
+    </w:p>
+    <w:p>
+      <w:pPr>
+        <w:pStyle w:val="Heading3"/>
+      </w:pPr>
+      <w:r>
+        <w:t xml:space="preserve">How to </w:t>
+      </w:r>
+      <w:r>
+        <w:t>read the table</w:t>
+      </w:r>
+      <w:bookmarkEnd w:id="87"/>
     </w:p>
     <w:p>
       <w:pPr>
@@ -16160,71 +16219,66 @@
           <w:numId w:val="6"/>
         </w:numPr>
       </w:pPr>
-      <w:bookmarkStart w:id="94" w:name="OLE_LINK85"/>
-      <w:bookmarkStart w:id="95" w:name="OLE_LINK86"/>
-      <w:r>
-        <w:rPr>
-          <w:b/>
-        </w:rPr>
-        <w:lastRenderedPageBreak/>
-        <w:t>Estimated</w:t>
-      </w:r>
-      <w:bookmarkEnd w:id="94"/>
-      <w:bookmarkEnd w:id="95"/>
+      <w:bookmarkStart w:id="88" w:name="OLE_LINK271"/>
+      <w:bookmarkStart w:id="89" w:name="OLE_LINK280"/>
+      <w:r>
+        <w:rPr>
+          <w:b/>
+        </w:rPr>
+        <w:t>U</w:t>
+      </w:r>
+      <w:r>
+        <w:t xml:space="preserve"> (</w:t>
+      </w:r>
+      <w:proofErr w:type="spellStart"/>
+      <w:r>
+        <w:rPr>
+          <w:b/>
+        </w:rPr>
+        <w:t>Pomodoro</w:t>
+      </w:r>
+      <w:proofErr w:type="spellEnd"/>
+      <w:r>
+        <w:rPr>
+          <w:b/>
+        </w:rPr>
+        <w:t xml:space="preserve"> Mode</w:t>
+      </w:r>
+      <w:r>
+        <w:t>)</w:t>
+      </w:r>
       <w:r>
         <w:t xml:space="preserve">: </w:t>
       </w:r>
       <w:r>
-        <w:t>n</w:t>
-      </w:r>
-      <w:r>
-        <w:t>um</w:t>
-      </w:r>
-      <w:r>
-        <w:t>b</w:t>
-      </w:r>
-      <w:r>
-        <w:t>er</w:t>
-      </w:r>
-      <w:r>
-        <w:t xml:space="preserve"> of </w:t>
-      </w:r>
-      <w:proofErr w:type="spellStart"/>
-      <w:r>
-        <w:t>p</w:t>
-      </w:r>
-      <w:r>
-        <w:t>omodoro</w:t>
-      </w:r>
-      <w:r>
-        <w:t>s</w:t>
-      </w:r>
-      <w:proofErr w:type="spellEnd"/>
-      <w:r>
-        <w:t xml:space="preserve"> done / </w:t>
-      </w:r>
-      <w:r>
-        <w:t>o</w:t>
-      </w:r>
-      <w:r>
-        <w:t>verall estimate</w:t>
-      </w:r>
-      <w:r>
-        <w:t xml:space="preserve">d </w:t>
-      </w:r>
-      <w:proofErr w:type="spellStart"/>
-      <w:r>
-        <w:t>pomodoros</w:t>
-      </w:r>
-      <w:proofErr w:type="spellEnd"/>
-      <w:r>
-        <w:t xml:space="preserve"> (</w:t>
-      </w:r>
-      <w:r>
-        <w:t xml:space="preserve">Real / </w:t>
-      </w:r>
-      <w:r>
-        <w:t>Estimated + Overestimated)</w:t>
+        <w:t>"</w:t>
+      </w:r>
+      <w:r>
+        <w:rPr>
+          <w:rFonts w:ascii="Arial Unicode MS" w:eastAsia="Arial Unicode MS" w:hAnsi="Arial Unicode MS" w:cs="Arial Unicode MS" w:hint="eastAsia"/>
+        </w:rPr>
+        <w:t>✔</w:t>
+      </w:r>
+      <w:r>
+        <w:t>"</w:t>
+      </w:r>
+      <w:r>
+        <w:t xml:space="preserve"> if </w:t>
+      </w:r>
+      <w:r>
+        <w:t xml:space="preserve">the </w:t>
+      </w:r>
+      <w:r>
+        <w:t xml:space="preserve">task </w:t>
+      </w:r>
+      <w:r>
+        <w:t xml:space="preserve">is </w:t>
+      </w:r>
+      <w:r>
+        <w:t>unplanned</w:t>
+      </w:r>
+      <w:r>
+        <w:t xml:space="preserve"> or is an interruption</w:t>
       </w:r>
       <w:r>
         <w:t>.</w:t>
@@ -16242,74 +16296,36 @@
         <w:rPr>
           <w:b/>
         </w:rPr>
-        <w:t>Diff I</w:t>
-      </w:r>
-      <w:r>
-        <w:t>: d</w:t>
-      </w:r>
-      <w:r>
-        <w:t>i</w:t>
-      </w:r>
-      <w:r>
-        <w:t xml:space="preserve">fference </w:t>
-      </w:r>
-      <w:r>
-        <w:t>between the n</w:t>
-      </w:r>
-      <w:r>
-        <w:t>um</w:t>
-      </w:r>
-      <w:r>
-        <w:t>b</w:t>
-      </w:r>
-      <w:r>
-        <w:t>er</w:t>
-      </w:r>
-      <w:r>
-        <w:t xml:space="preserve"> of </w:t>
-      </w:r>
-      <w:proofErr w:type="spellStart"/>
-      <w:r>
-        <w:t>pomodoros</w:t>
-      </w:r>
-      <w:proofErr w:type="spellEnd"/>
-      <w:r>
-        <w:t xml:space="preserve"> done and the </w:t>
-      </w:r>
-      <w:r>
-        <w:t>estimate</w:t>
-      </w:r>
-      <w:r>
-        <w:t xml:space="preserve">d </w:t>
-      </w:r>
-      <w:proofErr w:type="spellStart"/>
-      <w:r>
-        <w:t>pomodoros</w:t>
-      </w:r>
-      <w:proofErr w:type="spellEnd"/>
-      <w:r>
-        <w:t xml:space="preserve"> (Diff I = </w:t>
-      </w:r>
-      <w:bookmarkStart w:id="96" w:name="OLE_LINK89"/>
-      <w:bookmarkStart w:id="97" w:name="OLE_LINK90"/>
-      <w:bookmarkStart w:id="98" w:name="OLE_LINK113"/>
-      <w:bookmarkStart w:id="99" w:name="OLE_LINK114"/>
-      <w:r>
-        <w:t>Real -</w:t>
-      </w:r>
-      <w:r>
-        <w:t xml:space="preserve"> Estimated</w:t>
-      </w:r>
-      <w:bookmarkEnd w:id="96"/>
-      <w:bookmarkEnd w:id="97"/>
-      <w:bookmarkEnd w:id="98"/>
-      <w:bookmarkEnd w:id="99"/>
-      <w:r>
-        <w:t>)</w:t>
+        <w:t>Date</w:t>
+      </w:r>
+      <w:r>
+        <w:t xml:space="preserve">: </w:t>
+      </w:r>
+      <w:bookmarkStart w:id="90" w:name="OLE_LINK79"/>
+      <w:bookmarkStart w:id="91" w:name="OLE_LINK80"/>
+      <w:r>
+        <w:t>d</w:t>
+      </w:r>
+      <w:r>
+        <w:t xml:space="preserve">ate </w:t>
+      </w:r>
+      <w:bookmarkStart w:id="92" w:name="OLE_LINK164"/>
+      <w:bookmarkStart w:id="93" w:name="OLE_LINK165"/>
+      <w:r>
+        <w:t xml:space="preserve">of </w:t>
+      </w:r>
+      <w:bookmarkEnd w:id="92"/>
+      <w:bookmarkEnd w:id="93"/>
+      <w:r>
+        <w:t>completion</w:t>
       </w:r>
       <w:r>
         <w:t>.</w:t>
       </w:r>
+      <w:bookmarkEnd w:id="88"/>
+      <w:bookmarkEnd w:id="89"/>
+      <w:bookmarkEnd w:id="90"/>
+      <w:bookmarkEnd w:id="91"/>
     </w:p>
     <w:p>
       <w:pPr>
@@ -16323,108 +16339,19 @@
         <w:rPr>
           <w:b/>
         </w:rPr>
-        <w:t>Diff II</w:t>
+        <w:t>Title</w:t>
       </w:r>
       <w:r>
         <w:t xml:space="preserve">: </w:t>
       </w:r>
       <w:r>
-        <w:t>d</w:t>
-      </w:r>
-      <w:r>
-        <w:t>i</w:t>
-      </w:r>
-      <w:r>
-        <w:t>fference between the n</w:t>
-      </w:r>
-      <w:r>
-        <w:t>um</w:t>
-      </w:r>
-      <w:r>
-        <w:t>b</w:t>
-      </w:r>
-      <w:r>
-        <w:t>er</w:t>
-      </w:r>
-      <w:r>
-        <w:t xml:space="preserve"> of </w:t>
-      </w:r>
-      <w:proofErr w:type="spellStart"/>
-      <w:r>
-        <w:t>pomodoros</w:t>
-      </w:r>
-      <w:proofErr w:type="spellEnd"/>
-      <w:r>
-        <w:t xml:space="preserve"> done and</w:t>
-      </w:r>
-      <w:r>
-        <w:t xml:space="preserve"> </w:t>
-      </w:r>
-      <w:r>
-        <w:t xml:space="preserve">the </w:t>
-      </w:r>
-      <w:r>
-        <w:t>overall estimate</w:t>
-      </w:r>
-      <w:r>
-        <w:t xml:space="preserve">d </w:t>
-      </w:r>
-      <w:proofErr w:type="spellStart"/>
-      <w:r>
-        <w:t>pomodoros</w:t>
-      </w:r>
-      <w:proofErr w:type="spellEnd"/>
-      <w:r>
-        <w:t xml:space="preserve"> (Diff II = </w:t>
-      </w:r>
-      <w:bookmarkStart w:id="100" w:name="OLE_LINK131"/>
-      <w:bookmarkStart w:id="101" w:name="OLE_LINK132"/>
-      <w:r>
-        <w:t xml:space="preserve">Real </w:t>
-      </w:r>
-      <w:r>
-        <w:t>-</w:t>
-      </w:r>
-      <w:r>
-        <w:t xml:space="preserve"> </w:t>
-      </w:r>
-      <w:bookmarkStart w:id="102" w:name="OLE_LINK111"/>
-      <w:bookmarkStart w:id="103" w:name="OLE_LINK112"/>
-      <w:r>
-        <w:t xml:space="preserve">Estimated </w:t>
-      </w:r>
-      <w:r>
-        <w:t>-</w:t>
-      </w:r>
-      <w:r>
-        <w:t xml:space="preserve"> Overestimated</w:t>
-      </w:r>
-      <w:bookmarkEnd w:id="100"/>
-      <w:bookmarkEnd w:id="101"/>
-      <w:bookmarkEnd w:id="102"/>
-      <w:bookmarkEnd w:id="103"/>
-      <w:r>
-        <w:t>)</w:t>
-      </w:r>
-      <w:r>
-        <w:t>.</w:t>
-      </w:r>
-      <w:r>
-        <w:t xml:space="preserve"> This value is displayed only if there are overestimated </w:t>
-      </w:r>
-      <w:proofErr w:type="spellStart"/>
-      <w:r>
-        <w:t>pomodoros</w:t>
-      </w:r>
-      <w:proofErr w:type="spellEnd"/>
-      <w:r>
-        <w:t xml:space="preserve"> (</w:t>
-      </w:r>
-      <w:r>
-        <w:t>Overestimated)</w:t>
-      </w:r>
-      <w:r>
-        <w:t>.</w:t>
+        <w:t>n</w:t>
+      </w:r>
+      <w:r>
+        <w:t>ame of task.</w:t>
+      </w:r>
+      <w:r>
+        <w:t xml:space="preserve"> This column is editable.</w:t>
       </w:r>
     </w:p>
     <w:p>
@@ -16439,19 +16366,16 @@
         <w:rPr>
           <w:b/>
         </w:rPr>
-        <w:t>Story Points</w:t>
-      </w:r>
-      <w:r>
-        <w:t xml:space="preserve"> (</w:t>
-      </w:r>
-      <w:r>
-        <w:rPr>
-          <w:b/>
-        </w:rPr>
-        <w:t>Agile Mode</w:t>
-      </w:r>
-      <w:r>
-        <w:t>)</w:t>
+        <w:t>Type</w:t>
+      </w:r>
+      <w:r>
+        <w:t>:</w:t>
+      </w:r>
+      <w:r>
+        <w:t xml:space="preserve"> t</w:t>
+      </w:r>
+      <w:r>
+        <w:t>ype of task.</w:t>
       </w:r>
     </w:p>
     <w:p>
@@ -16462,6 +16386,307 @@
           <w:numId w:val="6"/>
         </w:numPr>
       </w:pPr>
+      <w:bookmarkStart w:id="94" w:name="OLE_LINK85"/>
+      <w:bookmarkStart w:id="95" w:name="OLE_LINK86"/>
+      <w:r>
+        <w:rPr>
+          <w:b/>
+        </w:rPr>
+        <w:t>Estimated</w:t>
+      </w:r>
+      <w:bookmarkEnd w:id="94"/>
+      <w:bookmarkEnd w:id="95"/>
+      <w:r>
+        <w:t xml:space="preserve">: </w:t>
+      </w:r>
+      <w:r>
+        <w:t>n</w:t>
+      </w:r>
+      <w:r>
+        <w:t>um</w:t>
+      </w:r>
+      <w:r>
+        <w:t>b</w:t>
+      </w:r>
+      <w:r>
+        <w:t>er</w:t>
+      </w:r>
+      <w:r>
+        <w:t xml:space="preserve"> of </w:t>
+      </w:r>
+      <w:proofErr w:type="spellStart"/>
+      <w:r>
+        <w:t>p</w:t>
+      </w:r>
+      <w:r>
+        <w:t>omodoro</w:t>
+      </w:r>
+      <w:r>
+        <w:t>s</w:t>
+      </w:r>
+      <w:proofErr w:type="spellEnd"/>
+      <w:r>
+        <w:t xml:space="preserve"> done / </w:t>
+      </w:r>
+      <w:r>
+        <w:t>o</w:t>
+      </w:r>
+      <w:r>
+        <w:t>verall estimate</w:t>
+      </w:r>
+      <w:r>
+        <w:t xml:space="preserve">d </w:t>
+      </w:r>
+      <w:proofErr w:type="spellStart"/>
+      <w:r>
+        <w:t>pomodoros</w:t>
+      </w:r>
+      <w:proofErr w:type="spellEnd"/>
+      <w:r>
+        <w:t xml:space="preserve"> (</w:t>
+      </w:r>
+      <w:r>
+        <w:t xml:space="preserve">Real / </w:t>
+      </w:r>
+      <w:r>
+        <w:t>Estimated + Overestimated)</w:t>
+      </w:r>
+      <w:r>
+        <w:t>.</w:t>
+      </w:r>
+    </w:p>
+    <w:p>
+      <w:pPr>
+        <w:pStyle w:val="ListParagraph"/>
+        <w:numPr>
+          <w:ilvl w:val="0"/>
+          <w:numId w:val="6"/>
+        </w:numPr>
+      </w:pPr>
+      <w:r>
+        <w:rPr>
+          <w:b/>
+        </w:rPr>
+        <w:t>Diff I</w:t>
+      </w:r>
+      <w:r>
+        <w:t>: d</w:t>
+      </w:r>
+      <w:r>
+        <w:t>i</w:t>
+      </w:r>
+      <w:r>
+        <w:t xml:space="preserve">fference </w:t>
+      </w:r>
+      <w:r>
+        <w:t>between the n</w:t>
+      </w:r>
+      <w:r>
+        <w:t>um</w:t>
+      </w:r>
+      <w:r>
+        <w:t>b</w:t>
+      </w:r>
+      <w:r>
+        <w:t>er</w:t>
+      </w:r>
+      <w:r>
+        <w:t xml:space="preserve"> of </w:t>
+      </w:r>
+      <w:proofErr w:type="spellStart"/>
+      <w:r>
+        <w:t>pomodoros</w:t>
+      </w:r>
+      <w:proofErr w:type="spellEnd"/>
+      <w:r>
+        <w:t xml:space="preserve"> done and the </w:t>
+      </w:r>
+      <w:r>
+        <w:t>estimate</w:t>
+      </w:r>
+      <w:r>
+        <w:t xml:space="preserve">d </w:t>
+      </w:r>
+      <w:proofErr w:type="spellStart"/>
+      <w:r>
+        <w:t>pomodoros</w:t>
+      </w:r>
+      <w:proofErr w:type="spellEnd"/>
+      <w:r>
+        <w:t xml:space="preserve"> (Diff I = </w:t>
+      </w:r>
+      <w:bookmarkStart w:id="96" w:name="OLE_LINK89"/>
+      <w:bookmarkStart w:id="97" w:name="OLE_LINK90"/>
+      <w:bookmarkStart w:id="98" w:name="OLE_LINK113"/>
+      <w:bookmarkStart w:id="99" w:name="OLE_LINK114"/>
+      <w:r>
+        <w:t>Real -</w:t>
+      </w:r>
+      <w:r>
+        <w:t xml:space="preserve"> Estimated</w:t>
+      </w:r>
+      <w:bookmarkEnd w:id="96"/>
+      <w:bookmarkEnd w:id="97"/>
+      <w:bookmarkEnd w:id="98"/>
+      <w:bookmarkEnd w:id="99"/>
+      <w:r>
+        <w:t>)</w:t>
+      </w:r>
+      <w:r>
+        <w:t>.</w:t>
+      </w:r>
+    </w:p>
+    <w:p>
+      <w:pPr>
+        <w:pStyle w:val="ListParagraph"/>
+        <w:numPr>
+          <w:ilvl w:val="0"/>
+          <w:numId w:val="6"/>
+        </w:numPr>
+      </w:pPr>
+      <w:r>
+        <w:rPr>
+          <w:b/>
+        </w:rPr>
+        <w:t>Diff II</w:t>
+      </w:r>
+      <w:r>
+        <w:t xml:space="preserve">: </w:t>
+      </w:r>
+      <w:r>
+        <w:t>d</w:t>
+      </w:r>
+      <w:r>
+        <w:t>i</w:t>
+      </w:r>
+      <w:r>
+        <w:t>fference between the n</w:t>
+      </w:r>
+      <w:r>
+        <w:t>um</w:t>
+      </w:r>
+      <w:r>
+        <w:t>b</w:t>
+      </w:r>
+      <w:r>
+        <w:t>er</w:t>
+      </w:r>
+      <w:r>
+        <w:t xml:space="preserve"> of </w:t>
+      </w:r>
+      <w:proofErr w:type="spellStart"/>
+      <w:r>
+        <w:t>pomodoros</w:t>
+      </w:r>
+      <w:proofErr w:type="spellEnd"/>
+      <w:r>
+        <w:t xml:space="preserve"> done and</w:t>
+      </w:r>
+      <w:r>
+        <w:t xml:space="preserve"> </w:t>
+      </w:r>
+      <w:r>
+        <w:t xml:space="preserve">the </w:t>
+      </w:r>
+      <w:r>
+        <w:t>overall estimate</w:t>
+      </w:r>
+      <w:r>
+        <w:t xml:space="preserve">d </w:t>
+      </w:r>
+      <w:proofErr w:type="spellStart"/>
+      <w:r>
+        <w:t>pomodoros</w:t>
+      </w:r>
+      <w:proofErr w:type="spellEnd"/>
+      <w:r>
+        <w:t xml:space="preserve"> (Diff II = </w:t>
+      </w:r>
+      <w:bookmarkStart w:id="100" w:name="OLE_LINK131"/>
+      <w:bookmarkStart w:id="101" w:name="OLE_LINK132"/>
+      <w:r>
+        <w:t xml:space="preserve">Real </w:t>
+      </w:r>
+      <w:r>
+        <w:t>-</w:t>
+      </w:r>
+      <w:r>
+        <w:t xml:space="preserve"> </w:t>
+      </w:r>
+      <w:bookmarkStart w:id="102" w:name="OLE_LINK111"/>
+      <w:bookmarkStart w:id="103" w:name="OLE_LINK112"/>
+      <w:r>
+        <w:t xml:space="preserve">Estimated </w:t>
+      </w:r>
+      <w:r>
+        <w:t>-</w:t>
+      </w:r>
+      <w:r>
+        <w:t xml:space="preserve"> Overestimated</w:t>
+      </w:r>
+      <w:bookmarkEnd w:id="100"/>
+      <w:bookmarkEnd w:id="101"/>
+      <w:bookmarkEnd w:id="102"/>
+      <w:bookmarkEnd w:id="103"/>
+      <w:r>
+        <w:t>)</w:t>
+      </w:r>
+      <w:r>
+        <w:t>.</w:t>
+      </w:r>
+      <w:r>
+        <w:t xml:space="preserve"> This value is displayed only if there are overestimated </w:t>
+      </w:r>
+      <w:proofErr w:type="spellStart"/>
+      <w:r>
+        <w:t>pomodoros</w:t>
+      </w:r>
+      <w:proofErr w:type="spellEnd"/>
+      <w:r>
+        <w:t xml:space="preserve"> (</w:t>
+      </w:r>
+      <w:r>
+        <w:t>Overestimated)</w:t>
+      </w:r>
+      <w:r>
+        <w:t>.</w:t>
+      </w:r>
+    </w:p>
+    <w:p>
+      <w:pPr>
+        <w:pStyle w:val="ListParagraph"/>
+        <w:numPr>
+          <w:ilvl w:val="0"/>
+          <w:numId w:val="6"/>
+        </w:numPr>
+      </w:pPr>
+      <w:r>
+        <w:rPr>
+          <w:b/>
+        </w:rPr>
+        <w:t>Story Points</w:t>
+      </w:r>
+      <w:r>
+        <w:t xml:space="preserve"> (</w:t>
+      </w:r>
+      <w:r>
+        <w:rPr>
+          <w:b/>
+        </w:rPr>
+        <w:t>Agile Mode</w:t>
+      </w:r>
+      <w:r>
+        <w:t>)</w:t>
+      </w:r>
+    </w:p>
+    <w:p>
+      <w:pPr>
+        <w:pStyle w:val="ListParagraph"/>
+        <w:numPr>
+          <w:ilvl w:val="0"/>
+          <w:numId w:val="6"/>
+        </w:numPr>
+      </w:pPr>
       <w:r>
         <w:rPr>
           <w:b/>
@@ -16484,102 +16709,6 @@
     <w:p>
       <w:r>
         <w:t xml:space="preserve"> </w:t>
-      </w:r>
-    </w:p>
-    <w:p>
-      <w:r>
-        <w:rPr>
-          <w:noProof/>
-          <w:lang w:val="fr-FR" w:eastAsia="fr-FR"/>
-        </w:rPr>
-        <w:drawing>
-          <wp:inline distT="0" distB="0" distL="0" distR="0">
-            <wp:extent cx="203246" cy="203246"/>
-            <wp:effectExtent l="19050" t="0" r="6304" b="0"/>
-            <wp:docPr id="13" name="Picture 1" descr="pomodoro16.png"/>
-            <wp:cNvGraphicFramePr>
-              <a:graphicFrameLocks xmlns:a="http://schemas.openxmlformats.org/drawingml/2006/main" noChangeAspect="1"/>
-            </wp:cNvGraphicFramePr>
-            <a:graphic xmlns:a="http://schemas.openxmlformats.org/drawingml/2006/main">
-              <a:graphicData uri="http://schemas.openxmlformats.org/drawingml/2006/picture">
-                <pic:pic xmlns:pic="http://schemas.openxmlformats.org/drawingml/2006/picture">
-                  <pic:nvPicPr>
-                    <pic:cNvPr id="0" name="pomodoro16.png"/>
-                    <pic:cNvPicPr/>
-                  </pic:nvPicPr>
-                  <pic:blipFill>
-                    <a:blip r:embed="rId9" cstate="print"/>
-                    <a:stretch>
-                      <a:fillRect/>
-                    </a:stretch>
-                  </pic:blipFill>
-                  <pic:spPr>
-                    <a:xfrm>
-                      <a:off x="0" y="0"/>
-                      <a:ext cx="203835" cy="200025"/>
-                    </a:xfrm>
-                    <a:prstGeom prst="rect">
-                      <a:avLst/>
-                    </a:prstGeom>
-                  </pic:spPr>
-                </pic:pic>
-              </a:graphicData>
-            </a:graphic>
-          </wp:inline>
-        </w:drawing>
-      </w:r>
-      <w:r>
-        <w:t xml:space="preserve"> </w:t>
-      </w:r>
-      <w:r>
-        <w:t xml:space="preserve">The </w:t>
-      </w:r>
-      <w:r>
-        <w:rPr>
-          <w:b/>
-        </w:rPr>
-        <w:t>Accuracy</w:t>
-      </w:r>
-      <w:r>
-        <w:t xml:space="preserve"> is the global success rate: 100% means that </w:t>
-      </w:r>
-      <w:r>
-        <w:t>all</w:t>
-      </w:r>
-      <w:r>
-        <w:t xml:space="preserve"> estimated </w:t>
-      </w:r>
-      <w:proofErr w:type="spellStart"/>
-      <w:r>
-        <w:t>p</w:t>
-      </w:r>
-      <w:r>
-        <w:t>omodoros</w:t>
-      </w:r>
-      <w:proofErr w:type="spellEnd"/>
-      <w:r>
-        <w:t xml:space="preserve"> </w:t>
-      </w:r>
-      <w:r>
-        <w:t>were</w:t>
-      </w:r>
-      <w:r>
-        <w:t xml:space="preserve"> done</w:t>
-      </w:r>
-      <w:r>
-        <w:t>:</w:t>
-      </w:r>
-      <w:r>
-        <w:t xml:space="preserve"> </w:t>
-      </w:r>
-      <w:r>
-        <w:t xml:space="preserve"> </w:t>
-      </w:r>
-      <w:r>
-        <w:t>Accuracy = Real / (Estimated + Overestimated)</w:t>
-      </w:r>
-      <w:r>
-        <w:t xml:space="preserve"> * 100</w:t>
       </w:r>
     </w:p>
     <w:p>
@@ -17167,6 +17296,7 @@
         <w:rPr>
           <w:b/>
         </w:rPr>
+        <w:lastRenderedPageBreak/>
         <w:t>Guide</w:t>
       </w:r>
       <w:r>
@@ -17380,7 +17510,6 @@
         <w:rPr>
           <w:b/>
         </w:rPr>
-        <w:lastRenderedPageBreak/>
         <w:t>Dates</w:t>
       </w:r>
       <w:r>
@@ -17958,7 +18087,7 @@
             <w:rPr>
               <w:noProof/>
             </w:rPr>
-            <w:t>9</w:t>
+            <w:t>15</w:t>
           </w:r>
         </w:fldSimple>
       </w:p>
@@ -18014,7 +18143,7 @@
         <v:path o:extrusionok="f" gradientshapeok="t" o:connecttype="rect"/>
         <o:lock v:ext="edit" aspectratio="t"/>
       </v:shapetype>
-      <v:shape id="_x0000_i1027" type="#_x0000_t75" alt="pomodoro16.png" style="width:16.3pt;height:16.3pt;visibility:visible;mso-wrap-style:square" o:bullet="t">
+      <v:shape id="_x0000_i1042" type="#_x0000_t75" alt="pomodoro16.png" style="width:16.3pt;height:16.3pt;visibility:visible;mso-wrap-style:square" o:bullet="t">
         <v:imagedata r:id="rId1" o:title="pomodoro16"/>
       </v:shape>
     </w:pict>
@@ -23124,7 +23253,7 @@
 </file>
 
 <file path=customXml/itemProps1.xml><?xml version="1.0" encoding="utf-8"?>
-<ds:datastoreItem xmlns:ds="http://schemas.openxmlformats.org/officeDocument/2006/customXml" ds:itemID="{1EDB818B-ECDA-4473-8325-ADC81B527A11}">
+<ds:datastoreItem xmlns:ds="http://schemas.openxmlformats.org/officeDocument/2006/customXml" ds:itemID="{6D42DCFD-80B0-4957-AFA6-8AADF8D6D53F}">
   <ds:schemaRefs>
     <ds:schemaRef ds:uri="http://schemas.openxmlformats.org/officeDocument/2006/bibliography"/>
   </ds:schemaRefs>

</xml_diff>

<commit_message>
added 'how to use the timer' section to user guide
</commit_message>
<xml_diff>
--- a/doc/User guides/myAgilePomodoro_3.2.0.docx
+++ b/doc/User guides/myAgilePomodoro_3.2.0.docx
@@ -279,7 +279,13 @@
             <w:pStyle w:val="TOCHeading"/>
           </w:pPr>
           <w:r>
-            <w:t>Table of Contents</w:t>
+            <w:t xml:space="preserve">Table </w:t>
+          </w:r>
+          <w:r>
+            <w:t>of</w:t>
+          </w:r>
+          <w:r>
+            <w:t xml:space="preserve"> Contents</w:t>
           </w:r>
         </w:p>
         <w:p>
@@ -315,7 +321,7 @@
             </w:rPr>
             <w:fldChar w:fldCharType="separate"/>
           </w:r>
-          <w:hyperlink w:anchor="_Toc410242303" w:history="1">
+          <w:hyperlink w:anchor="_Toc410938346" w:history="1">
             <w:r>
               <w:rPr>
                 <w:rStyle w:val="Hyperlink"/>
@@ -342,7 +348,7 @@
                 <w:noProof/>
                 <w:webHidden/>
               </w:rPr>
-              <w:instrText xml:space="preserve"> PAGEREF _Toc410242303 \h </w:instrText>
+              <w:instrText xml:space="preserve"> PAGEREF _Toc410938346 \h </w:instrText>
             </w:r>
             <w:r>
               <w:rPr>
@@ -385,7 +391,7 @@
               <w:lang w:val="fr-FR" w:eastAsia="fr-FR"/>
             </w:rPr>
           </w:pPr>
-          <w:hyperlink w:anchor="_Toc410242304" w:history="1">
+          <w:hyperlink w:anchor="_Toc410938347" w:history="1">
             <w:r>
               <w:rPr>
                 <w:rStyle w:val="Hyperlink"/>
@@ -412,7 +418,7 @@
                 <w:noProof/>
                 <w:webHidden/>
               </w:rPr>
-              <w:instrText xml:space="preserve"> PAGEREF _Toc410242304 \h </w:instrText>
+              <w:instrText xml:space="preserve"> PAGEREF _Toc410938347 \h </w:instrText>
             </w:r>
             <w:r>
               <w:rPr>
@@ -455,7 +461,7 @@
               <w:lang w:val="fr-FR" w:eastAsia="fr-FR"/>
             </w:rPr>
           </w:pPr>
-          <w:hyperlink w:anchor="_Toc410242305" w:history="1">
+          <w:hyperlink w:anchor="_Toc410938348" w:history="1">
             <w:r>
               <w:rPr>
                 <w:rStyle w:val="Hyperlink"/>
@@ -482,7 +488,7 @@
                 <w:noProof/>
                 <w:webHidden/>
               </w:rPr>
-              <w:instrText xml:space="preserve"> PAGEREF _Toc410242305 \h </w:instrText>
+              <w:instrText xml:space="preserve"> PAGEREF _Toc410938348 \h </w:instrText>
             </w:r>
             <w:r>
               <w:rPr>
@@ -525,13 +531,13 @@
               <w:lang w:val="fr-FR" w:eastAsia="fr-FR"/>
             </w:rPr>
           </w:pPr>
-          <w:hyperlink w:anchor="_Toc410242306" w:history="1">
+          <w:hyperlink w:anchor="_Toc410938349" w:history="1">
             <w:r>
               <w:rPr>
                 <w:rStyle w:val="Hyperlink"/>
                 <w:noProof/>
               </w:rPr>
-              <w:t>The Pomodoro Technique®’s rules vs mAP</w:t>
+              <w:t>The Pomodoro Technique®’s rules* vs mAP</w:t>
             </w:r>
             <w:r>
               <w:rPr>
@@ -552,7 +558,7 @@
                 <w:noProof/>
                 <w:webHidden/>
               </w:rPr>
-              <w:instrText xml:space="preserve"> PAGEREF _Toc410242306 \h </w:instrText>
+              <w:instrText xml:space="preserve"> PAGEREF _Toc410938349 \h </w:instrText>
             </w:r>
             <w:r>
               <w:rPr>
@@ -595,7 +601,7 @@
               <w:lang w:val="fr-FR" w:eastAsia="fr-FR"/>
             </w:rPr>
           </w:pPr>
-          <w:hyperlink w:anchor="_Toc410242307" w:history="1">
+          <w:hyperlink w:anchor="_Toc410938350" w:history="1">
             <w:r>
               <w:rPr>
                 <w:rStyle w:val="Hyperlink"/>
@@ -622,7 +628,7 @@
                 <w:noProof/>
                 <w:webHidden/>
               </w:rPr>
-              <w:instrText xml:space="preserve"> PAGEREF _Toc410242307 \h </w:instrText>
+              <w:instrText xml:space="preserve"> PAGEREF _Toc410938350 \h </w:instrText>
             </w:r>
             <w:r>
               <w:rPr>
@@ -665,7 +671,7 @@
               <w:lang w:val="fr-FR" w:eastAsia="fr-FR"/>
             </w:rPr>
           </w:pPr>
-          <w:hyperlink w:anchor="_Toc410242308" w:history="1">
+          <w:hyperlink w:anchor="_Toc410938351" w:history="1">
             <w:r>
               <w:rPr>
                 <w:rStyle w:val="Hyperlink"/>
@@ -692,7 +698,7 @@
                 <w:noProof/>
                 <w:webHidden/>
               </w:rPr>
-              <w:instrText xml:space="preserve"> PAGEREF _Toc410242308 \h </w:instrText>
+              <w:instrText xml:space="preserve"> PAGEREF _Toc410938351 \h </w:instrText>
             </w:r>
             <w:r>
               <w:rPr>
@@ -712,7 +718,7 @@
                 <w:noProof/>
                 <w:webHidden/>
               </w:rPr>
-              <w:t>4</w:t>
+              <w:t>5</w:t>
             </w:r>
             <w:r>
               <w:rPr>
@@ -735,7 +741,7 @@
               <w:lang w:val="fr-FR" w:eastAsia="fr-FR"/>
             </w:rPr>
           </w:pPr>
-          <w:hyperlink w:anchor="_Toc410242309" w:history="1">
+          <w:hyperlink w:anchor="_Toc410938352" w:history="1">
             <w:r>
               <w:rPr>
                 <w:rStyle w:val="Hyperlink"/>
@@ -762,7 +768,7 @@
                 <w:noProof/>
                 <w:webHidden/>
               </w:rPr>
-              <w:instrText xml:space="preserve"> PAGEREF _Toc410242309 \h </w:instrText>
+              <w:instrText xml:space="preserve"> PAGEREF _Toc410938352 \h </w:instrText>
             </w:r>
             <w:r>
               <w:rPr>
@@ -782,7 +788,7 @@
                 <w:noProof/>
                 <w:webHidden/>
               </w:rPr>
-              <w:t>5</w:t>
+              <w:t>6</w:t>
             </w:r>
             <w:r>
               <w:rPr>
@@ -805,7 +811,7 @@
               <w:lang w:val="fr-FR" w:eastAsia="fr-FR"/>
             </w:rPr>
           </w:pPr>
-          <w:hyperlink w:anchor="_Toc410242310" w:history="1">
+          <w:hyperlink w:anchor="_Toc410938353" w:history="1">
             <w:r>
               <w:rPr>
                 <w:rStyle w:val="Hyperlink"/>
@@ -832,7 +838,7 @@
                 <w:noProof/>
                 <w:webHidden/>
               </w:rPr>
-              <w:instrText xml:space="preserve"> PAGEREF _Toc410242310 \h </w:instrText>
+              <w:instrText xml:space="preserve"> PAGEREF _Toc410938353 \h </w:instrText>
             </w:r>
             <w:r>
               <w:rPr>
@@ -852,7 +858,7 @@
                 <w:noProof/>
                 <w:webHidden/>
               </w:rPr>
-              <w:t>5</w:t>
+              <w:t>6</w:t>
             </w:r>
             <w:r>
               <w:rPr>
@@ -875,7 +881,7 @@
               <w:lang w:val="fr-FR" w:eastAsia="fr-FR"/>
             </w:rPr>
           </w:pPr>
-          <w:hyperlink w:anchor="_Toc410242311" w:history="1">
+          <w:hyperlink w:anchor="_Toc410938354" w:history="1">
             <w:r>
               <w:rPr>
                 <w:rStyle w:val="Hyperlink"/>
@@ -902,7 +908,7 @@
                 <w:noProof/>
                 <w:webHidden/>
               </w:rPr>
-              <w:instrText xml:space="preserve"> PAGEREF _Toc410242311 \h </w:instrText>
+              <w:instrText xml:space="preserve"> PAGEREF _Toc410938354 \h </w:instrText>
             </w:r>
             <w:r>
               <w:rPr>
@@ -945,7 +951,7 @@
               <w:lang w:val="fr-FR" w:eastAsia="fr-FR"/>
             </w:rPr>
           </w:pPr>
-          <w:hyperlink w:anchor="_Toc410242312" w:history="1">
+          <w:hyperlink w:anchor="_Toc410938355" w:history="1">
             <w:r>
               <w:rPr>
                 <w:rStyle w:val="Hyperlink"/>
@@ -972,7 +978,7 @@
                 <w:noProof/>
                 <w:webHidden/>
               </w:rPr>
-              <w:instrText xml:space="preserve"> PAGEREF _Toc410242312 \h </w:instrText>
+              <w:instrText xml:space="preserve"> PAGEREF _Toc410938355 \h </w:instrText>
             </w:r>
             <w:r>
               <w:rPr>
@@ -1015,7 +1021,7 @@
               <w:lang w:val="fr-FR" w:eastAsia="fr-FR"/>
             </w:rPr>
           </w:pPr>
-          <w:hyperlink w:anchor="_Toc410242313" w:history="1">
+          <w:hyperlink w:anchor="_Toc410938356" w:history="1">
             <w:r>
               <w:rPr>
                 <w:rStyle w:val="Hyperlink"/>
@@ -1042,7 +1048,7 @@
                 <w:noProof/>
                 <w:webHidden/>
               </w:rPr>
-              <w:instrText xml:space="preserve"> PAGEREF _Toc410242313 \h </w:instrText>
+              <w:instrText xml:space="preserve"> PAGEREF _Toc410938356 \h </w:instrText>
             </w:r>
             <w:r>
               <w:rPr>
@@ -1085,7 +1091,7 @@
               <w:lang w:val="fr-FR" w:eastAsia="fr-FR"/>
             </w:rPr>
           </w:pPr>
-          <w:hyperlink w:anchor="_Toc410242314" w:history="1">
+          <w:hyperlink w:anchor="_Toc410938357" w:history="1">
             <w:r>
               <w:rPr>
                 <w:rStyle w:val="Hyperlink"/>
@@ -1112,7 +1118,7 @@
                 <w:noProof/>
                 <w:webHidden/>
               </w:rPr>
-              <w:instrText xml:space="preserve"> PAGEREF _Toc410242314 \h </w:instrText>
+              <w:instrText xml:space="preserve"> PAGEREF _Toc410938357 \h </w:instrText>
             </w:r>
             <w:r>
               <w:rPr>
@@ -1132,7 +1138,7 @@
                 <w:noProof/>
                 <w:webHidden/>
               </w:rPr>
-              <w:t>7</w:t>
+              <w:t>8</w:t>
             </w:r>
             <w:r>
               <w:rPr>
@@ -1155,7 +1161,7 @@
               <w:lang w:val="fr-FR" w:eastAsia="fr-FR"/>
             </w:rPr>
           </w:pPr>
-          <w:hyperlink w:anchor="_Toc410242315" w:history="1">
+          <w:hyperlink w:anchor="_Toc410938358" w:history="1">
             <w:r>
               <w:rPr>
                 <w:rStyle w:val="Hyperlink"/>
@@ -1182,7 +1188,7 @@
                 <w:noProof/>
                 <w:webHidden/>
               </w:rPr>
-              <w:instrText xml:space="preserve"> PAGEREF _Toc410242315 \h </w:instrText>
+              <w:instrText xml:space="preserve"> PAGEREF _Toc410938358 \h </w:instrText>
             </w:r>
             <w:r>
               <w:rPr>
@@ -1225,7 +1231,7 @@
               <w:lang w:val="fr-FR" w:eastAsia="fr-FR"/>
             </w:rPr>
           </w:pPr>
-          <w:hyperlink w:anchor="_Toc410242316" w:history="1">
+          <w:hyperlink w:anchor="_Toc410938359" w:history="1">
             <w:r>
               <w:rPr>
                 <w:rStyle w:val="Hyperlink"/>
@@ -1252,7 +1258,7 @@
                 <w:noProof/>
                 <w:webHidden/>
               </w:rPr>
-              <w:instrText xml:space="preserve"> PAGEREF _Toc410242316 \h </w:instrText>
+              <w:instrText xml:space="preserve"> PAGEREF _Toc410938359 \h </w:instrText>
             </w:r>
             <w:r>
               <w:rPr>
@@ -1295,7 +1301,7 @@
               <w:lang w:val="fr-FR" w:eastAsia="fr-FR"/>
             </w:rPr>
           </w:pPr>
-          <w:hyperlink w:anchor="_Toc410242317" w:history="1">
+          <w:hyperlink w:anchor="_Toc410938360" w:history="1">
             <w:r>
               <w:rPr>
                 <w:rStyle w:val="Hyperlink"/>
@@ -1322,7 +1328,7 @@
                 <w:noProof/>
                 <w:webHidden/>
               </w:rPr>
-              <w:instrText xml:space="preserve"> PAGEREF _Toc410242317 \h </w:instrText>
+              <w:instrText xml:space="preserve"> PAGEREF _Toc410938360 \h </w:instrText>
             </w:r>
             <w:r>
               <w:rPr>
@@ -1365,7 +1371,7 @@
               <w:lang w:val="fr-FR" w:eastAsia="fr-FR"/>
             </w:rPr>
           </w:pPr>
-          <w:hyperlink w:anchor="_Toc410242318" w:history="1">
+          <w:hyperlink w:anchor="_Toc410938361" w:history="1">
             <w:r>
               <w:rPr>
                 <w:rStyle w:val="Hyperlink"/>
@@ -1392,7 +1398,7 @@
                 <w:noProof/>
                 <w:webHidden/>
               </w:rPr>
-              <w:instrText xml:space="preserve"> PAGEREF _Toc410242318 \h </w:instrText>
+              <w:instrText xml:space="preserve"> PAGEREF _Toc410938361 \h </w:instrText>
             </w:r>
             <w:r>
               <w:rPr>
@@ -1435,7 +1441,7 @@
               <w:lang w:val="fr-FR" w:eastAsia="fr-FR"/>
             </w:rPr>
           </w:pPr>
-          <w:hyperlink w:anchor="_Toc410242319" w:history="1">
+          <w:hyperlink w:anchor="_Toc410938362" w:history="1">
             <w:r>
               <w:rPr>
                 <w:rStyle w:val="Hyperlink"/>
@@ -1462,7 +1468,7 @@
                 <w:noProof/>
                 <w:webHidden/>
               </w:rPr>
-              <w:instrText xml:space="preserve"> PAGEREF _Toc410242319 \h </w:instrText>
+              <w:instrText xml:space="preserve"> PAGEREF _Toc410938362 \h </w:instrText>
             </w:r>
             <w:r>
               <w:rPr>
@@ -1482,7 +1488,7 @@
                 <w:noProof/>
                 <w:webHidden/>
               </w:rPr>
-              <w:t>10</w:t>
+              <w:t>11</w:t>
             </w:r>
             <w:r>
               <w:rPr>
@@ -1505,7 +1511,7 @@
               <w:lang w:val="fr-FR" w:eastAsia="fr-FR"/>
             </w:rPr>
           </w:pPr>
-          <w:hyperlink w:anchor="_Toc410242320" w:history="1">
+          <w:hyperlink w:anchor="_Toc410938363" w:history="1">
             <w:r>
               <w:rPr>
                 <w:rStyle w:val="Hyperlink"/>
@@ -1532,7 +1538,7 @@
                 <w:noProof/>
                 <w:webHidden/>
               </w:rPr>
-              <w:instrText xml:space="preserve"> PAGEREF _Toc410242320 \h </w:instrText>
+              <w:instrText xml:space="preserve"> PAGEREF _Toc410938363 \h </w:instrText>
             </w:r>
             <w:r>
               <w:rPr>
@@ -1552,7 +1558,7 @@
                 <w:noProof/>
                 <w:webHidden/>
               </w:rPr>
-              <w:t>10</w:t>
+              <w:t>11</w:t>
             </w:r>
             <w:r>
               <w:rPr>
@@ -1575,7 +1581,7 @@
               <w:lang w:val="fr-FR" w:eastAsia="fr-FR"/>
             </w:rPr>
           </w:pPr>
-          <w:hyperlink w:anchor="_Toc410242321" w:history="1">
+          <w:hyperlink w:anchor="_Toc410938364" w:history="1">
             <w:r>
               <w:rPr>
                 <w:rStyle w:val="Hyperlink"/>
@@ -1602,7 +1608,7 @@
                 <w:noProof/>
                 <w:webHidden/>
               </w:rPr>
-              <w:instrText xml:space="preserve"> PAGEREF _Toc410242321 \h </w:instrText>
+              <w:instrText xml:space="preserve"> PAGEREF _Toc410938364 \h </w:instrText>
             </w:r>
             <w:r>
               <w:rPr>
@@ -1645,7 +1651,7 @@
               <w:lang w:val="fr-FR" w:eastAsia="fr-FR"/>
             </w:rPr>
           </w:pPr>
-          <w:hyperlink w:anchor="_Toc410242322" w:history="1">
+          <w:hyperlink w:anchor="_Toc410938365" w:history="1">
             <w:r>
               <w:rPr>
                 <w:rStyle w:val="Hyperlink"/>
@@ -1672,7 +1678,7 @@
                 <w:noProof/>
                 <w:webHidden/>
               </w:rPr>
-              <w:instrText xml:space="preserve"> PAGEREF _Toc410242322 \h </w:instrText>
+              <w:instrText xml:space="preserve"> PAGEREF _Toc410938365 \h </w:instrText>
             </w:r>
             <w:r>
               <w:rPr>
@@ -1715,7 +1721,7 @@
               <w:lang w:val="fr-FR" w:eastAsia="fr-FR"/>
             </w:rPr>
           </w:pPr>
-          <w:hyperlink w:anchor="_Toc410242323" w:history="1">
+          <w:hyperlink w:anchor="_Toc410938366" w:history="1">
             <w:r>
               <w:rPr>
                 <w:rStyle w:val="Hyperlink"/>
@@ -1742,7 +1748,7 @@
                 <w:noProof/>
                 <w:webHidden/>
               </w:rPr>
-              <w:instrText xml:space="preserve"> PAGEREF _Toc410242323 \h </w:instrText>
+              <w:instrText xml:space="preserve"> PAGEREF _Toc410938366 \h </w:instrText>
             </w:r>
             <w:r>
               <w:rPr>
@@ -1785,7 +1791,7 @@
               <w:lang w:val="fr-FR" w:eastAsia="fr-FR"/>
             </w:rPr>
           </w:pPr>
-          <w:hyperlink w:anchor="_Toc410242324" w:history="1">
+          <w:hyperlink w:anchor="_Toc410938367" w:history="1">
             <w:r>
               <w:rPr>
                 <w:rStyle w:val="Hyperlink"/>
@@ -1812,7 +1818,77 @@
                 <w:noProof/>
                 <w:webHidden/>
               </w:rPr>
-              <w:instrText xml:space="preserve"> PAGEREF _Toc410242324 \h </w:instrText>
+              <w:instrText xml:space="preserve"> PAGEREF _Toc410938367 \h </w:instrText>
+            </w:r>
+            <w:r>
+              <w:rPr>
+                <w:noProof/>
+                <w:webHidden/>
+              </w:rPr>
+            </w:r>
+            <w:r>
+              <w:rPr>
+                <w:noProof/>
+                <w:webHidden/>
+              </w:rPr>
+              <w:fldChar w:fldCharType="separate"/>
+            </w:r>
+            <w:r>
+              <w:rPr>
+                <w:noProof/>
+                <w:webHidden/>
+              </w:rPr>
+              <w:t>12</w:t>
+            </w:r>
+            <w:r>
+              <w:rPr>
+                <w:noProof/>
+                <w:webHidden/>
+              </w:rPr>
+              <w:fldChar w:fldCharType="end"/>
+            </w:r>
+          </w:hyperlink>
+        </w:p>
+        <w:p>
+          <w:pPr>
+            <w:pStyle w:val="TOC2"/>
+            <w:tabs>
+              <w:tab w:val="right" w:leader="dot" w:pos="9016"/>
+            </w:tabs>
+            <w:rPr>
+              <w:rFonts w:asciiTheme="minorHAnsi" w:eastAsiaTheme="minorEastAsia" w:hAnsiTheme="minorHAnsi" w:cstheme="minorBidi"/>
+              <w:noProof/>
+              <w:lang w:val="fr-FR" w:eastAsia="fr-FR"/>
+            </w:rPr>
+          </w:pPr>
+          <w:hyperlink w:anchor="_Toc410938368" w:history="1">
+            <w:r>
+              <w:rPr>
+                <w:rStyle w:val="Hyperlink"/>
+                <w:noProof/>
+              </w:rPr>
+              <w:t>ToDo List / Iteration Backlog</w:t>
+            </w:r>
+            <w:r>
+              <w:rPr>
+                <w:noProof/>
+                <w:webHidden/>
+              </w:rPr>
+              <w:tab/>
+            </w:r>
+            <w:r>
+              <w:rPr>
+                <w:noProof/>
+                <w:webHidden/>
+              </w:rPr>
+              <w:fldChar w:fldCharType="begin"/>
+            </w:r>
+            <w:r>
+              <w:rPr>
+                <w:noProof/>
+                <w:webHidden/>
+              </w:rPr>
+              <w:instrText xml:space="preserve"> PAGEREF _Toc410938368 \h </w:instrText>
             </w:r>
             <w:r>
               <w:rPr>
@@ -1855,13 +1931,13 @@
               <w:lang w:val="fr-FR" w:eastAsia="fr-FR"/>
             </w:rPr>
           </w:pPr>
-          <w:hyperlink w:anchor="_Toc410242325" w:history="1">
+          <w:hyperlink w:anchor="_Toc410938369" w:history="1">
             <w:r>
               <w:rPr>
                 <w:rStyle w:val="Hyperlink"/>
                 <w:noProof/>
               </w:rPr>
-              <w:t>How to comply with the Pomodoro Technique® the proper/hard way</w:t>
+              <w:t>How to read the table</w:t>
             </w:r>
             <w:r>
               <w:rPr>
@@ -1882,7 +1958,7 @@
                 <w:noProof/>
                 <w:webHidden/>
               </w:rPr>
-              <w:instrText xml:space="preserve"> PAGEREF _Toc410242325 \h </w:instrText>
+              <w:instrText xml:space="preserve"> PAGEREF _Toc410938369 \h </w:instrText>
             </w:r>
             <w:r>
               <w:rPr>
@@ -1903,6 +1979,496 @@
                 <w:webHidden/>
               </w:rPr>
               <w:t>12</w:t>
+            </w:r>
+            <w:r>
+              <w:rPr>
+                <w:noProof/>
+                <w:webHidden/>
+              </w:rPr>
+              <w:fldChar w:fldCharType="end"/>
+            </w:r>
+          </w:hyperlink>
+        </w:p>
+        <w:p>
+          <w:pPr>
+            <w:pStyle w:val="TOC3"/>
+            <w:tabs>
+              <w:tab w:val="right" w:leader="dot" w:pos="9016"/>
+            </w:tabs>
+            <w:rPr>
+              <w:rFonts w:asciiTheme="minorHAnsi" w:eastAsiaTheme="minorEastAsia" w:hAnsiTheme="minorHAnsi" w:cstheme="minorBidi"/>
+              <w:noProof/>
+              <w:lang w:val="fr-FR" w:eastAsia="fr-FR"/>
+            </w:rPr>
+          </w:pPr>
+          <w:hyperlink w:anchor="_Toc410938370" w:history="1">
+            <w:r>
+              <w:rPr>
+                <w:rStyle w:val="Hyperlink"/>
+                <w:noProof/>
+              </w:rPr>
+              <w:t>How to prioritize tasks</w:t>
+            </w:r>
+            <w:r>
+              <w:rPr>
+                <w:noProof/>
+                <w:webHidden/>
+              </w:rPr>
+              <w:tab/>
+            </w:r>
+            <w:r>
+              <w:rPr>
+                <w:noProof/>
+                <w:webHidden/>
+              </w:rPr>
+              <w:fldChar w:fldCharType="begin"/>
+            </w:r>
+            <w:r>
+              <w:rPr>
+                <w:noProof/>
+                <w:webHidden/>
+              </w:rPr>
+              <w:instrText xml:space="preserve"> PAGEREF _Toc410938370 \h </w:instrText>
+            </w:r>
+            <w:r>
+              <w:rPr>
+                <w:noProof/>
+                <w:webHidden/>
+              </w:rPr>
+            </w:r>
+            <w:r>
+              <w:rPr>
+                <w:noProof/>
+                <w:webHidden/>
+              </w:rPr>
+              <w:fldChar w:fldCharType="separate"/>
+            </w:r>
+            <w:r>
+              <w:rPr>
+                <w:noProof/>
+                <w:webHidden/>
+              </w:rPr>
+              <w:t>13</w:t>
+            </w:r>
+            <w:r>
+              <w:rPr>
+                <w:noProof/>
+                <w:webHidden/>
+              </w:rPr>
+              <w:fldChar w:fldCharType="end"/>
+            </w:r>
+          </w:hyperlink>
+        </w:p>
+        <w:p>
+          <w:pPr>
+            <w:pStyle w:val="TOC3"/>
+            <w:tabs>
+              <w:tab w:val="right" w:leader="dot" w:pos="9016"/>
+            </w:tabs>
+            <w:rPr>
+              <w:rFonts w:asciiTheme="minorHAnsi" w:eastAsiaTheme="minorEastAsia" w:hAnsiTheme="minorHAnsi" w:cstheme="minorBidi"/>
+              <w:noProof/>
+              <w:lang w:val="fr-FR" w:eastAsia="fr-FR"/>
+            </w:rPr>
+          </w:pPr>
+          <w:hyperlink w:anchor="_Toc410938371" w:history="1">
+            <w:r>
+              <w:rPr>
+                <w:rStyle w:val="Hyperlink"/>
+                <w:noProof/>
+              </w:rPr>
+              <w:t>How to use the timer</w:t>
+            </w:r>
+            <w:r>
+              <w:rPr>
+                <w:noProof/>
+                <w:webHidden/>
+              </w:rPr>
+              <w:tab/>
+            </w:r>
+            <w:r>
+              <w:rPr>
+                <w:noProof/>
+                <w:webHidden/>
+              </w:rPr>
+              <w:fldChar w:fldCharType="begin"/>
+            </w:r>
+            <w:r>
+              <w:rPr>
+                <w:noProof/>
+                <w:webHidden/>
+              </w:rPr>
+              <w:instrText xml:space="preserve"> PAGEREF _Toc410938371 \h </w:instrText>
+            </w:r>
+            <w:r>
+              <w:rPr>
+                <w:noProof/>
+                <w:webHidden/>
+              </w:rPr>
+            </w:r>
+            <w:r>
+              <w:rPr>
+                <w:noProof/>
+                <w:webHidden/>
+              </w:rPr>
+              <w:fldChar w:fldCharType="separate"/>
+            </w:r>
+            <w:r>
+              <w:rPr>
+                <w:noProof/>
+                <w:webHidden/>
+              </w:rPr>
+              <w:t>13</w:t>
+            </w:r>
+            <w:r>
+              <w:rPr>
+                <w:noProof/>
+                <w:webHidden/>
+              </w:rPr>
+              <w:fldChar w:fldCharType="end"/>
+            </w:r>
+          </w:hyperlink>
+        </w:p>
+        <w:p>
+          <w:pPr>
+            <w:pStyle w:val="TOC3"/>
+            <w:tabs>
+              <w:tab w:val="right" w:leader="dot" w:pos="9016"/>
+            </w:tabs>
+            <w:rPr>
+              <w:rFonts w:asciiTheme="minorHAnsi" w:eastAsiaTheme="minorEastAsia" w:hAnsiTheme="minorHAnsi" w:cstheme="minorBidi"/>
+              <w:noProof/>
+              <w:lang w:val="fr-FR" w:eastAsia="fr-FR"/>
+            </w:rPr>
+          </w:pPr>
+          <w:hyperlink w:anchor="_Toc410938372" w:history="1">
+            <w:r>
+              <w:rPr>
+                <w:rStyle w:val="Hyperlink"/>
+                <w:noProof/>
+              </w:rPr>
+              <w:t>How to use the timer’s toolbar</w:t>
+            </w:r>
+            <w:r>
+              <w:rPr>
+                <w:noProof/>
+                <w:webHidden/>
+              </w:rPr>
+              <w:tab/>
+            </w:r>
+            <w:r>
+              <w:rPr>
+                <w:noProof/>
+                <w:webHidden/>
+              </w:rPr>
+              <w:fldChar w:fldCharType="begin"/>
+            </w:r>
+            <w:r>
+              <w:rPr>
+                <w:noProof/>
+                <w:webHidden/>
+              </w:rPr>
+              <w:instrText xml:space="preserve"> PAGEREF _Toc410938372 \h </w:instrText>
+            </w:r>
+            <w:r>
+              <w:rPr>
+                <w:noProof/>
+                <w:webHidden/>
+              </w:rPr>
+            </w:r>
+            <w:r>
+              <w:rPr>
+                <w:noProof/>
+                <w:webHidden/>
+              </w:rPr>
+              <w:fldChar w:fldCharType="separate"/>
+            </w:r>
+            <w:r>
+              <w:rPr>
+                <w:noProof/>
+                <w:webHidden/>
+              </w:rPr>
+              <w:t>13</w:t>
+            </w:r>
+            <w:r>
+              <w:rPr>
+                <w:noProof/>
+                <w:webHidden/>
+              </w:rPr>
+              <w:fldChar w:fldCharType="end"/>
+            </w:r>
+          </w:hyperlink>
+        </w:p>
+        <w:p>
+          <w:pPr>
+            <w:pStyle w:val="TOC3"/>
+            <w:tabs>
+              <w:tab w:val="right" w:leader="dot" w:pos="9016"/>
+            </w:tabs>
+            <w:rPr>
+              <w:rFonts w:asciiTheme="minorHAnsi" w:eastAsiaTheme="minorEastAsia" w:hAnsiTheme="minorHAnsi" w:cstheme="minorBidi"/>
+              <w:noProof/>
+              <w:lang w:val="fr-FR" w:eastAsia="fr-FR"/>
+            </w:rPr>
+          </w:pPr>
+          <w:hyperlink w:anchor="_Toc410938373" w:history="1">
+            <w:r>
+              <w:rPr>
+                <w:rStyle w:val="Hyperlink"/>
+                <w:noProof/>
+              </w:rPr>
+              <w:t>How to work with the timer</w:t>
+            </w:r>
+            <w:r>
+              <w:rPr>
+                <w:noProof/>
+                <w:webHidden/>
+              </w:rPr>
+              <w:tab/>
+            </w:r>
+            <w:r>
+              <w:rPr>
+                <w:noProof/>
+                <w:webHidden/>
+              </w:rPr>
+              <w:fldChar w:fldCharType="begin"/>
+            </w:r>
+            <w:r>
+              <w:rPr>
+                <w:noProof/>
+                <w:webHidden/>
+              </w:rPr>
+              <w:instrText xml:space="preserve"> PAGEREF _Toc410938373 \h </w:instrText>
+            </w:r>
+            <w:r>
+              <w:rPr>
+                <w:noProof/>
+                <w:webHidden/>
+              </w:rPr>
+            </w:r>
+            <w:r>
+              <w:rPr>
+                <w:noProof/>
+                <w:webHidden/>
+              </w:rPr>
+              <w:fldChar w:fldCharType="separate"/>
+            </w:r>
+            <w:r>
+              <w:rPr>
+                <w:noProof/>
+                <w:webHidden/>
+              </w:rPr>
+              <w:t>13</w:t>
+            </w:r>
+            <w:r>
+              <w:rPr>
+                <w:noProof/>
+                <w:webHidden/>
+              </w:rPr>
+              <w:fldChar w:fldCharType="end"/>
+            </w:r>
+          </w:hyperlink>
+        </w:p>
+        <w:p>
+          <w:pPr>
+            <w:pStyle w:val="TOC3"/>
+            <w:tabs>
+              <w:tab w:val="right" w:leader="dot" w:pos="9016"/>
+            </w:tabs>
+            <w:rPr>
+              <w:rFonts w:asciiTheme="minorHAnsi" w:eastAsiaTheme="minorEastAsia" w:hAnsiTheme="minorHAnsi" w:cstheme="minorBidi"/>
+              <w:noProof/>
+              <w:lang w:val="fr-FR" w:eastAsia="fr-FR"/>
+            </w:rPr>
+          </w:pPr>
+          <w:hyperlink w:anchor="_Toc410938374" w:history="1">
+            <w:r>
+              <w:rPr>
+                <w:rStyle w:val="Hyperlink"/>
+                <w:noProof/>
+              </w:rPr>
+              <w:t>How to merge tasks</w:t>
+            </w:r>
+            <w:r>
+              <w:rPr>
+                <w:noProof/>
+                <w:webHidden/>
+              </w:rPr>
+              <w:tab/>
+            </w:r>
+            <w:r>
+              <w:rPr>
+                <w:noProof/>
+                <w:webHidden/>
+              </w:rPr>
+              <w:fldChar w:fldCharType="begin"/>
+            </w:r>
+            <w:r>
+              <w:rPr>
+                <w:noProof/>
+                <w:webHidden/>
+              </w:rPr>
+              <w:instrText xml:space="preserve"> PAGEREF _Toc410938374 \h </w:instrText>
+            </w:r>
+            <w:r>
+              <w:rPr>
+                <w:noProof/>
+                <w:webHidden/>
+              </w:rPr>
+            </w:r>
+            <w:r>
+              <w:rPr>
+                <w:noProof/>
+                <w:webHidden/>
+              </w:rPr>
+              <w:fldChar w:fldCharType="separate"/>
+            </w:r>
+            <w:r>
+              <w:rPr>
+                <w:noProof/>
+                <w:webHidden/>
+              </w:rPr>
+              <w:t>14</w:t>
+            </w:r>
+            <w:r>
+              <w:rPr>
+                <w:noProof/>
+                <w:webHidden/>
+              </w:rPr>
+              <w:fldChar w:fldCharType="end"/>
+            </w:r>
+          </w:hyperlink>
+        </w:p>
+        <w:p>
+          <w:pPr>
+            <w:pStyle w:val="TOC3"/>
+            <w:tabs>
+              <w:tab w:val="right" w:leader="dot" w:pos="9016"/>
+            </w:tabs>
+            <w:rPr>
+              <w:rFonts w:asciiTheme="minorHAnsi" w:eastAsiaTheme="minorEastAsia" w:hAnsiTheme="minorHAnsi" w:cstheme="minorBidi"/>
+              <w:noProof/>
+              <w:lang w:val="fr-FR" w:eastAsia="fr-FR"/>
+            </w:rPr>
+          </w:pPr>
+          <w:hyperlink w:anchor="_Toc410938375" w:history="1">
+            <w:r>
+              <w:rPr>
+                <w:rStyle w:val="Hyperlink"/>
+                <w:noProof/>
+              </w:rPr>
+              <w:t>How to handle interruptions</w:t>
+            </w:r>
+            <w:r>
+              <w:rPr>
+                <w:noProof/>
+                <w:webHidden/>
+              </w:rPr>
+              <w:tab/>
+            </w:r>
+            <w:r>
+              <w:rPr>
+                <w:noProof/>
+                <w:webHidden/>
+              </w:rPr>
+              <w:fldChar w:fldCharType="begin"/>
+            </w:r>
+            <w:r>
+              <w:rPr>
+                <w:noProof/>
+                <w:webHidden/>
+              </w:rPr>
+              <w:instrText xml:space="preserve"> PAGEREF _Toc410938375 \h </w:instrText>
+            </w:r>
+            <w:r>
+              <w:rPr>
+                <w:noProof/>
+                <w:webHidden/>
+              </w:rPr>
+            </w:r>
+            <w:r>
+              <w:rPr>
+                <w:noProof/>
+                <w:webHidden/>
+              </w:rPr>
+              <w:fldChar w:fldCharType="separate"/>
+            </w:r>
+            <w:r>
+              <w:rPr>
+                <w:noProof/>
+                <w:webHidden/>
+              </w:rPr>
+              <w:t>14</w:t>
+            </w:r>
+            <w:r>
+              <w:rPr>
+                <w:noProof/>
+                <w:webHidden/>
+              </w:rPr>
+              <w:fldChar w:fldCharType="end"/>
+            </w:r>
+          </w:hyperlink>
+        </w:p>
+        <w:p>
+          <w:pPr>
+            <w:pStyle w:val="TOC3"/>
+            <w:tabs>
+              <w:tab w:val="right" w:leader="dot" w:pos="9016"/>
+            </w:tabs>
+            <w:rPr>
+              <w:rFonts w:asciiTheme="minorHAnsi" w:eastAsiaTheme="minorEastAsia" w:hAnsiTheme="minorHAnsi" w:cstheme="minorBidi"/>
+              <w:noProof/>
+              <w:lang w:val="fr-FR" w:eastAsia="fr-FR"/>
+            </w:rPr>
+          </w:pPr>
+          <w:hyperlink w:anchor="_Toc410938376" w:history="1">
+            <w:r>
+              <w:rPr>
+                <w:rStyle w:val="Hyperlink"/>
+                <w:noProof/>
+              </w:rPr>
+              <w:t>How to customize sounds</w:t>
+            </w:r>
+            <w:r>
+              <w:rPr>
+                <w:noProof/>
+                <w:webHidden/>
+              </w:rPr>
+              <w:tab/>
+            </w:r>
+            <w:r>
+              <w:rPr>
+                <w:noProof/>
+                <w:webHidden/>
+              </w:rPr>
+              <w:fldChar w:fldCharType="begin"/>
+            </w:r>
+            <w:r>
+              <w:rPr>
+                <w:noProof/>
+                <w:webHidden/>
+              </w:rPr>
+              <w:instrText xml:space="preserve"> PAGEREF _Toc410938376 \h </w:instrText>
+            </w:r>
+            <w:r>
+              <w:rPr>
+                <w:noProof/>
+                <w:webHidden/>
+              </w:rPr>
+            </w:r>
+            <w:r>
+              <w:rPr>
+                <w:noProof/>
+                <w:webHidden/>
+              </w:rPr>
+              <w:fldChar w:fldCharType="separate"/>
+            </w:r>
+            <w:r>
+              <w:rPr>
+                <w:noProof/>
+                <w:webHidden/>
+              </w:rPr>
+              <w:t>15</w:t>
             </w:r>
             <w:r>
               <w:rPr>
@@ -1925,13 +2491,13 @@
               <w:lang w:val="fr-FR" w:eastAsia="fr-FR"/>
             </w:rPr>
           </w:pPr>
-          <w:hyperlink w:anchor="_Toc410242326" w:history="1">
+          <w:hyperlink w:anchor="_Toc410938377" w:history="1">
             <w:r>
               <w:rPr>
                 <w:rStyle w:val="Hyperlink"/>
                 <w:noProof/>
               </w:rPr>
-              <w:t>ToDo List / Iteration Backlog</w:t>
+              <w:t>Report List / Release Backlog</w:t>
             </w:r>
             <w:r>
               <w:rPr>
@@ -1952,7 +2518,7 @@
                 <w:noProof/>
                 <w:webHidden/>
               </w:rPr>
-              <w:instrText xml:space="preserve"> PAGEREF _Toc410242326 \h </w:instrText>
+              <w:instrText xml:space="preserve"> PAGEREF _Toc410938377 \h </w:instrText>
             </w:r>
             <w:r>
               <w:rPr>
@@ -1972,7 +2538,7 @@
                 <w:noProof/>
                 <w:webHidden/>
               </w:rPr>
-              <w:t>12</w:t>
+              <w:t>15</w:t>
             </w:r>
             <w:r>
               <w:rPr>
@@ -1995,13 +2561,13 @@
               <w:lang w:val="fr-FR" w:eastAsia="fr-FR"/>
             </w:rPr>
           </w:pPr>
-          <w:hyperlink w:anchor="_Toc410242327" w:history="1">
+          <w:hyperlink w:anchor="_Toc410938378" w:history="1">
             <w:r>
               <w:rPr>
                 <w:rStyle w:val="Hyperlink"/>
                 <w:noProof/>
               </w:rPr>
-              <w:t>How to read the table</w:t>
+              <w:t>How to read the table’s border</w:t>
             </w:r>
             <w:r>
               <w:rPr>
@@ -2022,7 +2588,7 @@
                 <w:noProof/>
                 <w:webHidden/>
               </w:rPr>
-              <w:instrText xml:space="preserve"> PAGEREF _Toc410242327 \h </w:instrText>
+              <w:instrText xml:space="preserve"> PAGEREF _Toc410938378 \h </w:instrText>
             </w:r>
             <w:r>
               <w:rPr>
@@ -2042,7 +2608,7 @@
                 <w:noProof/>
                 <w:webHidden/>
               </w:rPr>
-              <w:t>12</w:t>
+              <w:t>15</w:t>
             </w:r>
             <w:r>
               <w:rPr>
@@ -2065,13 +2631,13 @@
               <w:lang w:val="fr-FR" w:eastAsia="fr-FR"/>
             </w:rPr>
           </w:pPr>
-          <w:hyperlink w:anchor="_Toc410242328" w:history="1">
+          <w:hyperlink w:anchor="_Toc410938379" w:history="1">
             <w:r>
               <w:rPr>
                 <w:rStyle w:val="Hyperlink"/>
                 <w:noProof/>
               </w:rPr>
-              <w:t>How to prioritize tasks</w:t>
+              <w:t>How to read the table</w:t>
             </w:r>
             <w:r>
               <w:rPr>
@@ -2092,7 +2658,7 @@
                 <w:noProof/>
                 <w:webHidden/>
               </w:rPr>
-              <w:instrText xml:space="preserve"> PAGEREF _Toc410242328 \h </w:instrText>
+              <w:instrText xml:space="preserve"> PAGEREF _Toc410938379 \h </w:instrText>
             </w:r>
             <w:r>
               <w:rPr>
@@ -2112,7 +2678,77 @@
                 <w:noProof/>
                 <w:webHidden/>
               </w:rPr>
-              <w:t>13</w:t>
+              <w:t>15</w:t>
+            </w:r>
+            <w:r>
+              <w:rPr>
+                <w:noProof/>
+                <w:webHidden/>
+              </w:rPr>
+              <w:fldChar w:fldCharType="end"/>
+            </w:r>
+          </w:hyperlink>
+        </w:p>
+        <w:p>
+          <w:pPr>
+            <w:pStyle w:val="TOC2"/>
+            <w:tabs>
+              <w:tab w:val="right" w:leader="dot" w:pos="9016"/>
+            </w:tabs>
+            <w:rPr>
+              <w:rFonts w:asciiTheme="minorHAnsi" w:eastAsiaTheme="minorEastAsia" w:hAnsiTheme="minorHAnsi" w:cstheme="minorBidi"/>
+              <w:noProof/>
+              <w:lang w:val="fr-FR" w:eastAsia="fr-FR"/>
+            </w:rPr>
+          </w:pPr>
+          <w:hyperlink w:anchor="_Toc410938380" w:history="1">
+            <w:r>
+              <w:rPr>
+                <w:rStyle w:val="Hyperlink"/>
+                <w:noProof/>
+              </w:rPr>
+              <w:t>Burndown / Burn-up Chart</w:t>
+            </w:r>
+            <w:r>
+              <w:rPr>
+                <w:noProof/>
+                <w:webHidden/>
+              </w:rPr>
+              <w:tab/>
+            </w:r>
+            <w:r>
+              <w:rPr>
+                <w:noProof/>
+                <w:webHidden/>
+              </w:rPr>
+              <w:fldChar w:fldCharType="begin"/>
+            </w:r>
+            <w:r>
+              <w:rPr>
+                <w:noProof/>
+                <w:webHidden/>
+              </w:rPr>
+              <w:instrText xml:space="preserve"> PAGEREF _Toc410938380 \h </w:instrText>
+            </w:r>
+            <w:r>
+              <w:rPr>
+                <w:noProof/>
+                <w:webHidden/>
+              </w:rPr>
+            </w:r>
+            <w:r>
+              <w:rPr>
+                <w:noProof/>
+                <w:webHidden/>
+              </w:rPr>
+              <w:fldChar w:fldCharType="separate"/>
+            </w:r>
+            <w:r>
+              <w:rPr>
+                <w:noProof/>
+                <w:webHidden/>
+              </w:rPr>
+              <w:t>15</w:t>
             </w:r>
             <w:r>
               <w:rPr>
@@ -2135,13 +2771,13 @@
               <w:lang w:val="fr-FR" w:eastAsia="fr-FR"/>
             </w:rPr>
           </w:pPr>
-          <w:hyperlink w:anchor="_Toc410242329" w:history="1">
+          <w:hyperlink w:anchor="_Toc410938381" w:history="1">
             <w:r>
               <w:rPr>
                 <w:rStyle w:val="Hyperlink"/>
                 <w:noProof/>
               </w:rPr>
-              <w:t>How to work with the timer</w:t>
+              <w:t>How to create charts</w:t>
             </w:r>
             <w:r>
               <w:rPr>
@@ -2162,497 +2798,7 @@
                 <w:noProof/>
                 <w:webHidden/>
               </w:rPr>
-              <w:instrText xml:space="preserve"> PAGEREF _Toc410242329 \h </w:instrText>
-            </w:r>
-            <w:r>
-              <w:rPr>
-                <w:noProof/>
-                <w:webHidden/>
-              </w:rPr>
-            </w:r>
-            <w:r>
-              <w:rPr>
-                <w:noProof/>
-                <w:webHidden/>
-              </w:rPr>
-              <w:fldChar w:fldCharType="separate"/>
-            </w:r>
-            <w:r>
-              <w:rPr>
-                <w:noProof/>
-                <w:webHidden/>
-              </w:rPr>
-              <w:t>13</w:t>
-            </w:r>
-            <w:r>
-              <w:rPr>
-                <w:noProof/>
-                <w:webHidden/>
-              </w:rPr>
-              <w:fldChar w:fldCharType="end"/>
-            </w:r>
-          </w:hyperlink>
-        </w:p>
-        <w:p>
-          <w:pPr>
-            <w:pStyle w:val="TOC3"/>
-            <w:tabs>
-              <w:tab w:val="right" w:leader="dot" w:pos="9016"/>
-            </w:tabs>
-            <w:rPr>
-              <w:rFonts w:asciiTheme="minorHAnsi" w:eastAsiaTheme="minorEastAsia" w:hAnsiTheme="minorHAnsi" w:cstheme="minorBidi"/>
-              <w:noProof/>
-              <w:lang w:val="fr-FR" w:eastAsia="fr-FR"/>
-            </w:rPr>
-          </w:pPr>
-          <w:hyperlink w:anchor="_Toc410242330" w:history="1">
-            <w:r>
-              <w:rPr>
-                <w:rStyle w:val="Hyperlink"/>
-                <w:noProof/>
-              </w:rPr>
-              <w:t>How to merge tasks</w:t>
-            </w:r>
-            <w:r>
-              <w:rPr>
-                <w:noProof/>
-                <w:webHidden/>
-              </w:rPr>
-              <w:tab/>
-            </w:r>
-            <w:r>
-              <w:rPr>
-                <w:noProof/>
-                <w:webHidden/>
-              </w:rPr>
-              <w:fldChar w:fldCharType="begin"/>
-            </w:r>
-            <w:r>
-              <w:rPr>
-                <w:noProof/>
-                <w:webHidden/>
-              </w:rPr>
-              <w:instrText xml:space="preserve"> PAGEREF _Toc410242330 \h </w:instrText>
-            </w:r>
-            <w:r>
-              <w:rPr>
-                <w:noProof/>
-                <w:webHidden/>
-              </w:rPr>
-            </w:r>
-            <w:r>
-              <w:rPr>
-                <w:noProof/>
-                <w:webHidden/>
-              </w:rPr>
-              <w:fldChar w:fldCharType="separate"/>
-            </w:r>
-            <w:r>
-              <w:rPr>
-                <w:noProof/>
-                <w:webHidden/>
-              </w:rPr>
-              <w:t>13</w:t>
-            </w:r>
-            <w:r>
-              <w:rPr>
-                <w:noProof/>
-                <w:webHidden/>
-              </w:rPr>
-              <w:fldChar w:fldCharType="end"/>
-            </w:r>
-          </w:hyperlink>
-        </w:p>
-        <w:p>
-          <w:pPr>
-            <w:pStyle w:val="TOC3"/>
-            <w:tabs>
-              <w:tab w:val="right" w:leader="dot" w:pos="9016"/>
-            </w:tabs>
-            <w:rPr>
-              <w:rFonts w:asciiTheme="minorHAnsi" w:eastAsiaTheme="minorEastAsia" w:hAnsiTheme="minorHAnsi" w:cstheme="minorBidi"/>
-              <w:noProof/>
-              <w:lang w:val="fr-FR" w:eastAsia="fr-FR"/>
-            </w:rPr>
-          </w:pPr>
-          <w:hyperlink w:anchor="_Toc410242331" w:history="1">
-            <w:r>
-              <w:rPr>
-                <w:rStyle w:val="Hyperlink"/>
-                <w:noProof/>
-              </w:rPr>
-              <w:t>How to handle interruptions</w:t>
-            </w:r>
-            <w:r>
-              <w:rPr>
-                <w:noProof/>
-                <w:webHidden/>
-              </w:rPr>
-              <w:tab/>
-            </w:r>
-            <w:r>
-              <w:rPr>
-                <w:noProof/>
-                <w:webHidden/>
-              </w:rPr>
-              <w:fldChar w:fldCharType="begin"/>
-            </w:r>
-            <w:r>
-              <w:rPr>
-                <w:noProof/>
-                <w:webHidden/>
-              </w:rPr>
-              <w:instrText xml:space="preserve"> PAGEREF _Toc410242331 \h </w:instrText>
-            </w:r>
-            <w:r>
-              <w:rPr>
-                <w:noProof/>
-                <w:webHidden/>
-              </w:rPr>
-            </w:r>
-            <w:r>
-              <w:rPr>
-                <w:noProof/>
-                <w:webHidden/>
-              </w:rPr>
-              <w:fldChar w:fldCharType="separate"/>
-            </w:r>
-            <w:r>
-              <w:rPr>
-                <w:noProof/>
-                <w:webHidden/>
-              </w:rPr>
-              <w:t>14</w:t>
-            </w:r>
-            <w:r>
-              <w:rPr>
-                <w:noProof/>
-                <w:webHidden/>
-              </w:rPr>
-              <w:fldChar w:fldCharType="end"/>
-            </w:r>
-          </w:hyperlink>
-        </w:p>
-        <w:p>
-          <w:pPr>
-            <w:pStyle w:val="TOC3"/>
-            <w:tabs>
-              <w:tab w:val="right" w:leader="dot" w:pos="9016"/>
-            </w:tabs>
-            <w:rPr>
-              <w:rFonts w:asciiTheme="minorHAnsi" w:eastAsiaTheme="minorEastAsia" w:hAnsiTheme="minorHAnsi" w:cstheme="minorBidi"/>
-              <w:noProof/>
-              <w:lang w:val="fr-FR" w:eastAsia="fr-FR"/>
-            </w:rPr>
-          </w:pPr>
-          <w:hyperlink w:anchor="_Toc410242332" w:history="1">
-            <w:r>
-              <w:rPr>
-                <w:rStyle w:val="Hyperlink"/>
-                <w:noProof/>
-              </w:rPr>
-              <w:t>How to customize sounds</w:t>
-            </w:r>
-            <w:r>
-              <w:rPr>
-                <w:noProof/>
-                <w:webHidden/>
-              </w:rPr>
-              <w:tab/>
-            </w:r>
-            <w:r>
-              <w:rPr>
-                <w:noProof/>
-                <w:webHidden/>
-              </w:rPr>
-              <w:fldChar w:fldCharType="begin"/>
-            </w:r>
-            <w:r>
-              <w:rPr>
-                <w:noProof/>
-                <w:webHidden/>
-              </w:rPr>
-              <w:instrText xml:space="preserve"> PAGEREF _Toc410242332 \h </w:instrText>
-            </w:r>
-            <w:r>
-              <w:rPr>
-                <w:noProof/>
-                <w:webHidden/>
-              </w:rPr>
-            </w:r>
-            <w:r>
-              <w:rPr>
-                <w:noProof/>
-                <w:webHidden/>
-              </w:rPr>
-              <w:fldChar w:fldCharType="separate"/>
-            </w:r>
-            <w:r>
-              <w:rPr>
-                <w:noProof/>
-                <w:webHidden/>
-              </w:rPr>
-              <w:t>14</w:t>
-            </w:r>
-            <w:r>
-              <w:rPr>
-                <w:noProof/>
-                <w:webHidden/>
-              </w:rPr>
-              <w:fldChar w:fldCharType="end"/>
-            </w:r>
-          </w:hyperlink>
-        </w:p>
-        <w:p>
-          <w:pPr>
-            <w:pStyle w:val="TOC2"/>
-            <w:tabs>
-              <w:tab w:val="right" w:leader="dot" w:pos="9016"/>
-            </w:tabs>
-            <w:rPr>
-              <w:rFonts w:asciiTheme="minorHAnsi" w:eastAsiaTheme="minorEastAsia" w:hAnsiTheme="minorHAnsi" w:cstheme="minorBidi"/>
-              <w:noProof/>
-              <w:lang w:val="fr-FR" w:eastAsia="fr-FR"/>
-            </w:rPr>
-          </w:pPr>
-          <w:hyperlink w:anchor="_Toc410242333" w:history="1">
-            <w:r>
-              <w:rPr>
-                <w:rStyle w:val="Hyperlink"/>
-                <w:noProof/>
-              </w:rPr>
-              <w:t>Report List / Release Backlog</w:t>
-            </w:r>
-            <w:r>
-              <w:rPr>
-                <w:noProof/>
-                <w:webHidden/>
-              </w:rPr>
-              <w:tab/>
-            </w:r>
-            <w:r>
-              <w:rPr>
-                <w:noProof/>
-                <w:webHidden/>
-              </w:rPr>
-              <w:fldChar w:fldCharType="begin"/>
-            </w:r>
-            <w:r>
-              <w:rPr>
-                <w:noProof/>
-                <w:webHidden/>
-              </w:rPr>
-              <w:instrText xml:space="preserve"> PAGEREF _Toc410242333 \h </w:instrText>
-            </w:r>
-            <w:r>
-              <w:rPr>
-                <w:noProof/>
-                <w:webHidden/>
-              </w:rPr>
-            </w:r>
-            <w:r>
-              <w:rPr>
-                <w:noProof/>
-                <w:webHidden/>
-              </w:rPr>
-              <w:fldChar w:fldCharType="separate"/>
-            </w:r>
-            <w:r>
-              <w:rPr>
-                <w:noProof/>
-                <w:webHidden/>
-              </w:rPr>
-              <w:t>14</w:t>
-            </w:r>
-            <w:r>
-              <w:rPr>
-                <w:noProof/>
-                <w:webHidden/>
-              </w:rPr>
-              <w:fldChar w:fldCharType="end"/>
-            </w:r>
-          </w:hyperlink>
-        </w:p>
-        <w:p>
-          <w:pPr>
-            <w:pStyle w:val="TOC3"/>
-            <w:tabs>
-              <w:tab w:val="right" w:leader="dot" w:pos="9016"/>
-            </w:tabs>
-            <w:rPr>
-              <w:rFonts w:asciiTheme="minorHAnsi" w:eastAsiaTheme="minorEastAsia" w:hAnsiTheme="minorHAnsi" w:cstheme="minorBidi"/>
-              <w:noProof/>
-              <w:lang w:val="fr-FR" w:eastAsia="fr-FR"/>
-            </w:rPr>
-          </w:pPr>
-          <w:hyperlink w:anchor="_Toc410242334" w:history="1">
-            <w:r>
-              <w:rPr>
-                <w:rStyle w:val="Hyperlink"/>
-                <w:noProof/>
-              </w:rPr>
-              <w:t>How to read the table</w:t>
-            </w:r>
-            <w:r>
-              <w:rPr>
-                <w:noProof/>
-                <w:webHidden/>
-              </w:rPr>
-              <w:tab/>
-            </w:r>
-            <w:r>
-              <w:rPr>
-                <w:noProof/>
-                <w:webHidden/>
-              </w:rPr>
-              <w:fldChar w:fldCharType="begin"/>
-            </w:r>
-            <w:r>
-              <w:rPr>
-                <w:noProof/>
-                <w:webHidden/>
-              </w:rPr>
-              <w:instrText xml:space="preserve"> PAGEREF _Toc410242334 \h </w:instrText>
-            </w:r>
-            <w:r>
-              <w:rPr>
-                <w:noProof/>
-                <w:webHidden/>
-              </w:rPr>
-            </w:r>
-            <w:r>
-              <w:rPr>
-                <w:noProof/>
-                <w:webHidden/>
-              </w:rPr>
-              <w:fldChar w:fldCharType="separate"/>
-            </w:r>
-            <w:r>
-              <w:rPr>
-                <w:noProof/>
-                <w:webHidden/>
-              </w:rPr>
-              <w:t>14</w:t>
-            </w:r>
-            <w:r>
-              <w:rPr>
-                <w:noProof/>
-                <w:webHidden/>
-              </w:rPr>
-              <w:fldChar w:fldCharType="end"/>
-            </w:r>
-          </w:hyperlink>
-        </w:p>
-        <w:p>
-          <w:pPr>
-            <w:pStyle w:val="TOC2"/>
-            <w:tabs>
-              <w:tab w:val="right" w:leader="dot" w:pos="9016"/>
-            </w:tabs>
-            <w:rPr>
-              <w:rFonts w:asciiTheme="minorHAnsi" w:eastAsiaTheme="minorEastAsia" w:hAnsiTheme="minorHAnsi" w:cstheme="minorBidi"/>
-              <w:noProof/>
-              <w:lang w:val="fr-FR" w:eastAsia="fr-FR"/>
-            </w:rPr>
-          </w:pPr>
-          <w:hyperlink w:anchor="_Toc410242335" w:history="1">
-            <w:r>
-              <w:rPr>
-                <w:rStyle w:val="Hyperlink"/>
-                <w:noProof/>
-              </w:rPr>
-              <w:t>Burndown / Burn-up Chart</w:t>
-            </w:r>
-            <w:r>
-              <w:rPr>
-                <w:noProof/>
-                <w:webHidden/>
-              </w:rPr>
-              <w:tab/>
-            </w:r>
-            <w:r>
-              <w:rPr>
-                <w:noProof/>
-                <w:webHidden/>
-              </w:rPr>
-              <w:fldChar w:fldCharType="begin"/>
-            </w:r>
-            <w:r>
-              <w:rPr>
-                <w:noProof/>
-                <w:webHidden/>
-              </w:rPr>
-              <w:instrText xml:space="preserve"> PAGEREF _Toc410242335 \h </w:instrText>
-            </w:r>
-            <w:r>
-              <w:rPr>
-                <w:noProof/>
-                <w:webHidden/>
-              </w:rPr>
-            </w:r>
-            <w:r>
-              <w:rPr>
-                <w:noProof/>
-                <w:webHidden/>
-              </w:rPr>
-              <w:fldChar w:fldCharType="separate"/>
-            </w:r>
-            <w:r>
-              <w:rPr>
-                <w:noProof/>
-                <w:webHidden/>
-              </w:rPr>
-              <w:t>15</w:t>
-            </w:r>
-            <w:r>
-              <w:rPr>
-                <w:noProof/>
-                <w:webHidden/>
-              </w:rPr>
-              <w:fldChar w:fldCharType="end"/>
-            </w:r>
-          </w:hyperlink>
-        </w:p>
-        <w:p>
-          <w:pPr>
-            <w:pStyle w:val="TOC3"/>
-            <w:tabs>
-              <w:tab w:val="right" w:leader="dot" w:pos="9016"/>
-            </w:tabs>
-            <w:rPr>
-              <w:rFonts w:asciiTheme="minorHAnsi" w:eastAsiaTheme="minorEastAsia" w:hAnsiTheme="minorHAnsi" w:cstheme="minorBidi"/>
-              <w:noProof/>
-              <w:lang w:val="fr-FR" w:eastAsia="fr-FR"/>
-            </w:rPr>
-          </w:pPr>
-          <w:hyperlink w:anchor="_Toc410242336" w:history="1">
-            <w:r>
-              <w:rPr>
-                <w:rStyle w:val="Hyperlink"/>
-                <w:noProof/>
-              </w:rPr>
-              <w:t>How to create charts</w:t>
-            </w:r>
-            <w:r>
-              <w:rPr>
-                <w:noProof/>
-                <w:webHidden/>
-              </w:rPr>
-              <w:tab/>
-            </w:r>
-            <w:r>
-              <w:rPr>
-                <w:noProof/>
-                <w:webHidden/>
-              </w:rPr>
-              <w:fldChar w:fldCharType="begin"/>
-            </w:r>
-            <w:r>
-              <w:rPr>
-                <w:noProof/>
-                <w:webHidden/>
-              </w:rPr>
-              <w:instrText xml:space="preserve"> PAGEREF _Toc410242336 \h </w:instrText>
+              <w:instrText xml:space="preserve"> PAGEREF _Toc410938381 \h </w:instrText>
             </w:r>
             <w:r>
               <w:rPr>
@@ -2689,7 +2835,6 @@
               <w:sz w:val="20"/>
               <w:szCs w:val="20"/>
             </w:rPr>
-            <w:lastRenderedPageBreak/>
             <w:fldChar w:fldCharType="end"/>
           </w:r>
         </w:p>
@@ -2699,7 +2844,7 @@
       <w:pPr>
         <w:pStyle w:val="Heading1"/>
       </w:pPr>
-      <w:bookmarkStart w:id="2" w:name="_Toc410242303"/>
+      <w:bookmarkStart w:id="2" w:name="_Toc410938346"/>
       <w:r>
         <w:t>About</w:t>
       </w:r>
@@ -2816,7 +2961,7 @@
       <w:pPr>
         <w:pStyle w:val="Heading1"/>
       </w:pPr>
-      <w:bookmarkStart w:id="3" w:name="_Toc410242304"/>
+      <w:bookmarkStart w:id="3" w:name="_Toc410938347"/>
       <w:r>
         <w:t>Application</w:t>
       </w:r>
@@ -3029,7 +3174,7 @@
       <w:pPr>
         <w:pStyle w:val="Heading1"/>
       </w:pPr>
-      <w:bookmarkStart w:id="4" w:name="_Toc410242305"/>
+      <w:bookmarkStart w:id="4" w:name="_Toc410938348"/>
       <w:r>
         <w:t>License</w:t>
       </w:r>
@@ -3141,7 +3286,7 @@
       <w:pPr>
         <w:pStyle w:val="Heading1"/>
       </w:pPr>
-      <w:bookmarkStart w:id="5" w:name="_Toc410242306"/>
+      <w:bookmarkStart w:id="5" w:name="_Toc410938349"/>
       <w:r>
         <w:t xml:space="preserve">The </w:t>
       </w:r>
@@ -3176,27 +3321,79 @@
         <w:t>rules</w:t>
       </w:r>
       <w:r>
-        <w:t xml:space="preserve"> </w:t>
-      </w:r>
-      <w:proofErr w:type="spellStart"/>
-      <w:r>
-        <w:t>vs</w:t>
-      </w:r>
-      <w:proofErr w:type="spellEnd"/>
-      <w:r>
-        <w:t xml:space="preserve"> </w:t>
-      </w:r>
-      <w:proofErr w:type="spellStart"/>
-      <w:r>
         <w:rPr>
           <w:sz w:val="32"/>
           <w:szCs w:val="32"/>
           <w:u w:val="single"/>
         </w:rPr>
+        <w:t>*</w:t>
+      </w:r>
+      <w:r>
+        <w:t xml:space="preserve"> </w:t>
+      </w:r>
+      <w:proofErr w:type="spellStart"/>
+      <w:r>
+        <w:t>vs</w:t>
+      </w:r>
+      <w:proofErr w:type="spellEnd"/>
+      <w:r>
+        <w:t xml:space="preserve"> </w:t>
+      </w:r>
+      <w:proofErr w:type="spellStart"/>
+      <w:r>
+        <w:rPr>
+          <w:sz w:val="32"/>
+          <w:szCs w:val="32"/>
+          <w:u w:val="single"/>
+        </w:rPr>
         <w:t>mAP</w:t>
       </w:r>
       <w:bookmarkEnd w:id="5"/>
       <w:proofErr w:type="spellEnd"/>
+    </w:p>
+    <w:p/>
+    <w:p>
+      <w:r>
+        <w:t>Al</w:t>
+      </w:r>
+      <w:r>
+        <w:t>though</w:t>
+      </w:r>
+      <w:r>
+        <w:t xml:space="preserve"> </w:t>
+      </w:r>
+      <w:proofErr w:type="spellStart"/>
+      <w:r>
+        <w:t>mAP</w:t>
+      </w:r>
+      <w:proofErr w:type="spellEnd"/>
+      <w:r>
+        <w:t xml:space="preserve"> </w:t>
+      </w:r>
+      <w:r>
+        <w:t xml:space="preserve">may be used to </w:t>
+      </w:r>
+      <w:r>
+        <w:t>stric</w:t>
+      </w:r>
+      <w:r>
+        <w:t>t</w:t>
+      </w:r>
+      <w:r>
+        <w:t xml:space="preserve">ly </w:t>
+      </w:r>
+      <w:r>
+        <w:t xml:space="preserve">follow </w:t>
+      </w:r>
+      <w:r>
+        <w:t xml:space="preserve">the rules, </w:t>
+      </w:r>
+      <w:r>
+        <w:t>it is flexible in many ways</w:t>
+      </w:r>
+      <w:r>
+        <w:t>.</w:t>
+      </w:r>
     </w:p>
     <w:p/>
     <w:tbl>
@@ -3285,6 +3482,8 @@
             <w:r>
               <w:t xml:space="preserve">. </w:t>
             </w:r>
+          </w:p>
+          <w:p>
             <w:proofErr w:type="spellStart"/>
             <w:proofErr w:type="gramStart"/>
             <w:r>
@@ -3299,26 +3498,79 @@
               <w:t>lengthen</w:t>
             </w:r>
             <w:r>
-              <w:t xml:space="preserve">ing </w:t>
+              <w:t>ing</w:t>
+            </w:r>
+            <w:r>
+              <w:t xml:space="preserve"> / pausing</w:t>
+            </w:r>
+            <w:r>
+              <w:t xml:space="preserve"> </w:t>
             </w:r>
             <w:proofErr w:type="spellStart"/>
             <w:r>
-              <w:t>Pomodoros</w:t>
+              <w:t>p</w:t>
+            </w:r>
+            <w:r>
+              <w:t>omodoros</w:t>
             </w:r>
             <w:proofErr w:type="spellEnd"/>
             <w:r>
-              <w:t xml:space="preserve"> and short breaks</w:t>
-            </w:r>
-            <w:r>
-              <w:t xml:space="preserve"> during </w:t>
-            </w:r>
+              <w:t xml:space="preserve"> and short breaks.</w:t>
+            </w:r>
+          </w:p>
+          <w:p>
             <w:proofErr w:type="spellStart"/>
-            <w:r>
-              <w:t>Pomodoros</w:t>
+            <w:proofErr w:type="gramStart"/>
+            <w:r>
+              <w:t>mAP</w:t>
             </w:r>
             <w:proofErr w:type="spellEnd"/>
-            <w:r>
-              <w:t xml:space="preserve"> and breaks</w:t>
+            <w:proofErr w:type="gramEnd"/>
+            <w:r>
+              <w:t xml:space="preserve"> allows </w:t>
+            </w:r>
+            <w:r>
+              <w:t>stopping</w:t>
+            </w:r>
+            <w:r>
+              <w:t xml:space="preserve"> the </w:t>
+            </w:r>
+            <w:r>
+              <w:t xml:space="preserve">timer </w:t>
+            </w:r>
+            <w:r>
+              <w:t xml:space="preserve">after </w:t>
+            </w:r>
+            <w:r>
+              <w:t>each</w:t>
+            </w:r>
+            <w:r>
+              <w:t xml:space="preserve"> </w:t>
+            </w:r>
+            <w:r>
+              <w:t xml:space="preserve">short </w:t>
+            </w:r>
+            <w:r>
+              <w:t>break</w:t>
+            </w:r>
+            <w:r>
+              <w:t xml:space="preserve"> </w:t>
+            </w:r>
+            <w:r>
+              <w:t>using</w:t>
+            </w:r>
+            <w:r>
+              <w:t xml:space="preserve"> the </w:t>
+            </w:r>
+            <w:r>
+              <w:t xml:space="preserve">timer’s </w:t>
+            </w:r>
+            <w:r>
+              <w:t xml:space="preserve">workflow </w:t>
+            </w:r>
+            <w:r>
+              <w:lastRenderedPageBreak/>
+              <w:t>interruption button</w:t>
             </w:r>
             <w:r>
               <w:t>.</w:t>
@@ -3333,6 +3585,7 @@
           </w:tcPr>
           <w:p>
             <w:r>
+              <w:lastRenderedPageBreak/>
               <w:t xml:space="preserve">After Every Four </w:t>
             </w:r>
             <w:proofErr w:type="spellStart"/>
@@ -3362,6 +3615,8 @@
             <w:r>
               <w:t xml:space="preserve">. </w:t>
             </w:r>
+          </w:p>
+          <w:p>
             <w:proofErr w:type="spellStart"/>
             <w:proofErr w:type="gramStart"/>
             <w:r>
@@ -3376,13 +3631,34 @@
               <w:t>lengthen</w:t>
             </w:r>
             <w:r>
-              <w:t>ing long breaks</w:t>
-            </w:r>
-            <w:r>
-              <w:t xml:space="preserve"> during breaks</w:t>
-            </w:r>
-            <w:r>
-              <w:t>.</w:t>
+              <w:t>ing</w:t>
+            </w:r>
+            <w:r>
+              <w:t xml:space="preserve"> / pausing</w:t>
+            </w:r>
+            <w:r>
+              <w:t xml:space="preserve"> long breaks.</w:t>
+            </w:r>
+          </w:p>
+          <w:p>
+            <w:proofErr w:type="spellStart"/>
+            <w:proofErr w:type="gramStart"/>
+            <w:r>
+              <w:t>mAP</w:t>
+            </w:r>
+            <w:proofErr w:type="spellEnd"/>
+            <w:proofErr w:type="gramEnd"/>
+            <w:r>
+              <w:t xml:space="preserve"> allows stopping the timer after each long break using the </w:t>
+            </w:r>
+            <w:r>
+              <w:t xml:space="preserve">timer’s </w:t>
+            </w:r>
+            <w:r>
+              <w:t>workflow</w:t>
+            </w:r>
+            <w:r>
+              <w:t xml:space="preserve"> interruption button.</w:t>
             </w:r>
           </w:p>
         </w:tc>
@@ -3437,7 +3713,10 @@
             </w:r>
             <w:proofErr w:type="spellStart"/>
             <w:r>
-              <w:t>Pomodoros</w:t>
+              <w:t>p</w:t>
+            </w:r>
+            <w:r>
+              <w:t>omodoros</w:t>
             </w:r>
             <w:proofErr w:type="spellEnd"/>
             <w:r>
@@ -3473,7 +3752,6 @@
               </w:numPr>
             </w:pPr>
             <w:r>
-              <w:lastRenderedPageBreak/>
               <w:t xml:space="preserve">If a </w:t>
             </w:r>
             <w:proofErr w:type="spellStart"/>
@@ -3520,12 +3798,7 @@
           </w:tcPr>
           <w:p>
             <w:r>
-              <w:lastRenderedPageBreak/>
-              <w:t xml:space="preserve">Ringing and ticking sounds are </w:t>
-            </w:r>
-            <w:r>
-              <w:lastRenderedPageBreak/>
-              <w:t xml:space="preserve">customizable (see </w:t>
+              <w:t xml:space="preserve">Ringing and ticking sounds are customizable (see </w:t>
             </w:r>
             <w:r>
               <w:rPr>
@@ -3541,6 +3814,24 @@
                 <w:b/>
               </w:rPr>
               <w:t>Preferences</w:t>
+            </w:r>
+            <w:r>
+              <w:t xml:space="preserve"> </w:t>
+            </w:r>
+            <w:r>
+              <w:t>or using</w:t>
+            </w:r>
+            <w:r>
+              <w:t xml:space="preserve"> </w:t>
+            </w:r>
+            <w:r>
+              <w:t xml:space="preserve">the </w:t>
+            </w:r>
+            <w:r>
+              <w:t xml:space="preserve">timer’s </w:t>
+            </w:r>
+            <w:r>
+              <w:t>mute button</w:t>
             </w:r>
             <w:r>
               <w:t>.</w:t>
@@ -3594,7 +3885,10 @@
             </w:r>
             <w:proofErr w:type="spellStart"/>
             <w:r>
-              <w:t>Pomodoros</w:t>
+              <w:t>p</w:t>
+            </w:r>
+            <w:r>
+              <w:t>omodoros</w:t>
             </w:r>
             <w:proofErr w:type="spellEnd"/>
             <w:r>
@@ -3610,7 +3904,6 @@
           </w:tcPr>
           <w:p>
             <w:r>
-              <w:lastRenderedPageBreak/>
               <w:t xml:space="preserve">Protect the </w:t>
             </w:r>
             <w:proofErr w:type="spellStart"/>
@@ -3750,6 +4043,38 @@
             <w:r>
               <w:t xml:space="preserve"> tasks.</w:t>
             </w:r>
+            <w:r>
+              <w:t xml:space="preserve"> </w:t>
+            </w:r>
+          </w:p>
+          <w:p>
+            <w:proofErr w:type="spellStart"/>
+            <w:proofErr w:type="gramStart"/>
+            <w:r>
+              <w:t>mAP</w:t>
+            </w:r>
+            <w:proofErr w:type="spellEnd"/>
+            <w:proofErr w:type="gramEnd"/>
+            <w:r>
+              <w:t xml:space="preserve"> allows starting tasks with no </w:t>
+            </w:r>
+            <w:r>
+              <w:t>estimation</w:t>
+            </w:r>
+            <w:r>
+              <w:t xml:space="preserve"> (0 </w:t>
+            </w:r>
+            <w:proofErr w:type="spellStart"/>
+            <w:r>
+              <w:t>pomodoro</w:t>
+            </w:r>
+            <w:proofErr w:type="spellEnd"/>
+            <w:r>
+              <w:t>)</w:t>
+            </w:r>
+            <w:r>
+              <w:t>.</w:t>
+            </w:r>
           </w:p>
         </w:tc>
       </w:tr>
@@ -3795,6 +4120,8 @@
             <w:r>
               <w:t xml:space="preserve"> measures accuracy and analyses errors (diff). </w:t>
             </w:r>
+          </w:p>
+          <w:p>
             <w:proofErr w:type="spellStart"/>
             <w:proofErr w:type="gramStart"/>
             <w:r>
@@ -3861,12 +4188,41 @@
         </w:tc>
       </w:tr>
     </w:tbl>
-    <w:p/>
+    <w:p>
+      <w:r>
+        <w:t xml:space="preserve">* </w:t>
+      </w:r>
+      <w:proofErr w:type="gramStart"/>
+      <w:r>
+        <w:t>as</w:t>
+      </w:r>
+      <w:proofErr w:type="gramEnd"/>
+      <w:r>
+        <w:t xml:space="preserve"> per the </w:t>
+      </w:r>
+      <w:r>
+        <w:t xml:space="preserve">official book of the </w:t>
+      </w:r>
+      <w:proofErr w:type="spellStart"/>
+      <w:r>
+        <w:t>Pomodoro</w:t>
+      </w:r>
+      <w:proofErr w:type="spellEnd"/>
+      <w:r>
+        <w:t xml:space="preserve"> Technique</w:t>
+      </w:r>
+      <w:r>
+        <w:t>®</w:t>
+      </w:r>
+      <w:r>
+        <w:t>.</w:t>
+      </w:r>
+    </w:p>
     <w:p>
       <w:pPr>
         <w:pStyle w:val="Heading1"/>
       </w:pPr>
-      <w:bookmarkStart w:id="6" w:name="_Toc410242307"/>
+      <w:bookmarkStart w:id="6" w:name="_Toc410938350"/>
       <w:r>
         <w:t>Configuration</w:t>
       </w:r>
@@ -4036,6 +4392,7 @@
         <w:rPr>
           <w:b/>
         </w:rPr>
+        <w:lastRenderedPageBreak/>
         <w:t>Agile</w:t>
       </w:r>
       <w:r>
@@ -4225,7 +4582,7 @@
       <w:pPr>
         <w:pStyle w:val="Heading2"/>
       </w:pPr>
-      <w:bookmarkStart w:id="7" w:name="_Toc410242308"/>
+      <w:bookmarkStart w:id="7" w:name="_Toc410938351"/>
       <w:proofErr w:type="spellStart"/>
       <w:r>
         <w:t>MySQL</w:t>
@@ -4881,7 +5238,7 @@
       <w:pPr>
         <w:pStyle w:val="Heading2"/>
       </w:pPr>
-      <w:bookmarkStart w:id="8" w:name="_Toc410242309"/>
+      <w:bookmarkStart w:id="8" w:name="_Toc410938352"/>
       <w:r>
         <w:t>Logger</w:t>
       </w:r>
@@ -5010,7 +5367,7 @@
       <w:pPr>
         <w:pStyle w:val="Heading2"/>
       </w:pPr>
-      <w:bookmarkStart w:id="9" w:name="_Toc410242310"/>
+      <w:bookmarkStart w:id="9" w:name="_Toc410938353"/>
       <w:r>
         <w:t>Google Drive configuration</w:t>
       </w:r>
@@ -5074,7 +5431,6 @@
           <w:p>
             <w:proofErr w:type="spellStart"/>
             <w:r>
-              <w:lastRenderedPageBreak/>
               <w:t>clientsecret</w:t>
             </w:r>
             <w:proofErr w:type="spellEnd"/>
@@ -5200,7 +5556,7 @@
       <w:pPr>
         <w:pStyle w:val="Heading1"/>
       </w:pPr>
-      <w:bookmarkStart w:id="10" w:name="_Toc410242311"/>
+      <w:bookmarkStart w:id="10" w:name="_Toc410938354"/>
       <w:proofErr w:type="spellStart"/>
       <w:proofErr w:type="gramStart"/>
       <w:r>
@@ -5220,7 +5576,7 @@
       <w:pPr>
         <w:pStyle w:val="Heading2"/>
       </w:pPr>
-      <w:bookmarkStart w:id="11" w:name="_Toc410242312"/>
+      <w:bookmarkStart w:id="11" w:name="_Toc410938355"/>
       <w:r>
         <w:t>P</w:t>
       </w:r>
@@ -5238,7 +5594,7 @@
       <w:pPr>
         <w:pStyle w:val="Heading3"/>
       </w:pPr>
-      <w:bookmarkStart w:id="12" w:name="_Toc410242313"/>
+      <w:bookmarkStart w:id="12" w:name="_Toc410938356"/>
       <w:r>
         <w:t>How to set the preferences</w:t>
       </w:r>
@@ -5847,6 +6203,7 @@
         <w:rPr>
           <w:b/>
         </w:rPr>
+        <w:lastRenderedPageBreak/>
         <w:t xml:space="preserve">Max </w:t>
       </w:r>
       <w:proofErr w:type="spellStart"/>
@@ -6368,7 +6725,6 @@
         </w:numPr>
       </w:pPr>
       <w:r>
-        <w:lastRenderedPageBreak/>
         <w:t xml:space="preserve">Time: </w:t>
       </w:r>
     </w:p>
@@ -7508,6 +7864,7 @@
               <w:rPr>
                 <w:b/>
               </w:rPr>
+              <w:lastRenderedPageBreak/>
               <w:t>Time</w:t>
             </w:r>
           </w:p>
@@ -7527,6 +7884,7 @@
               <w:jc w:val="center"/>
             </w:pPr>
             <w:r>
+              <w:lastRenderedPageBreak/>
               <w:t xml:space="preserve">2 * </w:t>
             </w:r>
             <w:proofErr w:type="spellStart"/>
@@ -7554,6 +7912,7 @@
               <w:jc w:val="center"/>
             </w:pPr>
             <w:r>
+              <w:lastRenderedPageBreak/>
               <w:t>4</w:t>
             </w:r>
             <w:r>
@@ -7587,6 +7946,7 @@
             </w:pPr>
             <w:proofErr w:type="spellStart"/>
             <w:r>
+              <w:lastRenderedPageBreak/>
               <w:t>Pomodoro</w:t>
             </w:r>
             <w:proofErr w:type="spellEnd"/>
@@ -7739,7 +8099,7 @@
       <w:pPr>
         <w:pStyle w:val="Heading1"/>
       </w:pPr>
-      <w:bookmarkStart w:id="32" w:name="_Toc410242314"/>
+      <w:bookmarkStart w:id="32" w:name="_Toc410938357"/>
       <w:r>
         <w:t>Getting Started</w:t>
       </w:r>
@@ -8530,7 +8890,7 @@
       <w:pPr>
         <w:pStyle w:val="Heading3"/>
       </w:pPr>
-      <w:bookmarkStart w:id="35" w:name="_Toc410242315"/>
+      <w:bookmarkStart w:id="35" w:name="_Toc410938358"/>
       <w:r>
         <w:t xml:space="preserve">How to </w:t>
       </w:r>
@@ -8907,6 +9267,7 @@
         </w:numPr>
       </w:pPr>
       <w:r>
+        <w:lastRenderedPageBreak/>
         <w:t xml:space="preserve">CTR + </w:t>
       </w:r>
       <w:proofErr w:type="gramStart"/>
@@ -9322,7 +9683,6 @@
         </w:numPr>
       </w:pPr>
       <w:r>
-        <w:lastRenderedPageBreak/>
         <w:t>DEL or BACK SPACE (MAC OS):</w:t>
       </w:r>
       <w:r>
@@ -10085,6 +10445,7 @@
         <w:rPr>
           <w:b/>
         </w:rPr>
+        <w:lastRenderedPageBreak/>
         <w:t>Preview</w:t>
       </w:r>
       <w:r>
@@ -10399,7 +10760,6 @@
         </w:numPr>
       </w:pPr>
       <w:r>
-        <w:lastRenderedPageBreak/>
         <w:t>CTR + R: remove list item at caret position.</w:t>
       </w:r>
     </w:p>
@@ -10567,7 +10927,7 @@
           </wp:anchor>
         </w:drawing>
       </w:r>
-      <w:bookmarkStart w:id="36" w:name="_Toc410242316"/>
+      <w:bookmarkStart w:id="36" w:name="_Toc410938359"/>
       <w:r>
         <w:t>New</w:t>
       </w:r>
@@ -10591,7 +10951,7 @@
       <w:pPr>
         <w:pStyle w:val="Heading3"/>
       </w:pPr>
-      <w:bookmarkStart w:id="37" w:name="_Toc410242317"/>
+      <w:bookmarkStart w:id="37" w:name="_Toc410938360"/>
       <w:r>
         <w:t>How to c</w:t>
       </w:r>
@@ -10670,7 +11030,7 @@
       <w:pPr>
         <w:pStyle w:val="Heading3"/>
       </w:pPr>
-      <w:bookmarkStart w:id="38" w:name="_Toc410242318"/>
+      <w:bookmarkStart w:id="38" w:name="_Toc410938361"/>
       <w:r>
         <w:t>How to use the</w:t>
       </w:r>
@@ -11062,6 +11422,7 @@
         <w:rPr>
           <w:b/>
         </w:rPr>
+        <w:lastRenderedPageBreak/>
         <w:t>Place</w:t>
       </w:r>
       <w:r>
@@ -11206,7 +11567,7 @@
           </wp:anchor>
         </w:drawing>
       </w:r>
-      <w:bookmarkStart w:id="49" w:name="_Toc410242319"/>
+      <w:bookmarkStart w:id="49" w:name="_Toc410938362"/>
       <w:r>
         <w:t>Ac</w:t>
       </w:r>
@@ -11236,7 +11597,7 @@
       <w:pPr>
         <w:pStyle w:val="Heading3"/>
       </w:pPr>
-      <w:bookmarkStart w:id="50" w:name="_Toc410242320"/>
+      <w:bookmarkStart w:id="50" w:name="_Toc410938363"/>
       <w:r>
         <w:t>How to read the table</w:t>
       </w:r>
@@ -11322,7 +11683,6 @@
         <w:rPr>
           <w:b/>
         </w:rPr>
-        <w:lastRenderedPageBreak/>
         <w:t>Date</w:t>
       </w:r>
       <w:r>
@@ -11636,7 +11996,7 @@
       <w:pPr>
         <w:pStyle w:val="Heading3"/>
       </w:pPr>
-      <w:bookmarkStart w:id="51" w:name="_Toc410242321"/>
+      <w:bookmarkStart w:id="51" w:name="_Toc410938364"/>
       <w:r>
         <w:t>How to use a task as template</w:t>
       </w:r>
@@ -11703,7 +12063,7 @@
       <w:pPr>
         <w:pStyle w:val="Heading3"/>
       </w:pPr>
-      <w:bookmarkStart w:id="52" w:name="_Toc410242322"/>
+      <w:bookmarkStart w:id="52" w:name="_Toc410938365"/>
       <w:r>
         <w:t>How to edit a task</w:t>
       </w:r>
@@ -11891,11 +12251,6 @@
         <w:t>ave button to save.</w:t>
       </w:r>
     </w:p>
-    <w:p>
-      <w:pPr>
-        <w:pStyle w:val="Heading3"/>
-      </w:pPr>
-    </w:p>
     <w:p/>
     <w:p>
       <w:r>
@@ -11986,7 +12341,7 @@
       <w:pPr>
         <w:pStyle w:val="Heading3"/>
       </w:pPr>
-      <w:bookmarkStart w:id="53" w:name="_Toc410242323"/>
+      <w:bookmarkStart w:id="53" w:name="_Toc410938366"/>
       <w:r>
         <w:t>How to export data</w:t>
       </w:r>
@@ -12067,6 +12422,7 @@
         <w:rPr>
           <w:b/>
         </w:rPr>
+        <w:lastRenderedPageBreak/>
         <w:t>File name</w:t>
       </w:r>
       <w:r>
@@ -12501,7 +12857,6 @@
                 <w:b/>
                 <w:color w:val="4F81BD" w:themeColor="accent1"/>
               </w:rPr>
-              <w:lastRenderedPageBreak/>
               <w:t>Year</w:t>
             </w:r>
           </w:p>
@@ -12513,7 +12868,6 @@
           <w:p>
             <w:proofErr w:type="spellStart"/>
             <w:r>
-              <w:lastRenderedPageBreak/>
               <w:t>y</w:t>
             </w:r>
             <w:r>
@@ -12579,7 +12933,6 @@
     </w:tbl>
     <w:p>
       <w:r>
-        <w:lastRenderedPageBreak/>
         <w:t xml:space="preserve"> </w:t>
       </w:r>
       <w:r>
@@ -12874,7 +13227,7 @@
       <w:pPr>
         <w:pStyle w:val="Heading3"/>
       </w:pPr>
-      <w:bookmarkStart w:id="60" w:name="_Toc410242324"/>
+      <w:bookmarkStart w:id="60" w:name="_Toc410938367"/>
       <w:r>
         <w:t>How to impor</w:t>
       </w:r>
@@ -13025,268 +13378,6 @@
       </w:r>
       <w:r>
         <w:t xml:space="preserve"> hasn’t been implemented</w:t>
-      </w:r>
-      <w:r>
-        <w:t>.</w:t>
-      </w:r>
-    </w:p>
-    <w:p>
-      <w:pPr>
-        <w:pStyle w:val="Heading3"/>
-      </w:pPr>
-      <w:bookmarkStart w:id="61" w:name="_Toc410242325"/>
-      <w:r>
-        <w:t xml:space="preserve">How to </w:t>
-      </w:r>
-      <w:r>
-        <w:t xml:space="preserve">comply </w:t>
-      </w:r>
-      <w:r>
-        <w:t>with</w:t>
-      </w:r>
-      <w:r>
-        <w:t xml:space="preserve"> the </w:t>
-      </w:r>
-      <w:proofErr w:type="spellStart"/>
-      <w:r>
-        <w:t>Pomodoro</w:t>
-      </w:r>
-      <w:proofErr w:type="spellEnd"/>
-      <w:r>
-        <w:t xml:space="preserve"> Technique</w:t>
-      </w:r>
-      <w:r>
-        <w:t>®</w:t>
-      </w:r>
-      <w:r>
-        <w:t xml:space="preserve"> the </w:t>
-      </w:r>
-      <w:r>
-        <w:t>proper</w:t>
-      </w:r>
-      <w:r>
-        <w:t>/hard</w:t>
-      </w:r>
-      <w:r>
-        <w:t xml:space="preserve"> way</w:t>
-      </w:r>
-      <w:bookmarkEnd w:id="61"/>
-    </w:p>
-    <w:p>
-      <w:r>
-        <w:t xml:space="preserve">Simply </w:t>
-      </w:r>
-      <w:r>
-        <w:t>press</w:t>
-      </w:r>
-      <w:r>
-        <w:t xml:space="preserve"> on</w:t>
-      </w:r>
-      <w:r>
-        <w:t xml:space="preserve"> the timer‘s tomato-like</w:t>
-      </w:r>
-      <w:r>
-        <w:t xml:space="preserve"> </w:t>
-      </w:r>
-      <w:r>
-        <w:t>image</w:t>
-      </w:r>
-      <w:r>
-        <w:t>. This action will:</w:t>
-      </w:r>
-    </w:p>
-    <w:p>
-      <w:pPr>
-        <w:pStyle w:val="ListParagraph"/>
-        <w:numPr>
-          <w:ilvl w:val="0"/>
-          <w:numId w:val="41"/>
-        </w:numPr>
-      </w:pPr>
-      <w:r>
-        <w:t>Deactivate all buttons of the timer</w:t>
-      </w:r>
-      <w:r>
-        <w:t xml:space="preserve"> to forbid</w:t>
-      </w:r>
-    </w:p>
-    <w:p>
-      <w:pPr>
-        <w:pStyle w:val="ListParagraph"/>
-        <w:numPr>
-          <w:ilvl w:val="1"/>
-          <w:numId w:val="41"/>
-        </w:numPr>
-      </w:pPr>
-      <w:r>
-        <w:t>increas</w:t>
-      </w:r>
-      <w:r>
-        <w:t>ing</w:t>
-      </w:r>
-      <w:r>
-        <w:t>/decreas</w:t>
-      </w:r>
-      <w:r>
-        <w:t>ing</w:t>
-      </w:r>
-      <w:r>
-        <w:t xml:space="preserve"> </w:t>
-      </w:r>
-      <w:r>
-        <w:t>the</w:t>
-      </w:r>
-      <w:r>
-        <w:t xml:space="preserve"> length of </w:t>
-      </w:r>
-      <w:proofErr w:type="spellStart"/>
-      <w:r>
-        <w:t>pomodoros</w:t>
-      </w:r>
-      <w:proofErr w:type="spellEnd"/>
-      <w:r>
-        <w:t xml:space="preserve"> and breaks</w:t>
-      </w:r>
-    </w:p>
-    <w:p>
-      <w:pPr>
-        <w:pStyle w:val="ListParagraph"/>
-        <w:numPr>
-          <w:ilvl w:val="1"/>
-          <w:numId w:val="41"/>
-        </w:numPr>
-      </w:pPr>
-      <w:r>
-        <w:t>paus</w:t>
-      </w:r>
-      <w:r>
-        <w:t>ing</w:t>
-      </w:r>
-      <w:r>
-        <w:t>/resuming</w:t>
-      </w:r>
-      <w:r>
-        <w:t xml:space="preserve"> </w:t>
-      </w:r>
-      <w:proofErr w:type="spellStart"/>
-      <w:r>
-        <w:t>pomodoros</w:t>
-      </w:r>
-      <w:proofErr w:type="spellEnd"/>
-      <w:r>
-        <w:t xml:space="preserve"> and breaks</w:t>
-      </w:r>
-    </w:p>
-    <w:p>
-      <w:pPr>
-        <w:pStyle w:val="ListParagraph"/>
-        <w:numPr>
-          <w:ilvl w:val="1"/>
-          <w:numId w:val="41"/>
-        </w:numPr>
-      </w:pPr>
-      <w:r>
-        <w:t>void</w:t>
-      </w:r>
-      <w:r>
-        <w:t>ing</w:t>
-      </w:r>
-      <w:r>
-        <w:t xml:space="preserve"> </w:t>
-      </w:r>
-      <w:proofErr w:type="spellStart"/>
-      <w:r>
-        <w:t>pomodoros</w:t>
-      </w:r>
-      <w:proofErr w:type="spellEnd"/>
-      <w:r>
-        <w:t xml:space="preserve"> (this is harsh) and stop</w:t>
-      </w:r>
-      <w:r>
-        <w:t>ping</w:t>
-      </w:r>
-      <w:r>
-        <w:t xml:space="preserve"> breaks</w:t>
-      </w:r>
-    </w:p>
-    <w:p>
-      <w:pPr>
-        <w:pStyle w:val="ListParagraph"/>
-        <w:numPr>
-          <w:ilvl w:val="0"/>
-          <w:numId w:val="41"/>
-        </w:numPr>
-      </w:pPr>
-      <w:r>
-        <w:t>Forbid starting task</w:t>
-      </w:r>
-      <w:r>
-        <w:t>s</w:t>
-      </w:r>
-      <w:r>
-        <w:t xml:space="preserve"> with no </w:t>
-      </w:r>
-      <w:proofErr w:type="spellStart"/>
-      <w:r>
-        <w:t>pomodoro</w:t>
-      </w:r>
-      <w:proofErr w:type="spellEnd"/>
-    </w:p>
-    <w:p>
-      <w:pPr>
-        <w:pStyle w:val="ListParagraph"/>
-        <w:numPr>
-          <w:ilvl w:val="0"/>
-          <w:numId w:val="41"/>
-        </w:numPr>
-      </w:pPr>
-      <w:r>
-        <w:t>Forbid discontinuous</w:t>
-      </w:r>
-      <w:r>
-        <w:t xml:space="preserve"> </w:t>
-      </w:r>
-      <w:r>
-        <w:t xml:space="preserve">work (timer stopping </w:t>
-      </w:r>
-      <w:r>
-        <w:t xml:space="preserve">automatically </w:t>
-      </w:r>
-      <w:r>
-        <w:t>after each break)</w:t>
-      </w:r>
-    </w:p>
-    <w:p/>
-    <w:p>
-      <w:r>
-        <w:t>Press again on the timer</w:t>
-      </w:r>
-      <w:r>
-        <w:t xml:space="preserve"> </w:t>
-      </w:r>
-      <w:r>
-        <w:t>t</w:t>
-      </w:r>
-      <w:r>
-        <w:t>o get back to ‘normal’</w:t>
-      </w:r>
-      <w:r>
-        <w:t xml:space="preserve"> and stop the current break to</w:t>
-      </w:r>
-      <w:r>
-        <w:t xml:space="preserve"> </w:t>
-      </w:r>
-      <w:r>
-        <w:t>have a meeting, a</w:t>
-      </w:r>
-      <w:r>
-        <w:t xml:space="preserve"> lunch or </w:t>
-      </w:r>
-      <w:r>
-        <w:t xml:space="preserve">to </w:t>
-      </w:r>
-      <w:r>
-        <w:t>go home</w:t>
       </w:r>
       <w:r>
         <w:t>.</w:t>
@@ -13347,7 +13438,7 @@
           </wp:anchor>
         </w:drawing>
       </w:r>
-      <w:bookmarkStart w:id="62" w:name="_Toc410242326"/>
+      <w:bookmarkStart w:id="61" w:name="_Toc410938368"/>
       <w:proofErr w:type="spellStart"/>
       <w:r>
         <w:t>ToDo</w:t>
@@ -13362,45 +13453,45 @@
       <w:r>
         <w:t xml:space="preserve"> Backlog</w:t>
       </w:r>
+      <w:bookmarkEnd w:id="61"/>
+    </w:p>
+    <w:p>
+      <w:r>
+        <w:t>View</w:t>
+      </w:r>
+      <w:r>
+        <w:t xml:space="preserve"> &gt;</w:t>
+      </w:r>
+      <w:r>
+        <w:t xml:space="preserve"> </w:t>
+      </w:r>
+      <w:proofErr w:type="spellStart"/>
+      <w:r>
+        <w:t>ToDo</w:t>
+      </w:r>
+      <w:r>
+        <w:t>s</w:t>
+      </w:r>
+      <w:proofErr w:type="spellEnd"/>
+      <w:r>
+        <w:t xml:space="preserve"> /</w:t>
+      </w:r>
+      <w:r>
+        <w:t xml:space="preserve"> </w:t>
+      </w:r>
+      <w:r>
+        <w:t>Iteration</w:t>
+      </w:r>
+    </w:p>
+    <w:p>
+      <w:pPr>
+        <w:pStyle w:val="Heading3"/>
+      </w:pPr>
+      <w:bookmarkStart w:id="62" w:name="_Toc410938369"/>
+      <w:r>
+        <w:t>How to read the table</w:t>
+      </w:r>
       <w:bookmarkEnd w:id="62"/>
-    </w:p>
-    <w:p>
-      <w:r>
-        <w:t>View</w:t>
-      </w:r>
-      <w:r>
-        <w:t xml:space="preserve"> &gt;</w:t>
-      </w:r>
-      <w:r>
-        <w:t xml:space="preserve"> </w:t>
-      </w:r>
-      <w:proofErr w:type="spellStart"/>
-      <w:r>
-        <w:t>ToDo</w:t>
-      </w:r>
-      <w:r>
-        <w:t>s</w:t>
-      </w:r>
-      <w:proofErr w:type="spellEnd"/>
-      <w:r>
-        <w:t xml:space="preserve"> /</w:t>
-      </w:r>
-      <w:r>
-        <w:t xml:space="preserve"> </w:t>
-      </w:r>
-      <w:r>
-        <w:t>Iteration</w:t>
-      </w:r>
-    </w:p>
-    <w:p>
-      <w:pPr>
-        <w:pStyle w:val="Heading3"/>
-      </w:pPr>
-      <w:bookmarkStart w:id="63" w:name="_Toc410242327"/>
-      <w:r>
-        <w:t>How to read the table</w:t>
-      </w:r>
-      <w:bookmarkEnd w:id="63"/>
     </w:p>
     <w:p>
       <w:pPr>
@@ -13435,6 +13526,7 @@
         <w:rPr>
           <w:b/>
         </w:rPr>
+        <w:lastRenderedPageBreak/>
         <w:t>U</w:t>
       </w:r>
       <w:r>
@@ -13530,7 +13622,6 @@
         <w:rPr>
           <w:b/>
         </w:rPr>
-        <w:lastRenderedPageBreak/>
         <w:t>Estimated</w:t>
       </w:r>
       <w:r>
@@ -13623,7 +13714,7 @@
       <w:pPr>
         <w:pStyle w:val="Heading3"/>
       </w:pPr>
-      <w:bookmarkStart w:id="64" w:name="_Toc410242328"/>
+      <w:bookmarkStart w:id="63" w:name="_Toc410938370"/>
       <w:r>
         <w:t>How to p</w:t>
       </w:r>
@@ -13636,7 +13727,7 @@
       <w:r>
         <w:t xml:space="preserve"> tasks</w:t>
       </w:r>
-      <w:bookmarkEnd w:id="64"/>
+      <w:bookmarkEnd w:id="63"/>
     </w:p>
     <w:p>
       <w:pPr>
@@ -13664,18 +13755,1053 @@
     </w:p>
     <w:p>
       <w:pPr>
+        <w:pStyle w:val="ListParagraph"/>
+        <w:numPr>
+          <w:ilvl w:val="0"/>
+          <w:numId w:val="9"/>
+        </w:numPr>
+      </w:pPr>
+      <w:r>
+        <w:t>Wait for the progress bar to display “Done”</w:t>
+      </w:r>
+    </w:p>
+    <w:p>
+      <w:pPr>
         <w:pStyle w:val="Heading3"/>
       </w:pPr>
-      <w:bookmarkStart w:id="65" w:name="_Toc410242329"/>
+      <w:bookmarkStart w:id="64" w:name="_Toc410938371"/>
+      <w:r>
+        <w:t>How to</w:t>
+      </w:r>
+      <w:r>
+        <w:t xml:space="preserve"> use</w:t>
+      </w:r>
+      <w:r>
+        <w:t xml:space="preserve"> the timer</w:t>
+      </w:r>
+      <w:bookmarkEnd w:id="64"/>
+    </w:p>
+    <w:tbl>
+      <w:tblPr>
+        <w:tblStyle w:val="TableGrid"/>
+        <w:tblW w:w="0" w:type="auto"/>
+        <w:tblLayout w:type="fixed"/>
+        <w:tblLook w:val="04A0"/>
+      </w:tblPr>
+      <w:tblGrid>
+        <w:gridCol w:w="1258"/>
+        <w:gridCol w:w="1260"/>
+        <w:gridCol w:w="1276"/>
+        <w:gridCol w:w="1276"/>
+        <w:gridCol w:w="1275"/>
+        <w:gridCol w:w="1276"/>
+      </w:tblGrid>
+      <w:tr>
+        <w:tc>
+          <w:tcPr>
+            <w:tcW w:w="1258" w:type="dxa"/>
+          </w:tcPr>
+          <w:p>
+            <w:pPr>
+              <w:jc w:val="center"/>
+            </w:pPr>
+            <w:r>
+              <w:rPr>
+                <w:noProof/>
+                <w:lang w:val="fr-FR" w:eastAsia="fr-FR"/>
+              </w:rPr>
+              <w:drawing>
+                <wp:inline distT="0" distB="0" distL="0" distR="0">
+                  <wp:extent cx="200053" cy="352474"/>
+                  <wp:effectExtent l="19050" t="0" r="9497" b="0"/>
+                  <wp:docPr id="56" name="Picture 37" descr="start.png"/>
+                  <wp:cNvGraphicFramePr>
+                    <a:graphicFrameLocks xmlns:a="http://schemas.openxmlformats.org/drawingml/2006/main" noChangeAspect="1"/>
+                  </wp:cNvGraphicFramePr>
+                  <a:graphic xmlns:a="http://schemas.openxmlformats.org/drawingml/2006/main">
+                    <a:graphicData uri="http://schemas.openxmlformats.org/drawingml/2006/picture">
+                      <pic:pic xmlns:pic="http://schemas.openxmlformats.org/drawingml/2006/picture">
+                        <pic:nvPicPr>
+                          <pic:cNvPr id="0" name="start.png"/>
+                          <pic:cNvPicPr/>
+                        </pic:nvPicPr>
+                        <pic:blipFill>
+                          <a:blip r:embed="rId19" cstate="print"/>
+                          <a:stretch>
+                            <a:fillRect/>
+                          </a:stretch>
+                        </pic:blipFill>
+                        <pic:spPr>
+                          <a:xfrm>
+                            <a:off x="0" y="0"/>
+                            <a:ext cx="200053" cy="352474"/>
+                          </a:xfrm>
+                          <a:prstGeom prst="rect">
+                            <a:avLst/>
+                          </a:prstGeom>
+                        </pic:spPr>
+                      </pic:pic>
+                    </a:graphicData>
+                  </a:graphic>
+                </wp:inline>
+              </w:drawing>
+            </w:r>
+          </w:p>
+        </w:tc>
+        <w:tc>
+          <w:tcPr>
+            <w:tcW w:w="1260" w:type="dxa"/>
+          </w:tcPr>
+          <w:p>
+            <w:pPr>
+              <w:jc w:val="center"/>
+            </w:pPr>
+            <w:r>
+              <w:rPr>
+                <w:noProof/>
+                <w:lang w:val="fr-FR" w:eastAsia="fr-FR"/>
+              </w:rPr>
+              <w:drawing>
+                <wp:inline distT="0" distB="0" distL="0" distR="0">
+                  <wp:extent cx="200053" cy="352474"/>
+                  <wp:effectExtent l="19050" t="0" r="9497" b="0"/>
+                  <wp:docPr id="57" name="Picture 38" descr="stop.png"/>
+                  <wp:cNvGraphicFramePr>
+                    <a:graphicFrameLocks xmlns:a="http://schemas.openxmlformats.org/drawingml/2006/main" noChangeAspect="1"/>
+                  </wp:cNvGraphicFramePr>
+                  <a:graphic xmlns:a="http://schemas.openxmlformats.org/drawingml/2006/main">
+                    <a:graphicData uri="http://schemas.openxmlformats.org/drawingml/2006/picture">
+                      <pic:pic xmlns:pic="http://schemas.openxmlformats.org/drawingml/2006/picture">
+                        <pic:nvPicPr>
+                          <pic:cNvPr id="0" name="stop.png"/>
+                          <pic:cNvPicPr/>
+                        </pic:nvPicPr>
+                        <pic:blipFill>
+                          <a:blip r:embed="rId20" cstate="print"/>
+                          <a:stretch>
+                            <a:fillRect/>
+                          </a:stretch>
+                        </pic:blipFill>
+                        <pic:spPr>
+                          <a:xfrm>
+                            <a:off x="0" y="0"/>
+                            <a:ext cx="200053" cy="352474"/>
+                          </a:xfrm>
+                          <a:prstGeom prst="rect">
+                            <a:avLst/>
+                          </a:prstGeom>
+                        </pic:spPr>
+                      </pic:pic>
+                    </a:graphicData>
+                  </a:graphic>
+                </wp:inline>
+              </w:drawing>
+            </w:r>
+          </w:p>
+        </w:tc>
+        <w:tc>
+          <w:tcPr>
+            <w:tcW w:w="1276" w:type="dxa"/>
+          </w:tcPr>
+          <w:p>
+            <w:pPr>
+              <w:jc w:val="center"/>
+            </w:pPr>
+            <w:r>
+              <w:rPr>
+                <w:noProof/>
+                <w:lang w:val="fr-FR" w:eastAsia="fr-FR"/>
+              </w:rPr>
+              <w:drawing>
+                <wp:inline distT="0" distB="0" distL="0" distR="0">
+                  <wp:extent cx="200106" cy="352568"/>
+                  <wp:effectExtent l="19050" t="0" r="9444" b="0"/>
+                  <wp:docPr id="58" name="Picture 39" descr="pause.png"/>
+                  <wp:cNvGraphicFramePr>
+                    <a:graphicFrameLocks xmlns:a="http://schemas.openxmlformats.org/drawingml/2006/main" noChangeAspect="1"/>
+                  </wp:cNvGraphicFramePr>
+                  <a:graphic xmlns:a="http://schemas.openxmlformats.org/drawingml/2006/main">
+                    <a:graphicData uri="http://schemas.openxmlformats.org/drawingml/2006/picture">
+                      <pic:pic xmlns:pic="http://schemas.openxmlformats.org/drawingml/2006/picture">
+                        <pic:nvPicPr>
+                          <pic:cNvPr id="0" name="pause.png"/>
+                          <pic:cNvPicPr/>
+                        </pic:nvPicPr>
+                        <pic:blipFill>
+                          <a:blip r:embed="rId21" cstate="print"/>
+                          <a:stretch>
+                            <a:fillRect/>
+                          </a:stretch>
+                        </pic:blipFill>
+                        <pic:spPr>
+                          <a:xfrm>
+                            <a:off x="0" y="0"/>
+                            <a:ext cx="200106" cy="352568"/>
+                          </a:xfrm>
+                          <a:prstGeom prst="rect">
+                            <a:avLst/>
+                          </a:prstGeom>
+                        </pic:spPr>
+                      </pic:pic>
+                    </a:graphicData>
+                  </a:graphic>
+                </wp:inline>
+              </w:drawing>
+            </w:r>
+          </w:p>
+        </w:tc>
+        <w:tc>
+          <w:tcPr>
+            <w:tcW w:w="1276" w:type="dxa"/>
+          </w:tcPr>
+          <w:p>
+            <w:pPr>
+              <w:jc w:val="center"/>
+            </w:pPr>
+            <w:r>
+              <w:rPr>
+                <w:noProof/>
+                <w:lang w:val="fr-FR" w:eastAsia="fr-FR"/>
+              </w:rPr>
+              <w:drawing>
+                <wp:inline distT="0" distB="0" distL="0" distR="0">
+                  <wp:extent cx="266737" cy="352474"/>
+                  <wp:effectExtent l="19050" t="0" r="0" b="0"/>
+                  <wp:docPr id="59" name="Picture 40" descr="resume.png"/>
+                  <wp:cNvGraphicFramePr>
+                    <a:graphicFrameLocks xmlns:a="http://schemas.openxmlformats.org/drawingml/2006/main" noChangeAspect="1"/>
+                  </wp:cNvGraphicFramePr>
+                  <a:graphic xmlns:a="http://schemas.openxmlformats.org/drawingml/2006/main">
+                    <a:graphicData uri="http://schemas.openxmlformats.org/drawingml/2006/picture">
+                      <pic:pic xmlns:pic="http://schemas.openxmlformats.org/drawingml/2006/picture">
+                        <pic:nvPicPr>
+                          <pic:cNvPr id="0" name="resume.png"/>
+                          <pic:cNvPicPr/>
+                        </pic:nvPicPr>
+                        <pic:blipFill>
+                          <a:blip r:embed="rId22" cstate="print"/>
+                          <a:stretch>
+                            <a:fillRect/>
+                          </a:stretch>
+                        </pic:blipFill>
+                        <pic:spPr>
+                          <a:xfrm>
+                            <a:off x="0" y="0"/>
+                            <a:ext cx="266737" cy="352474"/>
+                          </a:xfrm>
+                          <a:prstGeom prst="rect">
+                            <a:avLst/>
+                          </a:prstGeom>
+                        </pic:spPr>
+                      </pic:pic>
+                    </a:graphicData>
+                  </a:graphic>
+                </wp:inline>
+              </w:drawing>
+            </w:r>
+          </w:p>
+        </w:tc>
+        <w:tc>
+          <w:tcPr>
+            <w:tcW w:w="1275" w:type="dxa"/>
+          </w:tcPr>
+          <w:p>
+            <w:pPr>
+              <w:jc w:val="center"/>
+            </w:pPr>
+            <w:r>
+              <w:rPr>
+                <w:noProof/>
+                <w:lang w:val="fr-FR" w:eastAsia="fr-FR"/>
+              </w:rPr>
+              <w:drawing>
+                <wp:inline distT="0" distB="0" distL="0" distR="0">
+                  <wp:extent cx="310551" cy="310551"/>
+                  <wp:effectExtent l="0" t="0" r="0" b="0"/>
+                  <wp:docPr id="60" name="Picture 41" descr="plus.png"/>
+                  <wp:cNvGraphicFramePr>
+                    <a:graphicFrameLocks xmlns:a="http://schemas.openxmlformats.org/drawingml/2006/main" noChangeAspect="1"/>
+                  </wp:cNvGraphicFramePr>
+                  <a:graphic xmlns:a="http://schemas.openxmlformats.org/drawingml/2006/main">
+                    <a:graphicData uri="http://schemas.openxmlformats.org/drawingml/2006/picture">
+                      <pic:pic xmlns:pic="http://schemas.openxmlformats.org/drawingml/2006/picture">
+                        <pic:nvPicPr>
+                          <pic:cNvPr id="0" name="plus.png"/>
+                          <pic:cNvPicPr/>
+                        </pic:nvPicPr>
+                        <pic:blipFill>
+                          <a:blip r:embed="rId23" cstate="print"/>
+                          <a:stretch>
+                            <a:fillRect/>
+                          </a:stretch>
+                        </pic:blipFill>
+                        <pic:spPr>
+                          <a:xfrm>
+                            <a:off x="0" y="0"/>
+                            <a:ext cx="308369" cy="308369"/>
+                          </a:xfrm>
+                          <a:prstGeom prst="rect">
+                            <a:avLst/>
+                          </a:prstGeom>
+                        </pic:spPr>
+                      </pic:pic>
+                    </a:graphicData>
+                  </a:graphic>
+                </wp:inline>
+              </w:drawing>
+            </w:r>
+          </w:p>
+        </w:tc>
+        <w:tc>
+          <w:tcPr>
+            <w:tcW w:w="1276" w:type="dxa"/>
+          </w:tcPr>
+          <w:p>
+            <w:pPr>
+              <w:jc w:val="center"/>
+            </w:pPr>
+            <w:r>
+              <w:rPr>
+                <w:noProof/>
+                <w:lang w:val="fr-FR" w:eastAsia="fr-FR"/>
+              </w:rPr>
+              <w:drawing>
+                <wp:inline distT="0" distB="0" distL="0" distR="0">
+                  <wp:extent cx="388189" cy="388189"/>
+                  <wp:effectExtent l="0" t="0" r="0" b="0"/>
+                  <wp:docPr id="61" name="Picture 42" descr="timeminus.png"/>
+                  <wp:cNvGraphicFramePr>
+                    <a:graphicFrameLocks xmlns:a="http://schemas.openxmlformats.org/drawingml/2006/main" noChangeAspect="1"/>
+                  </wp:cNvGraphicFramePr>
+                  <a:graphic xmlns:a="http://schemas.openxmlformats.org/drawingml/2006/main">
+                    <a:graphicData uri="http://schemas.openxmlformats.org/drawingml/2006/picture">
+                      <pic:pic xmlns:pic="http://schemas.openxmlformats.org/drawingml/2006/picture">
+                        <pic:nvPicPr>
+                          <pic:cNvPr id="0" name="timeminus.png"/>
+                          <pic:cNvPicPr/>
+                        </pic:nvPicPr>
+                        <pic:blipFill>
+                          <a:blip r:embed="rId24" cstate="print"/>
+                          <a:stretch>
+                            <a:fillRect/>
+                          </a:stretch>
+                        </pic:blipFill>
+                        <pic:spPr>
+                          <a:xfrm>
+                            <a:off x="0" y="0"/>
+                            <a:ext cx="392343" cy="392343"/>
+                          </a:xfrm>
+                          <a:prstGeom prst="rect">
+                            <a:avLst/>
+                          </a:prstGeom>
+                        </pic:spPr>
+                      </pic:pic>
+                    </a:graphicData>
+                  </a:graphic>
+                </wp:inline>
+              </w:drawing>
+            </w:r>
+          </w:p>
+        </w:tc>
+      </w:tr>
+      <w:tr>
+        <w:tc>
+          <w:tcPr>
+            <w:tcW w:w="1258" w:type="dxa"/>
+          </w:tcPr>
+          <w:p>
+            <w:pPr>
+              <w:rPr>
+                <w:noProof/>
+                <w:sz w:val="20"/>
+                <w:szCs w:val="20"/>
+                <w:lang w:val="fr-FR" w:eastAsia="fr-FR"/>
+              </w:rPr>
+            </w:pPr>
+            <w:r>
+              <w:rPr>
+                <w:noProof/>
+                <w:sz w:val="20"/>
+                <w:szCs w:val="20"/>
+                <w:lang w:val="fr-FR" w:eastAsia="fr-FR"/>
+              </w:rPr>
+              <w:t>Start</w:t>
+            </w:r>
+          </w:p>
+          <w:p>
+            <w:pPr>
+              <w:rPr>
+                <w:noProof/>
+                <w:sz w:val="20"/>
+                <w:szCs w:val="20"/>
+                <w:lang w:val="fr-FR" w:eastAsia="fr-FR"/>
+              </w:rPr>
+            </w:pPr>
+            <w:r>
+              <w:rPr>
+                <w:noProof/>
+                <w:sz w:val="20"/>
+                <w:szCs w:val="20"/>
+                <w:lang w:val="fr-FR" w:eastAsia="fr-FR"/>
+              </w:rPr>
+              <w:t>pomodoro</w:t>
+            </w:r>
+          </w:p>
+        </w:tc>
+        <w:tc>
+          <w:tcPr>
+            <w:tcW w:w="1260" w:type="dxa"/>
+          </w:tcPr>
+          <w:p>
+            <w:pPr>
+              <w:rPr>
+                <w:sz w:val="20"/>
+                <w:szCs w:val="20"/>
+              </w:rPr>
+            </w:pPr>
+            <w:r>
+              <w:rPr>
+                <w:sz w:val="20"/>
+                <w:szCs w:val="20"/>
+              </w:rPr>
+              <w:t xml:space="preserve">Void </w:t>
+            </w:r>
+            <w:proofErr w:type="spellStart"/>
+            <w:r>
+              <w:rPr>
+                <w:sz w:val="20"/>
+                <w:szCs w:val="20"/>
+              </w:rPr>
+              <w:t>pom</w:t>
+            </w:r>
+            <w:proofErr w:type="spellEnd"/>
+          </w:p>
+          <w:p>
+            <w:pPr>
+              <w:rPr>
+                <w:sz w:val="20"/>
+                <w:szCs w:val="20"/>
+              </w:rPr>
+            </w:pPr>
+            <w:r>
+              <w:rPr>
+                <w:sz w:val="20"/>
+                <w:szCs w:val="20"/>
+              </w:rPr>
+              <w:t>Stop break</w:t>
+            </w:r>
+          </w:p>
+        </w:tc>
+        <w:tc>
+          <w:tcPr>
+            <w:tcW w:w="1276" w:type="dxa"/>
+          </w:tcPr>
+          <w:p>
+            <w:pPr>
+              <w:rPr>
+                <w:sz w:val="20"/>
+                <w:szCs w:val="20"/>
+              </w:rPr>
+            </w:pPr>
+            <w:r>
+              <w:rPr>
+                <w:sz w:val="20"/>
+                <w:szCs w:val="20"/>
+              </w:rPr>
+              <w:t>Pause</w:t>
+            </w:r>
+          </w:p>
+          <w:p>
+            <w:pPr>
+              <w:rPr>
+                <w:sz w:val="20"/>
+                <w:szCs w:val="20"/>
+              </w:rPr>
+            </w:pPr>
+            <w:proofErr w:type="spellStart"/>
+            <w:r>
+              <w:rPr>
+                <w:sz w:val="20"/>
+                <w:szCs w:val="20"/>
+              </w:rPr>
+              <w:t>pom</w:t>
+            </w:r>
+            <w:proofErr w:type="spellEnd"/>
+            <w:r>
+              <w:rPr>
+                <w:sz w:val="20"/>
+                <w:szCs w:val="20"/>
+              </w:rPr>
+              <w:t xml:space="preserve"> </w:t>
+            </w:r>
+            <w:r>
+              <w:rPr>
+                <w:sz w:val="20"/>
+                <w:szCs w:val="20"/>
+              </w:rPr>
+              <w:t>/break</w:t>
+            </w:r>
+          </w:p>
+        </w:tc>
+        <w:tc>
+          <w:tcPr>
+            <w:tcW w:w="1276" w:type="dxa"/>
+          </w:tcPr>
+          <w:p>
+            <w:pPr>
+              <w:rPr>
+                <w:sz w:val="20"/>
+                <w:szCs w:val="20"/>
+              </w:rPr>
+            </w:pPr>
+            <w:r>
+              <w:rPr>
+                <w:sz w:val="20"/>
+                <w:szCs w:val="20"/>
+              </w:rPr>
+              <w:t>Resume</w:t>
+            </w:r>
+          </w:p>
+          <w:p>
+            <w:pPr>
+              <w:rPr>
+                <w:sz w:val="20"/>
+                <w:szCs w:val="20"/>
+              </w:rPr>
+            </w:pPr>
+            <w:proofErr w:type="spellStart"/>
+            <w:r>
+              <w:rPr>
+                <w:sz w:val="20"/>
+                <w:szCs w:val="20"/>
+              </w:rPr>
+              <w:t>pom</w:t>
+            </w:r>
+            <w:proofErr w:type="spellEnd"/>
+            <w:r>
+              <w:rPr>
+                <w:sz w:val="20"/>
+                <w:szCs w:val="20"/>
+              </w:rPr>
+              <w:t>/break</w:t>
+            </w:r>
+          </w:p>
+        </w:tc>
+        <w:tc>
+          <w:tcPr>
+            <w:tcW w:w="1275" w:type="dxa"/>
+          </w:tcPr>
+          <w:p>
+            <w:pPr>
+              <w:rPr>
+                <w:sz w:val="20"/>
+                <w:szCs w:val="20"/>
+              </w:rPr>
+            </w:pPr>
+            <w:r>
+              <w:t>L</w:t>
+            </w:r>
+            <w:r>
+              <w:t>engthen</w:t>
+            </w:r>
+            <w:r>
+              <w:rPr>
+                <w:sz w:val="20"/>
+                <w:szCs w:val="20"/>
+              </w:rPr>
+              <w:t xml:space="preserve"> </w:t>
+            </w:r>
+            <w:proofErr w:type="spellStart"/>
+            <w:r>
+              <w:rPr>
+                <w:sz w:val="20"/>
+                <w:szCs w:val="20"/>
+              </w:rPr>
+              <w:t>pom</w:t>
+            </w:r>
+            <w:proofErr w:type="spellEnd"/>
+            <w:r>
+              <w:rPr>
+                <w:sz w:val="20"/>
+                <w:szCs w:val="20"/>
+              </w:rPr>
+              <w:t>/break</w:t>
+            </w:r>
+          </w:p>
+        </w:tc>
+        <w:tc>
+          <w:tcPr>
+            <w:tcW w:w="1276" w:type="dxa"/>
+          </w:tcPr>
+          <w:p>
+            <w:pPr>
+              <w:rPr>
+                <w:sz w:val="20"/>
+                <w:szCs w:val="20"/>
+              </w:rPr>
+            </w:pPr>
+            <w:r>
+              <w:t>Shorten</w:t>
+            </w:r>
+            <w:r>
+              <w:rPr>
+                <w:sz w:val="20"/>
+                <w:szCs w:val="20"/>
+              </w:rPr>
+              <w:t xml:space="preserve"> </w:t>
+            </w:r>
+            <w:proofErr w:type="spellStart"/>
+            <w:r>
+              <w:rPr>
+                <w:sz w:val="20"/>
+                <w:szCs w:val="20"/>
+              </w:rPr>
+              <w:t>pom</w:t>
+            </w:r>
+            <w:proofErr w:type="spellEnd"/>
+            <w:r>
+              <w:rPr>
+                <w:sz w:val="20"/>
+                <w:szCs w:val="20"/>
+              </w:rPr>
+              <w:t>/break</w:t>
+            </w:r>
+          </w:p>
+        </w:tc>
+      </w:tr>
+    </w:tbl>
+    <w:p>
+      <w:pPr>
+        <w:pStyle w:val="Heading3"/>
+      </w:pPr>
+      <w:bookmarkStart w:id="65" w:name="_Toc410938372"/>
+      <w:r>
+        <w:t>How to</w:t>
+      </w:r>
+      <w:r>
+        <w:t xml:space="preserve"> use</w:t>
+      </w:r>
+      <w:r>
+        <w:t xml:space="preserve"> the timer</w:t>
+      </w:r>
+      <w:r>
+        <w:t>’s tool</w:t>
+      </w:r>
+      <w:r>
+        <w:t>bar</w:t>
+      </w:r>
+      <w:bookmarkEnd w:id="65"/>
+    </w:p>
+    <w:tbl>
+      <w:tblPr>
+        <w:tblStyle w:val="TableGrid"/>
+        <w:tblW w:w="0" w:type="auto"/>
+        <w:tblLayout w:type="fixed"/>
+        <w:tblLook w:val="04A0"/>
+      </w:tblPr>
+      <w:tblGrid>
+        <w:gridCol w:w="2376"/>
+        <w:gridCol w:w="1843"/>
+        <w:gridCol w:w="2552"/>
+      </w:tblGrid>
+      <w:tr>
+        <w:tc>
+          <w:tcPr>
+            <w:tcW w:w="2376" w:type="dxa"/>
+          </w:tcPr>
+          <w:p>
+            <w:pPr>
+              <w:jc w:val="center"/>
+            </w:pPr>
+            <w:r>
+              <w:rPr>
+                <w:noProof/>
+                <w:lang w:val="fr-FR" w:eastAsia="fr-FR"/>
+              </w:rPr>
+              <w:drawing>
+                <wp:inline distT="0" distB="0" distL="0" distR="0">
+                  <wp:extent cx="353683" cy="353683"/>
+                  <wp:effectExtent l="19050" t="0" r="0" b="0"/>
+                  <wp:docPr id="53" name="Picture 49" descr="discontinuous.png"/>
+                  <wp:cNvGraphicFramePr>
+                    <a:graphicFrameLocks xmlns:a="http://schemas.openxmlformats.org/drawingml/2006/main" noChangeAspect="1"/>
+                  </wp:cNvGraphicFramePr>
+                  <a:graphic xmlns:a="http://schemas.openxmlformats.org/drawingml/2006/main">
+                    <a:graphicData uri="http://schemas.openxmlformats.org/drawingml/2006/picture">
+                      <pic:pic xmlns:pic="http://schemas.openxmlformats.org/drawingml/2006/picture">
+                        <pic:nvPicPr>
+                          <pic:cNvPr id="0" name="discontinuous.png"/>
+                          <pic:cNvPicPr/>
+                        </pic:nvPicPr>
+                        <pic:blipFill>
+                          <a:blip r:embed="rId25" cstate="print"/>
+                          <a:stretch>
+                            <a:fillRect/>
+                          </a:stretch>
+                        </pic:blipFill>
+                        <pic:spPr>
+                          <a:xfrm>
+                            <a:off x="0" y="0"/>
+                            <a:ext cx="357102" cy="357102"/>
+                          </a:xfrm>
+                          <a:prstGeom prst="rect">
+                            <a:avLst/>
+                          </a:prstGeom>
+                        </pic:spPr>
+                      </pic:pic>
+                    </a:graphicData>
+                  </a:graphic>
+                </wp:inline>
+              </w:drawing>
+            </w:r>
+          </w:p>
+        </w:tc>
+        <w:tc>
+          <w:tcPr>
+            <w:tcW w:w="1843" w:type="dxa"/>
+          </w:tcPr>
+          <w:p>
+            <w:pPr>
+              <w:jc w:val="center"/>
+            </w:pPr>
+            <w:r>
+              <w:rPr>
+                <w:noProof/>
+                <w:lang w:val="fr-FR" w:eastAsia="fr-FR"/>
+              </w:rPr>
+              <w:drawing>
+                <wp:inline distT="0" distB="0" distL="0" distR="0">
+                  <wp:extent cx="405441" cy="405441"/>
+                  <wp:effectExtent l="0" t="0" r="0" b="0"/>
+                  <wp:docPr id="54" name="Picture 50" descr="mute.png"/>
+                  <wp:cNvGraphicFramePr>
+                    <a:graphicFrameLocks xmlns:a="http://schemas.openxmlformats.org/drawingml/2006/main" noChangeAspect="1"/>
+                  </wp:cNvGraphicFramePr>
+                  <a:graphic xmlns:a="http://schemas.openxmlformats.org/drawingml/2006/main">
+                    <a:graphicData uri="http://schemas.openxmlformats.org/drawingml/2006/picture">
+                      <pic:pic xmlns:pic="http://schemas.openxmlformats.org/drawingml/2006/picture">
+                        <pic:nvPicPr>
+                          <pic:cNvPr id="0" name="mute.png"/>
+                          <pic:cNvPicPr/>
+                        </pic:nvPicPr>
+                        <pic:blipFill>
+                          <a:blip r:embed="rId26" cstate="print"/>
+                          <a:stretch>
+                            <a:fillRect/>
+                          </a:stretch>
+                        </pic:blipFill>
+                        <pic:spPr>
+                          <a:xfrm>
+                            <a:off x="0" y="0"/>
+                            <a:ext cx="409360" cy="409360"/>
+                          </a:xfrm>
+                          <a:prstGeom prst="rect">
+                            <a:avLst/>
+                          </a:prstGeom>
+                        </pic:spPr>
+                      </pic:pic>
+                    </a:graphicData>
+                  </a:graphic>
+                </wp:inline>
+              </w:drawing>
+            </w:r>
+          </w:p>
+        </w:tc>
+        <w:tc>
+          <w:tcPr>
+            <w:tcW w:w="2552" w:type="dxa"/>
+          </w:tcPr>
+          <w:p>
+            <w:pPr>
+              <w:jc w:val="center"/>
+            </w:pPr>
+            <w:r>
+              <w:rPr>
+                <w:noProof/>
+                <w:lang w:val="fr-FR" w:eastAsia="fr-FR"/>
+              </w:rPr>
+              <w:drawing>
+                <wp:inline distT="0" distB="0" distL="0" distR="0">
+                  <wp:extent cx="406493" cy="406493"/>
+                  <wp:effectExtent l="0" t="0" r="0" b="0"/>
+                  <wp:docPr id="55" name="Picture 51" descr="pin.png"/>
+                  <wp:cNvGraphicFramePr>
+                    <a:graphicFrameLocks xmlns:a="http://schemas.openxmlformats.org/drawingml/2006/main" noChangeAspect="1"/>
+                  </wp:cNvGraphicFramePr>
+                  <a:graphic xmlns:a="http://schemas.openxmlformats.org/drawingml/2006/main">
+                    <a:graphicData uri="http://schemas.openxmlformats.org/drawingml/2006/picture">
+                      <pic:pic xmlns:pic="http://schemas.openxmlformats.org/drawingml/2006/picture">
+                        <pic:nvPicPr>
+                          <pic:cNvPr id="0" name="pin.png"/>
+                          <pic:cNvPicPr/>
+                        </pic:nvPicPr>
+                        <pic:blipFill>
+                          <a:blip r:embed="rId27" cstate="print"/>
+                          <a:stretch>
+                            <a:fillRect/>
+                          </a:stretch>
+                        </pic:blipFill>
+                        <pic:spPr>
+                          <a:xfrm>
+                            <a:off x="0" y="0"/>
+                            <a:ext cx="406493" cy="406493"/>
+                          </a:xfrm>
+                          <a:prstGeom prst="rect">
+                            <a:avLst/>
+                          </a:prstGeom>
+                        </pic:spPr>
+                      </pic:pic>
+                    </a:graphicData>
+                  </a:graphic>
+                </wp:inline>
+              </w:drawing>
+            </w:r>
+          </w:p>
+        </w:tc>
+      </w:tr>
+      <w:tr>
+        <w:tc>
+          <w:tcPr>
+            <w:tcW w:w="2376" w:type="dxa"/>
+          </w:tcPr>
+          <w:p>
+            <w:pPr>
+              <w:rPr>
+                <w:noProof/>
+                <w:sz w:val="20"/>
+                <w:szCs w:val="20"/>
+                <w:lang w:val="fr-FR" w:eastAsia="fr-FR"/>
+              </w:rPr>
+            </w:pPr>
+            <w:r>
+              <w:rPr>
+                <w:noProof/>
+                <w:sz w:val="20"/>
+                <w:szCs w:val="20"/>
+                <w:lang w:val="fr-FR" w:eastAsia="fr-FR"/>
+              </w:rPr>
+              <w:t xml:space="preserve">Set the timer to stop after </w:t>
+            </w:r>
+            <w:r>
+              <w:rPr>
+                <w:noProof/>
+                <w:sz w:val="20"/>
+                <w:szCs w:val="20"/>
+                <w:lang w:val="fr-FR" w:eastAsia="fr-FR"/>
+              </w:rPr>
+              <w:t xml:space="preserve">each </w:t>
+            </w:r>
+            <w:r>
+              <w:rPr>
+                <w:noProof/>
+                <w:sz w:val="20"/>
+                <w:szCs w:val="20"/>
+                <w:lang w:val="fr-FR" w:eastAsia="fr-FR"/>
+              </w:rPr>
+              <w:t>break</w:t>
+            </w:r>
+            <w:r>
+              <w:rPr>
+                <w:noProof/>
+                <w:sz w:val="20"/>
+                <w:szCs w:val="20"/>
+                <w:lang w:val="fr-FR" w:eastAsia="fr-FR"/>
+              </w:rPr>
+              <w:t xml:space="preserve"> </w:t>
+            </w:r>
+            <w:r>
+              <w:rPr>
+                <w:noProof/>
+                <w:sz w:val="20"/>
+                <w:szCs w:val="20"/>
+                <w:lang w:val="fr-FR" w:eastAsia="fr-FR"/>
+              </w:rPr>
+              <w:t xml:space="preserve"> </w:t>
+            </w:r>
+          </w:p>
+          <w:p>
+            <w:pPr>
+              <w:rPr>
+                <w:noProof/>
+                <w:sz w:val="20"/>
+                <w:szCs w:val="20"/>
+                <w:lang w:val="fr-FR" w:eastAsia="fr-FR"/>
+              </w:rPr>
+            </w:pPr>
+            <w:r>
+              <w:rPr>
+                <w:noProof/>
+                <w:sz w:val="20"/>
+                <w:szCs w:val="20"/>
+                <w:lang w:val="fr-FR" w:eastAsia="fr-FR"/>
+              </w:rPr>
+              <w:t>(</w:t>
+            </w:r>
+            <w:r>
+              <w:rPr>
+                <w:noProof/>
+                <w:sz w:val="20"/>
+                <w:szCs w:val="20"/>
+                <w:lang w:val="fr-FR" w:eastAsia="fr-FR"/>
+              </w:rPr>
+              <w:t>workflow</w:t>
+            </w:r>
+            <w:r>
+              <w:rPr>
+                <w:noProof/>
+                <w:sz w:val="20"/>
+                <w:szCs w:val="20"/>
+                <w:lang w:val="fr-FR" w:eastAsia="fr-FR"/>
+              </w:rPr>
+              <w:t xml:space="preserve"> interruption)</w:t>
+            </w:r>
+          </w:p>
+        </w:tc>
+        <w:tc>
+          <w:tcPr>
+            <w:tcW w:w="1843" w:type="dxa"/>
+          </w:tcPr>
+          <w:p>
+            <w:pPr>
+              <w:rPr>
+                <w:sz w:val="20"/>
+                <w:szCs w:val="20"/>
+              </w:rPr>
+            </w:pPr>
+            <w:r>
+              <w:rPr>
+                <w:sz w:val="20"/>
+                <w:szCs w:val="20"/>
+              </w:rPr>
+              <w:t>Mute the ticking and the ringing</w:t>
+            </w:r>
+          </w:p>
+        </w:tc>
+        <w:tc>
+          <w:tcPr>
+            <w:tcW w:w="2552" w:type="dxa"/>
+          </w:tcPr>
+          <w:p>
+            <w:pPr>
+              <w:rPr>
+                <w:sz w:val="20"/>
+                <w:szCs w:val="20"/>
+              </w:rPr>
+            </w:pPr>
+            <w:r>
+              <w:rPr>
+                <w:sz w:val="20"/>
+                <w:szCs w:val="20"/>
+              </w:rPr>
+              <w:t>Set</w:t>
+            </w:r>
+            <w:r>
+              <w:rPr>
+                <w:sz w:val="20"/>
+                <w:szCs w:val="20"/>
+              </w:rPr>
+              <w:t xml:space="preserve"> </w:t>
+            </w:r>
+            <w:proofErr w:type="spellStart"/>
+            <w:r>
+              <w:rPr>
+                <w:sz w:val="20"/>
+                <w:szCs w:val="20"/>
+              </w:rPr>
+              <w:t>mAP</w:t>
+            </w:r>
+            <w:proofErr w:type="spellEnd"/>
+            <w:r>
+              <w:rPr>
+                <w:sz w:val="20"/>
+                <w:szCs w:val="20"/>
+              </w:rPr>
+              <w:t xml:space="preserve"> to </w:t>
+            </w:r>
+            <w:r>
+              <w:rPr>
+                <w:sz w:val="20"/>
+                <w:szCs w:val="20"/>
+              </w:rPr>
+              <w:t>remain</w:t>
+            </w:r>
+            <w:r>
+              <w:rPr>
+                <w:sz w:val="20"/>
+                <w:szCs w:val="20"/>
+              </w:rPr>
+              <w:t xml:space="preserve"> on top</w:t>
+            </w:r>
+            <w:r>
+              <w:rPr>
+                <w:sz w:val="20"/>
+                <w:szCs w:val="20"/>
+              </w:rPr>
+              <w:t xml:space="preserve"> of other</w:t>
+            </w:r>
+            <w:r>
+              <w:rPr>
+                <w:sz w:val="20"/>
+                <w:szCs w:val="20"/>
+              </w:rPr>
+              <w:t>s</w:t>
+            </w:r>
+            <w:r>
+              <w:rPr>
+                <w:sz w:val="20"/>
+                <w:szCs w:val="20"/>
+              </w:rPr>
+              <w:t xml:space="preserve"> applications</w:t>
+            </w:r>
+          </w:p>
+          <w:p>
+            <w:pPr>
+              <w:rPr>
+                <w:sz w:val="20"/>
+                <w:szCs w:val="20"/>
+              </w:rPr>
+            </w:pPr>
+            <w:r>
+              <w:rPr>
+                <w:sz w:val="20"/>
+                <w:szCs w:val="20"/>
+              </w:rPr>
+              <w:t xml:space="preserve">(see </w:t>
+            </w:r>
+            <w:r>
+              <w:rPr>
+                <w:b/>
+                <w:sz w:val="20"/>
+                <w:szCs w:val="20"/>
+              </w:rPr>
+              <w:t>Preferences</w:t>
+            </w:r>
+            <w:r>
+              <w:rPr>
+                <w:sz w:val="20"/>
+                <w:szCs w:val="20"/>
+              </w:rPr>
+              <w:t xml:space="preserve"> for permanent setting “Always on top”)</w:t>
+            </w:r>
+          </w:p>
+        </w:tc>
+      </w:tr>
+    </w:tbl>
+    <w:p/>
+    <w:p>
+      <w:pPr>
+        <w:pStyle w:val="Heading3"/>
+      </w:pPr>
+      <w:bookmarkStart w:id="66" w:name="_Toc410938373"/>
       <w:r>
         <w:t>How to w</w:t>
       </w:r>
       <w:r>
         <w:t>ork with the timer</w:t>
       </w:r>
-      <w:bookmarkStart w:id="66" w:name="OLE_LINK69"/>
-      <w:bookmarkStart w:id="67" w:name="OLE_LINK70"/>
-      <w:bookmarkEnd w:id="65"/>
+      <w:bookmarkStart w:id="67" w:name="OLE_LINK69"/>
+      <w:bookmarkStart w:id="68" w:name="OLE_LINK70"/>
+      <w:bookmarkEnd w:id="66"/>
     </w:p>
     <w:p>
       <w:pPr>
@@ -13901,8 +15027,8 @@
       <w:r>
         <w:t xml:space="preserve">You may </w:t>
       </w:r>
-      <w:bookmarkStart w:id="68" w:name="OLE_LINK103"/>
-      <w:bookmarkStart w:id="69" w:name="OLE_LINK104"/>
+      <w:bookmarkStart w:id="69" w:name="OLE_LINK103"/>
+      <w:bookmarkStart w:id="70" w:name="OLE_LINK104"/>
       <w:r>
         <w:t xml:space="preserve">create </w:t>
       </w:r>
@@ -13948,8 +15074,8 @@
       <w:r>
         <w:t>.</w:t>
       </w:r>
-      <w:bookmarkEnd w:id="68"/>
       <w:bookmarkEnd w:id="69"/>
+      <w:bookmarkEnd w:id="70"/>
     </w:p>
     <w:p>
       <w:pPr>
@@ -14178,10 +15304,10 @@
           <w:numId w:val="22"/>
         </w:numPr>
       </w:pPr>
-      <w:bookmarkStart w:id="70" w:name="OLE_LINK247"/>
-      <w:bookmarkStart w:id="71" w:name="OLE_LINK248"/>
-      <w:bookmarkStart w:id="72" w:name="OLE_LINK251"/>
-      <w:bookmarkStart w:id="73" w:name="OLE_LINK252"/>
+      <w:bookmarkStart w:id="71" w:name="OLE_LINK247"/>
+      <w:bookmarkStart w:id="72" w:name="OLE_LINK248"/>
+      <w:bookmarkStart w:id="73" w:name="OLE_LINK251"/>
+      <w:bookmarkStart w:id="74" w:name="OLE_LINK252"/>
       <w:r>
         <w:t>S</w:t>
       </w:r>
@@ -14211,10 +15337,10 @@
       <w:r>
         <w:t xml:space="preserve"> </w:t>
       </w:r>
-      <w:bookmarkEnd w:id="70"/>
       <w:bookmarkEnd w:id="71"/>
       <w:bookmarkEnd w:id="72"/>
       <w:bookmarkEnd w:id="73"/>
+      <w:bookmarkEnd w:id="74"/>
       <w:proofErr w:type="spellStart"/>
       <w:r>
         <w:rPr>
@@ -14281,8 +15407,8 @@
       <w:r>
         <w:t xml:space="preserve"> </w:t>
       </w:r>
-      <w:bookmarkEnd w:id="66"/>
       <w:bookmarkEnd w:id="67"/>
+      <w:bookmarkEnd w:id="68"/>
       <w:proofErr w:type="spellStart"/>
       <w:r>
         <w:rPr>
@@ -14323,20 +15449,21 @@
           <w:numId w:val="22"/>
         </w:numPr>
       </w:pPr>
-      <w:bookmarkStart w:id="74" w:name="OLE_LINK253"/>
-      <w:bookmarkStart w:id="75" w:name="OLE_LINK254"/>
-      <w:bookmarkStart w:id="76" w:name="OLE_LINK41"/>
-      <w:bookmarkStart w:id="77" w:name="OLE_LINK42"/>
-      <w:r>
+      <w:bookmarkStart w:id="75" w:name="OLE_LINK253"/>
+      <w:bookmarkStart w:id="76" w:name="OLE_LINK254"/>
+      <w:bookmarkStart w:id="77" w:name="OLE_LINK41"/>
+      <w:bookmarkStart w:id="78" w:name="OLE_LINK42"/>
+      <w:r>
+        <w:lastRenderedPageBreak/>
         <w:t>You may select a different task</w:t>
       </w:r>
-      <w:bookmarkEnd w:id="74"/>
       <w:bookmarkEnd w:id="75"/>
+      <w:bookmarkEnd w:id="76"/>
       <w:r>
         <w:t>.</w:t>
       </w:r>
-      <w:bookmarkEnd w:id="76"/>
       <w:bookmarkEnd w:id="77"/>
+      <w:bookmarkEnd w:id="78"/>
     </w:p>
     <w:p>
       <w:pPr>
@@ -14487,8 +15614,8 @@
           <w:numId w:val="7"/>
         </w:numPr>
       </w:pPr>
-      <w:bookmarkStart w:id="78" w:name="OLE_LINK272"/>
-      <w:bookmarkStart w:id="79" w:name="OLE_LINK273"/>
+      <w:bookmarkStart w:id="79" w:name="OLE_LINK272"/>
+      <w:bookmarkStart w:id="80" w:name="OLE_LINK273"/>
       <w:r>
         <w:t>T</w:t>
       </w:r>
@@ -14506,8 +15633,8 @@
       <w:r>
         <w:t xml:space="preserve"> of the task are done</w:t>
       </w:r>
-      <w:bookmarkEnd w:id="78"/>
       <w:bookmarkEnd w:id="79"/>
+      <w:bookmarkEnd w:id="80"/>
       <w:r>
         <w:t>.</w:t>
       </w:r>
@@ -14699,7 +15826,7 @@
                     </pic:cNvPicPr>
                   </pic:nvPicPr>
                   <pic:blipFill>
-                    <a:blip r:embed="rId19" cstate="print"/>
+                    <a:blip r:embed="rId28" cstate="print"/>
                     <a:srcRect/>
                     <a:stretch>
                       <a:fillRect/>
@@ -14773,7 +15900,7 @@
                     </pic:cNvPicPr>
                   </pic:nvPicPr>
                   <pic:blipFill>
-                    <a:blip r:embed="rId20" cstate="print"/>
+                    <a:blip r:embed="rId29" cstate="print"/>
                     <a:srcRect/>
                     <a:stretch>
                       <a:fillRect/>
@@ -14839,7 +15966,7 @@
                     </pic:cNvPicPr>
                   </pic:nvPicPr>
                   <pic:blipFill>
-                    <a:blip r:embed="rId21" cstate="print"/>
+                    <a:blip r:embed="rId30" cstate="print"/>
                     <a:srcRect/>
                     <a:stretch>
                       <a:fillRect/>
@@ -14902,7 +16029,7 @@
                     </pic:cNvPicPr>
                   </pic:nvPicPr>
                   <pic:blipFill>
-                    <a:blip r:embed="rId22" cstate="print"/>
+                    <a:blip r:embed="rId31" cstate="print"/>
                     <a:srcRect/>
                     <a:stretch>
                       <a:fillRect/>
@@ -14963,11 +16090,11 @@
       <w:r>
         <w:t xml:space="preserve">Black: </w:t>
       </w:r>
-      <w:bookmarkStart w:id="80" w:name="OLE_LINK266"/>
+      <w:bookmarkStart w:id="81" w:name="OLE_LINK266"/>
       <w:r>
         <w:t>not running</w:t>
       </w:r>
-      <w:bookmarkEnd w:id="80"/>
+      <w:bookmarkEnd w:id="81"/>
     </w:p>
     <w:p>
       <w:pPr>
@@ -14981,7 +16108,6 @@
         <w:rPr>
           <w:color w:val="FF0000"/>
         </w:rPr>
-        <w:lastRenderedPageBreak/>
         <w:t>Red</w:t>
       </w:r>
       <w:r>
@@ -15024,7 +16150,7 @@
       <w:pPr>
         <w:pStyle w:val="Heading3"/>
       </w:pPr>
-      <w:bookmarkStart w:id="81" w:name="_Toc410242330"/>
+      <w:bookmarkStart w:id="82" w:name="_Toc410938374"/>
       <w:r>
         <w:t xml:space="preserve">How to </w:t>
       </w:r>
@@ -15034,7 +16160,7 @@
       <w:r>
         <w:t xml:space="preserve"> tasks</w:t>
       </w:r>
-      <w:bookmarkEnd w:id="81"/>
+      <w:bookmarkEnd w:id="82"/>
     </w:p>
     <w:p>
       <w:pPr>
@@ -15044,8 +16170,8 @@
           <w:numId w:val="25"/>
         </w:numPr>
       </w:pPr>
-      <w:bookmarkStart w:id="82" w:name="OLE_LINK260"/>
-      <w:bookmarkStart w:id="83" w:name="OLE_LINK261"/>
+      <w:bookmarkStart w:id="83" w:name="OLE_LINK260"/>
+      <w:bookmarkStart w:id="84" w:name="OLE_LINK261"/>
       <w:r>
         <w:t>Select</w:t>
       </w:r>
@@ -15374,14 +16500,14 @@
       <w:pPr>
         <w:pStyle w:val="Heading3"/>
       </w:pPr>
-      <w:bookmarkStart w:id="84" w:name="_Toc410242331"/>
+      <w:bookmarkStart w:id="85" w:name="_Toc410938375"/>
       <w:r>
         <w:t xml:space="preserve">How to </w:t>
       </w:r>
       <w:r>
         <w:t>handle interruptions</w:t>
       </w:r>
-      <w:bookmarkEnd w:id="84"/>
+      <w:bookmarkEnd w:id="85"/>
     </w:p>
     <w:p>
       <w:pPr>
@@ -15560,8 +16686,8 @@
       <w:r>
         <w:t>urgent</w:t>
       </w:r>
-      <w:bookmarkEnd w:id="82"/>
       <w:bookmarkEnd w:id="83"/>
+      <w:bookmarkEnd w:id="84"/>
       <w:r>
         <w:t xml:space="preserve">: </w:t>
       </w:r>
@@ -15599,6 +16725,7 @@
           <w:noProof/>
           <w:lang w:val="fr-FR" w:eastAsia="fr-FR"/>
         </w:rPr>
+        <w:lastRenderedPageBreak/>
         <w:drawing>
           <wp:inline distT="0" distB="0" distL="0" distR="0">
             <wp:extent cx="203246" cy="203246"/>
@@ -15746,7 +16873,7 @@
       <w:pPr>
         <w:pStyle w:val="Heading3"/>
       </w:pPr>
-      <w:bookmarkStart w:id="85" w:name="_Toc410242332"/>
+      <w:bookmarkStart w:id="86" w:name="_Toc410938376"/>
       <w:r>
         <w:t xml:space="preserve">How to </w:t>
       </w:r>
@@ -15756,7 +16883,7 @@
       <w:r>
         <w:t>s</w:t>
       </w:r>
-      <w:bookmarkEnd w:id="85"/>
+      <w:bookmarkEnd w:id="86"/>
     </w:p>
     <w:p>
       <w:pPr>
@@ -15926,7 +17053,7 @@
                     <pic:cNvPicPr/>
                   </pic:nvPicPr>
                   <pic:blipFill>
-                    <a:blip r:embed="rId23" cstate="print"/>
+                    <a:blip r:embed="rId32" cstate="print"/>
                     <a:stretch>
                       <a:fillRect/>
                     </a:stretch>
@@ -15946,11 +17073,11 @@
           </wp:anchor>
         </w:drawing>
       </w:r>
-      <w:bookmarkStart w:id="86" w:name="_Toc410242333"/>
+      <w:bookmarkStart w:id="87" w:name="_Toc410938377"/>
       <w:r>
         <w:t>Report List / Release Backlog</w:t>
       </w:r>
-      <w:bookmarkEnd w:id="86"/>
+      <w:bookmarkEnd w:id="87"/>
     </w:p>
     <w:p>
       <w:r>
@@ -15976,10 +17103,11 @@
       <w:pPr>
         <w:pStyle w:val="Heading3"/>
       </w:pPr>
-      <w:bookmarkStart w:id="87" w:name="_Toc410242334"/>
+      <w:bookmarkStart w:id="88" w:name="_Toc410938378"/>
       <w:r>
         <w:t>How to read the table’s border</w:t>
       </w:r>
+      <w:bookmarkEnd w:id="88"/>
     </w:p>
     <w:p>
       <w:pPr>
@@ -16005,6 +17133,9 @@
         <w:t xml:space="preserve">: </w:t>
       </w:r>
       <w:r>
+        <w:t xml:space="preserve">(number of selected tasks /) </w:t>
+      </w:r>
+      <w:r>
         <w:t>number of tasks</w:t>
       </w:r>
       <w:r>
@@ -16081,7 +17212,10 @@
         <w:t xml:space="preserve"> </w:t>
       </w:r>
       <w:r>
-        <w:t xml:space="preserve">global success rate: </w:t>
+        <w:t>global success rate =</w:t>
+      </w:r>
+      <w:r>
+        <w:t xml:space="preserve"> </w:t>
       </w:r>
       <w:r>
         <w:t>Real / (Estimated + Overestimated)</w:t>
@@ -16130,7 +17264,6 @@
         </w:numPr>
       </w:pPr>
       <w:r>
-        <w:lastRenderedPageBreak/>
         <w:t>(</w:t>
       </w:r>
       <w:r>
@@ -16164,13 +17297,25 @@
         <w:t>s.</w:t>
       </w:r>
       <w:r>
-        <w:t xml:space="preserve"> Select the tasks of a specific iteration to </w:t>
+        <w:t xml:space="preserve"> Select the tasks of a</w:t>
+      </w:r>
+      <w:r>
+        <w:t>ny</w:t>
+      </w:r>
+      <w:r>
+        <w:t xml:space="preserve"> iteration to </w:t>
       </w:r>
       <w:r>
         <w:t>get</w:t>
       </w:r>
       <w:r>
-        <w:t xml:space="preserve"> the </w:t>
+        <w:t xml:space="preserve"> </w:t>
+      </w:r>
+      <w:r>
+        <w:t>its</w:t>
+      </w:r>
+      <w:r>
+        <w:t xml:space="preserve"> </w:t>
       </w:r>
       <w:r>
         <w:rPr>
@@ -16188,28 +17333,21 @@
         <w:t>(number of story points)</w:t>
       </w:r>
       <w:r>
-        <w:t xml:space="preserve"> </w:t>
-      </w:r>
-      <w:r>
-        <w:t>of that iteration.</w:t>
+        <w:t>.</w:t>
       </w:r>
     </w:p>
     <w:p>
       <w:pPr>
         <w:pStyle w:val="Heading3"/>
       </w:pPr>
-    </w:p>
-    <w:p>
-      <w:pPr>
-        <w:pStyle w:val="Heading3"/>
-      </w:pPr>
+      <w:bookmarkStart w:id="89" w:name="_Toc410938379"/>
       <w:r>
         <w:t xml:space="preserve">How to </w:t>
       </w:r>
       <w:r>
         <w:t>read the table</w:t>
       </w:r>
-      <w:bookmarkEnd w:id="87"/>
+      <w:bookmarkEnd w:id="89"/>
     </w:p>
     <w:p>
       <w:pPr>
@@ -16219,8 +17357,8 @@
           <w:numId w:val="6"/>
         </w:numPr>
       </w:pPr>
-      <w:bookmarkStart w:id="88" w:name="OLE_LINK271"/>
-      <w:bookmarkStart w:id="89" w:name="OLE_LINK280"/>
+      <w:bookmarkStart w:id="90" w:name="OLE_LINK271"/>
+      <w:bookmarkStart w:id="91" w:name="OLE_LINK280"/>
       <w:r>
         <w:rPr>
           <w:b/>
@@ -16301,31 +17439,31 @@
       <w:r>
         <w:t xml:space="preserve">: </w:t>
       </w:r>
-      <w:bookmarkStart w:id="90" w:name="OLE_LINK79"/>
-      <w:bookmarkStart w:id="91" w:name="OLE_LINK80"/>
+      <w:bookmarkStart w:id="92" w:name="OLE_LINK79"/>
+      <w:bookmarkStart w:id="93" w:name="OLE_LINK80"/>
       <w:r>
         <w:t>d</w:t>
       </w:r>
       <w:r>
         <w:t xml:space="preserve">ate </w:t>
       </w:r>
-      <w:bookmarkStart w:id="92" w:name="OLE_LINK164"/>
-      <w:bookmarkStart w:id="93" w:name="OLE_LINK165"/>
+      <w:bookmarkStart w:id="94" w:name="OLE_LINK164"/>
+      <w:bookmarkStart w:id="95" w:name="OLE_LINK165"/>
       <w:r>
         <w:t xml:space="preserve">of </w:t>
       </w:r>
+      <w:bookmarkEnd w:id="94"/>
+      <w:bookmarkEnd w:id="95"/>
+      <w:r>
+        <w:t>completion</w:t>
+      </w:r>
+      <w:r>
+        <w:t>.</w:t>
+      </w:r>
+      <w:bookmarkEnd w:id="90"/>
+      <w:bookmarkEnd w:id="91"/>
       <w:bookmarkEnd w:id="92"/>
       <w:bookmarkEnd w:id="93"/>
-      <w:r>
-        <w:t>completion</w:t>
-      </w:r>
-      <w:r>
-        <w:t>.</w:t>
-      </w:r>
-      <w:bookmarkEnd w:id="88"/>
-      <w:bookmarkEnd w:id="89"/>
-      <w:bookmarkEnd w:id="90"/>
-      <w:bookmarkEnd w:id="91"/>
     </w:p>
     <w:p>
       <w:pPr>
@@ -16386,16 +17524,16 @@
           <w:numId w:val="6"/>
         </w:numPr>
       </w:pPr>
-      <w:bookmarkStart w:id="94" w:name="OLE_LINK85"/>
-      <w:bookmarkStart w:id="95" w:name="OLE_LINK86"/>
+      <w:bookmarkStart w:id="96" w:name="OLE_LINK85"/>
+      <w:bookmarkStart w:id="97" w:name="OLE_LINK86"/>
       <w:r>
         <w:rPr>
           <w:b/>
         </w:rPr>
         <w:t>Estimated</w:t>
       </w:r>
-      <w:bookmarkEnd w:id="94"/>
-      <w:bookmarkEnd w:id="95"/>
+      <w:bookmarkEnd w:id="96"/>
+      <w:bookmarkEnd w:id="97"/>
       <w:r>
         <w:t xml:space="preserve">: </w:t>
       </w:r>
@@ -16515,20 +17653,20 @@
       <w:r>
         <w:t xml:space="preserve"> (Diff I = </w:t>
       </w:r>
-      <w:bookmarkStart w:id="96" w:name="OLE_LINK89"/>
-      <w:bookmarkStart w:id="97" w:name="OLE_LINK90"/>
-      <w:bookmarkStart w:id="98" w:name="OLE_LINK113"/>
-      <w:bookmarkStart w:id="99" w:name="OLE_LINK114"/>
+      <w:bookmarkStart w:id="98" w:name="OLE_LINK89"/>
+      <w:bookmarkStart w:id="99" w:name="OLE_LINK90"/>
+      <w:bookmarkStart w:id="100" w:name="OLE_LINK113"/>
+      <w:bookmarkStart w:id="101" w:name="OLE_LINK114"/>
       <w:r>
         <w:t>Real -</w:t>
       </w:r>
       <w:r>
         <w:t xml:space="preserve"> Estimated</w:t>
       </w:r>
-      <w:bookmarkEnd w:id="96"/>
-      <w:bookmarkEnd w:id="97"/>
       <w:bookmarkEnd w:id="98"/>
       <w:bookmarkEnd w:id="99"/>
+      <w:bookmarkEnd w:id="100"/>
+      <w:bookmarkEnd w:id="101"/>
       <w:r>
         <w:t>)</w:t>
       </w:r>
@@ -16602,8 +17740,8 @@
       <w:r>
         <w:t xml:space="preserve"> (Diff II = </w:t>
       </w:r>
-      <w:bookmarkStart w:id="100" w:name="OLE_LINK131"/>
-      <w:bookmarkStart w:id="101" w:name="OLE_LINK132"/>
+      <w:bookmarkStart w:id="102" w:name="OLE_LINK131"/>
+      <w:bookmarkStart w:id="103" w:name="OLE_LINK132"/>
       <w:r>
         <w:t xml:space="preserve">Real </w:t>
       </w:r>
@@ -16613,8 +17751,8 @@
       <w:r>
         <w:t xml:space="preserve"> </w:t>
       </w:r>
-      <w:bookmarkStart w:id="102" w:name="OLE_LINK111"/>
-      <w:bookmarkStart w:id="103" w:name="OLE_LINK112"/>
+      <w:bookmarkStart w:id="104" w:name="OLE_LINK111"/>
+      <w:bookmarkStart w:id="105" w:name="OLE_LINK112"/>
       <w:r>
         <w:t xml:space="preserve">Estimated </w:t>
       </w:r>
@@ -16624,10 +17762,10 @@
       <w:r>
         <w:t xml:space="preserve"> Overestimated</w:t>
       </w:r>
-      <w:bookmarkEnd w:id="100"/>
-      <w:bookmarkEnd w:id="101"/>
       <w:bookmarkEnd w:id="102"/>
       <w:bookmarkEnd w:id="103"/>
+      <w:bookmarkEnd w:id="104"/>
+      <w:bookmarkEnd w:id="105"/>
       <w:r>
         <w:t>)</w:t>
       </w:r>
@@ -16749,7 +17887,7 @@
                     <pic:cNvPicPr/>
                   </pic:nvPicPr>
                   <pic:blipFill>
-                    <a:blip r:embed="rId24" cstate="print"/>
+                    <a:blip r:embed="rId33" cstate="print"/>
                     <a:stretch>
                       <a:fillRect/>
                     </a:stretch>
@@ -16769,7 +17907,7 @@
           </wp:anchor>
         </w:drawing>
       </w:r>
-      <w:bookmarkStart w:id="104" w:name="_Toc410242335"/>
+      <w:bookmarkStart w:id="106" w:name="_Toc410938380"/>
       <w:proofErr w:type="spellStart"/>
       <w:r>
         <w:t>Burndown</w:t>
@@ -16790,7 +17928,7 @@
       <w:r>
         <w:t>Chart</w:t>
       </w:r>
-      <w:bookmarkEnd w:id="104"/>
+      <w:bookmarkEnd w:id="106"/>
     </w:p>
     <w:p>
       <w:r>
@@ -16810,14 +17948,14 @@
       <w:pPr>
         <w:pStyle w:val="Heading3"/>
       </w:pPr>
-      <w:bookmarkStart w:id="105" w:name="_Toc410242336"/>
+      <w:bookmarkStart w:id="107" w:name="_Toc410938381"/>
       <w:r>
         <w:t xml:space="preserve">How to </w:t>
       </w:r>
       <w:r>
         <w:t>create charts</w:t>
       </w:r>
-      <w:bookmarkEnd w:id="105"/>
+      <w:bookmarkEnd w:id="107"/>
     </w:p>
     <w:p>
       <w:pPr>
@@ -16940,6 +18078,7 @@
         </w:numPr>
       </w:pPr>
       <w:r>
+        <w:lastRenderedPageBreak/>
         <w:t>Type: type of data</w:t>
       </w:r>
     </w:p>
@@ -17296,7 +18435,6 @@
         <w:rPr>
           <w:b/>
         </w:rPr>
-        <w:lastRenderedPageBreak/>
         <w:t>Guide</w:t>
       </w:r>
       <w:r>
@@ -18035,7 +19173,7 @@
       </w:r>
     </w:p>
     <w:sectPr>
-      <w:footerReference w:type="default" r:id="rId25"/>
+      <w:footerReference w:type="default" r:id="rId34"/>
       <w:pgSz w:w="11906" w:h="16838" w:code="9"/>
       <w:pgMar w:top="1440" w:right="1440" w:bottom="1440" w:left="1440" w:header="709" w:footer="709" w:gutter="0"/>
       <w:pgNumType w:start="1"/>
@@ -18087,7 +19225,7 @@
             <w:rPr>
               <w:noProof/>
             </w:rPr>
-            <w:t>15</w:t>
+            <w:t>2</w:t>
           </w:r>
         </w:fldSimple>
       </w:p>
@@ -18143,7 +19281,7 @@
         <v:path o:extrusionok="f" gradientshapeok="t" o:connecttype="rect"/>
         <o:lock v:ext="edit" aspectratio="t"/>
       </v:shapetype>
-      <v:shape id="_x0000_i1042" type="#_x0000_t75" alt="pomodoro16.png" style="width:16.3pt;height:16.3pt;visibility:visible;mso-wrap-style:square" o:bullet="t">
+      <v:shape id="_x0000_i1029" type="#_x0000_t75" alt="pomodoro16.png" style="width:16.3pt;height:16.3pt;visibility:visible;mso-wrap-style:square" o:bullet="t">
         <v:imagedata r:id="rId1" o:title="pomodoro16"/>
       </v:shape>
     </w:pict>
@@ -22476,9 +23614,9 @@
     <w:lsdException w:name="heading 7" w:uiPriority="9" w:qFormat="1"/>
     <w:lsdException w:name="heading 8" w:uiPriority="9" w:qFormat="1"/>
     <w:lsdException w:name="heading 9" w:uiPriority="9" w:qFormat="1"/>
-    <w:lsdException w:name="toc 1" w:uiPriority="39"/>
-    <w:lsdException w:name="toc 2" w:uiPriority="39"/>
-    <w:lsdException w:name="toc 3" w:uiPriority="39"/>
+    <w:lsdException w:name="toc 1" w:uiPriority="39" w:qFormat="1"/>
+    <w:lsdException w:name="toc 2" w:uiPriority="39" w:qFormat="1"/>
+    <w:lsdException w:name="toc 3" w:uiPriority="39" w:qFormat="1"/>
     <w:lsdException w:name="toc 4" w:uiPriority="39"/>
     <w:lsdException w:name="toc 5" w:uiPriority="39"/>
     <w:lsdException w:name="toc 6" w:uiPriority="39"/>
@@ -22764,7 +23902,7 @@
     <w:uiPriority w:val="39"/>
     <w:unhideWhenUsed/>
     <w:qFormat/>
-    <w:rsid w:val="0008714F"/>
+    <w:rsid w:val="00974C8C"/>
     <w:pPr>
       <w:outlineLvl w:val="9"/>
     </w:pPr>
@@ -22776,6 +23914,7 @@
     <w:autoRedefine/>
     <w:uiPriority w:val="39"/>
     <w:unhideWhenUsed/>
+    <w:qFormat/>
     <w:rsid w:val="00431349"/>
     <w:pPr>
       <w:spacing w:after="100"/>
@@ -22826,6 +23965,7 @@
     <w:autoRedefine/>
     <w:uiPriority w:val="39"/>
     <w:unhideWhenUsed/>
+    <w:qFormat/>
     <w:rsid w:val="00C97B2F"/>
     <w:pPr>
       <w:spacing w:after="100"/>
@@ -22866,6 +24006,7 @@
     <w:autoRedefine/>
     <w:uiPriority w:val="39"/>
     <w:unhideWhenUsed/>
+    <w:qFormat/>
     <w:rsid w:val="00943773"/>
     <w:pPr>
       <w:spacing w:after="100"/>
@@ -22960,6 +24101,25 @@
     <w:rPr>
       <w:rFonts w:ascii="Ebrima" w:eastAsia="Calibri" w:hAnsi="Ebrima" w:cs="Times New Roman"/>
       <w:lang w:val="en-US"/>
+    </w:rPr>
+  </w:style>
+  <w:style w:type="paragraph" w:styleId="Caption">
+    <w:name w:val="caption"/>
+    <w:basedOn w:val="Normal"/>
+    <w:next w:val="Normal"/>
+    <w:uiPriority w:val="35"/>
+    <w:unhideWhenUsed/>
+    <w:qFormat/>
+    <w:rsid w:val="00B94A95"/>
+    <w:pPr>
+      <w:spacing w:after="200"/>
+    </w:pPr>
+    <w:rPr>
+      <w:b/>
+      <w:bCs/>
+      <w:color w:val="4F81BD" w:themeColor="accent1"/>
+      <w:sz w:val="18"/>
+      <w:szCs w:val="18"/>
     </w:rPr>
   </w:style>
 </w:styles>
@@ -23253,7 +24413,7 @@
 </file>
 
 <file path=customXml/itemProps1.xml><?xml version="1.0" encoding="utf-8"?>
-<ds:datastoreItem xmlns:ds="http://schemas.openxmlformats.org/officeDocument/2006/customXml" ds:itemID="{6D42DCFD-80B0-4957-AFA6-8AADF8D6D53F}">
+<ds:datastoreItem xmlns:ds="http://schemas.openxmlformats.org/officeDocument/2006/customXml" ds:itemID="{39CE909D-5815-4529-B07C-DF466B64FDB6}">
   <ds:schemaRefs>
     <ds:schemaRef ds:uri="http://schemas.openxmlformats.org/officeDocument/2006/bibliography"/>
   </ds:schemaRefs>

</xml_diff>

<commit_message>
improved resizing of ToDoList (ALT + M) + refactored Pin and Discontinuous buttons
</commit_message>
<xml_diff>
--- a/doc/User guides/myAgilePomodoro_3.2.0.docx
+++ b/doc/User guides/myAgilePomodoro_3.2.0.docx
@@ -3371,7 +3371,10 @@
         <w:t xml:space="preserve"> </w:t>
       </w:r>
       <w:r>
-        <w:t xml:space="preserve">may be used to </w:t>
+        <w:t>can</w:t>
+      </w:r>
+      <w:r>
+        <w:t xml:space="preserve"> be used to </w:t>
       </w:r>
       <w:r>
         <w:t>stric</w:t>
@@ -3413,6 +3416,7 @@
           </w:tcPr>
           <w:p>
             <w:pPr>
+              <w:jc w:val="center"/>
               <w:rPr>
                 <w:b/>
               </w:rPr>
@@ -3431,6 +3435,7 @@
           </w:tcPr>
           <w:p>
             <w:pPr>
+              <w:jc w:val="center"/>
               <w:rPr>
                 <w:b/>
               </w:rPr>
@@ -14402,7 +14407,7 @@
       <w:tblGrid>
         <w:gridCol w:w="2376"/>
         <w:gridCol w:w="1843"/>
-        <w:gridCol w:w="2552"/>
+        <w:gridCol w:w="2835"/>
       </w:tblGrid>
       <w:tr>
         <w:tc>
@@ -14509,7 +14514,7 @@
         </w:tc>
         <w:tc>
           <w:tcPr>
-            <w:tcW w:w="2552" w:type="dxa"/>
+            <w:tcW w:w="2835" w:type="dxa"/>
           </w:tcPr>
           <w:p>
             <w:pPr>
@@ -14679,7 +14684,7 @@
         </w:tc>
         <w:tc>
           <w:tcPr>
-            <w:tcW w:w="2552" w:type="dxa"/>
+            <w:tcW w:w="2835" w:type="dxa"/>
           </w:tcPr>
           <w:p>
             <w:pPr>
@@ -14766,7 +14771,42 @@
                 <w:sz w:val="20"/>
                 <w:szCs w:val="20"/>
               </w:rPr>
-              <w:t xml:space="preserve">(see </w:t>
+              <w:t>(</w:t>
+            </w:r>
+            <w:r>
+              <w:rPr>
+                <w:sz w:val="20"/>
+                <w:szCs w:val="20"/>
+              </w:rPr>
+              <w:t xml:space="preserve">may </w:t>
+            </w:r>
+            <w:r>
+              <w:rPr>
+                <w:sz w:val="20"/>
+                <w:szCs w:val="20"/>
+              </w:rPr>
+              <w:t xml:space="preserve">also </w:t>
+            </w:r>
+            <w:r>
+              <w:rPr>
+                <w:sz w:val="20"/>
+                <w:szCs w:val="20"/>
+              </w:rPr>
+              <w:t xml:space="preserve">be used to temporarily disable the </w:t>
+            </w:r>
+            <w:r>
+              <w:rPr>
+                <w:sz w:val="20"/>
+                <w:szCs w:val="20"/>
+              </w:rPr>
+              <w:t>permanent setting “Always on top”</w:t>
+            </w:r>
+            <w:r>
+              <w:rPr>
+                <w:sz w:val="20"/>
+                <w:szCs w:val="20"/>
+              </w:rPr>
+              <w:t xml:space="preserve"> in </w:t>
             </w:r>
             <w:r>
               <w:rPr>
@@ -14781,7 +14821,7 @@
                 <w:sz w:val="20"/>
                 <w:szCs w:val="20"/>
               </w:rPr>
-              <w:t xml:space="preserve"> for permanent setting “Always on top”)</w:t>
+              <w:t>)</w:t>
             </w:r>
           </w:p>
         </w:tc>
@@ -15382,6 +15422,7 @@
         </w:numPr>
       </w:pPr>
       <w:r>
+        <w:lastRenderedPageBreak/>
         <w:t>L</w:t>
       </w:r>
       <w:r>
@@ -15454,7 +15495,6 @@
       <w:bookmarkStart w:id="77" w:name="OLE_LINK41"/>
       <w:bookmarkStart w:id="78" w:name="OLE_LINK42"/>
       <w:r>
-        <w:lastRenderedPageBreak/>
         <w:t>You may select a different task</w:t>
       </w:r>
       <w:bookmarkEnd w:id="75"/>
@@ -19225,7 +19265,7 @@
             <w:rPr>
               <w:noProof/>
             </w:rPr>
-            <w:t>2</w:t>
+            <w:t>13</w:t>
           </w:r>
         </w:fldSimple>
       </w:p>
@@ -19281,7 +19321,7 @@
         <v:path o:extrusionok="f" gradientshapeok="t" o:connecttype="rect"/>
         <o:lock v:ext="edit" aspectratio="t"/>
       </v:shapetype>
-      <v:shape id="_x0000_i1029" type="#_x0000_t75" alt="pomodoro16.png" style="width:16.3pt;height:16.3pt;visibility:visible;mso-wrap-style:square" o:bullet="t">
+      <v:shape id="_x0000_i1032" type="#_x0000_t75" alt="pomodoro16.png" style="width:16.3pt;height:16.3pt;visibility:visible;mso-wrap-style:square" o:bullet="t">
         <v:imagedata r:id="rId1" o:title="pomodoro16"/>
       </v:shape>
     </w:pict>
@@ -24413,7 +24453,7 @@
 </file>
 
 <file path=customXml/itemProps1.xml><?xml version="1.0" encoding="utf-8"?>
-<ds:datastoreItem xmlns:ds="http://schemas.openxmlformats.org/officeDocument/2006/customXml" ds:itemID="{39CE909D-5815-4529-B07C-DF466B64FDB6}">
+<ds:datastoreItem xmlns:ds="http://schemas.openxmlformats.org/officeDocument/2006/customXml" ds:itemID="{09DE0D7F-4CA7-47B0-B122-08EC172EDD72}">
   <ds:schemaRefs>
     <ds:schemaRef ds:uri="http://schemas.openxmlformats.org/officeDocument/2006/bibliography"/>
   </ds:schemaRefs>

</xml_diff>

<commit_message>
added resize button to timer
</commit_message>
<xml_diff>
--- a/doc/User guides/myAgilePomodoro_3.2.0.docx
+++ b/doc/User guides/myAgilePomodoro_3.2.0.docx
@@ -321,7 +321,7 @@
             </w:rPr>
             <w:fldChar w:fldCharType="separate"/>
           </w:r>
-          <w:hyperlink w:anchor="_Toc410938346" w:history="1">
+          <w:hyperlink w:anchor="_Toc411083023" w:history="1">
             <w:r>
               <w:rPr>
                 <w:rStyle w:val="Hyperlink"/>
@@ -348,7 +348,7 @@
                 <w:noProof/>
                 <w:webHidden/>
               </w:rPr>
-              <w:instrText xml:space="preserve"> PAGEREF _Toc410938346 \h </w:instrText>
+              <w:instrText xml:space="preserve"> PAGEREF _Toc411083023 \h </w:instrText>
             </w:r>
             <w:r>
               <w:rPr>
@@ -391,7 +391,7 @@
               <w:lang w:val="fr-FR" w:eastAsia="fr-FR"/>
             </w:rPr>
           </w:pPr>
-          <w:hyperlink w:anchor="_Toc410938347" w:history="1">
+          <w:hyperlink w:anchor="_Toc411083024" w:history="1">
             <w:r>
               <w:rPr>
                 <w:rStyle w:val="Hyperlink"/>
@@ -418,7 +418,7 @@
                 <w:noProof/>
                 <w:webHidden/>
               </w:rPr>
-              <w:instrText xml:space="preserve"> PAGEREF _Toc410938347 \h </w:instrText>
+              <w:instrText xml:space="preserve"> PAGEREF _Toc411083024 \h </w:instrText>
             </w:r>
             <w:r>
               <w:rPr>
@@ -461,7 +461,7 @@
               <w:lang w:val="fr-FR" w:eastAsia="fr-FR"/>
             </w:rPr>
           </w:pPr>
-          <w:hyperlink w:anchor="_Toc410938348" w:history="1">
+          <w:hyperlink w:anchor="_Toc411083025" w:history="1">
             <w:r>
               <w:rPr>
                 <w:rStyle w:val="Hyperlink"/>
@@ -488,7 +488,7 @@
                 <w:noProof/>
                 <w:webHidden/>
               </w:rPr>
-              <w:instrText xml:space="preserve"> PAGEREF _Toc410938348 \h </w:instrText>
+              <w:instrText xml:space="preserve"> PAGEREF _Toc411083025 \h </w:instrText>
             </w:r>
             <w:r>
               <w:rPr>
@@ -531,7 +531,7 @@
               <w:lang w:val="fr-FR" w:eastAsia="fr-FR"/>
             </w:rPr>
           </w:pPr>
-          <w:hyperlink w:anchor="_Toc410938349" w:history="1">
+          <w:hyperlink w:anchor="_Toc411083026" w:history="1">
             <w:r>
               <w:rPr>
                 <w:rStyle w:val="Hyperlink"/>
@@ -558,7 +558,7 @@
                 <w:noProof/>
                 <w:webHidden/>
               </w:rPr>
-              <w:instrText xml:space="preserve"> PAGEREF _Toc410938349 \h </w:instrText>
+              <w:instrText xml:space="preserve"> PAGEREF _Toc411083026 \h </w:instrText>
             </w:r>
             <w:r>
               <w:rPr>
@@ -601,7 +601,7 @@
               <w:lang w:val="fr-FR" w:eastAsia="fr-FR"/>
             </w:rPr>
           </w:pPr>
-          <w:hyperlink w:anchor="_Toc410938350" w:history="1">
+          <w:hyperlink w:anchor="_Toc411083027" w:history="1">
             <w:r>
               <w:rPr>
                 <w:rStyle w:val="Hyperlink"/>
@@ -628,7 +628,7 @@
                 <w:noProof/>
                 <w:webHidden/>
               </w:rPr>
-              <w:instrText xml:space="preserve"> PAGEREF _Toc410938350 \h </w:instrText>
+              <w:instrText xml:space="preserve"> PAGEREF _Toc411083027 \h </w:instrText>
             </w:r>
             <w:r>
               <w:rPr>
@@ -671,7 +671,7 @@
               <w:lang w:val="fr-FR" w:eastAsia="fr-FR"/>
             </w:rPr>
           </w:pPr>
-          <w:hyperlink w:anchor="_Toc410938351" w:history="1">
+          <w:hyperlink w:anchor="_Toc411083028" w:history="1">
             <w:r>
               <w:rPr>
                 <w:rStyle w:val="Hyperlink"/>
@@ -698,7 +698,7 @@
                 <w:noProof/>
                 <w:webHidden/>
               </w:rPr>
-              <w:instrText xml:space="preserve"> PAGEREF _Toc410938351 \h </w:instrText>
+              <w:instrText xml:space="preserve"> PAGEREF _Toc411083028 \h </w:instrText>
             </w:r>
             <w:r>
               <w:rPr>
@@ -741,7 +741,7 @@
               <w:lang w:val="fr-FR" w:eastAsia="fr-FR"/>
             </w:rPr>
           </w:pPr>
-          <w:hyperlink w:anchor="_Toc410938352" w:history="1">
+          <w:hyperlink w:anchor="_Toc411083029" w:history="1">
             <w:r>
               <w:rPr>
                 <w:rStyle w:val="Hyperlink"/>
@@ -768,7 +768,7 @@
                 <w:noProof/>
                 <w:webHidden/>
               </w:rPr>
-              <w:instrText xml:space="preserve"> PAGEREF _Toc410938352 \h </w:instrText>
+              <w:instrText xml:space="preserve"> PAGEREF _Toc411083029 \h </w:instrText>
             </w:r>
             <w:r>
               <w:rPr>
@@ -811,7 +811,7 @@
               <w:lang w:val="fr-FR" w:eastAsia="fr-FR"/>
             </w:rPr>
           </w:pPr>
-          <w:hyperlink w:anchor="_Toc410938353" w:history="1">
+          <w:hyperlink w:anchor="_Toc411083030" w:history="1">
             <w:r>
               <w:rPr>
                 <w:rStyle w:val="Hyperlink"/>
@@ -838,7 +838,7 @@
                 <w:noProof/>
                 <w:webHidden/>
               </w:rPr>
-              <w:instrText xml:space="preserve"> PAGEREF _Toc410938353 \h </w:instrText>
+              <w:instrText xml:space="preserve"> PAGEREF _Toc411083030 \h </w:instrText>
             </w:r>
             <w:r>
               <w:rPr>
@@ -881,7 +881,7 @@
               <w:lang w:val="fr-FR" w:eastAsia="fr-FR"/>
             </w:rPr>
           </w:pPr>
-          <w:hyperlink w:anchor="_Toc410938354" w:history="1">
+          <w:hyperlink w:anchor="_Toc411083031" w:history="1">
             <w:r>
               <w:rPr>
                 <w:rStyle w:val="Hyperlink"/>
@@ -908,7 +908,7 @@
                 <w:noProof/>
                 <w:webHidden/>
               </w:rPr>
-              <w:instrText xml:space="preserve"> PAGEREF _Toc410938354 \h </w:instrText>
+              <w:instrText xml:space="preserve"> PAGEREF _Toc411083031 \h </w:instrText>
             </w:r>
             <w:r>
               <w:rPr>
@@ -951,7 +951,7 @@
               <w:lang w:val="fr-FR" w:eastAsia="fr-FR"/>
             </w:rPr>
           </w:pPr>
-          <w:hyperlink w:anchor="_Toc410938355" w:history="1">
+          <w:hyperlink w:anchor="_Toc411083032" w:history="1">
             <w:r>
               <w:rPr>
                 <w:rStyle w:val="Hyperlink"/>
@@ -978,7 +978,7 @@
                 <w:noProof/>
                 <w:webHidden/>
               </w:rPr>
-              <w:instrText xml:space="preserve"> PAGEREF _Toc410938355 \h </w:instrText>
+              <w:instrText xml:space="preserve"> PAGEREF _Toc411083032 \h </w:instrText>
             </w:r>
             <w:r>
               <w:rPr>
@@ -1021,7 +1021,7 @@
               <w:lang w:val="fr-FR" w:eastAsia="fr-FR"/>
             </w:rPr>
           </w:pPr>
-          <w:hyperlink w:anchor="_Toc410938356" w:history="1">
+          <w:hyperlink w:anchor="_Toc411083033" w:history="1">
             <w:r>
               <w:rPr>
                 <w:rStyle w:val="Hyperlink"/>
@@ -1048,7 +1048,7 @@
                 <w:noProof/>
                 <w:webHidden/>
               </w:rPr>
-              <w:instrText xml:space="preserve"> PAGEREF _Toc410938356 \h </w:instrText>
+              <w:instrText xml:space="preserve"> PAGEREF _Toc411083033 \h </w:instrText>
             </w:r>
             <w:r>
               <w:rPr>
@@ -1091,7 +1091,7 @@
               <w:lang w:val="fr-FR" w:eastAsia="fr-FR"/>
             </w:rPr>
           </w:pPr>
-          <w:hyperlink w:anchor="_Toc410938357" w:history="1">
+          <w:hyperlink w:anchor="_Toc411083034" w:history="1">
             <w:r>
               <w:rPr>
                 <w:rStyle w:val="Hyperlink"/>
@@ -1118,7 +1118,7 @@
                 <w:noProof/>
                 <w:webHidden/>
               </w:rPr>
-              <w:instrText xml:space="preserve"> PAGEREF _Toc410938357 \h </w:instrText>
+              <w:instrText xml:space="preserve"> PAGEREF _Toc411083034 \h </w:instrText>
             </w:r>
             <w:r>
               <w:rPr>
@@ -1161,7 +1161,7 @@
               <w:lang w:val="fr-FR" w:eastAsia="fr-FR"/>
             </w:rPr>
           </w:pPr>
-          <w:hyperlink w:anchor="_Toc410938358" w:history="1">
+          <w:hyperlink w:anchor="_Toc411083035" w:history="1">
             <w:r>
               <w:rPr>
                 <w:rStyle w:val="Hyperlink"/>
@@ -1188,7 +1188,7 @@
                 <w:noProof/>
                 <w:webHidden/>
               </w:rPr>
-              <w:instrText xml:space="preserve"> PAGEREF _Toc410938358 \h </w:instrText>
+              <w:instrText xml:space="preserve"> PAGEREF _Toc411083035 \h </w:instrText>
             </w:r>
             <w:r>
               <w:rPr>
@@ -1231,7 +1231,7 @@
               <w:lang w:val="fr-FR" w:eastAsia="fr-FR"/>
             </w:rPr>
           </w:pPr>
-          <w:hyperlink w:anchor="_Toc410938359" w:history="1">
+          <w:hyperlink w:anchor="_Toc411083036" w:history="1">
             <w:r>
               <w:rPr>
                 <w:rStyle w:val="Hyperlink"/>
@@ -1258,7 +1258,7 @@
                 <w:noProof/>
                 <w:webHidden/>
               </w:rPr>
-              <w:instrText xml:space="preserve"> PAGEREF _Toc410938359 \h </w:instrText>
+              <w:instrText xml:space="preserve"> PAGEREF _Toc411083036 \h </w:instrText>
             </w:r>
             <w:r>
               <w:rPr>
@@ -1301,7 +1301,7 @@
               <w:lang w:val="fr-FR" w:eastAsia="fr-FR"/>
             </w:rPr>
           </w:pPr>
-          <w:hyperlink w:anchor="_Toc410938360" w:history="1">
+          <w:hyperlink w:anchor="_Toc411083037" w:history="1">
             <w:r>
               <w:rPr>
                 <w:rStyle w:val="Hyperlink"/>
@@ -1328,7 +1328,7 @@
                 <w:noProof/>
                 <w:webHidden/>
               </w:rPr>
-              <w:instrText xml:space="preserve"> PAGEREF _Toc410938360 \h </w:instrText>
+              <w:instrText xml:space="preserve"> PAGEREF _Toc411083037 \h </w:instrText>
             </w:r>
             <w:r>
               <w:rPr>
@@ -1371,7 +1371,7 @@
               <w:lang w:val="fr-FR" w:eastAsia="fr-FR"/>
             </w:rPr>
           </w:pPr>
-          <w:hyperlink w:anchor="_Toc410938361" w:history="1">
+          <w:hyperlink w:anchor="_Toc411083038" w:history="1">
             <w:r>
               <w:rPr>
                 <w:rStyle w:val="Hyperlink"/>
@@ -1398,7 +1398,7 @@
                 <w:noProof/>
                 <w:webHidden/>
               </w:rPr>
-              <w:instrText xml:space="preserve"> PAGEREF _Toc410938361 \h </w:instrText>
+              <w:instrText xml:space="preserve"> PAGEREF _Toc411083038 \h </w:instrText>
             </w:r>
             <w:r>
               <w:rPr>
@@ -1441,7 +1441,7 @@
               <w:lang w:val="fr-FR" w:eastAsia="fr-FR"/>
             </w:rPr>
           </w:pPr>
-          <w:hyperlink w:anchor="_Toc410938362" w:history="1">
+          <w:hyperlink w:anchor="_Toc411083039" w:history="1">
             <w:r>
               <w:rPr>
                 <w:rStyle w:val="Hyperlink"/>
@@ -1468,7 +1468,7 @@
                 <w:noProof/>
                 <w:webHidden/>
               </w:rPr>
-              <w:instrText xml:space="preserve"> PAGEREF _Toc410938362 \h </w:instrText>
+              <w:instrText xml:space="preserve"> PAGEREF _Toc411083039 \h </w:instrText>
             </w:r>
             <w:r>
               <w:rPr>
@@ -1511,7 +1511,7 @@
               <w:lang w:val="fr-FR" w:eastAsia="fr-FR"/>
             </w:rPr>
           </w:pPr>
-          <w:hyperlink w:anchor="_Toc410938363" w:history="1">
+          <w:hyperlink w:anchor="_Toc411083040" w:history="1">
             <w:r>
               <w:rPr>
                 <w:rStyle w:val="Hyperlink"/>
@@ -1538,7 +1538,7 @@
                 <w:noProof/>
                 <w:webHidden/>
               </w:rPr>
-              <w:instrText xml:space="preserve"> PAGEREF _Toc410938363 \h </w:instrText>
+              <w:instrText xml:space="preserve"> PAGEREF _Toc411083040 \h </w:instrText>
             </w:r>
             <w:r>
               <w:rPr>
@@ -1581,7 +1581,7 @@
               <w:lang w:val="fr-FR" w:eastAsia="fr-FR"/>
             </w:rPr>
           </w:pPr>
-          <w:hyperlink w:anchor="_Toc410938364" w:history="1">
+          <w:hyperlink w:anchor="_Toc411083041" w:history="1">
             <w:r>
               <w:rPr>
                 <w:rStyle w:val="Hyperlink"/>
@@ -1608,7 +1608,7 @@
                 <w:noProof/>
                 <w:webHidden/>
               </w:rPr>
-              <w:instrText xml:space="preserve"> PAGEREF _Toc410938364 \h </w:instrText>
+              <w:instrText xml:space="preserve"> PAGEREF _Toc411083041 \h </w:instrText>
             </w:r>
             <w:r>
               <w:rPr>
@@ -1651,7 +1651,7 @@
               <w:lang w:val="fr-FR" w:eastAsia="fr-FR"/>
             </w:rPr>
           </w:pPr>
-          <w:hyperlink w:anchor="_Toc410938365" w:history="1">
+          <w:hyperlink w:anchor="_Toc411083042" w:history="1">
             <w:r>
               <w:rPr>
                 <w:rStyle w:val="Hyperlink"/>
@@ -1678,7 +1678,7 @@
                 <w:noProof/>
                 <w:webHidden/>
               </w:rPr>
-              <w:instrText xml:space="preserve"> PAGEREF _Toc410938365 \h </w:instrText>
+              <w:instrText xml:space="preserve"> PAGEREF _Toc411083042 \h </w:instrText>
             </w:r>
             <w:r>
               <w:rPr>
@@ -1721,7 +1721,7 @@
               <w:lang w:val="fr-FR" w:eastAsia="fr-FR"/>
             </w:rPr>
           </w:pPr>
-          <w:hyperlink w:anchor="_Toc410938366" w:history="1">
+          <w:hyperlink w:anchor="_Toc411083043" w:history="1">
             <w:r>
               <w:rPr>
                 <w:rStyle w:val="Hyperlink"/>
@@ -1748,7 +1748,7 @@
                 <w:noProof/>
                 <w:webHidden/>
               </w:rPr>
-              <w:instrText xml:space="preserve"> PAGEREF _Toc410938366 \h </w:instrText>
+              <w:instrText xml:space="preserve"> PAGEREF _Toc411083043 \h </w:instrText>
             </w:r>
             <w:r>
               <w:rPr>
@@ -1791,7 +1791,7 @@
               <w:lang w:val="fr-FR" w:eastAsia="fr-FR"/>
             </w:rPr>
           </w:pPr>
-          <w:hyperlink w:anchor="_Toc410938367" w:history="1">
+          <w:hyperlink w:anchor="_Toc411083044" w:history="1">
             <w:r>
               <w:rPr>
                 <w:rStyle w:val="Hyperlink"/>
@@ -1818,7 +1818,7 @@
                 <w:noProof/>
                 <w:webHidden/>
               </w:rPr>
-              <w:instrText xml:space="preserve"> PAGEREF _Toc410938367 \h </w:instrText>
+              <w:instrText xml:space="preserve"> PAGEREF _Toc411083044 \h </w:instrText>
             </w:r>
             <w:r>
               <w:rPr>
@@ -1861,7 +1861,7 @@
               <w:lang w:val="fr-FR" w:eastAsia="fr-FR"/>
             </w:rPr>
           </w:pPr>
-          <w:hyperlink w:anchor="_Toc410938368" w:history="1">
+          <w:hyperlink w:anchor="_Toc411083045" w:history="1">
             <w:r>
               <w:rPr>
                 <w:rStyle w:val="Hyperlink"/>
@@ -1888,7 +1888,7 @@
                 <w:noProof/>
                 <w:webHidden/>
               </w:rPr>
-              <w:instrText xml:space="preserve"> PAGEREF _Toc410938368 \h </w:instrText>
+              <w:instrText xml:space="preserve"> PAGEREF _Toc411083045 \h </w:instrText>
             </w:r>
             <w:r>
               <w:rPr>
@@ -1931,7 +1931,7 @@
               <w:lang w:val="fr-FR" w:eastAsia="fr-FR"/>
             </w:rPr>
           </w:pPr>
-          <w:hyperlink w:anchor="_Toc410938369" w:history="1">
+          <w:hyperlink w:anchor="_Toc411083046" w:history="1">
             <w:r>
               <w:rPr>
                 <w:rStyle w:val="Hyperlink"/>
@@ -1958,7 +1958,7 @@
                 <w:noProof/>
                 <w:webHidden/>
               </w:rPr>
-              <w:instrText xml:space="preserve"> PAGEREF _Toc410938369 \h </w:instrText>
+              <w:instrText xml:space="preserve"> PAGEREF _Toc411083046 \h </w:instrText>
             </w:r>
             <w:r>
               <w:rPr>
@@ -2001,7 +2001,7 @@
               <w:lang w:val="fr-FR" w:eastAsia="fr-FR"/>
             </w:rPr>
           </w:pPr>
-          <w:hyperlink w:anchor="_Toc410938370" w:history="1">
+          <w:hyperlink w:anchor="_Toc411083047" w:history="1">
             <w:r>
               <w:rPr>
                 <w:rStyle w:val="Hyperlink"/>
@@ -2028,7 +2028,7 @@
                 <w:noProof/>
                 <w:webHidden/>
               </w:rPr>
-              <w:instrText xml:space="preserve"> PAGEREF _Toc410938370 \h </w:instrText>
+              <w:instrText xml:space="preserve"> PAGEREF _Toc411083047 \h </w:instrText>
             </w:r>
             <w:r>
               <w:rPr>
@@ -2071,7 +2071,7 @@
               <w:lang w:val="fr-FR" w:eastAsia="fr-FR"/>
             </w:rPr>
           </w:pPr>
-          <w:hyperlink w:anchor="_Toc410938371" w:history="1">
+          <w:hyperlink w:anchor="_Toc411083048" w:history="1">
             <w:r>
               <w:rPr>
                 <w:rStyle w:val="Hyperlink"/>
@@ -2098,7 +2098,7 @@
                 <w:noProof/>
                 <w:webHidden/>
               </w:rPr>
-              <w:instrText xml:space="preserve"> PAGEREF _Toc410938371 \h </w:instrText>
+              <w:instrText xml:space="preserve"> PAGEREF _Toc411083048 \h </w:instrText>
             </w:r>
             <w:r>
               <w:rPr>
@@ -2141,7 +2141,7 @@
               <w:lang w:val="fr-FR" w:eastAsia="fr-FR"/>
             </w:rPr>
           </w:pPr>
-          <w:hyperlink w:anchor="_Toc410938372" w:history="1">
+          <w:hyperlink w:anchor="_Toc411083049" w:history="1">
             <w:r>
               <w:rPr>
                 <w:rStyle w:val="Hyperlink"/>
@@ -2168,7 +2168,7 @@
                 <w:noProof/>
                 <w:webHidden/>
               </w:rPr>
-              <w:instrText xml:space="preserve"> PAGEREF _Toc410938372 \h </w:instrText>
+              <w:instrText xml:space="preserve"> PAGEREF _Toc411083049 \h </w:instrText>
             </w:r>
             <w:r>
               <w:rPr>
@@ -2211,7 +2211,7 @@
               <w:lang w:val="fr-FR" w:eastAsia="fr-FR"/>
             </w:rPr>
           </w:pPr>
-          <w:hyperlink w:anchor="_Toc410938373" w:history="1">
+          <w:hyperlink w:anchor="_Toc411083050" w:history="1">
             <w:r>
               <w:rPr>
                 <w:rStyle w:val="Hyperlink"/>
@@ -2238,7 +2238,7 @@
                 <w:noProof/>
                 <w:webHidden/>
               </w:rPr>
-              <w:instrText xml:space="preserve"> PAGEREF _Toc410938373 \h </w:instrText>
+              <w:instrText xml:space="preserve"> PAGEREF _Toc411083050 \h </w:instrText>
             </w:r>
             <w:r>
               <w:rPr>
@@ -2281,7 +2281,7 @@
               <w:lang w:val="fr-FR" w:eastAsia="fr-FR"/>
             </w:rPr>
           </w:pPr>
-          <w:hyperlink w:anchor="_Toc410938374" w:history="1">
+          <w:hyperlink w:anchor="_Toc411083051" w:history="1">
             <w:r>
               <w:rPr>
                 <w:rStyle w:val="Hyperlink"/>
@@ -2308,7 +2308,7 @@
                 <w:noProof/>
                 <w:webHidden/>
               </w:rPr>
-              <w:instrText xml:space="preserve"> PAGEREF _Toc410938374 \h </w:instrText>
+              <w:instrText xml:space="preserve"> PAGEREF _Toc411083051 \h </w:instrText>
             </w:r>
             <w:r>
               <w:rPr>
@@ -2351,7 +2351,7 @@
               <w:lang w:val="fr-FR" w:eastAsia="fr-FR"/>
             </w:rPr>
           </w:pPr>
-          <w:hyperlink w:anchor="_Toc410938375" w:history="1">
+          <w:hyperlink w:anchor="_Toc411083052" w:history="1">
             <w:r>
               <w:rPr>
                 <w:rStyle w:val="Hyperlink"/>
@@ -2378,7 +2378,7 @@
                 <w:noProof/>
                 <w:webHidden/>
               </w:rPr>
-              <w:instrText xml:space="preserve"> PAGEREF _Toc410938375 \h </w:instrText>
+              <w:instrText xml:space="preserve"> PAGEREF _Toc411083052 \h </w:instrText>
             </w:r>
             <w:r>
               <w:rPr>
@@ -2421,7 +2421,7 @@
               <w:lang w:val="fr-FR" w:eastAsia="fr-FR"/>
             </w:rPr>
           </w:pPr>
-          <w:hyperlink w:anchor="_Toc410938376" w:history="1">
+          <w:hyperlink w:anchor="_Toc411083053" w:history="1">
             <w:r>
               <w:rPr>
                 <w:rStyle w:val="Hyperlink"/>
@@ -2448,7 +2448,7 @@
                 <w:noProof/>
                 <w:webHidden/>
               </w:rPr>
-              <w:instrText xml:space="preserve"> PAGEREF _Toc410938376 \h </w:instrText>
+              <w:instrText xml:space="preserve"> PAGEREF _Toc411083053 \h </w:instrText>
             </w:r>
             <w:r>
               <w:rPr>
@@ -2491,7 +2491,7 @@
               <w:lang w:val="fr-FR" w:eastAsia="fr-FR"/>
             </w:rPr>
           </w:pPr>
-          <w:hyperlink w:anchor="_Toc410938377" w:history="1">
+          <w:hyperlink w:anchor="_Toc411083054" w:history="1">
             <w:r>
               <w:rPr>
                 <w:rStyle w:val="Hyperlink"/>
@@ -2518,7 +2518,7 @@
                 <w:noProof/>
                 <w:webHidden/>
               </w:rPr>
-              <w:instrText xml:space="preserve"> PAGEREF _Toc410938377 \h </w:instrText>
+              <w:instrText xml:space="preserve"> PAGEREF _Toc411083054 \h </w:instrText>
             </w:r>
             <w:r>
               <w:rPr>
@@ -2561,7 +2561,7 @@
               <w:lang w:val="fr-FR" w:eastAsia="fr-FR"/>
             </w:rPr>
           </w:pPr>
-          <w:hyperlink w:anchor="_Toc410938378" w:history="1">
+          <w:hyperlink w:anchor="_Toc411083055" w:history="1">
             <w:r>
               <w:rPr>
                 <w:rStyle w:val="Hyperlink"/>
@@ -2588,7 +2588,7 @@
                 <w:noProof/>
                 <w:webHidden/>
               </w:rPr>
-              <w:instrText xml:space="preserve"> PAGEREF _Toc410938378 \h </w:instrText>
+              <w:instrText xml:space="preserve"> PAGEREF _Toc411083055 \h </w:instrText>
             </w:r>
             <w:r>
               <w:rPr>
@@ -2631,7 +2631,7 @@
               <w:lang w:val="fr-FR" w:eastAsia="fr-FR"/>
             </w:rPr>
           </w:pPr>
-          <w:hyperlink w:anchor="_Toc410938379" w:history="1">
+          <w:hyperlink w:anchor="_Toc411083056" w:history="1">
             <w:r>
               <w:rPr>
                 <w:rStyle w:val="Hyperlink"/>
@@ -2658,7 +2658,7 @@
                 <w:noProof/>
                 <w:webHidden/>
               </w:rPr>
-              <w:instrText xml:space="preserve"> PAGEREF _Toc410938379 \h </w:instrText>
+              <w:instrText xml:space="preserve"> PAGEREF _Toc411083056 \h </w:instrText>
             </w:r>
             <w:r>
               <w:rPr>
@@ -2701,7 +2701,7 @@
               <w:lang w:val="fr-FR" w:eastAsia="fr-FR"/>
             </w:rPr>
           </w:pPr>
-          <w:hyperlink w:anchor="_Toc410938380" w:history="1">
+          <w:hyperlink w:anchor="_Toc411083057" w:history="1">
             <w:r>
               <w:rPr>
                 <w:rStyle w:val="Hyperlink"/>
@@ -2728,7 +2728,7 @@
                 <w:noProof/>
                 <w:webHidden/>
               </w:rPr>
-              <w:instrText xml:space="preserve"> PAGEREF _Toc410938380 \h </w:instrText>
+              <w:instrText xml:space="preserve"> PAGEREF _Toc411083057 \h </w:instrText>
             </w:r>
             <w:r>
               <w:rPr>
@@ -2771,7 +2771,7 @@
               <w:lang w:val="fr-FR" w:eastAsia="fr-FR"/>
             </w:rPr>
           </w:pPr>
-          <w:hyperlink w:anchor="_Toc410938381" w:history="1">
+          <w:hyperlink w:anchor="_Toc411083058" w:history="1">
             <w:r>
               <w:rPr>
                 <w:rStyle w:val="Hyperlink"/>
@@ -2798,7 +2798,7 @@
                 <w:noProof/>
                 <w:webHidden/>
               </w:rPr>
-              <w:instrText xml:space="preserve"> PAGEREF _Toc410938381 \h </w:instrText>
+              <w:instrText xml:space="preserve"> PAGEREF _Toc411083058 \h </w:instrText>
             </w:r>
             <w:r>
               <w:rPr>
@@ -2818,7 +2818,7 @@
                 <w:noProof/>
                 <w:webHidden/>
               </w:rPr>
-              <w:t>15</w:t>
+              <w:t>16</w:t>
             </w:r>
             <w:r>
               <w:rPr>
@@ -2844,7 +2844,7 @@
       <w:pPr>
         <w:pStyle w:val="Heading1"/>
       </w:pPr>
-      <w:bookmarkStart w:id="2" w:name="_Toc410938346"/>
+      <w:bookmarkStart w:id="2" w:name="_Toc411083023"/>
       <w:r>
         <w:t>About</w:t>
       </w:r>
@@ -2961,7 +2961,7 @@
       <w:pPr>
         <w:pStyle w:val="Heading1"/>
       </w:pPr>
-      <w:bookmarkStart w:id="3" w:name="_Toc410938347"/>
+      <w:bookmarkStart w:id="3" w:name="_Toc411083024"/>
       <w:r>
         <w:t>Application</w:t>
       </w:r>
@@ -3174,7 +3174,7 @@
       <w:pPr>
         <w:pStyle w:val="Heading1"/>
       </w:pPr>
-      <w:bookmarkStart w:id="4" w:name="_Toc410938348"/>
+      <w:bookmarkStart w:id="4" w:name="_Toc411083025"/>
       <w:r>
         <w:t>License</w:t>
       </w:r>
@@ -3286,7 +3286,7 @@
       <w:pPr>
         <w:pStyle w:val="Heading1"/>
       </w:pPr>
-      <w:bookmarkStart w:id="5" w:name="_Toc410938349"/>
+      <w:bookmarkStart w:id="5" w:name="_Toc411083026"/>
       <w:r>
         <w:t xml:space="preserve">The </w:t>
       </w:r>
@@ -4227,7 +4227,7 @@
       <w:pPr>
         <w:pStyle w:val="Heading1"/>
       </w:pPr>
-      <w:bookmarkStart w:id="6" w:name="_Toc410938350"/>
+      <w:bookmarkStart w:id="6" w:name="_Toc411083027"/>
       <w:r>
         <w:t>Configuration</w:t>
       </w:r>
@@ -4587,7 +4587,7 @@
       <w:pPr>
         <w:pStyle w:val="Heading2"/>
       </w:pPr>
-      <w:bookmarkStart w:id="7" w:name="_Toc410938351"/>
+      <w:bookmarkStart w:id="7" w:name="_Toc411083028"/>
       <w:proofErr w:type="spellStart"/>
       <w:r>
         <w:t>MySQL</w:t>
@@ -5243,7 +5243,7 @@
       <w:pPr>
         <w:pStyle w:val="Heading2"/>
       </w:pPr>
-      <w:bookmarkStart w:id="8" w:name="_Toc410938352"/>
+      <w:bookmarkStart w:id="8" w:name="_Toc411083029"/>
       <w:r>
         <w:t>Logger</w:t>
       </w:r>
@@ -5372,7 +5372,7 @@
       <w:pPr>
         <w:pStyle w:val="Heading2"/>
       </w:pPr>
-      <w:bookmarkStart w:id="9" w:name="_Toc410938353"/>
+      <w:bookmarkStart w:id="9" w:name="_Toc411083030"/>
       <w:r>
         <w:t>Google Drive configuration</w:t>
       </w:r>
@@ -5561,7 +5561,7 @@
       <w:pPr>
         <w:pStyle w:val="Heading1"/>
       </w:pPr>
-      <w:bookmarkStart w:id="10" w:name="_Toc410938354"/>
+      <w:bookmarkStart w:id="10" w:name="_Toc411083031"/>
       <w:proofErr w:type="spellStart"/>
       <w:proofErr w:type="gramStart"/>
       <w:r>
@@ -5581,7 +5581,7 @@
       <w:pPr>
         <w:pStyle w:val="Heading2"/>
       </w:pPr>
-      <w:bookmarkStart w:id="11" w:name="_Toc410938355"/>
+      <w:bookmarkStart w:id="11" w:name="_Toc411083032"/>
       <w:r>
         <w:t>P</w:t>
       </w:r>
@@ -5599,7 +5599,7 @@
       <w:pPr>
         <w:pStyle w:val="Heading3"/>
       </w:pPr>
-      <w:bookmarkStart w:id="12" w:name="_Toc410938356"/>
+      <w:bookmarkStart w:id="12" w:name="_Toc411083033"/>
       <w:r>
         <w:t>How to set the preferences</w:t>
       </w:r>
@@ -6563,6 +6563,9 @@
       </w:r>
       <w:proofErr w:type="spellEnd"/>
       <w:r>
+        <w:t xml:space="preserve"> only</w:t>
+      </w:r>
+      <w:r>
         <w:t>.</w:t>
       </w:r>
     </w:p>
@@ -6604,7 +6607,24 @@
       </w:r>
       <w:proofErr w:type="spellEnd"/>
       <w:r>
-        <w:t xml:space="preserve"> and breaks.</w:t>
+        <w:t xml:space="preserve"> and </w:t>
+      </w:r>
+      <w:r>
+        <w:t xml:space="preserve">the </w:t>
+      </w:r>
+      <w:r>
+        <w:t xml:space="preserve">start of </w:t>
+      </w:r>
+      <w:proofErr w:type="spellStart"/>
+      <w:r>
+        <w:t>pomodoros</w:t>
+      </w:r>
+      <w:proofErr w:type="spellEnd"/>
+      <w:r>
+        <w:t xml:space="preserve"> after the break</w:t>
+      </w:r>
+      <w:r>
+        <w:t>.</w:t>
       </w:r>
     </w:p>
     <w:p>
@@ -8104,7 +8124,7 @@
       <w:pPr>
         <w:pStyle w:val="Heading1"/>
       </w:pPr>
-      <w:bookmarkStart w:id="32" w:name="_Toc410938357"/>
+      <w:bookmarkStart w:id="32" w:name="_Toc411083034"/>
       <w:r>
         <w:t>Getting Started</w:t>
       </w:r>
@@ -8895,7 +8915,7 @@
       <w:pPr>
         <w:pStyle w:val="Heading3"/>
       </w:pPr>
-      <w:bookmarkStart w:id="35" w:name="_Toc410938358"/>
+      <w:bookmarkStart w:id="35" w:name="_Toc411083035"/>
       <w:r>
         <w:t xml:space="preserve">How to </w:t>
       </w:r>
@@ -9484,7 +9504,13 @@
         <w:t>window</w:t>
       </w:r>
       <w:r>
-        <w:t xml:space="preserve"> to previous size and position </w:t>
+        <w:t xml:space="preserve"> to previous size and </w:t>
+      </w:r>
+      <w:r>
+        <w:t>location.</w:t>
+      </w:r>
+      <w:r>
+        <w:t xml:space="preserve"> </w:t>
       </w:r>
     </w:p>
     <w:p>
@@ -9756,7 +9782,13 @@
         <w:t xml:space="preserve">window </w:t>
       </w:r>
       <w:r>
-        <w:t xml:space="preserve">to previous position </w:t>
+        <w:t xml:space="preserve">to previous </w:t>
+      </w:r>
+      <w:r>
+        <w:t>size and location.</w:t>
+      </w:r>
+      <w:r>
+        <w:t xml:space="preserve"> </w:t>
       </w:r>
     </w:p>
     <w:p>
@@ -10932,7 +10964,7 @@
           </wp:anchor>
         </w:drawing>
       </w:r>
-      <w:bookmarkStart w:id="36" w:name="_Toc410938359"/>
+      <w:bookmarkStart w:id="36" w:name="_Toc411083036"/>
       <w:r>
         <w:t>New</w:t>
       </w:r>
@@ -10956,7 +10988,7 @@
       <w:pPr>
         <w:pStyle w:val="Heading3"/>
       </w:pPr>
-      <w:bookmarkStart w:id="37" w:name="_Toc410938360"/>
+      <w:bookmarkStart w:id="37" w:name="_Toc411083037"/>
       <w:r>
         <w:t>How to c</w:t>
       </w:r>
@@ -11035,7 +11067,7 @@
       <w:pPr>
         <w:pStyle w:val="Heading3"/>
       </w:pPr>
-      <w:bookmarkStart w:id="38" w:name="_Toc410938361"/>
+      <w:bookmarkStart w:id="38" w:name="_Toc411083038"/>
       <w:r>
         <w:t>How to use the</w:t>
       </w:r>
@@ -11572,7 +11604,7 @@
           </wp:anchor>
         </w:drawing>
       </w:r>
-      <w:bookmarkStart w:id="49" w:name="_Toc410938362"/>
+      <w:bookmarkStart w:id="49" w:name="_Toc411083039"/>
       <w:r>
         <w:t>Ac</w:t>
       </w:r>
@@ -11602,7 +11634,7 @@
       <w:pPr>
         <w:pStyle w:val="Heading3"/>
       </w:pPr>
-      <w:bookmarkStart w:id="50" w:name="_Toc410938363"/>
+      <w:bookmarkStart w:id="50" w:name="_Toc411083040"/>
       <w:r>
         <w:t>How to read the table</w:t>
       </w:r>
@@ -12001,7 +12033,7 @@
       <w:pPr>
         <w:pStyle w:val="Heading3"/>
       </w:pPr>
-      <w:bookmarkStart w:id="51" w:name="_Toc410938364"/>
+      <w:bookmarkStart w:id="51" w:name="_Toc411083041"/>
       <w:r>
         <w:t>How to use a task as template</w:t>
       </w:r>
@@ -12068,7 +12100,7 @@
       <w:pPr>
         <w:pStyle w:val="Heading3"/>
       </w:pPr>
-      <w:bookmarkStart w:id="52" w:name="_Toc410938365"/>
+      <w:bookmarkStart w:id="52" w:name="_Toc411083042"/>
       <w:r>
         <w:t>How to edit a task</w:t>
       </w:r>
@@ -12346,7 +12378,7 @@
       <w:pPr>
         <w:pStyle w:val="Heading3"/>
       </w:pPr>
-      <w:bookmarkStart w:id="53" w:name="_Toc410938366"/>
+      <w:bookmarkStart w:id="53" w:name="_Toc411083043"/>
       <w:r>
         <w:t>How to export data</w:t>
       </w:r>
@@ -13232,7 +13264,7 @@
       <w:pPr>
         <w:pStyle w:val="Heading3"/>
       </w:pPr>
-      <w:bookmarkStart w:id="60" w:name="_Toc410938367"/>
+      <w:bookmarkStart w:id="60" w:name="_Toc411083044"/>
       <w:r>
         <w:t>How to impor</w:t>
       </w:r>
@@ -13443,7 +13475,7 @@
           </wp:anchor>
         </w:drawing>
       </w:r>
-      <w:bookmarkStart w:id="61" w:name="_Toc410938368"/>
+      <w:bookmarkStart w:id="61" w:name="_Toc411083045"/>
       <w:proofErr w:type="spellStart"/>
       <w:r>
         <w:t>ToDo</w:t>
@@ -13492,7 +13524,7 @@
       <w:pPr>
         <w:pStyle w:val="Heading3"/>
       </w:pPr>
-      <w:bookmarkStart w:id="62" w:name="_Toc410938369"/>
+      <w:bookmarkStart w:id="62" w:name="_Toc411083046"/>
       <w:r>
         <w:t>How to read the table</w:t>
       </w:r>
@@ -13719,7 +13751,7 @@
       <w:pPr>
         <w:pStyle w:val="Heading3"/>
       </w:pPr>
-      <w:bookmarkStart w:id="63" w:name="_Toc410938370"/>
+      <w:bookmarkStart w:id="63" w:name="_Toc411083047"/>
       <w:r>
         <w:t>How to p</w:t>
       </w:r>
@@ -13774,7 +13806,7 @@
       <w:pPr>
         <w:pStyle w:val="Heading3"/>
       </w:pPr>
-      <w:bookmarkStart w:id="64" w:name="_Toc410938371"/>
+      <w:bookmarkStart w:id="64" w:name="_Toc411083048"/>
       <w:r>
         <w:t>How to</w:t>
       </w:r>
@@ -13805,6 +13837,7 @@
         <w:tc>
           <w:tcPr>
             <w:tcW w:w="1258" w:type="dxa"/>
+            <w:shd w:val="pct5" w:color="auto" w:fill="auto"/>
           </w:tcPr>
           <w:p>
             <w:pPr>
@@ -13856,6 +13889,7 @@
         <w:tc>
           <w:tcPr>
             <w:tcW w:w="1260" w:type="dxa"/>
+            <w:shd w:val="pct5" w:color="auto" w:fill="auto"/>
           </w:tcPr>
           <w:p>
             <w:pPr>
@@ -13907,6 +13941,7 @@
         <w:tc>
           <w:tcPr>
             <w:tcW w:w="1276" w:type="dxa"/>
+            <w:shd w:val="pct5" w:color="auto" w:fill="auto"/>
           </w:tcPr>
           <w:p>
             <w:pPr>
@@ -13958,6 +13993,7 @@
         <w:tc>
           <w:tcPr>
             <w:tcW w:w="1276" w:type="dxa"/>
+            <w:shd w:val="pct5" w:color="auto" w:fill="auto"/>
           </w:tcPr>
           <w:p>
             <w:pPr>
@@ -14009,6 +14045,7 @@
         <w:tc>
           <w:tcPr>
             <w:tcW w:w="1275" w:type="dxa"/>
+            <w:shd w:val="pct5" w:color="auto" w:fill="auto"/>
           </w:tcPr>
           <w:p>
             <w:pPr>
@@ -14060,6 +14097,7 @@
         <w:tc>
           <w:tcPr>
             <w:tcW w:w="1276" w:type="dxa"/>
+            <w:shd w:val="pct5" w:color="auto" w:fill="auto"/>
           </w:tcPr>
           <w:p>
             <w:pPr>
@@ -14379,7 +14417,7 @@
       <w:pPr>
         <w:pStyle w:val="Heading3"/>
       </w:pPr>
-      <w:bookmarkStart w:id="65" w:name="_Toc410938372"/>
+      <w:bookmarkStart w:id="65" w:name="_Toc411083049"/>
       <w:r>
         <w:t>How to</w:t>
       </w:r>
@@ -14400,19 +14438,21 @@
     <w:tbl>
       <w:tblPr>
         <w:tblStyle w:val="TableGrid"/>
-        <w:tblW w:w="0" w:type="auto"/>
+        <w:tblW w:w="9464" w:type="dxa"/>
         <w:tblLayout w:type="fixed"/>
         <w:tblLook w:val="04A0"/>
       </w:tblPr>
       <w:tblGrid>
         <w:gridCol w:w="2376"/>
-        <w:gridCol w:w="1843"/>
-        <w:gridCol w:w="2835"/>
+        <w:gridCol w:w="2268"/>
+        <w:gridCol w:w="2410"/>
+        <w:gridCol w:w="2410"/>
       </w:tblGrid>
       <w:tr>
         <w:tc>
           <w:tcPr>
             <w:tcW w:w="2376" w:type="dxa"/>
+            <w:shd w:val="pct5" w:color="auto" w:fill="auto"/>
           </w:tcPr>
           <w:p>
             <w:pPr>
@@ -14427,7 +14467,7 @@
                 <wp:inline distT="0" distB="0" distL="0" distR="0">
                   <wp:extent cx="353683" cy="353683"/>
                   <wp:effectExtent l="19050" t="0" r="0" b="0"/>
-                  <wp:docPr id="53" name="Picture 49" descr="discontinuous.png"/>
+                  <wp:docPr id="4" name="Picture 49" descr="discontinuous.png"/>
                   <wp:cNvGraphicFramePr>
                     <a:graphicFrameLocks xmlns:a="http://schemas.openxmlformats.org/drawingml/2006/main" noChangeAspect="1"/>
                   </wp:cNvGraphicFramePr>
@@ -14463,7 +14503,8 @@
         </w:tc>
         <w:tc>
           <w:tcPr>
-            <w:tcW w:w="1843" w:type="dxa"/>
+            <w:tcW w:w="2268" w:type="dxa"/>
+            <w:shd w:val="pct5" w:color="auto" w:fill="auto"/>
           </w:tcPr>
           <w:p>
             <w:pPr>
@@ -14478,7 +14519,7 @@
                 <wp:inline distT="0" distB="0" distL="0" distR="0">
                   <wp:extent cx="405441" cy="405441"/>
                   <wp:effectExtent l="0" t="0" r="0" b="0"/>
-                  <wp:docPr id="54" name="Picture 50" descr="mute.png"/>
+                  <wp:docPr id="13" name="Picture 50" descr="mute.png"/>
                   <wp:cNvGraphicFramePr>
                     <a:graphicFrameLocks xmlns:a="http://schemas.openxmlformats.org/drawingml/2006/main" noChangeAspect="1"/>
                   </wp:cNvGraphicFramePr>
@@ -14514,7 +14555,8 @@
         </w:tc>
         <w:tc>
           <w:tcPr>
-            <w:tcW w:w="2835" w:type="dxa"/>
+            <w:tcW w:w="2410" w:type="dxa"/>
+            <w:shd w:val="pct5" w:color="auto" w:fill="auto"/>
           </w:tcPr>
           <w:p>
             <w:pPr>
@@ -14529,7 +14571,7 @@
                 <wp:inline distT="0" distB="0" distL="0" distR="0">
                   <wp:extent cx="406493" cy="406493"/>
                   <wp:effectExtent l="0" t="0" r="0" b="0"/>
-                  <wp:docPr id="55" name="Picture 51" descr="pin.png"/>
+                  <wp:docPr id="23" name="Picture 51" descr="pin.png"/>
                   <wp:cNvGraphicFramePr>
                     <a:graphicFrameLocks xmlns:a="http://schemas.openxmlformats.org/drawingml/2006/main" noChangeAspect="1"/>
                   </wp:cNvGraphicFramePr>
@@ -14563,6 +14605,62 @@
             </w:r>
           </w:p>
         </w:tc>
+        <w:tc>
+          <w:tcPr>
+            <w:tcW w:w="2410" w:type="dxa"/>
+            <w:shd w:val="pct5" w:color="auto" w:fill="auto"/>
+          </w:tcPr>
+          <w:p>
+            <w:pPr>
+              <w:jc w:val="center"/>
+              <w:rPr>
+                <w:noProof/>
+                <w:lang w:val="fr-FR" w:eastAsia="fr-FR"/>
+              </w:rPr>
+            </w:pPr>
+            <w:r>
+              <w:rPr>
+                <w:noProof/>
+                <w:lang w:val="fr-FR" w:eastAsia="fr-FR"/>
+              </w:rPr>
+              <w:drawing>
+                <wp:inline distT="0" distB="0" distL="0" distR="0">
+                  <wp:extent cx="353683" cy="353683"/>
+                  <wp:effectExtent l="0" t="0" r="0" b="0"/>
+                  <wp:docPr id="32" name="Picture 31" descr="upsize.png"/>
+                  <wp:cNvGraphicFramePr>
+                    <a:graphicFrameLocks xmlns:a="http://schemas.openxmlformats.org/drawingml/2006/main" noChangeAspect="1"/>
+                  </wp:cNvGraphicFramePr>
+                  <a:graphic xmlns:a="http://schemas.openxmlformats.org/drawingml/2006/main">
+                    <a:graphicData uri="http://schemas.openxmlformats.org/drawingml/2006/picture">
+                      <pic:pic xmlns:pic="http://schemas.openxmlformats.org/drawingml/2006/picture">
+                        <pic:nvPicPr>
+                          <pic:cNvPr id="0" name="upsize.png"/>
+                          <pic:cNvPicPr/>
+                        </pic:nvPicPr>
+                        <pic:blipFill>
+                          <a:blip r:embed="rId28" cstate="print"/>
+                          <a:stretch>
+                            <a:fillRect/>
+                          </a:stretch>
+                        </pic:blipFill>
+                        <pic:spPr>
+                          <a:xfrm>
+                            <a:off x="0" y="0"/>
+                            <a:ext cx="357102" cy="357102"/>
+                          </a:xfrm>
+                          <a:prstGeom prst="rect">
+                            <a:avLst/>
+                          </a:prstGeom>
+                        </pic:spPr>
+                      </pic:pic>
+                    </a:graphicData>
+                  </a:graphic>
+                </wp:inline>
+              </w:drawing>
+            </w:r>
+          </w:p>
+        </w:tc>
       </w:tr>
       <w:tr>
         <w:tc>
@@ -14585,17 +14683,18 @@
                 <w:szCs w:val="20"/>
                 <w:lang w:val="fr-FR" w:eastAsia="fr-FR"/>
               </w:rPr>
-              <w:t xml:space="preserve">Set the timer to stop after </w:t>
-            </w:r>
-            <w:r>
+              <w:t xml:space="preserve">Set the timer to stop after each break  </w:t>
+            </w:r>
+          </w:p>
+          <w:p>
+            <w:pPr>
               <w:rPr>
                 <w:noProof/>
                 <w:sz w:val="20"/>
                 <w:szCs w:val="20"/>
                 <w:lang w:val="fr-FR" w:eastAsia="fr-FR"/>
               </w:rPr>
-              <w:t xml:space="preserve">each </w:t>
-            </w:r>
+            </w:pPr>
             <w:r>
               <w:rPr>
                 <w:noProof/>
@@ -14603,7 +14702,7 @@
                 <w:szCs w:val="20"/>
                 <w:lang w:val="fr-FR" w:eastAsia="fr-FR"/>
               </w:rPr>
-              <w:t>break</w:t>
+              <w:t>(workflow interruption)</w:t>
             </w:r>
             <w:r>
               <w:rPr>
@@ -14612,27 +14711,27 @@
                 <w:szCs w:val="20"/>
                 <w:lang w:val="fr-FR" w:eastAsia="fr-FR"/>
               </w:rPr>
-              <w:t xml:space="preserve"> </w:t>
-            </w:r>
-            <w:r>
+              <w:t>.</w:t>
+            </w:r>
+          </w:p>
+          <w:p>
+            <w:pPr>
               <w:rPr>
                 <w:noProof/>
                 <w:sz w:val="20"/>
                 <w:szCs w:val="20"/>
                 <w:lang w:val="fr-FR" w:eastAsia="fr-FR"/>
               </w:rPr>
-              <w:t xml:space="preserve"> </w:t>
-            </w:r>
-          </w:p>
-          <w:p>
-            <w:pPr>
+            </w:pPr>
+            <w:r>
               <w:rPr>
                 <w:noProof/>
                 <w:sz w:val="20"/>
                 <w:szCs w:val="20"/>
                 <w:lang w:val="fr-FR" w:eastAsia="fr-FR"/>
               </w:rPr>
-            </w:pPr>
+              <w:t>P</w:t>
+            </w:r>
             <w:r>
               <w:rPr>
                 <w:noProof/>
@@ -14640,31 +14739,13 @@
                 <w:szCs w:val="20"/>
                 <w:lang w:val="fr-FR" w:eastAsia="fr-FR"/>
               </w:rPr>
-              <w:t>(</w:t>
-            </w:r>
-            <w:r>
-              <w:rPr>
-                <w:noProof/>
-                <w:sz w:val="20"/>
-                <w:szCs w:val="20"/>
-                <w:lang w:val="fr-FR" w:eastAsia="fr-FR"/>
-              </w:rPr>
-              <w:t>workflow</w:t>
-            </w:r>
-            <w:r>
-              <w:rPr>
-                <w:noProof/>
-                <w:sz w:val="20"/>
-                <w:szCs w:val="20"/>
-                <w:lang w:val="fr-FR" w:eastAsia="fr-FR"/>
-              </w:rPr>
-              <w:t xml:space="preserve"> interruption)</w:t>
+              <w:t>omodoros will have to be started manually.</w:t>
             </w:r>
           </w:p>
         </w:tc>
         <w:tc>
           <w:tcPr>
-            <w:tcW w:w="1843" w:type="dxa"/>
+            <w:tcW w:w="2268" w:type="dxa"/>
           </w:tcPr>
           <w:p>
             <w:pPr>
@@ -14679,12 +14760,71 @@
                 <w:szCs w:val="20"/>
               </w:rPr>
               <w:t>Mute the ticking and the ringing</w:t>
+            </w:r>
+            <w:r>
+              <w:rPr>
+                <w:sz w:val="20"/>
+                <w:szCs w:val="20"/>
+              </w:rPr>
+              <w:t>.</w:t>
+            </w:r>
+          </w:p>
+          <w:p>
+            <w:pPr>
+              <w:rPr>
+                <w:sz w:val="20"/>
+                <w:szCs w:val="20"/>
+              </w:rPr>
+            </w:pPr>
+            <w:r>
+              <w:t xml:space="preserve">Ringing happens at the end of </w:t>
+            </w:r>
+            <w:proofErr w:type="spellStart"/>
+            <w:r>
+              <w:t>pomodoros</w:t>
+            </w:r>
+            <w:proofErr w:type="spellEnd"/>
+            <w:r>
+              <w:t xml:space="preserve"> and </w:t>
+            </w:r>
+            <w:r>
+              <w:t xml:space="preserve">the start of </w:t>
+            </w:r>
+            <w:proofErr w:type="spellStart"/>
+            <w:r>
+              <w:t>pomodoros</w:t>
+            </w:r>
+            <w:proofErr w:type="spellEnd"/>
+            <w:r>
+              <w:t xml:space="preserve"> after the break</w:t>
+            </w:r>
+            <w:r>
+              <w:rPr>
+                <w:sz w:val="20"/>
+                <w:szCs w:val="20"/>
+              </w:rPr>
+              <w:t xml:space="preserve"> </w:t>
+            </w:r>
+          </w:p>
+          <w:p>
+            <w:pPr>
+              <w:rPr>
+                <w:sz w:val="20"/>
+                <w:szCs w:val="20"/>
+              </w:rPr>
+            </w:pPr>
+            <w:r>
+              <w:rPr>
+                <w:sz w:val="20"/>
+                <w:szCs w:val="20"/>
+              </w:rPr>
+              <w:t>There is no ticking during breaks.</w:t>
             </w:r>
           </w:p>
         </w:tc>
         <w:tc>
           <w:tcPr>
-            <w:tcW w:w="2835" w:type="dxa"/>
+            <w:tcW w:w="2410" w:type="dxa"/>
           </w:tcPr>
           <w:p>
             <w:pPr>
@@ -14698,65 +14838,23 @@
                 <w:sz w:val="20"/>
                 <w:szCs w:val="20"/>
               </w:rPr>
-              <w:t>Set</w:t>
-            </w:r>
+              <w:t xml:space="preserve">Set </w:t>
+            </w:r>
+            <w:proofErr w:type="spellStart"/>
             <w:r>
               <w:rPr>
                 <w:sz w:val="20"/>
                 <w:szCs w:val="20"/>
               </w:rPr>
-              <w:t xml:space="preserve"> </w:t>
-            </w:r>
-            <w:proofErr w:type="spellStart"/>
+              <w:t>mAP</w:t>
+            </w:r>
+            <w:proofErr w:type="spellEnd"/>
             <w:r>
               <w:rPr>
                 <w:sz w:val="20"/>
                 <w:szCs w:val="20"/>
               </w:rPr>
-              <w:t>mAP</w:t>
-            </w:r>
-            <w:proofErr w:type="spellEnd"/>
-            <w:r>
-              <w:rPr>
-                <w:sz w:val="20"/>
-                <w:szCs w:val="20"/>
-              </w:rPr>
-              <w:t xml:space="preserve"> to </w:t>
-            </w:r>
-            <w:r>
-              <w:rPr>
-                <w:sz w:val="20"/>
-                <w:szCs w:val="20"/>
-              </w:rPr>
-              <w:t>remain</w:t>
-            </w:r>
-            <w:r>
-              <w:rPr>
-                <w:sz w:val="20"/>
-                <w:szCs w:val="20"/>
-              </w:rPr>
-              <w:t xml:space="preserve"> on top</w:t>
-            </w:r>
-            <w:r>
-              <w:rPr>
-                <w:sz w:val="20"/>
-                <w:szCs w:val="20"/>
-              </w:rPr>
-              <w:t xml:space="preserve"> of other</w:t>
-            </w:r>
-            <w:r>
-              <w:rPr>
-                <w:sz w:val="20"/>
-                <w:szCs w:val="20"/>
-              </w:rPr>
-              <w:t>s</w:t>
-            </w:r>
-            <w:r>
-              <w:rPr>
-                <w:sz w:val="20"/>
-                <w:szCs w:val="20"/>
-              </w:rPr>
-              <w:t xml:space="preserve"> applications</w:t>
+              <w:t xml:space="preserve"> to remain on top of others applications.</w:t>
             </w:r>
           </w:p>
           <w:p>
@@ -14771,42 +14869,21 @@
                 <w:sz w:val="20"/>
                 <w:szCs w:val="20"/>
               </w:rPr>
-              <w:t>(</w:t>
+              <w:t xml:space="preserve">It </w:t>
             </w:r>
             <w:r>
               <w:rPr>
                 <w:sz w:val="20"/>
                 <w:szCs w:val="20"/>
               </w:rPr>
-              <w:t xml:space="preserve">may </w:t>
+              <w:t>can</w:t>
             </w:r>
             <w:r>
               <w:rPr>
                 <w:sz w:val="20"/>
                 <w:szCs w:val="20"/>
               </w:rPr>
-              <w:t xml:space="preserve">also </w:t>
-            </w:r>
-            <w:r>
-              <w:rPr>
-                <w:sz w:val="20"/>
-                <w:szCs w:val="20"/>
-              </w:rPr>
-              <w:t xml:space="preserve">be used to temporarily disable the </w:t>
-            </w:r>
-            <w:r>
-              <w:rPr>
-                <w:sz w:val="20"/>
-                <w:szCs w:val="20"/>
-              </w:rPr>
-              <w:t>permanent setting “Always on top”</w:t>
-            </w:r>
-            <w:r>
-              <w:rPr>
-                <w:sz w:val="20"/>
-                <w:szCs w:val="20"/>
-              </w:rPr>
-              <w:t xml:space="preserve"> in </w:t>
+              <w:t xml:space="preserve"> also be used to temporarily disable the permanent setting “Always on top” in </w:t>
             </w:r>
             <w:r>
               <w:rPr>
@@ -14821,7 +14898,142 @@
                 <w:sz w:val="20"/>
                 <w:szCs w:val="20"/>
               </w:rPr>
-              <w:t>)</w:t>
+              <w:t>.</w:t>
+            </w:r>
+          </w:p>
+        </w:tc>
+        <w:tc>
+          <w:tcPr>
+            <w:tcW w:w="2410" w:type="dxa"/>
+          </w:tcPr>
+          <w:p>
+            <w:pPr>
+              <w:rPr>
+                <w:sz w:val="20"/>
+                <w:szCs w:val="20"/>
+              </w:rPr>
+            </w:pPr>
+            <w:r>
+              <w:rPr>
+                <w:sz w:val="20"/>
+                <w:szCs w:val="20"/>
+              </w:rPr>
+              <w:t>Resize</w:t>
+            </w:r>
+            <w:r>
+              <w:rPr>
+                <w:sz w:val="20"/>
+                <w:szCs w:val="20"/>
+              </w:rPr>
+              <w:t xml:space="preserve"> the window.</w:t>
+            </w:r>
+          </w:p>
+          <w:p>
+            <w:pPr>
+              <w:rPr>
+                <w:sz w:val="20"/>
+                <w:szCs w:val="20"/>
+              </w:rPr>
+            </w:pPr>
+            <w:r>
+              <w:rPr>
+                <w:sz w:val="20"/>
+                <w:szCs w:val="20"/>
+              </w:rPr>
+              <w:t xml:space="preserve">The </w:t>
+            </w:r>
+            <w:proofErr w:type="spellStart"/>
+            <w:r>
+              <w:rPr>
+                <w:b/>
+                <w:sz w:val="20"/>
+                <w:szCs w:val="20"/>
+              </w:rPr>
+              <w:t>ToDo</w:t>
+            </w:r>
+            <w:proofErr w:type="spellEnd"/>
+            <w:r>
+              <w:rPr>
+                <w:b/>
+                <w:sz w:val="20"/>
+                <w:szCs w:val="20"/>
+              </w:rPr>
+              <w:t xml:space="preserve"> List</w:t>
+            </w:r>
+            <w:r>
+              <w:rPr>
+                <w:sz w:val="20"/>
+                <w:szCs w:val="20"/>
+              </w:rPr>
+              <w:t xml:space="preserve"> /</w:t>
+            </w:r>
+            <w:r>
+              <w:rPr>
+                <w:b/>
+                <w:sz w:val="20"/>
+                <w:szCs w:val="20"/>
+              </w:rPr>
+              <w:t xml:space="preserve"> Iteration</w:t>
+            </w:r>
+            <w:r>
+              <w:rPr>
+                <w:sz w:val="20"/>
+                <w:szCs w:val="20"/>
+              </w:rPr>
+              <w:t xml:space="preserve"> </w:t>
+            </w:r>
+            <w:proofErr w:type="gramStart"/>
+            <w:r>
+              <w:rPr>
+                <w:sz w:val="20"/>
+                <w:szCs w:val="20"/>
+              </w:rPr>
+              <w:t>provides</w:t>
+            </w:r>
+            <w:proofErr w:type="gramEnd"/>
+            <w:r>
+              <w:rPr>
+                <w:sz w:val="20"/>
+                <w:szCs w:val="20"/>
+              </w:rPr>
+              <w:t xml:space="preserve"> 4 sizes:</w:t>
+            </w:r>
+            <w:r>
+              <w:rPr>
+                <w:sz w:val="20"/>
+                <w:szCs w:val="20"/>
+              </w:rPr>
+              <w:t xml:space="preserve"> </w:t>
+            </w:r>
+            <w:r>
+              <w:t>max</w:t>
+            </w:r>
+            <w:r>
+              <w:t xml:space="preserve">, </w:t>
+            </w:r>
+            <w:r>
+              <w:t>timer</w:t>
+            </w:r>
+            <w:r>
+              <w:t xml:space="preserve">, timer </w:t>
+            </w:r>
+            <w:r>
+              <w:t>+</w:t>
+            </w:r>
+            <w:r>
+              <w:t xml:space="preserve"> list, </w:t>
+            </w:r>
+            <w:r>
+              <w:t xml:space="preserve">original window </w:t>
+            </w:r>
+            <w:r>
+              <w:t xml:space="preserve">set </w:t>
+            </w:r>
+            <w:r>
+              <w:t xml:space="preserve">to previous </w:t>
+            </w:r>
+            <w:r>
+              <w:t>size and location.</w:t>
             </w:r>
           </w:p>
         </w:tc>
@@ -14832,7 +15044,7 @@
       <w:pPr>
         <w:pStyle w:val="Heading3"/>
       </w:pPr>
-      <w:bookmarkStart w:id="66" w:name="_Toc410938373"/>
+      <w:bookmarkStart w:id="66" w:name="_Toc411083050"/>
       <w:r>
         <w:t>How to w</w:t>
       </w:r>
@@ -15234,6 +15446,7 @@
         </w:numPr>
       </w:pPr>
       <w:r>
+        <w:lastRenderedPageBreak/>
         <w:t>(</w:t>
       </w:r>
       <w:r>
@@ -15422,7 +15635,6 @@
         </w:numPr>
       </w:pPr>
       <w:r>
-        <w:lastRenderedPageBreak/>
         <w:t>L</w:t>
       </w:r>
       <w:r>
@@ -15866,80 +16078,6 @@
                     </pic:cNvPicPr>
                   </pic:nvPicPr>
                   <pic:blipFill>
-                    <a:blip r:embed="rId28" cstate="print"/>
-                    <a:srcRect/>
-                    <a:stretch>
-                      <a:fillRect/>
-                    </a:stretch>
-                  </pic:blipFill>
-                  <pic:spPr bwMode="auto">
-                    <a:xfrm>
-                      <a:off x="0" y="0"/>
-                      <a:ext cx="123825" cy="123825"/>
-                    </a:xfrm>
-                    <a:prstGeom prst="rect">
-                      <a:avLst/>
-                    </a:prstGeom>
-                    <a:noFill/>
-                    <a:ln w="9525">
-                      <a:noFill/>
-                      <a:miter lim="800000"/>
-                      <a:headEnd/>
-                      <a:tailEnd/>
-                    </a:ln>
-                  </pic:spPr>
-                </pic:pic>
-              </a:graphicData>
-            </a:graphic>
-          </wp:inline>
-        </w:drawing>
-      </w:r>
-      <w:r>
-        <w:t xml:space="preserve"> (not yet done)</w:t>
-      </w:r>
-    </w:p>
-    <w:p>
-      <w:pPr>
-        <w:pStyle w:val="ListParagraph"/>
-        <w:numPr>
-          <w:ilvl w:val="0"/>
-          <w:numId w:val="15"/>
-        </w:numPr>
-      </w:pPr>
-      <w:r>
-        <w:t xml:space="preserve">Real </w:t>
-      </w:r>
-      <w:proofErr w:type="spellStart"/>
-      <w:r>
-        <w:t>Pomodoro</w:t>
-      </w:r>
-      <w:proofErr w:type="spellEnd"/>
-      <w:r>
-        <w:t xml:space="preserve">: </w:t>
-      </w:r>
-      <w:r>
-        <w:rPr>
-          <w:noProof/>
-          <w:lang w:val="fr-FR" w:eastAsia="fr-FR"/>
-        </w:rPr>
-        <w:drawing>
-          <wp:inline distT="0" distB="0" distL="0" distR="0">
-            <wp:extent cx="123825" cy="123825"/>
-            <wp:effectExtent l="19050" t="0" r="9525" b="0"/>
-            <wp:docPr id="7" name="Picture 4" descr="squareCross"/>
-            <wp:cNvGraphicFramePr>
-              <a:graphicFrameLocks xmlns:a="http://schemas.openxmlformats.org/drawingml/2006/main" noChangeAspect="1"/>
-            </wp:cNvGraphicFramePr>
-            <a:graphic xmlns:a="http://schemas.openxmlformats.org/drawingml/2006/main">
-              <a:graphicData uri="http://schemas.openxmlformats.org/drawingml/2006/picture">
-                <pic:pic xmlns:pic="http://schemas.openxmlformats.org/drawingml/2006/picture">
-                  <pic:nvPicPr>
-                    <pic:cNvPr id="0" name="Picture 4" descr="squareCross"/>
-                    <pic:cNvPicPr>
-                      <a:picLocks noChangeAspect="1" noChangeArrowheads="1"/>
-                    </pic:cNvPicPr>
-                  </pic:nvPicPr>
-                  <pic:blipFill>
                     <a:blip r:embed="rId29" cstate="print"/>
                     <a:srcRect/>
                     <a:stretch>
@@ -15969,6 +16107,80 @@
         </w:drawing>
       </w:r>
       <w:r>
+        <w:t xml:space="preserve"> (not yet done)</w:t>
+      </w:r>
+    </w:p>
+    <w:p>
+      <w:pPr>
+        <w:pStyle w:val="ListParagraph"/>
+        <w:numPr>
+          <w:ilvl w:val="0"/>
+          <w:numId w:val="15"/>
+        </w:numPr>
+      </w:pPr>
+      <w:r>
+        <w:t xml:space="preserve">Real </w:t>
+      </w:r>
+      <w:proofErr w:type="spellStart"/>
+      <w:r>
+        <w:t>Pomodoro</w:t>
+      </w:r>
+      <w:proofErr w:type="spellEnd"/>
+      <w:r>
+        <w:t xml:space="preserve">: </w:t>
+      </w:r>
+      <w:r>
+        <w:rPr>
+          <w:noProof/>
+          <w:lang w:val="fr-FR" w:eastAsia="fr-FR"/>
+        </w:rPr>
+        <w:drawing>
+          <wp:inline distT="0" distB="0" distL="0" distR="0">
+            <wp:extent cx="123825" cy="123825"/>
+            <wp:effectExtent l="19050" t="0" r="9525" b="0"/>
+            <wp:docPr id="7" name="Picture 4" descr="squareCross"/>
+            <wp:cNvGraphicFramePr>
+              <a:graphicFrameLocks xmlns:a="http://schemas.openxmlformats.org/drawingml/2006/main" noChangeAspect="1"/>
+            </wp:cNvGraphicFramePr>
+            <a:graphic xmlns:a="http://schemas.openxmlformats.org/drawingml/2006/main">
+              <a:graphicData uri="http://schemas.openxmlformats.org/drawingml/2006/picture">
+                <pic:pic xmlns:pic="http://schemas.openxmlformats.org/drawingml/2006/picture">
+                  <pic:nvPicPr>
+                    <pic:cNvPr id="0" name="Picture 4" descr="squareCross"/>
+                    <pic:cNvPicPr>
+                      <a:picLocks noChangeAspect="1" noChangeArrowheads="1"/>
+                    </pic:cNvPicPr>
+                  </pic:nvPicPr>
+                  <pic:blipFill>
+                    <a:blip r:embed="rId30" cstate="print"/>
+                    <a:srcRect/>
+                    <a:stretch>
+                      <a:fillRect/>
+                    </a:stretch>
+                  </pic:blipFill>
+                  <pic:spPr bwMode="auto">
+                    <a:xfrm>
+                      <a:off x="0" y="0"/>
+                      <a:ext cx="123825" cy="123825"/>
+                    </a:xfrm>
+                    <a:prstGeom prst="rect">
+                      <a:avLst/>
+                    </a:prstGeom>
+                    <a:noFill/>
+                    <a:ln w="9525">
+                      <a:noFill/>
+                      <a:miter lim="800000"/>
+                      <a:headEnd/>
+                      <a:tailEnd/>
+                    </a:ln>
+                  </pic:spPr>
+                </pic:pic>
+              </a:graphicData>
+            </a:graphic>
+          </wp:inline>
+        </w:drawing>
+      </w:r>
+      <w:r>
         <w:t xml:space="preserve"> (done)</w:t>
       </w:r>
     </w:p>
@@ -16006,7 +16218,7 @@
                     </pic:cNvPicPr>
                   </pic:nvPicPr>
                   <pic:blipFill>
-                    <a:blip r:embed="rId30" cstate="print"/>
+                    <a:blip r:embed="rId31" cstate="print"/>
                     <a:srcRect/>
                     <a:stretch>
                       <a:fillRect/>
@@ -16069,7 +16281,7 @@
                     </pic:cNvPicPr>
                   </pic:nvPicPr>
                   <pic:blipFill>
-                    <a:blip r:embed="rId31" cstate="print"/>
+                    <a:blip r:embed="rId32" cstate="print"/>
                     <a:srcRect/>
                     <a:stretch>
                       <a:fillRect/>
@@ -16190,7 +16402,7 @@
       <w:pPr>
         <w:pStyle w:val="Heading3"/>
       </w:pPr>
-      <w:bookmarkStart w:id="82" w:name="_Toc410938374"/>
+      <w:bookmarkStart w:id="82" w:name="_Toc411083051"/>
       <w:r>
         <w:t xml:space="preserve">How to </w:t>
       </w:r>
@@ -16540,7 +16752,7 @@
       <w:pPr>
         <w:pStyle w:val="Heading3"/>
       </w:pPr>
-      <w:bookmarkStart w:id="85" w:name="_Toc410938375"/>
+      <w:bookmarkStart w:id="85" w:name="_Toc411083052"/>
       <w:r>
         <w:t xml:space="preserve">How to </w:t>
       </w:r>
@@ -16659,6 +16871,7 @@
         <w:rPr>
           <w:b/>
         </w:rPr>
+        <w:lastRenderedPageBreak/>
         <w:t>Date</w:t>
       </w:r>
       <w:r>
@@ -16765,7 +16978,6 @@
           <w:noProof/>
           <w:lang w:val="fr-FR" w:eastAsia="fr-FR"/>
         </w:rPr>
-        <w:lastRenderedPageBreak/>
         <w:drawing>
           <wp:inline distT="0" distB="0" distL="0" distR="0">
             <wp:extent cx="203246" cy="203246"/>
@@ -16913,7 +17125,7 @@
       <w:pPr>
         <w:pStyle w:val="Heading3"/>
       </w:pPr>
-      <w:bookmarkStart w:id="86" w:name="_Toc410938376"/>
+      <w:bookmarkStart w:id="86" w:name="_Toc411083053"/>
       <w:r>
         <w:t xml:space="preserve">How to </w:t>
       </w:r>
@@ -17082,840 +17294,6 @@
             <wp:effectExtent l="19050" t="0" r="9525" b="0"/>
             <wp:wrapSquare wrapText="bothSides"/>
             <wp:docPr id="15" name="Picture 9" descr="createButton2.png"/>
-            <wp:cNvGraphicFramePr>
-              <a:graphicFrameLocks xmlns:a="http://schemas.openxmlformats.org/drawingml/2006/main" noChangeAspect="1"/>
-            </wp:cNvGraphicFramePr>
-            <a:graphic xmlns:a="http://schemas.openxmlformats.org/drawingml/2006/main">
-              <a:graphicData uri="http://schemas.openxmlformats.org/drawingml/2006/picture">
-                <pic:pic xmlns:pic="http://schemas.openxmlformats.org/drawingml/2006/picture">
-                  <pic:nvPicPr>
-                    <pic:cNvPr id="0" name="createButton2.png"/>
-                    <pic:cNvPicPr/>
-                  </pic:nvPicPr>
-                  <pic:blipFill>
-                    <a:blip r:embed="rId32" cstate="print"/>
-                    <a:stretch>
-                      <a:fillRect/>
-                    </a:stretch>
-                  </pic:blipFill>
-                  <pic:spPr>
-                    <a:xfrm>
-                      <a:off x="0" y="0"/>
-                      <a:ext cx="504825" cy="503555"/>
-                    </a:xfrm>
-                    <a:prstGeom prst="rect">
-                      <a:avLst/>
-                    </a:prstGeom>
-                  </pic:spPr>
-                </pic:pic>
-              </a:graphicData>
-            </a:graphic>
-          </wp:anchor>
-        </w:drawing>
-      </w:r>
-      <w:bookmarkStart w:id="87" w:name="_Toc410938377"/>
-      <w:r>
-        <w:t>Report List / Release Backlog</w:t>
-      </w:r>
-      <w:bookmarkEnd w:id="87"/>
-    </w:p>
-    <w:p>
-      <w:r>
-        <w:t>View</w:t>
-      </w:r>
-      <w:r>
-        <w:t xml:space="preserve"> &gt; </w:t>
-      </w:r>
-      <w:r>
-        <w:t>Report</w:t>
-      </w:r>
-      <w:r>
-        <w:t>s</w:t>
-      </w:r>
-      <w:r>
-        <w:t xml:space="preserve"> / </w:t>
-      </w:r>
-      <w:r>
-        <w:t>Done</w:t>
-      </w:r>
-    </w:p>
-    <w:p>
-      <w:pPr>
-        <w:pStyle w:val="Heading3"/>
-      </w:pPr>
-      <w:bookmarkStart w:id="88" w:name="_Toc410938378"/>
-      <w:r>
-        <w:t>How to read the table’s border</w:t>
-      </w:r>
-      <w:bookmarkEnd w:id="88"/>
-    </w:p>
-    <w:p>
-      <w:pPr>
-        <w:pStyle w:val="ListParagraph"/>
-        <w:numPr>
-          <w:ilvl w:val="0"/>
-          <w:numId w:val="6"/>
-        </w:numPr>
-      </w:pPr>
-      <w:r>
-        <w:rPr>
-          <w:b/>
-        </w:rPr>
-        <w:t xml:space="preserve">Report List / </w:t>
-      </w:r>
-      <w:r>
-        <w:rPr>
-          <w:b/>
-        </w:rPr>
-        <w:t>Release Backlog</w:t>
-      </w:r>
-      <w:r>
-        <w:t xml:space="preserve">: </w:t>
-      </w:r>
-      <w:r>
-        <w:t xml:space="preserve">(number of selected tasks /) </w:t>
-      </w:r>
-      <w:r>
-        <w:t>number of tasks</w:t>
-      </w:r>
-      <w:r>
-        <w:t>.</w:t>
-      </w:r>
-    </w:p>
-    <w:p>
-      <w:pPr>
-        <w:pStyle w:val="ListParagraph"/>
-        <w:numPr>
-          <w:ilvl w:val="0"/>
-          <w:numId w:val="6"/>
-        </w:numPr>
-      </w:pPr>
-      <w:r>
-        <w:rPr>
-          <w:b/>
-        </w:rPr>
-        <w:t>D</w:t>
-      </w:r>
-      <w:r>
-        <w:rPr>
-          <w:b/>
-        </w:rPr>
-        <w:t>one</w:t>
-      </w:r>
-      <w:r>
-        <w:t xml:space="preserve">: </w:t>
-      </w:r>
-      <w:r>
-        <w:t xml:space="preserve">number of real </w:t>
-      </w:r>
-      <w:proofErr w:type="spellStart"/>
-      <w:r>
-        <w:t>pomodoros</w:t>
-      </w:r>
-      <w:proofErr w:type="spellEnd"/>
-      <w:r>
-        <w:t xml:space="preserve"> / estim</w:t>
-      </w:r>
-      <w:r>
-        <w:t>a</w:t>
-      </w:r>
-      <w:r>
-        <w:t xml:space="preserve">ted + overestimated </w:t>
-      </w:r>
-      <w:proofErr w:type="spellStart"/>
-      <w:r>
-        <w:t>pomodoros</w:t>
-      </w:r>
-      <w:proofErr w:type="spellEnd"/>
-      <w:r>
-        <w:t>.</w:t>
-      </w:r>
-    </w:p>
-    <w:p>
-      <w:pPr>
-        <w:pStyle w:val="ListParagraph"/>
-        <w:numPr>
-          <w:ilvl w:val="0"/>
-          <w:numId w:val="6"/>
-        </w:numPr>
-      </w:pPr>
-      <w:r>
-        <w:rPr>
-          <w:b/>
-        </w:rPr>
-        <w:t>Accuracy</w:t>
-      </w:r>
-      <w:r>
-        <w:t>:</w:t>
-      </w:r>
-      <w:r>
-        <w:t xml:space="preserve"> </w:t>
-      </w:r>
-      <w:r>
-        <w:t>global success rate =</w:t>
-      </w:r>
-      <w:r>
-        <w:t xml:space="preserve"> </w:t>
-      </w:r>
-      <w:r>
-        <w:t>Real / (Estimated + Overestimated)</w:t>
-      </w:r>
-      <w:r>
-        <w:t xml:space="preserve"> * 100. </w:t>
-      </w:r>
-    </w:p>
-    <w:p>
-      <w:pPr>
-        <w:pStyle w:val="ListParagraph"/>
-      </w:pPr>
-      <w:r>
-        <w:t xml:space="preserve">100% means that </w:t>
-      </w:r>
-      <w:r>
-        <w:t xml:space="preserve">all </w:t>
-      </w:r>
-      <w:proofErr w:type="spellStart"/>
-      <w:r>
-        <w:t>p</w:t>
-      </w:r>
-      <w:r>
-        <w:t>omodoros</w:t>
-      </w:r>
-      <w:proofErr w:type="spellEnd"/>
-      <w:r>
-        <w:t xml:space="preserve"> </w:t>
-      </w:r>
-      <w:r>
-        <w:t>have been</w:t>
-      </w:r>
-      <w:r>
-        <w:t xml:space="preserve"> done</w:t>
-      </w:r>
-      <w:r>
-        <w:t>.</w:t>
-      </w:r>
-    </w:p>
-    <w:p>
-      <w:pPr>
-        <w:pStyle w:val="ListParagraph"/>
-        <w:numPr>
-          <w:ilvl w:val="0"/>
-          <w:numId w:val="6"/>
-        </w:numPr>
-      </w:pPr>
-      <w:r>
-        <w:t>(</w:t>
-      </w:r>
-      <w:r>
-        <w:rPr>
-          <w:b/>
-        </w:rPr>
-        <w:t>Agile</w:t>
-      </w:r>
-      <w:r>
-        <w:rPr>
-          <w:b/>
-        </w:rPr>
-        <w:t xml:space="preserve"> Mode</w:t>
-      </w:r>
-      <w:r>
-        <w:t xml:space="preserve">) </w:t>
-      </w:r>
-      <w:r>
-        <w:rPr>
-          <w:b/>
-        </w:rPr>
-        <w:t>Story Points</w:t>
-      </w:r>
-      <w:r>
-        <w:t>:</w:t>
-      </w:r>
-      <w:r>
-        <w:t xml:space="preserve"> number of story point</w:t>
-      </w:r>
-      <w:r>
-        <w:t>s.</w:t>
-      </w:r>
-      <w:r>
-        <w:t xml:space="preserve"> Select the tasks of a</w:t>
-      </w:r>
-      <w:r>
-        <w:t>ny</w:t>
-      </w:r>
-      <w:r>
-        <w:t xml:space="preserve"> iteration to </w:t>
-      </w:r>
-      <w:r>
-        <w:t>get</w:t>
-      </w:r>
-      <w:r>
-        <w:t xml:space="preserve"> </w:t>
-      </w:r>
-      <w:r>
-        <w:t>its</w:t>
-      </w:r>
-      <w:r>
-        <w:t xml:space="preserve"> </w:t>
-      </w:r>
-      <w:r>
-        <w:rPr>
-          <w:b/>
-        </w:rPr>
-        <w:t>Velocity</w:t>
-      </w:r>
-      <w:r>
-        <w:rPr>
-          <w:b/>
-        </w:rPr>
-        <w:t xml:space="preserve"> </w:t>
-      </w:r>
-      <w:r>
-        <w:t>(number of story points)</w:t>
-      </w:r>
-      <w:r>
-        <w:t>.</w:t>
-      </w:r>
-    </w:p>
-    <w:p>
-      <w:pPr>
-        <w:pStyle w:val="Heading3"/>
-      </w:pPr>
-      <w:bookmarkStart w:id="89" w:name="_Toc410938379"/>
-      <w:r>
-        <w:t xml:space="preserve">How to </w:t>
-      </w:r>
-      <w:r>
-        <w:t>read the table</w:t>
-      </w:r>
-      <w:bookmarkEnd w:id="89"/>
-    </w:p>
-    <w:p>
-      <w:pPr>
-        <w:pStyle w:val="ListParagraph"/>
-        <w:numPr>
-          <w:ilvl w:val="0"/>
-          <w:numId w:val="6"/>
-        </w:numPr>
-      </w:pPr>
-      <w:bookmarkStart w:id="90" w:name="OLE_LINK271"/>
-      <w:bookmarkStart w:id="91" w:name="OLE_LINK280"/>
-      <w:r>
-        <w:rPr>
-          <w:b/>
-        </w:rPr>
-        <w:t>U</w:t>
-      </w:r>
-      <w:r>
-        <w:t xml:space="preserve"> (</w:t>
-      </w:r>
-      <w:proofErr w:type="spellStart"/>
-      <w:r>
-        <w:rPr>
-          <w:b/>
-        </w:rPr>
-        <w:t>Pomodoro</w:t>
-      </w:r>
-      <w:proofErr w:type="spellEnd"/>
-      <w:r>
-        <w:rPr>
-          <w:b/>
-        </w:rPr>
-        <w:t xml:space="preserve"> Mode</w:t>
-      </w:r>
-      <w:r>
-        <w:t>)</w:t>
-      </w:r>
-      <w:r>
-        <w:t xml:space="preserve">: </w:t>
-      </w:r>
-      <w:r>
-        <w:t>"</w:t>
-      </w:r>
-      <w:r>
-        <w:rPr>
-          <w:rFonts w:ascii="Arial Unicode MS" w:eastAsia="Arial Unicode MS" w:hAnsi="Arial Unicode MS" w:cs="Arial Unicode MS" w:hint="eastAsia"/>
-        </w:rPr>
-        <w:t>✔</w:t>
-      </w:r>
-      <w:r>
-        <w:t>"</w:t>
-      </w:r>
-      <w:r>
-        <w:t xml:space="preserve"> if </w:t>
-      </w:r>
-      <w:r>
-        <w:t xml:space="preserve">the </w:t>
-      </w:r>
-      <w:r>
-        <w:t xml:space="preserve">task </w:t>
-      </w:r>
-      <w:r>
-        <w:t xml:space="preserve">is </w:t>
-      </w:r>
-      <w:r>
-        <w:t>unplanned</w:t>
-      </w:r>
-      <w:r>
-        <w:t xml:space="preserve"> or is an interruption</w:t>
-      </w:r>
-      <w:r>
-        <w:t>.</w:t>
-      </w:r>
-    </w:p>
-    <w:p>
-      <w:pPr>
-        <w:pStyle w:val="ListParagraph"/>
-        <w:numPr>
-          <w:ilvl w:val="0"/>
-          <w:numId w:val="6"/>
-        </w:numPr>
-      </w:pPr>
-      <w:r>
-        <w:rPr>
-          <w:b/>
-        </w:rPr>
-        <w:t>Date</w:t>
-      </w:r>
-      <w:r>
-        <w:t xml:space="preserve">: </w:t>
-      </w:r>
-      <w:bookmarkStart w:id="92" w:name="OLE_LINK79"/>
-      <w:bookmarkStart w:id="93" w:name="OLE_LINK80"/>
-      <w:r>
-        <w:t>d</w:t>
-      </w:r>
-      <w:r>
-        <w:t xml:space="preserve">ate </w:t>
-      </w:r>
-      <w:bookmarkStart w:id="94" w:name="OLE_LINK164"/>
-      <w:bookmarkStart w:id="95" w:name="OLE_LINK165"/>
-      <w:r>
-        <w:t xml:space="preserve">of </w:t>
-      </w:r>
-      <w:bookmarkEnd w:id="94"/>
-      <w:bookmarkEnd w:id="95"/>
-      <w:r>
-        <w:t>completion</w:t>
-      </w:r>
-      <w:r>
-        <w:t>.</w:t>
-      </w:r>
-      <w:bookmarkEnd w:id="90"/>
-      <w:bookmarkEnd w:id="91"/>
-      <w:bookmarkEnd w:id="92"/>
-      <w:bookmarkEnd w:id="93"/>
-    </w:p>
-    <w:p>
-      <w:pPr>
-        <w:pStyle w:val="ListParagraph"/>
-        <w:numPr>
-          <w:ilvl w:val="0"/>
-          <w:numId w:val="6"/>
-        </w:numPr>
-      </w:pPr>
-      <w:r>
-        <w:rPr>
-          <w:b/>
-        </w:rPr>
-        <w:t>Title</w:t>
-      </w:r>
-      <w:r>
-        <w:t xml:space="preserve">: </w:t>
-      </w:r>
-      <w:r>
-        <w:t>n</w:t>
-      </w:r>
-      <w:r>
-        <w:t>ame of task.</w:t>
-      </w:r>
-      <w:r>
-        <w:t xml:space="preserve"> This column is editable.</w:t>
-      </w:r>
-    </w:p>
-    <w:p>
-      <w:pPr>
-        <w:pStyle w:val="ListParagraph"/>
-        <w:numPr>
-          <w:ilvl w:val="0"/>
-          <w:numId w:val="6"/>
-        </w:numPr>
-      </w:pPr>
-      <w:r>
-        <w:rPr>
-          <w:b/>
-        </w:rPr>
-        <w:t>Type</w:t>
-      </w:r>
-      <w:r>
-        <w:t>:</w:t>
-      </w:r>
-      <w:r>
-        <w:t xml:space="preserve"> t</w:t>
-      </w:r>
-      <w:r>
-        <w:t>ype of task.</w:t>
-      </w:r>
-    </w:p>
-    <w:p>
-      <w:pPr>
-        <w:pStyle w:val="ListParagraph"/>
-        <w:numPr>
-          <w:ilvl w:val="0"/>
-          <w:numId w:val="6"/>
-        </w:numPr>
-      </w:pPr>
-      <w:bookmarkStart w:id="96" w:name="OLE_LINK85"/>
-      <w:bookmarkStart w:id="97" w:name="OLE_LINK86"/>
-      <w:r>
-        <w:rPr>
-          <w:b/>
-        </w:rPr>
-        <w:t>Estimated</w:t>
-      </w:r>
-      <w:bookmarkEnd w:id="96"/>
-      <w:bookmarkEnd w:id="97"/>
-      <w:r>
-        <w:t xml:space="preserve">: </w:t>
-      </w:r>
-      <w:r>
-        <w:t>n</w:t>
-      </w:r>
-      <w:r>
-        <w:t>um</w:t>
-      </w:r>
-      <w:r>
-        <w:t>b</w:t>
-      </w:r>
-      <w:r>
-        <w:t>er</w:t>
-      </w:r>
-      <w:r>
-        <w:t xml:space="preserve"> of </w:t>
-      </w:r>
-      <w:proofErr w:type="spellStart"/>
-      <w:r>
-        <w:t>p</w:t>
-      </w:r>
-      <w:r>
-        <w:t>omodoro</w:t>
-      </w:r>
-      <w:r>
-        <w:t>s</w:t>
-      </w:r>
-      <w:proofErr w:type="spellEnd"/>
-      <w:r>
-        <w:t xml:space="preserve"> done / </w:t>
-      </w:r>
-      <w:r>
-        <w:t>o</w:t>
-      </w:r>
-      <w:r>
-        <w:t>verall estimate</w:t>
-      </w:r>
-      <w:r>
-        <w:t xml:space="preserve">d </w:t>
-      </w:r>
-      <w:proofErr w:type="spellStart"/>
-      <w:r>
-        <w:t>pomodoros</w:t>
-      </w:r>
-      <w:proofErr w:type="spellEnd"/>
-      <w:r>
-        <w:t xml:space="preserve"> (</w:t>
-      </w:r>
-      <w:r>
-        <w:t xml:space="preserve">Real / </w:t>
-      </w:r>
-      <w:r>
-        <w:t>Estimated + Overestimated)</w:t>
-      </w:r>
-      <w:r>
-        <w:t>.</w:t>
-      </w:r>
-    </w:p>
-    <w:p>
-      <w:pPr>
-        <w:pStyle w:val="ListParagraph"/>
-        <w:numPr>
-          <w:ilvl w:val="0"/>
-          <w:numId w:val="6"/>
-        </w:numPr>
-      </w:pPr>
-      <w:r>
-        <w:rPr>
-          <w:b/>
-        </w:rPr>
-        <w:t>Diff I</w:t>
-      </w:r>
-      <w:r>
-        <w:t>: d</w:t>
-      </w:r>
-      <w:r>
-        <w:t>i</w:t>
-      </w:r>
-      <w:r>
-        <w:t xml:space="preserve">fference </w:t>
-      </w:r>
-      <w:r>
-        <w:t>between the n</w:t>
-      </w:r>
-      <w:r>
-        <w:t>um</w:t>
-      </w:r>
-      <w:r>
-        <w:t>b</w:t>
-      </w:r>
-      <w:r>
-        <w:t>er</w:t>
-      </w:r>
-      <w:r>
-        <w:t xml:space="preserve"> of </w:t>
-      </w:r>
-      <w:proofErr w:type="spellStart"/>
-      <w:r>
-        <w:t>pomodoros</w:t>
-      </w:r>
-      <w:proofErr w:type="spellEnd"/>
-      <w:r>
-        <w:t xml:space="preserve"> done and the </w:t>
-      </w:r>
-      <w:r>
-        <w:t>estimate</w:t>
-      </w:r>
-      <w:r>
-        <w:t xml:space="preserve">d </w:t>
-      </w:r>
-      <w:proofErr w:type="spellStart"/>
-      <w:r>
-        <w:t>pomodoros</w:t>
-      </w:r>
-      <w:proofErr w:type="spellEnd"/>
-      <w:r>
-        <w:t xml:space="preserve"> (Diff I = </w:t>
-      </w:r>
-      <w:bookmarkStart w:id="98" w:name="OLE_LINK89"/>
-      <w:bookmarkStart w:id="99" w:name="OLE_LINK90"/>
-      <w:bookmarkStart w:id="100" w:name="OLE_LINK113"/>
-      <w:bookmarkStart w:id="101" w:name="OLE_LINK114"/>
-      <w:r>
-        <w:t>Real -</w:t>
-      </w:r>
-      <w:r>
-        <w:t xml:space="preserve"> Estimated</w:t>
-      </w:r>
-      <w:bookmarkEnd w:id="98"/>
-      <w:bookmarkEnd w:id="99"/>
-      <w:bookmarkEnd w:id="100"/>
-      <w:bookmarkEnd w:id="101"/>
-      <w:r>
-        <w:t>)</w:t>
-      </w:r>
-      <w:r>
-        <w:t>.</w:t>
-      </w:r>
-    </w:p>
-    <w:p>
-      <w:pPr>
-        <w:pStyle w:val="ListParagraph"/>
-        <w:numPr>
-          <w:ilvl w:val="0"/>
-          <w:numId w:val="6"/>
-        </w:numPr>
-      </w:pPr>
-      <w:r>
-        <w:rPr>
-          <w:b/>
-        </w:rPr>
-        <w:t>Diff II</w:t>
-      </w:r>
-      <w:r>
-        <w:t xml:space="preserve">: </w:t>
-      </w:r>
-      <w:r>
-        <w:t>d</w:t>
-      </w:r>
-      <w:r>
-        <w:t>i</w:t>
-      </w:r>
-      <w:r>
-        <w:t>fference between the n</w:t>
-      </w:r>
-      <w:r>
-        <w:t>um</w:t>
-      </w:r>
-      <w:r>
-        <w:t>b</w:t>
-      </w:r>
-      <w:r>
-        <w:t>er</w:t>
-      </w:r>
-      <w:r>
-        <w:t xml:space="preserve"> of </w:t>
-      </w:r>
-      <w:proofErr w:type="spellStart"/>
-      <w:r>
-        <w:t>pomodoros</w:t>
-      </w:r>
-      <w:proofErr w:type="spellEnd"/>
-      <w:r>
-        <w:t xml:space="preserve"> done and</w:t>
-      </w:r>
-      <w:r>
-        <w:t xml:space="preserve"> </w:t>
-      </w:r>
-      <w:r>
-        <w:t xml:space="preserve">the </w:t>
-      </w:r>
-      <w:r>
-        <w:t>overall estimate</w:t>
-      </w:r>
-      <w:r>
-        <w:t xml:space="preserve">d </w:t>
-      </w:r>
-      <w:proofErr w:type="spellStart"/>
-      <w:r>
-        <w:t>pomodoros</w:t>
-      </w:r>
-      <w:proofErr w:type="spellEnd"/>
-      <w:r>
-        <w:t xml:space="preserve"> (Diff II = </w:t>
-      </w:r>
-      <w:bookmarkStart w:id="102" w:name="OLE_LINK131"/>
-      <w:bookmarkStart w:id="103" w:name="OLE_LINK132"/>
-      <w:r>
-        <w:t xml:space="preserve">Real </w:t>
-      </w:r>
-      <w:r>
-        <w:t>-</w:t>
-      </w:r>
-      <w:r>
-        <w:t xml:space="preserve"> </w:t>
-      </w:r>
-      <w:bookmarkStart w:id="104" w:name="OLE_LINK111"/>
-      <w:bookmarkStart w:id="105" w:name="OLE_LINK112"/>
-      <w:r>
-        <w:t xml:space="preserve">Estimated </w:t>
-      </w:r>
-      <w:r>
-        <w:t>-</w:t>
-      </w:r>
-      <w:r>
-        <w:t xml:space="preserve"> Overestimated</w:t>
-      </w:r>
-      <w:bookmarkEnd w:id="102"/>
-      <w:bookmarkEnd w:id="103"/>
-      <w:bookmarkEnd w:id="104"/>
-      <w:bookmarkEnd w:id="105"/>
-      <w:r>
-        <w:t>)</w:t>
-      </w:r>
-      <w:r>
-        <w:t>.</w:t>
-      </w:r>
-      <w:r>
-        <w:t xml:space="preserve"> This value is displayed only if there are overestimated </w:t>
-      </w:r>
-      <w:proofErr w:type="spellStart"/>
-      <w:r>
-        <w:t>pomodoros</w:t>
-      </w:r>
-      <w:proofErr w:type="spellEnd"/>
-      <w:r>
-        <w:t xml:space="preserve"> (</w:t>
-      </w:r>
-      <w:r>
-        <w:t>Overestimated)</w:t>
-      </w:r>
-      <w:r>
-        <w:t>.</w:t>
-      </w:r>
-    </w:p>
-    <w:p>
-      <w:pPr>
-        <w:pStyle w:val="ListParagraph"/>
-        <w:numPr>
-          <w:ilvl w:val="0"/>
-          <w:numId w:val="6"/>
-        </w:numPr>
-      </w:pPr>
-      <w:r>
-        <w:rPr>
-          <w:b/>
-        </w:rPr>
-        <w:t>Story Points</w:t>
-      </w:r>
-      <w:r>
-        <w:t xml:space="preserve"> (</w:t>
-      </w:r>
-      <w:r>
-        <w:rPr>
-          <w:b/>
-        </w:rPr>
-        <w:t>Agile Mode</w:t>
-      </w:r>
-      <w:r>
-        <w:t>)</w:t>
-      </w:r>
-    </w:p>
-    <w:p>
-      <w:pPr>
-        <w:pStyle w:val="ListParagraph"/>
-        <w:numPr>
-          <w:ilvl w:val="0"/>
-          <w:numId w:val="6"/>
-        </w:numPr>
-      </w:pPr>
-      <w:r>
-        <w:rPr>
-          <w:b/>
-        </w:rPr>
-        <w:t>Iteration</w:t>
-      </w:r>
-      <w:r>
-        <w:t xml:space="preserve"> (</w:t>
-      </w:r>
-      <w:r>
-        <w:rPr>
-          <w:b/>
-        </w:rPr>
-        <w:t>Agile Mode</w:t>
-      </w:r>
-      <w:r>
-        <w:t>)</w:t>
-      </w:r>
-    </w:p>
-    <w:p>
-      <w:r>
-        <w:t xml:space="preserve"> </w:t>
-      </w:r>
-    </w:p>
-    <w:p>
-      <w:pPr>
-        <w:pStyle w:val="Heading2"/>
-      </w:pPr>
-    </w:p>
-    <w:p>
-      <w:pPr>
-        <w:pStyle w:val="Heading2"/>
-      </w:pPr>
-      <w:r>
-        <w:rPr>
-          <w:noProof/>
-          <w:lang w:val="fr-FR" w:eastAsia="fr-FR"/>
-        </w:rPr>
-        <w:drawing>
-          <wp:anchor distT="0" distB="0" distL="114300" distR="114300" simplePos="0" relativeHeight="251666432" behindDoc="0" locked="0" layoutInCell="1" allowOverlap="1">
-            <wp:simplePos x="0" y="0"/>
-            <wp:positionH relativeFrom="column">
-              <wp:posOffset>19050</wp:posOffset>
-            </wp:positionH>
-            <wp:positionV relativeFrom="paragraph">
-              <wp:posOffset>122555</wp:posOffset>
-            </wp:positionV>
-            <wp:extent cx="504825" cy="503555"/>
-            <wp:effectExtent l="19050" t="0" r="9525" b="0"/>
-            <wp:wrapSquare wrapText="bothSides"/>
-            <wp:docPr id="16" name="Picture 9" descr="createButton2.png"/>
             <wp:cNvGraphicFramePr>
               <a:graphicFrameLocks xmlns:a="http://schemas.openxmlformats.org/drawingml/2006/main" noChangeAspect="1"/>
             </wp:cNvGraphicFramePr>
@@ -17947,9 +17325,843 @@
           </wp:anchor>
         </w:drawing>
       </w:r>
-      <w:bookmarkStart w:id="106" w:name="_Toc410938380"/>
+      <w:bookmarkStart w:id="87" w:name="_Toc411083054"/>
+      <w:r>
+        <w:t>Report List / Release Backlog</w:t>
+      </w:r>
+      <w:bookmarkEnd w:id="87"/>
+    </w:p>
+    <w:p>
+      <w:r>
+        <w:t>View</w:t>
+      </w:r>
+      <w:r>
+        <w:t xml:space="preserve"> &gt; </w:t>
+      </w:r>
+      <w:r>
+        <w:t>Report</w:t>
+      </w:r>
+      <w:r>
+        <w:t>s</w:t>
+      </w:r>
+      <w:r>
+        <w:t xml:space="preserve"> / </w:t>
+      </w:r>
+      <w:r>
+        <w:t>Done</w:t>
+      </w:r>
+    </w:p>
+    <w:p>
+      <w:pPr>
+        <w:pStyle w:val="Heading3"/>
+      </w:pPr>
+      <w:bookmarkStart w:id="88" w:name="_Toc411083055"/>
+      <w:r>
+        <w:t>How to read the table’s border</w:t>
+      </w:r>
+      <w:bookmarkEnd w:id="88"/>
+    </w:p>
+    <w:p>
+      <w:pPr>
+        <w:pStyle w:val="ListParagraph"/>
+        <w:numPr>
+          <w:ilvl w:val="0"/>
+          <w:numId w:val="6"/>
+        </w:numPr>
+      </w:pPr>
+      <w:r>
+        <w:rPr>
+          <w:b/>
+        </w:rPr>
+        <w:t xml:space="preserve">Report List / </w:t>
+      </w:r>
+      <w:r>
+        <w:rPr>
+          <w:b/>
+        </w:rPr>
+        <w:t>Release Backlog</w:t>
+      </w:r>
+      <w:r>
+        <w:t xml:space="preserve">: </w:t>
+      </w:r>
+      <w:r>
+        <w:t xml:space="preserve">(number of selected tasks /) </w:t>
+      </w:r>
+      <w:r>
+        <w:t>number of tasks</w:t>
+      </w:r>
+      <w:r>
+        <w:t>.</w:t>
+      </w:r>
+    </w:p>
+    <w:p>
+      <w:pPr>
+        <w:pStyle w:val="ListParagraph"/>
+        <w:numPr>
+          <w:ilvl w:val="0"/>
+          <w:numId w:val="6"/>
+        </w:numPr>
+      </w:pPr>
+      <w:r>
+        <w:rPr>
+          <w:b/>
+        </w:rPr>
+        <w:t>D</w:t>
+      </w:r>
+      <w:r>
+        <w:rPr>
+          <w:b/>
+        </w:rPr>
+        <w:t>one</w:t>
+      </w:r>
+      <w:r>
+        <w:t xml:space="preserve">: </w:t>
+      </w:r>
+      <w:r>
+        <w:t xml:space="preserve">number of real </w:t>
+      </w:r>
       <w:proofErr w:type="spellStart"/>
       <w:r>
+        <w:t>pomodoros</w:t>
+      </w:r>
+      <w:proofErr w:type="spellEnd"/>
+      <w:r>
+        <w:t xml:space="preserve"> / estim</w:t>
+      </w:r>
+      <w:r>
+        <w:t>a</w:t>
+      </w:r>
+      <w:r>
+        <w:t xml:space="preserve">ted + overestimated </w:t>
+      </w:r>
+      <w:proofErr w:type="spellStart"/>
+      <w:r>
+        <w:t>pomodoros</w:t>
+      </w:r>
+      <w:proofErr w:type="spellEnd"/>
+      <w:r>
+        <w:t>.</w:t>
+      </w:r>
+    </w:p>
+    <w:p>
+      <w:pPr>
+        <w:pStyle w:val="ListParagraph"/>
+        <w:numPr>
+          <w:ilvl w:val="0"/>
+          <w:numId w:val="6"/>
+        </w:numPr>
+      </w:pPr>
+      <w:r>
+        <w:rPr>
+          <w:b/>
+        </w:rPr>
+        <w:t>Accuracy</w:t>
+      </w:r>
+      <w:r>
+        <w:t>:</w:t>
+      </w:r>
+      <w:r>
+        <w:t xml:space="preserve"> </w:t>
+      </w:r>
+      <w:r>
+        <w:t>global success rate =</w:t>
+      </w:r>
+      <w:r>
+        <w:t xml:space="preserve"> </w:t>
+      </w:r>
+      <w:r>
+        <w:t>Real / (Estimated + Overestimated)</w:t>
+      </w:r>
+      <w:r>
+        <w:t xml:space="preserve"> * 100. </w:t>
+      </w:r>
+    </w:p>
+    <w:p>
+      <w:pPr>
+        <w:pStyle w:val="ListParagraph"/>
+      </w:pPr>
+      <w:r>
+        <w:t xml:space="preserve">100% means that </w:t>
+      </w:r>
+      <w:r>
+        <w:t xml:space="preserve">all </w:t>
+      </w:r>
+      <w:proofErr w:type="spellStart"/>
+      <w:r>
+        <w:t>p</w:t>
+      </w:r>
+      <w:r>
+        <w:t>omodoros</w:t>
+      </w:r>
+      <w:proofErr w:type="spellEnd"/>
+      <w:r>
+        <w:t xml:space="preserve"> </w:t>
+      </w:r>
+      <w:r>
+        <w:t>have been</w:t>
+      </w:r>
+      <w:r>
+        <w:t xml:space="preserve"> done</w:t>
+      </w:r>
+      <w:r>
+        <w:t>.</w:t>
+      </w:r>
+    </w:p>
+    <w:p>
+      <w:pPr>
+        <w:pStyle w:val="ListParagraph"/>
+        <w:numPr>
+          <w:ilvl w:val="0"/>
+          <w:numId w:val="6"/>
+        </w:numPr>
+      </w:pPr>
+      <w:r>
+        <w:t>(</w:t>
+      </w:r>
+      <w:r>
+        <w:rPr>
+          <w:b/>
+        </w:rPr>
+        <w:t>Agile</w:t>
+      </w:r>
+      <w:r>
+        <w:rPr>
+          <w:b/>
+        </w:rPr>
+        <w:t xml:space="preserve"> Mode</w:t>
+      </w:r>
+      <w:r>
+        <w:t xml:space="preserve">) </w:t>
+      </w:r>
+      <w:r>
+        <w:rPr>
+          <w:b/>
+        </w:rPr>
+        <w:t>Story Points</w:t>
+      </w:r>
+      <w:r>
+        <w:t>:</w:t>
+      </w:r>
+      <w:r>
+        <w:t xml:space="preserve"> number of story point</w:t>
+      </w:r>
+      <w:r>
+        <w:t>s.</w:t>
+      </w:r>
+      <w:r>
+        <w:t xml:space="preserve"> Select the tasks of a</w:t>
+      </w:r>
+      <w:r>
+        <w:t>ny</w:t>
+      </w:r>
+      <w:r>
+        <w:t xml:space="preserve"> iteration to </w:t>
+      </w:r>
+      <w:r>
+        <w:t>get</w:t>
+      </w:r>
+      <w:r>
+        <w:t xml:space="preserve"> </w:t>
+      </w:r>
+      <w:r>
+        <w:t>its</w:t>
+      </w:r>
+      <w:r>
+        <w:t xml:space="preserve"> </w:t>
+      </w:r>
+      <w:r>
+        <w:rPr>
+          <w:b/>
+        </w:rPr>
+        <w:t>Velocity</w:t>
+      </w:r>
+      <w:r>
+        <w:rPr>
+          <w:b/>
+        </w:rPr>
+        <w:t xml:space="preserve"> </w:t>
+      </w:r>
+      <w:r>
+        <w:t>(number of story points)</w:t>
+      </w:r>
+      <w:r>
+        <w:t>.</w:t>
+      </w:r>
+    </w:p>
+    <w:p>
+      <w:pPr>
+        <w:pStyle w:val="Heading3"/>
+      </w:pPr>
+      <w:bookmarkStart w:id="89" w:name="_Toc411083056"/>
+      <w:r>
+        <w:t xml:space="preserve">How to </w:t>
+      </w:r>
+      <w:r>
+        <w:t>read the table</w:t>
+      </w:r>
+      <w:bookmarkEnd w:id="89"/>
+    </w:p>
+    <w:p>
+      <w:pPr>
+        <w:pStyle w:val="ListParagraph"/>
+        <w:numPr>
+          <w:ilvl w:val="0"/>
+          <w:numId w:val="6"/>
+        </w:numPr>
+      </w:pPr>
+      <w:bookmarkStart w:id="90" w:name="OLE_LINK271"/>
+      <w:bookmarkStart w:id="91" w:name="OLE_LINK280"/>
+      <w:r>
+        <w:rPr>
+          <w:b/>
+        </w:rPr>
+        <w:t>U</w:t>
+      </w:r>
+      <w:r>
+        <w:t xml:space="preserve"> (</w:t>
+      </w:r>
+      <w:proofErr w:type="spellStart"/>
+      <w:r>
+        <w:rPr>
+          <w:b/>
+        </w:rPr>
+        <w:t>Pomodoro</w:t>
+      </w:r>
+      <w:proofErr w:type="spellEnd"/>
+      <w:r>
+        <w:rPr>
+          <w:b/>
+        </w:rPr>
+        <w:t xml:space="preserve"> Mode</w:t>
+      </w:r>
+      <w:r>
+        <w:t>)</w:t>
+      </w:r>
+      <w:r>
+        <w:t xml:space="preserve">: </w:t>
+      </w:r>
+      <w:r>
+        <w:t>"</w:t>
+      </w:r>
+      <w:r>
+        <w:rPr>
+          <w:rFonts w:ascii="Arial Unicode MS" w:eastAsia="Arial Unicode MS" w:hAnsi="Arial Unicode MS" w:cs="Arial Unicode MS" w:hint="eastAsia"/>
+        </w:rPr>
+        <w:t>✔</w:t>
+      </w:r>
+      <w:r>
+        <w:t>"</w:t>
+      </w:r>
+      <w:r>
+        <w:t xml:space="preserve"> if </w:t>
+      </w:r>
+      <w:r>
+        <w:t xml:space="preserve">the </w:t>
+      </w:r>
+      <w:r>
+        <w:t xml:space="preserve">task </w:t>
+      </w:r>
+      <w:r>
+        <w:t xml:space="preserve">is </w:t>
+      </w:r>
+      <w:r>
+        <w:t>unplanned</w:t>
+      </w:r>
+      <w:r>
+        <w:t xml:space="preserve"> or is an interruption</w:t>
+      </w:r>
+      <w:r>
+        <w:t>.</w:t>
+      </w:r>
+    </w:p>
+    <w:p>
+      <w:pPr>
+        <w:pStyle w:val="ListParagraph"/>
+        <w:numPr>
+          <w:ilvl w:val="0"/>
+          <w:numId w:val="6"/>
+        </w:numPr>
+      </w:pPr>
+      <w:r>
+        <w:rPr>
+          <w:b/>
+        </w:rPr>
+        <w:t>Date</w:t>
+      </w:r>
+      <w:r>
+        <w:t xml:space="preserve">: </w:t>
+      </w:r>
+      <w:bookmarkStart w:id="92" w:name="OLE_LINK79"/>
+      <w:bookmarkStart w:id="93" w:name="OLE_LINK80"/>
+      <w:r>
+        <w:t>d</w:t>
+      </w:r>
+      <w:r>
+        <w:t xml:space="preserve">ate </w:t>
+      </w:r>
+      <w:bookmarkStart w:id="94" w:name="OLE_LINK164"/>
+      <w:bookmarkStart w:id="95" w:name="OLE_LINK165"/>
+      <w:r>
+        <w:t xml:space="preserve">of </w:t>
+      </w:r>
+      <w:bookmarkEnd w:id="94"/>
+      <w:bookmarkEnd w:id="95"/>
+      <w:r>
+        <w:t>completion</w:t>
+      </w:r>
+      <w:r>
+        <w:t>.</w:t>
+      </w:r>
+      <w:bookmarkEnd w:id="90"/>
+      <w:bookmarkEnd w:id="91"/>
+      <w:bookmarkEnd w:id="92"/>
+      <w:bookmarkEnd w:id="93"/>
+    </w:p>
+    <w:p>
+      <w:pPr>
+        <w:pStyle w:val="ListParagraph"/>
+        <w:numPr>
+          <w:ilvl w:val="0"/>
+          <w:numId w:val="6"/>
+        </w:numPr>
+      </w:pPr>
+      <w:r>
+        <w:rPr>
+          <w:b/>
+        </w:rPr>
+        <w:t>Title</w:t>
+      </w:r>
+      <w:r>
+        <w:t xml:space="preserve">: </w:t>
+      </w:r>
+      <w:r>
+        <w:t>n</w:t>
+      </w:r>
+      <w:r>
+        <w:t>ame of task.</w:t>
+      </w:r>
+      <w:r>
+        <w:t xml:space="preserve"> This column is editable.</w:t>
+      </w:r>
+    </w:p>
+    <w:p>
+      <w:pPr>
+        <w:pStyle w:val="ListParagraph"/>
+        <w:numPr>
+          <w:ilvl w:val="0"/>
+          <w:numId w:val="6"/>
+        </w:numPr>
+      </w:pPr>
+      <w:r>
+        <w:rPr>
+          <w:b/>
+        </w:rPr>
+        <w:t>Type</w:t>
+      </w:r>
+      <w:r>
+        <w:t>:</w:t>
+      </w:r>
+      <w:r>
+        <w:t xml:space="preserve"> t</w:t>
+      </w:r>
+      <w:r>
+        <w:t>ype of task.</w:t>
+      </w:r>
+    </w:p>
+    <w:p>
+      <w:pPr>
+        <w:pStyle w:val="ListParagraph"/>
+        <w:numPr>
+          <w:ilvl w:val="0"/>
+          <w:numId w:val="6"/>
+        </w:numPr>
+      </w:pPr>
+      <w:bookmarkStart w:id="96" w:name="OLE_LINK85"/>
+      <w:bookmarkStart w:id="97" w:name="OLE_LINK86"/>
+      <w:r>
+        <w:rPr>
+          <w:b/>
+        </w:rPr>
+        <w:t>Estimated</w:t>
+      </w:r>
+      <w:bookmarkEnd w:id="96"/>
+      <w:bookmarkEnd w:id="97"/>
+      <w:r>
+        <w:t xml:space="preserve">: </w:t>
+      </w:r>
+      <w:r>
+        <w:t>n</w:t>
+      </w:r>
+      <w:r>
+        <w:t>um</w:t>
+      </w:r>
+      <w:r>
+        <w:t>b</w:t>
+      </w:r>
+      <w:r>
+        <w:t>er</w:t>
+      </w:r>
+      <w:r>
+        <w:t xml:space="preserve"> of </w:t>
+      </w:r>
+      <w:proofErr w:type="spellStart"/>
+      <w:r>
+        <w:t>p</w:t>
+      </w:r>
+      <w:r>
+        <w:t>omodoro</w:t>
+      </w:r>
+      <w:r>
+        <w:t>s</w:t>
+      </w:r>
+      <w:proofErr w:type="spellEnd"/>
+      <w:r>
+        <w:t xml:space="preserve"> done / </w:t>
+      </w:r>
+      <w:r>
+        <w:t>o</w:t>
+      </w:r>
+      <w:r>
+        <w:t>verall estimate</w:t>
+      </w:r>
+      <w:r>
+        <w:t xml:space="preserve">d </w:t>
+      </w:r>
+      <w:proofErr w:type="spellStart"/>
+      <w:r>
+        <w:t>pomodoros</w:t>
+      </w:r>
+      <w:proofErr w:type="spellEnd"/>
+      <w:r>
+        <w:t xml:space="preserve"> (</w:t>
+      </w:r>
+      <w:r>
+        <w:t xml:space="preserve">Real / </w:t>
+      </w:r>
+      <w:r>
+        <w:t>Estimated + Overestimated)</w:t>
+      </w:r>
+      <w:r>
+        <w:t>.</w:t>
+      </w:r>
+    </w:p>
+    <w:p>
+      <w:pPr>
+        <w:pStyle w:val="ListParagraph"/>
+        <w:numPr>
+          <w:ilvl w:val="0"/>
+          <w:numId w:val="6"/>
+        </w:numPr>
+      </w:pPr>
+      <w:r>
+        <w:rPr>
+          <w:b/>
+        </w:rPr>
+        <w:t>Diff I</w:t>
+      </w:r>
+      <w:r>
+        <w:t>: d</w:t>
+      </w:r>
+      <w:r>
+        <w:t>i</w:t>
+      </w:r>
+      <w:r>
+        <w:t xml:space="preserve">fference </w:t>
+      </w:r>
+      <w:r>
+        <w:t>between the n</w:t>
+      </w:r>
+      <w:r>
+        <w:t>um</w:t>
+      </w:r>
+      <w:r>
+        <w:t>b</w:t>
+      </w:r>
+      <w:r>
+        <w:t>er</w:t>
+      </w:r>
+      <w:r>
+        <w:t xml:space="preserve"> of </w:t>
+      </w:r>
+      <w:proofErr w:type="spellStart"/>
+      <w:r>
+        <w:t>pomodoros</w:t>
+      </w:r>
+      <w:proofErr w:type="spellEnd"/>
+      <w:r>
+        <w:t xml:space="preserve"> done and the </w:t>
+      </w:r>
+      <w:r>
+        <w:t>estimate</w:t>
+      </w:r>
+      <w:r>
+        <w:t xml:space="preserve">d </w:t>
+      </w:r>
+      <w:proofErr w:type="spellStart"/>
+      <w:r>
+        <w:t>pomodoros</w:t>
+      </w:r>
+      <w:proofErr w:type="spellEnd"/>
+      <w:r>
+        <w:t xml:space="preserve"> (Diff I = </w:t>
+      </w:r>
+      <w:bookmarkStart w:id="98" w:name="OLE_LINK89"/>
+      <w:bookmarkStart w:id="99" w:name="OLE_LINK90"/>
+      <w:bookmarkStart w:id="100" w:name="OLE_LINK113"/>
+      <w:bookmarkStart w:id="101" w:name="OLE_LINK114"/>
+      <w:r>
+        <w:t>Real -</w:t>
+      </w:r>
+      <w:r>
+        <w:t xml:space="preserve"> Estimated</w:t>
+      </w:r>
+      <w:bookmarkEnd w:id="98"/>
+      <w:bookmarkEnd w:id="99"/>
+      <w:bookmarkEnd w:id="100"/>
+      <w:bookmarkEnd w:id="101"/>
+      <w:r>
+        <w:t>)</w:t>
+      </w:r>
+      <w:r>
+        <w:t>.</w:t>
+      </w:r>
+    </w:p>
+    <w:p>
+      <w:pPr>
+        <w:pStyle w:val="ListParagraph"/>
+        <w:numPr>
+          <w:ilvl w:val="0"/>
+          <w:numId w:val="6"/>
+        </w:numPr>
+      </w:pPr>
+      <w:r>
+        <w:rPr>
+          <w:b/>
+        </w:rPr>
+        <w:t>Diff II</w:t>
+      </w:r>
+      <w:r>
+        <w:t xml:space="preserve">: </w:t>
+      </w:r>
+      <w:r>
+        <w:t>d</w:t>
+      </w:r>
+      <w:r>
+        <w:t>i</w:t>
+      </w:r>
+      <w:r>
+        <w:t>fference between the n</w:t>
+      </w:r>
+      <w:r>
+        <w:t>um</w:t>
+      </w:r>
+      <w:r>
+        <w:t>b</w:t>
+      </w:r>
+      <w:r>
+        <w:t>er</w:t>
+      </w:r>
+      <w:r>
+        <w:t xml:space="preserve"> of </w:t>
+      </w:r>
+      <w:proofErr w:type="spellStart"/>
+      <w:r>
+        <w:t>pomodoros</w:t>
+      </w:r>
+      <w:proofErr w:type="spellEnd"/>
+      <w:r>
+        <w:t xml:space="preserve"> done and</w:t>
+      </w:r>
+      <w:r>
+        <w:t xml:space="preserve"> </w:t>
+      </w:r>
+      <w:r>
+        <w:t xml:space="preserve">the </w:t>
+      </w:r>
+      <w:r>
+        <w:t>overall estimate</w:t>
+      </w:r>
+      <w:r>
+        <w:t xml:space="preserve">d </w:t>
+      </w:r>
+      <w:proofErr w:type="spellStart"/>
+      <w:r>
+        <w:t>pomodoros</w:t>
+      </w:r>
+      <w:proofErr w:type="spellEnd"/>
+      <w:r>
+        <w:t xml:space="preserve"> (Diff II = </w:t>
+      </w:r>
+      <w:bookmarkStart w:id="102" w:name="OLE_LINK131"/>
+      <w:bookmarkStart w:id="103" w:name="OLE_LINK132"/>
+      <w:r>
+        <w:t xml:space="preserve">Real </w:t>
+      </w:r>
+      <w:r>
+        <w:t>-</w:t>
+      </w:r>
+      <w:r>
+        <w:t xml:space="preserve"> </w:t>
+      </w:r>
+      <w:bookmarkStart w:id="104" w:name="OLE_LINK111"/>
+      <w:bookmarkStart w:id="105" w:name="OLE_LINK112"/>
+      <w:r>
+        <w:t xml:space="preserve">Estimated </w:t>
+      </w:r>
+      <w:r>
+        <w:t>-</w:t>
+      </w:r>
+      <w:r>
+        <w:t xml:space="preserve"> Overestimated</w:t>
+      </w:r>
+      <w:bookmarkEnd w:id="102"/>
+      <w:bookmarkEnd w:id="103"/>
+      <w:bookmarkEnd w:id="104"/>
+      <w:bookmarkEnd w:id="105"/>
+      <w:r>
+        <w:t>)</w:t>
+      </w:r>
+      <w:r>
+        <w:t>.</w:t>
+      </w:r>
+      <w:r>
+        <w:t xml:space="preserve"> This value is displayed only if there are overestimated </w:t>
+      </w:r>
+      <w:proofErr w:type="spellStart"/>
+      <w:r>
+        <w:t>pomodoros</w:t>
+      </w:r>
+      <w:proofErr w:type="spellEnd"/>
+      <w:r>
+        <w:t xml:space="preserve"> (</w:t>
+      </w:r>
+      <w:r>
+        <w:t>Overestimated)</w:t>
+      </w:r>
+      <w:r>
+        <w:t>.</w:t>
+      </w:r>
+    </w:p>
+    <w:p>
+      <w:pPr>
+        <w:pStyle w:val="ListParagraph"/>
+        <w:numPr>
+          <w:ilvl w:val="0"/>
+          <w:numId w:val="6"/>
+        </w:numPr>
+      </w:pPr>
+      <w:r>
+        <w:rPr>
+          <w:b/>
+        </w:rPr>
+        <w:t>Story Points</w:t>
+      </w:r>
+      <w:r>
+        <w:t xml:space="preserve"> (</w:t>
+      </w:r>
+      <w:r>
+        <w:rPr>
+          <w:b/>
+        </w:rPr>
+        <w:t>Agile Mode</w:t>
+      </w:r>
+      <w:r>
+        <w:t>)</w:t>
+      </w:r>
+    </w:p>
+    <w:p>
+      <w:pPr>
+        <w:pStyle w:val="ListParagraph"/>
+        <w:numPr>
+          <w:ilvl w:val="0"/>
+          <w:numId w:val="6"/>
+        </w:numPr>
+      </w:pPr>
+      <w:r>
+        <w:rPr>
+          <w:b/>
+        </w:rPr>
+        <w:t>Iteration</w:t>
+      </w:r>
+      <w:r>
+        <w:t xml:space="preserve"> (</w:t>
+      </w:r>
+      <w:r>
+        <w:rPr>
+          <w:b/>
+        </w:rPr>
+        <w:t>Agile Mode</w:t>
+      </w:r>
+      <w:r>
+        <w:t>)</w:t>
+      </w:r>
+    </w:p>
+    <w:p>
+      <w:r>
+        <w:t xml:space="preserve"> </w:t>
+      </w:r>
+    </w:p>
+    <w:p>
+      <w:pPr>
+        <w:pStyle w:val="Heading2"/>
+      </w:pPr>
+    </w:p>
+    <w:p>
+      <w:pPr>
+        <w:pStyle w:val="Heading2"/>
+      </w:pPr>
+      <w:r>
+        <w:rPr>
+          <w:noProof/>
+          <w:lang w:val="fr-FR" w:eastAsia="fr-FR"/>
+        </w:rPr>
+        <w:drawing>
+          <wp:anchor distT="0" distB="0" distL="114300" distR="114300" simplePos="0" relativeHeight="251666432" behindDoc="0" locked="0" layoutInCell="1" allowOverlap="1">
+            <wp:simplePos x="0" y="0"/>
+            <wp:positionH relativeFrom="column">
+              <wp:posOffset>19050</wp:posOffset>
+            </wp:positionH>
+            <wp:positionV relativeFrom="paragraph">
+              <wp:posOffset>122555</wp:posOffset>
+            </wp:positionV>
+            <wp:extent cx="504825" cy="503555"/>
+            <wp:effectExtent l="19050" t="0" r="9525" b="0"/>
+            <wp:wrapSquare wrapText="bothSides"/>
+            <wp:docPr id="16" name="Picture 9" descr="createButton2.png"/>
+            <wp:cNvGraphicFramePr>
+              <a:graphicFrameLocks xmlns:a="http://schemas.openxmlformats.org/drawingml/2006/main" noChangeAspect="1"/>
+            </wp:cNvGraphicFramePr>
+            <a:graphic xmlns:a="http://schemas.openxmlformats.org/drawingml/2006/main">
+              <a:graphicData uri="http://schemas.openxmlformats.org/drawingml/2006/picture">
+                <pic:pic xmlns:pic="http://schemas.openxmlformats.org/drawingml/2006/picture">
+                  <pic:nvPicPr>
+                    <pic:cNvPr id="0" name="createButton2.png"/>
+                    <pic:cNvPicPr/>
+                  </pic:nvPicPr>
+                  <pic:blipFill>
+                    <a:blip r:embed="rId34" cstate="print"/>
+                    <a:stretch>
+                      <a:fillRect/>
+                    </a:stretch>
+                  </pic:blipFill>
+                  <pic:spPr>
+                    <a:xfrm>
+                      <a:off x="0" y="0"/>
+                      <a:ext cx="504825" cy="503555"/>
+                    </a:xfrm>
+                    <a:prstGeom prst="rect">
+                      <a:avLst/>
+                    </a:prstGeom>
+                  </pic:spPr>
+                </pic:pic>
+              </a:graphicData>
+            </a:graphic>
+          </wp:anchor>
+        </w:drawing>
+      </w:r>
+      <w:bookmarkStart w:id="106" w:name="_Toc411083057"/>
+      <w:proofErr w:type="spellStart"/>
+      <w:r>
         <w:t>Burndown</w:t>
       </w:r>
       <w:proofErr w:type="spellEnd"/>
@@ -17972,6 +18184,7 @@
     </w:p>
     <w:p>
       <w:r>
+        <w:lastRenderedPageBreak/>
         <w:t>View</w:t>
       </w:r>
       <w:r>
@@ -17988,7 +18201,7 @@
       <w:pPr>
         <w:pStyle w:val="Heading3"/>
       </w:pPr>
-      <w:bookmarkStart w:id="107" w:name="_Toc410938381"/>
+      <w:bookmarkStart w:id="107" w:name="_Toc411083058"/>
       <w:r>
         <w:t xml:space="preserve">How to </w:t>
       </w:r>
@@ -18118,7 +18331,6 @@
         </w:numPr>
       </w:pPr>
       <w:r>
-        <w:lastRenderedPageBreak/>
         <w:t>Type: type of data</w:t>
       </w:r>
     </w:p>
@@ -19131,7 +19343,11 @@
         <w:t xml:space="preserve"> </w:t>
       </w:r>
       <w:r>
-        <w:t>story points</w:t>
+        <w:t xml:space="preserve">story </w:t>
+      </w:r>
+      <w:r>
+        <w:lastRenderedPageBreak/>
+        <w:t>points</w:t>
       </w:r>
       <w:r>
         <w:t xml:space="preserve"> </w:t>
@@ -19213,7 +19429,7 @@
       </w:r>
     </w:p>
     <w:sectPr>
-      <w:footerReference w:type="default" r:id="rId34"/>
+      <w:footerReference w:type="default" r:id="rId35"/>
       <w:pgSz w:w="11906" w:h="16838" w:code="9"/>
       <w:pgMar w:top="1440" w:right="1440" w:bottom="1440" w:left="1440" w:header="709" w:footer="709" w:gutter="0"/>
       <w:pgNumType w:start="1"/>
@@ -19321,7 +19537,7 @@
         <v:path o:extrusionok="f" gradientshapeok="t" o:connecttype="rect"/>
         <o:lock v:ext="edit" aspectratio="t"/>
       </v:shapetype>
-      <v:shape id="_x0000_i1032" type="#_x0000_t75" alt="pomodoro16.png" style="width:16.3pt;height:16.3pt;visibility:visible;mso-wrap-style:square" o:bullet="t">
+      <v:shape id="_x0000_i1062" type="#_x0000_t75" alt="pomodoro16.png" style="width:16.3pt;height:16.3pt;visibility:visible;mso-wrap-style:square" o:bullet="t">
         <v:imagedata r:id="rId1" o:title="pomodoro16"/>
       </v:shape>
     </w:pict>
@@ -24453,7 +24669,7 @@
 </file>
 
 <file path=customXml/itemProps1.xml><?xml version="1.0" encoding="utf-8"?>
-<ds:datastoreItem xmlns:ds="http://schemas.openxmlformats.org/officeDocument/2006/customXml" ds:itemID="{09DE0D7F-4CA7-47B0-B122-08EC172EDD72}">
+<ds:datastoreItem xmlns:ds="http://schemas.openxmlformats.org/officeDocument/2006/customXml" ds:itemID="{F40CAE7E-90B0-444C-97FF-A48E90EDF47F}">
   <ds:schemaRefs>
     <ds:schemaRef ds:uri="http://schemas.openxmlformats.org/officeDocument/2006/bibliography"/>
   </ds:schemaRefs>

</xml_diff>

<commit_message>
added tooltips (shortcuts) to button delete, move, reopen, complete
</commit_message>
<xml_diff>
--- a/doc/User guides/myAgilePomodoro_3.2.0.docx
+++ b/doc/User guides/myAgilePomodoro_3.2.0.docx
@@ -321,7 +321,7 @@
             </w:rPr>
             <w:fldChar w:fldCharType="separate"/>
           </w:r>
-          <w:hyperlink w:anchor="_Toc411148657" w:history="1">
+          <w:hyperlink w:anchor="_Toc411151663" w:history="1">
             <w:r>
               <w:rPr>
                 <w:rStyle w:val="Hyperlink"/>
@@ -348,7 +348,7 @@
                 <w:noProof/>
                 <w:webHidden/>
               </w:rPr>
-              <w:instrText xml:space="preserve"> PAGEREF _Toc411148657 \h </w:instrText>
+              <w:instrText xml:space="preserve"> PAGEREF _Toc411151663 \h </w:instrText>
             </w:r>
             <w:r>
               <w:rPr>
@@ -391,7 +391,7 @@
               <w:lang w:val="fr-FR" w:eastAsia="fr-FR"/>
             </w:rPr>
           </w:pPr>
-          <w:hyperlink w:anchor="_Toc411148658" w:history="1">
+          <w:hyperlink w:anchor="_Toc411151664" w:history="1">
             <w:r>
               <w:rPr>
                 <w:rStyle w:val="Hyperlink"/>
@@ -418,7 +418,7 @@
                 <w:noProof/>
                 <w:webHidden/>
               </w:rPr>
-              <w:instrText xml:space="preserve"> PAGEREF _Toc411148658 \h </w:instrText>
+              <w:instrText xml:space="preserve"> PAGEREF _Toc411151664 \h </w:instrText>
             </w:r>
             <w:r>
               <w:rPr>
@@ -461,7 +461,7 @@
               <w:lang w:val="fr-FR" w:eastAsia="fr-FR"/>
             </w:rPr>
           </w:pPr>
-          <w:hyperlink w:anchor="_Toc411148659" w:history="1">
+          <w:hyperlink w:anchor="_Toc411151665" w:history="1">
             <w:r>
               <w:rPr>
                 <w:rStyle w:val="Hyperlink"/>
@@ -488,7 +488,7 @@
                 <w:noProof/>
                 <w:webHidden/>
               </w:rPr>
-              <w:instrText xml:space="preserve"> PAGEREF _Toc411148659 \h </w:instrText>
+              <w:instrText xml:space="preserve"> PAGEREF _Toc411151665 \h </w:instrText>
             </w:r>
             <w:r>
               <w:rPr>
@@ -531,7 +531,7 @@
               <w:lang w:val="fr-FR" w:eastAsia="fr-FR"/>
             </w:rPr>
           </w:pPr>
-          <w:hyperlink w:anchor="_Toc411148660" w:history="1">
+          <w:hyperlink w:anchor="_Toc411151666" w:history="1">
             <w:r>
               <w:rPr>
                 <w:rStyle w:val="Hyperlink"/>
@@ -558,7 +558,7 @@
                 <w:noProof/>
                 <w:webHidden/>
               </w:rPr>
-              <w:instrText xml:space="preserve"> PAGEREF _Toc411148660 \h </w:instrText>
+              <w:instrText xml:space="preserve"> PAGEREF _Toc411151666 \h </w:instrText>
             </w:r>
             <w:r>
               <w:rPr>
@@ -601,7 +601,7 @@
               <w:lang w:val="fr-FR" w:eastAsia="fr-FR"/>
             </w:rPr>
           </w:pPr>
-          <w:hyperlink w:anchor="_Toc411148661" w:history="1">
+          <w:hyperlink w:anchor="_Toc411151667" w:history="1">
             <w:r>
               <w:rPr>
                 <w:rStyle w:val="Hyperlink"/>
@@ -628,7 +628,7 @@
                 <w:noProof/>
                 <w:webHidden/>
               </w:rPr>
-              <w:instrText xml:space="preserve"> PAGEREF _Toc411148661 \h </w:instrText>
+              <w:instrText xml:space="preserve"> PAGEREF _Toc411151667 \h </w:instrText>
             </w:r>
             <w:r>
               <w:rPr>
@@ -671,7 +671,7 @@
               <w:lang w:val="fr-FR" w:eastAsia="fr-FR"/>
             </w:rPr>
           </w:pPr>
-          <w:hyperlink w:anchor="_Toc411148662" w:history="1">
+          <w:hyperlink w:anchor="_Toc411151668" w:history="1">
             <w:r>
               <w:rPr>
                 <w:rStyle w:val="Hyperlink"/>
@@ -698,7 +698,7 @@
                 <w:noProof/>
                 <w:webHidden/>
               </w:rPr>
-              <w:instrText xml:space="preserve"> PAGEREF _Toc411148662 \h </w:instrText>
+              <w:instrText xml:space="preserve"> PAGEREF _Toc411151668 \h </w:instrText>
             </w:r>
             <w:r>
               <w:rPr>
@@ -741,7 +741,7 @@
               <w:lang w:val="fr-FR" w:eastAsia="fr-FR"/>
             </w:rPr>
           </w:pPr>
-          <w:hyperlink w:anchor="_Toc411148663" w:history="1">
+          <w:hyperlink w:anchor="_Toc411151669" w:history="1">
             <w:r>
               <w:rPr>
                 <w:rStyle w:val="Hyperlink"/>
@@ -768,7 +768,7 @@
                 <w:noProof/>
                 <w:webHidden/>
               </w:rPr>
-              <w:instrText xml:space="preserve"> PAGEREF _Toc411148663 \h </w:instrText>
+              <w:instrText xml:space="preserve"> PAGEREF _Toc411151669 \h </w:instrText>
             </w:r>
             <w:r>
               <w:rPr>
@@ -811,7 +811,7 @@
               <w:lang w:val="fr-FR" w:eastAsia="fr-FR"/>
             </w:rPr>
           </w:pPr>
-          <w:hyperlink w:anchor="_Toc411148664" w:history="1">
+          <w:hyperlink w:anchor="_Toc411151670" w:history="1">
             <w:r>
               <w:rPr>
                 <w:rStyle w:val="Hyperlink"/>
@@ -838,7 +838,7 @@
                 <w:noProof/>
                 <w:webHidden/>
               </w:rPr>
-              <w:instrText xml:space="preserve"> PAGEREF _Toc411148664 \h </w:instrText>
+              <w:instrText xml:space="preserve"> PAGEREF _Toc411151670 \h </w:instrText>
             </w:r>
             <w:r>
               <w:rPr>
@@ -881,7 +881,7 @@
               <w:lang w:val="fr-FR" w:eastAsia="fr-FR"/>
             </w:rPr>
           </w:pPr>
-          <w:hyperlink w:anchor="_Toc411148665" w:history="1">
+          <w:hyperlink w:anchor="_Toc411151671" w:history="1">
             <w:r>
               <w:rPr>
                 <w:rStyle w:val="Hyperlink"/>
@@ -908,7 +908,7 @@
                 <w:noProof/>
                 <w:webHidden/>
               </w:rPr>
-              <w:instrText xml:space="preserve"> PAGEREF _Toc411148665 \h </w:instrText>
+              <w:instrText xml:space="preserve"> PAGEREF _Toc411151671 \h </w:instrText>
             </w:r>
             <w:r>
               <w:rPr>
@@ -951,7 +951,7 @@
               <w:lang w:val="fr-FR" w:eastAsia="fr-FR"/>
             </w:rPr>
           </w:pPr>
-          <w:hyperlink w:anchor="_Toc411148666" w:history="1">
+          <w:hyperlink w:anchor="_Toc411151672" w:history="1">
             <w:r>
               <w:rPr>
                 <w:rStyle w:val="Hyperlink"/>
@@ -978,7 +978,7 @@
                 <w:noProof/>
                 <w:webHidden/>
               </w:rPr>
-              <w:instrText xml:space="preserve"> PAGEREF _Toc411148666 \h </w:instrText>
+              <w:instrText xml:space="preserve"> PAGEREF _Toc411151672 \h </w:instrText>
             </w:r>
             <w:r>
               <w:rPr>
@@ -1021,7 +1021,7 @@
               <w:lang w:val="fr-FR" w:eastAsia="fr-FR"/>
             </w:rPr>
           </w:pPr>
-          <w:hyperlink w:anchor="_Toc411148667" w:history="1">
+          <w:hyperlink w:anchor="_Toc411151673" w:history="1">
             <w:r>
               <w:rPr>
                 <w:rStyle w:val="Hyperlink"/>
@@ -1048,7 +1048,7 @@
                 <w:noProof/>
                 <w:webHidden/>
               </w:rPr>
-              <w:instrText xml:space="preserve"> PAGEREF _Toc411148667 \h </w:instrText>
+              <w:instrText xml:space="preserve"> PAGEREF _Toc411151673 \h </w:instrText>
             </w:r>
             <w:r>
               <w:rPr>
@@ -1091,7 +1091,7 @@
               <w:lang w:val="fr-FR" w:eastAsia="fr-FR"/>
             </w:rPr>
           </w:pPr>
-          <w:hyperlink w:anchor="_Toc411148668" w:history="1">
+          <w:hyperlink w:anchor="_Toc411151674" w:history="1">
             <w:r>
               <w:rPr>
                 <w:rStyle w:val="Hyperlink"/>
@@ -1118,7 +1118,7 @@
                 <w:noProof/>
                 <w:webHidden/>
               </w:rPr>
-              <w:instrText xml:space="preserve"> PAGEREF _Toc411148668 \h </w:instrText>
+              <w:instrText xml:space="preserve"> PAGEREF _Toc411151674 \h </w:instrText>
             </w:r>
             <w:r>
               <w:rPr>
@@ -1161,7 +1161,7 @@
               <w:lang w:val="fr-FR" w:eastAsia="fr-FR"/>
             </w:rPr>
           </w:pPr>
-          <w:hyperlink w:anchor="_Toc411148669" w:history="1">
+          <w:hyperlink w:anchor="_Toc411151675" w:history="1">
             <w:r>
               <w:rPr>
                 <w:rStyle w:val="Hyperlink"/>
@@ -1188,7 +1188,7 @@
                 <w:noProof/>
                 <w:webHidden/>
               </w:rPr>
-              <w:instrText xml:space="preserve"> PAGEREF _Toc411148669 \h </w:instrText>
+              <w:instrText xml:space="preserve"> PAGEREF _Toc411151675 \h </w:instrText>
             </w:r>
             <w:r>
               <w:rPr>
@@ -1231,7 +1231,7 @@
               <w:lang w:val="fr-FR" w:eastAsia="fr-FR"/>
             </w:rPr>
           </w:pPr>
-          <w:hyperlink w:anchor="_Toc411148670" w:history="1">
+          <w:hyperlink w:anchor="_Toc411151676" w:history="1">
             <w:r>
               <w:rPr>
                 <w:rStyle w:val="Hyperlink"/>
@@ -1258,7 +1258,7 @@
                 <w:noProof/>
                 <w:webHidden/>
               </w:rPr>
-              <w:instrText xml:space="preserve"> PAGEREF _Toc411148670 \h </w:instrText>
+              <w:instrText xml:space="preserve"> PAGEREF _Toc411151676 \h </w:instrText>
             </w:r>
             <w:r>
               <w:rPr>
@@ -1301,7 +1301,7 @@
               <w:lang w:val="fr-FR" w:eastAsia="fr-FR"/>
             </w:rPr>
           </w:pPr>
-          <w:hyperlink w:anchor="_Toc411148671" w:history="1">
+          <w:hyperlink w:anchor="_Toc411151677" w:history="1">
             <w:r>
               <w:rPr>
                 <w:rStyle w:val="Hyperlink"/>
@@ -1328,7 +1328,7 @@
                 <w:noProof/>
                 <w:webHidden/>
               </w:rPr>
-              <w:instrText xml:space="preserve"> PAGEREF _Toc411148671 \h </w:instrText>
+              <w:instrText xml:space="preserve"> PAGEREF _Toc411151677 \h </w:instrText>
             </w:r>
             <w:r>
               <w:rPr>
@@ -1371,7 +1371,7 @@
               <w:lang w:val="fr-FR" w:eastAsia="fr-FR"/>
             </w:rPr>
           </w:pPr>
-          <w:hyperlink w:anchor="_Toc411148672" w:history="1">
+          <w:hyperlink w:anchor="_Toc411151678" w:history="1">
             <w:r>
               <w:rPr>
                 <w:rStyle w:val="Hyperlink"/>
@@ -1398,7 +1398,7 @@
                 <w:noProof/>
                 <w:webHidden/>
               </w:rPr>
-              <w:instrText xml:space="preserve"> PAGEREF _Toc411148672 \h </w:instrText>
+              <w:instrText xml:space="preserve"> PAGEREF _Toc411151678 \h </w:instrText>
             </w:r>
             <w:r>
               <w:rPr>
@@ -1441,7 +1441,7 @@
               <w:lang w:val="fr-FR" w:eastAsia="fr-FR"/>
             </w:rPr>
           </w:pPr>
-          <w:hyperlink w:anchor="_Toc411148673" w:history="1">
+          <w:hyperlink w:anchor="_Toc411151679" w:history="1">
             <w:r>
               <w:rPr>
                 <w:rStyle w:val="Hyperlink"/>
@@ -1468,7 +1468,7 @@
                 <w:noProof/>
                 <w:webHidden/>
               </w:rPr>
-              <w:instrText xml:space="preserve"> PAGEREF _Toc411148673 \h </w:instrText>
+              <w:instrText xml:space="preserve"> PAGEREF _Toc411151679 \h </w:instrText>
             </w:r>
             <w:r>
               <w:rPr>
@@ -1511,7 +1511,7 @@
               <w:lang w:val="fr-FR" w:eastAsia="fr-FR"/>
             </w:rPr>
           </w:pPr>
-          <w:hyperlink w:anchor="_Toc411148674" w:history="1">
+          <w:hyperlink w:anchor="_Toc411151680" w:history="1">
             <w:r>
               <w:rPr>
                 <w:rStyle w:val="Hyperlink"/>
@@ -1538,7 +1538,7 @@
                 <w:noProof/>
                 <w:webHidden/>
               </w:rPr>
-              <w:instrText xml:space="preserve"> PAGEREF _Toc411148674 \h </w:instrText>
+              <w:instrText xml:space="preserve"> PAGEREF _Toc411151680 \h </w:instrText>
             </w:r>
             <w:r>
               <w:rPr>
@@ -1581,7 +1581,7 @@
               <w:lang w:val="fr-FR" w:eastAsia="fr-FR"/>
             </w:rPr>
           </w:pPr>
-          <w:hyperlink w:anchor="_Toc411148675" w:history="1">
+          <w:hyperlink w:anchor="_Toc411151681" w:history="1">
             <w:r>
               <w:rPr>
                 <w:rStyle w:val="Hyperlink"/>
@@ -1608,7 +1608,7 @@
                 <w:noProof/>
                 <w:webHidden/>
               </w:rPr>
-              <w:instrText xml:space="preserve"> PAGEREF _Toc411148675 \h </w:instrText>
+              <w:instrText xml:space="preserve"> PAGEREF _Toc411151681 \h </w:instrText>
             </w:r>
             <w:r>
               <w:rPr>
@@ -1651,7 +1651,7 @@
               <w:lang w:val="fr-FR" w:eastAsia="fr-FR"/>
             </w:rPr>
           </w:pPr>
-          <w:hyperlink w:anchor="_Toc411148676" w:history="1">
+          <w:hyperlink w:anchor="_Toc411151682" w:history="1">
             <w:r>
               <w:rPr>
                 <w:rStyle w:val="Hyperlink"/>
@@ -1678,7 +1678,7 @@
                 <w:noProof/>
                 <w:webHidden/>
               </w:rPr>
-              <w:instrText xml:space="preserve"> PAGEREF _Toc411148676 \h </w:instrText>
+              <w:instrText xml:space="preserve"> PAGEREF _Toc411151682 \h </w:instrText>
             </w:r>
             <w:r>
               <w:rPr>
@@ -1721,7 +1721,7 @@
               <w:lang w:val="fr-FR" w:eastAsia="fr-FR"/>
             </w:rPr>
           </w:pPr>
-          <w:hyperlink w:anchor="_Toc411148677" w:history="1">
+          <w:hyperlink w:anchor="_Toc411151683" w:history="1">
             <w:r>
               <w:rPr>
                 <w:rStyle w:val="Hyperlink"/>
@@ -1748,7 +1748,7 @@
                 <w:noProof/>
                 <w:webHidden/>
               </w:rPr>
-              <w:instrText xml:space="preserve"> PAGEREF _Toc411148677 \h </w:instrText>
+              <w:instrText xml:space="preserve"> PAGEREF _Toc411151683 \h </w:instrText>
             </w:r>
             <w:r>
               <w:rPr>
@@ -1791,7 +1791,7 @@
               <w:lang w:val="fr-FR" w:eastAsia="fr-FR"/>
             </w:rPr>
           </w:pPr>
-          <w:hyperlink w:anchor="_Toc411148678" w:history="1">
+          <w:hyperlink w:anchor="_Toc411151684" w:history="1">
             <w:r>
               <w:rPr>
                 <w:rStyle w:val="Hyperlink"/>
@@ -1818,7 +1818,7 @@
                 <w:noProof/>
                 <w:webHidden/>
               </w:rPr>
-              <w:instrText xml:space="preserve"> PAGEREF _Toc411148678 \h </w:instrText>
+              <w:instrText xml:space="preserve"> PAGEREF _Toc411151684 \h </w:instrText>
             </w:r>
             <w:r>
               <w:rPr>
@@ -1861,7 +1861,7 @@
               <w:lang w:val="fr-FR" w:eastAsia="fr-FR"/>
             </w:rPr>
           </w:pPr>
-          <w:hyperlink w:anchor="_Toc411148679" w:history="1">
+          <w:hyperlink w:anchor="_Toc411151685" w:history="1">
             <w:r>
               <w:rPr>
                 <w:rStyle w:val="Hyperlink"/>
@@ -1888,7 +1888,7 @@
                 <w:noProof/>
                 <w:webHidden/>
               </w:rPr>
-              <w:instrText xml:space="preserve"> PAGEREF _Toc411148679 \h </w:instrText>
+              <w:instrText xml:space="preserve"> PAGEREF _Toc411151685 \h </w:instrText>
             </w:r>
             <w:r>
               <w:rPr>
@@ -1931,7 +1931,7 @@
               <w:lang w:val="fr-FR" w:eastAsia="fr-FR"/>
             </w:rPr>
           </w:pPr>
-          <w:hyperlink w:anchor="_Toc411148680" w:history="1">
+          <w:hyperlink w:anchor="_Toc411151686" w:history="1">
             <w:r>
               <w:rPr>
                 <w:rStyle w:val="Hyperlink"/>
@@ -1958,7 +1958,7 @@
                 <w:noProof/>
                 <w:webHidden/>
               </w:rPr>
-              <w:instrText xml:space="preserve"> PAGEREF _Toc411148680 \h </w:instrText>
+              <w:instrText xml:space="preserve"> PAGEREF _Toc411151686 \h </w:instrText>
             </w:r>
             <w:r>
               <w:rPr>
@@ -2001,7 +2001,7 @@
               <w:lang w:val="fr-FR" w:eastAsia="fr-FR"/>
             </w:rPr>
           </w:pPr>
-          <w:hyperlink w:anchor="_Toc411148681" w:history="1">
+          <w:hyperlink w:anchor="_Toc411151687" w:history="1">
             <w:r>
               <w:rPr>
                 <w:rStyle w:val="Hyperlink"/>
@@ -2028,7 +2028,7 @@
                 <w:noProof/>
                 <w:webHidden/>
               </w:rPr>
-              <w:instrText xml:space="preserve"> PAGEREF _Toc411148681 \h </w:instrText>
+              <w:instrText xml:space="preserve"> PAGEREF _Toc411151687 \h </w:instrText>
             </w:r>
             <w:r>
               <w:rPr>
@@ -2071,7 +2071,7 @@
               <w:lang w:val="fr-FR" w:eastAsia="fr-FR"/>
             </w:rPr>
           </w:pPr>
-          <w:hyperlink w:anchor="_Toc411148682" w:history="1">
+          <w:hyperlink w:anchor="_Toc411151688" w:history="1">
             <w:r>
               <w:rPr>
                 <w:rStyle w:val="Hyperlink"/>
@@ -2098,7 +2098,7 @@
                 <w:noProof/>
                 <w:webHidden/>
               </w:rPr>
-              <w:instrText xml:space="preserve"> PAGEREF _Toc411148682 \h </w:instrText>
+              <w:instrText xml:space="preserve"> PAGEREF _Toc411151688 \h </w:instrText>
             </w:r>
             <w:r>
               <w:rPr>
@@ -2141,7 +2141,7 @@
               <w:lang w:val="fr-FR" w:eastAsia="fr-FR"/>
             </w:rPr>
           </w:pPr>
-          <w:hyperlink w:anchor="_Toc411148683" w:history="1">
+          <w:hyperlink w:anchor="_Toc411151689" w:history="1">
             <w:r>
               <w:rPr>
                 <w:rStyle w:val="Hyperlink"/>
@@ -2168,7 +2168,7 @@
                 <w:noProof/>
                 <w:webHidden/>
               </w:rPr>
-              <w:instrText xml:space="preserve"> PAGEREF _Toc411148683 \h </w:instrText>
+              <w:instrText xml:space="preserve"> PAGEREF _Toc411151689 \h </w:instrText>
             </w:r>
             <w:r>
               <w:rPr>
@@ -2211,7 +2211,7 @@
               <w:lang w:val="fr-FR" w:eastAsia="fr-FR"/>
             </w:rPr>
           </w:pPr>
-          <w:hyperlink w:anchor="_Toc411148684" w:history="1">
+          <w:hyperlink w:anchor="_Toc411151690" w:history="1">
             <w:r>
               <w:rPr>
                 <w:rStyle w:val="Hyperlink"/>
@@ -2238,7 +2238,7 @@
                 <w:noProof/>
                 <w:webHidden/>
               </w:rPr>
-              <w:instrText xml:space="preserve"> PAGEREF _Toc411148684 \h </w:instrText>
+              <w:instrText xml:space="preserve"> PAGEREF _Toc411151690 \h </w:instrText>
             </w:r>
             <w:r>
               <w:rPr>
@@ -2281,7 +2281,7 @@
               <w:lang w:val="fr-FR" w:eastAsia="fr-FR"/>
             </w:rPr>
           </w:pPr>
-          <w:hyperlink w:anchor="_Toc411148685" w:history="1">
+          <w:hyperlink w:anchor="_Toc411151691" w:history="1">
             <w:r>
               <w:rPr>
                 <w:rStyle w:val="Hyperlink"/>
@@ -2308,7 +2308,7 @@
                 <w:noProof/>
                 <w:webHidden/>
               </w:rPr>
-              <w:instrText xml:space="preserve"> PAGEREF _Toc411148685 \h </w:instrText>
+              <w:instrText xml:space="preserve"> PAGEREF _Toc411151691 \h </w:instrText>
             </w:r>
             <w:r>
               <w:rPr>
@@ -2351,7 +2351,7 @@
               <w:lang w:val="fr-FR" w:eastAsia="fr-FR"/>
             </w:rPr>
           </w:pPr>
-          <w:hyperlink w:anchor="_Toc411148686" w:history="1">
+          <w:hyperlink w:anchor="_Toc411151692" w:history="1">
             <w:r>
               <w:rPr>
                 <w:rStyle w:val="Hyperlink"/>
@@ -2378,7 +2378,7 @@
                 <w:noProof/>
                 <w:webHidden/>
               </w:rPr>
-              <w:instrText xml:space="preserve"> PAGEREF _Toc411148686 \h </w:instrText>
+              <w:instrText xml:space="preserve"> PAGEREF _Toc411151692 \h </w:instrText>
             </w:r>
             <w:r>
               <w:rPr>
@@ -2421,7 +2421,7 @@
               <w:lang w:val="fr-FR" w:eastAsia="fr-FR"/>
             </w:rPr>
           </w:pPr>
-          <w:hyperlink w:anchor="_Toc411148687" w:history="1">
+          <w:hyperlink w:anchor="_Toc411151693" w:history="1">
             <w:r>
               <w:rPr>
                 <w:rStyle w:val="Hyperlink"/>
@@ -2448,7 +2448,7 @@
                 <w:noProof/>
                 <w:webHidden/>
               </w:rPr>
-              <w:instrText xml:space="preserve"> PAGEREF _Toc411148687 \h </w:instrText>
+              <w:instrText xml:space="preserve"> PAGEREF _Toc411151693 \h </w:instrText>
             </w:r>
             <w:r>
               <w:rPr>
@@ -2491,7 +2491,7 @@
               <w:lang w:val="fr-FR" w:eastAsia="fr-FR"/>
             </w:rPr>
           </w:pPr>
-          <w:hyperlink w:anchor="_Toc411148688" w:history="1">
+          <w:hyperlink w:anchor="_Toc411151694" w:history="1">
             <w:r>
               <w:rPr>
                 <w:rStyle w:val="Hyperlink"/>
@@ -2518,7 +2518,7 @@
                 <w:noProof/>
                 <w:webHidden/>
               </w:rPr>
-              <w:instrText xml:space="preserve"> PAGEREF _Toc411148688 \h </w:instrText>
+              <w:instrText xml:space="preserve"> PAGEREF _Toc411151694 \h </w:instrText>
             </w:r>
             <w:r>
               <w:rPr>
@@ -2561,7 +2561,7 @@
               <w:lang w:val="fr-FR" w:eastAsia="fr-FR"/>
             </w:rPr>
           </w:pPr>
-          <w:hyperlink w:anchor="_Toc411148689" w:history="1">
+          <w:hyperlink w:anchor="_Toc411151695" w:history="1">
             <w:r>
               <w:rPr>
                 <w:rStyle w:val="Hyperlink"/>
@@ -2588,7 +2588,7 @@
                 <w:noProof/>
                 <w:webHidden/>
               </w:rPr>
-              <w:instrText xml:space="preserve"> PAGEREF _Toc411148689 \h </w:instrText>
+              <w:instrText xml:space="preserve"> PAGEREF _Toc411151695 \h </w:instrText>
             </w:r>
             <w:r>
               <w:rPr>
@@ -2631,7 +2631,7 @@
               <w:lang w:val="fr-FR" w:eastAsia="fr-FR"/>
             </w:rPr>
           </w:pPr>
-          <w:hyperlink w:anchor="_Toc411148690" w:history="1">
+          <w:hyperlink w:anchor="_Toc411151696" w:history="1">
             <w:r>
               <w:rPr>
                 <w:rStyle w:val="Hyperlink"/>
@@ -2658,7 +2658,7 @@
                 <w:noProof/>
                 <w:webHidden/>
               </w:rPr>
-              <w:instrText xml:space="preserve"> PAGEREF _Toc411148690 \h </w:instrText>
+              <w:instrText xml:space="preserve"> PAGEREF _Toc411151696 \h </w:instrText>
             </w:r>
             <w:r>
               <w:rPr>
@@ -2701,7 +2701,7 @@
               <w:lang w:val="fr-FR" w:eastAsia="fr-FR"/>
             </w:rPr>
           </w:pPr>
-          <w:hyperlink w:anchor="_Toc411148691" w:history="1">
+          <w:hyperlink w:anchor="_Toc411151697" w:history="1">
             <w:r>
               <w:rPr>
                 <w:rStyle w:val="Hyperlink"/>
@@ -2728,7 +2728,7 @@
                 <w:noProof/>
                 <w:webHidden/>
               </w:rPr>
-              <w:instrText xml:space="preserve"> PAGEREF _Toc411148691 \h </w:instrText>
+              <w:instrText xml:space="preserve"> PAGEREF _Toc411151697 \h </w:instrText>
             </w:r>
             <w:r>
               <w:rPr>
@@ -2771,7 +2771,7 @@
               <w:lang w:val="fr-FR" w:eastAsia="fr-FR"/>
             </w:rPr>
           </w:pPr>
-          <w:hyperlink w:anchor="_Toc411148692" w:history="1">
+          <w:hyperlink w:anchor="_Toc411151698" w:history="1">
             <w:r>
               <w:rPr>
                 <w:rStyle w:val="Hyperlink"/>
@@ -2798,7 +2798,7 @@
                 <w:noProof/>
                 <w:webHidden/>
               </w:rPr>
-              <w:instrText xml:space="preserve"> PAGEREF _Toc411148692 \h </w:instrText>
+              <w:instrText xml:space="preserve"> PAGEREF _Toc411151698 \h </w:instrText>
             </w:r>
             <w:r>
               <w:rPr>
@@ -2844,7 +2844,7 @@
       <w:pPr>
         <w:pStyle w:val="Heading1"/>
       </w:pPr>
-      <w:bookmarkStart w:id="2" w:name="_Toc411148657"/>
+      <w:bookmarkStart w:id="2" w:name="_Toc411151663"/>
       <w:r>
         <w:t>About</w:t>
       </w:r>
@@ -2961,7 +2961,7 @@
       <w:pPr>
         <w:pStyle w:val="Heading1"/>
       </w:pPr>
-      <w:bookmarkStart w:id="3" w:name="_Toc411148658"/>
+      <w:bookmarkStart w:id="3" w:name="_Toc411151664"/>
       <w:r>
         <w:t>Application</w:t>
       </w:r>
@@ -3174,7 +3174,7 @@
       <w:pPr>
         <w:pStyle w:val="Heading1"/>
       </w:pPr>
-      <w:bookmarkStart w:id="4" w:name="_Toc411148659"/>
+      <w:bookmarkStart w:id="4" w:name="_Toc411151665"/>
       <w:r>
         <w:t>License</w:t>
       </w:r>
@@ -3286,7 +3286,7 @@
       <w:pPr>
         <w:pStyle w:val="Heading1"/>
       </w:pPr>
-      <w:bookmarkStart w:id="5" w:name="_Toc411148660"/>
+      <w:bookmarkStart w:id="5" w:name="_Toc411151666"/>
       <w:r>
         <w:t xml:space="preserve">The </w:t>
       </w:r>
@@ -4227,7 +4227,7 @@
       <w:pPr>
         <w:pStyle w:val="Heading1"/>
       </w:pPr>
-      <w:bookmarkStart w:id="6" w:name="_Toc411148661"/>
+      <w:bookmarkStart w:id="6" w:name="_Toc411151667"/>
       <w:r>
         <w:t>Configuration</w:t>
       </w:r>
@@ -4587,7 +4587,7 @@
       <w:pPr>
         <w:pStyle w:val="Heading2"/>
       </w:pPr>
-      <w:bookmarkStart w:id="7" w:name="_Toc411148662"/>
+      <w:bookmarkStart w:id="7" w:name="_Toc411151668"/>
       <w:proofErr w:type="spellStart"/>
       <w:r>
         <w:t>MySQL</w:t>
@@ -5243,7 +5243,7 @@
       <w:pPr>
         <w:pStyle w:val="Heading2"/>
       </w:pPr>
-      <w:bookmarkStart w:id="8" w:name="_Toc411148663"/>
+      <w:bookmarkStart w:id="8" w:name="_Toc411151669"/>
       <w:r>
         <w:t>Logger</w:t>
       </w:r>
@@ -5372,7 +5372,7 @@
       <w:pPr>
         <w:pStyle w:val="Heading2"/>
       </w:pPr>
-      <w:bookmarkStart w:id="9" w:name="_Toc411148664"/>
+      <w:bookmarkStart w:id="9" w:name="_Toc411151670"/>
       <w:r>
         <w:t>Google Drive configuration</w:t>
       </w:r>
@@ -5561,7 +5561,7 @@
       <w:pPr>
         <w:pStyle w:val="Heading1"/>
       </w:pPr>
-      <w:bookmarkStart w:id="10" w:name="_Toc411148665"/>
+      <w:bookmarkStart w:id="10" w:name="_Toc411151671"/>
       <w:proofErr w:type="spellStart"/>
       <w:proofErr w:type="gramStart"/>
       <w:r>
@@ -5581,7 +5581,7 @@
       <w:pPr>
         <w:pStyle w:val="Heading2"/>
       </w:pPr>
-      <w:bookmarkStart w:id="11" w:name="_Toc411148666"/>
+      <w:bookmarkStart w:id="11" w:name="_Toc411151672"/>
       <w:r>
         <w:t>P</w:t>
       </w:r>
@@ -5599,7 +5599,7 @@
       <w:pPr>
         <w:pStyle w:val="Heading3"/>
       </w:pPr>
-      <w:bookmarkStart w:id="12" w:name="_Toc411148667"/>
+      <w:bookmarkStart w:id="12" w:name="_Toc411151673"/>
       <w:r>
         <w:t>How to set the preferences</w:t>
       </w:r>
@@ -8125,7 +8125,7 @@
       <w:pPr>
         <w:pStyle w:val="Heading1"/>
       </w:pPr>
-      <w:bookmarkStart w:id="32" w:name="_Toc411148668"/>
+      <w:bookmarkStart w:id="32" w:name="_Toc411151674"/>
       <w:r>
         <w:t>Getting Started</w:t>
       </w:r>
@@ -8916,7 +8916,7 @@
       <w:pPr>
         <w:pStyle w:val="Heading3"/>
       </w:pPr>
-      <w:bookmarkStart w:id="35" w:name="_Toc411148669"/>
+      <w:bookmarkStart w:id="35" w:name="_Toc411151675"/>
       <w:r>
         <w:t xml:space="preserve">How to </w:t>
       </w:r>
@@ -9715,7 +9715,10 @@
         </w:numPr>
       </w:pPr>
       <w:r>
-        <w:t>DEL or BACK SPACE (MAC OS):</w:t>
+        <w:t>DEL</w:t>
+      </w:r>
+      <w:r>
+        <w:t>:</w:t>
       </w:r>
       <w:r>
         <w:t xml:space="preserve"> </w:t>
@@ -10444,7 +10447,7 @@
         </w:numPr>
       </w:pPr>
       <w:r>
-        <w:t>DEL or BACK SPACE (MAC OS):</w:t>
+        <w:t>DEL:</w:t>
       </w:r>
       <w:r>
         <w:t xml:space="preserve"> </w:t>
@@ -10567,19 +10570,7 @@
         </w:numPr>
       </w:pPr>
       <w:r>
-        <w:t xml:space="preserve">CTR + V </w:t>
-      </w:r>
-      <w:r>
-        <w:t>or</w:t>
-      </w:r>
-      <w:r>
-        <w:t xml:space="preserve"> </w:t>
-      </w:r>
-      <w:r>
-        <w:t>SHIFT + INSERT</w:t>
-      </w:r>
-      <w:r>
-        <w:t xml:space="preserve"> (MAC OS)</w:t>
+        <w:t>CTR + V</w:t>
       </w:r>
       <w:r>
         <w:t>: paste</w:t>
@@ -10965,7 +10956,7 @@
           </wp:anchor>
         </w:drawing>
       </w:r>
-      <w:bookmarkStart w:id="36" w:name="_Toc411148670"/>
+      <w:bookmarkStart w:id="36" w:name="_Toc411151676"/>
       <w:r>
         <w:t>New</w:t>
       </w:r>
@@ -10989,7 +10980,7 @@
       <w:pPr>
         <w:pStyle w:val="Heading3"/>
       </w:pPr>
-      <w:bookmarkStart w:id="37" w:name="_Toc411148671"/>
+      <w:bookmarkStart w:id="37" w:name="_Toc411151677"/>
       <w:r>
         <w:t>How to c</w:t>
       </w:r>
@@ -11068,7 +11059,7 @@
       <w:pPr>
         <w:pStyle w:val="Heading3"/>
       </w:pPr>
-      <w:bookmarkStart w:id="38" w:name="_Toc411148672"/>
+      <w:bookmarkStart w:id="38" w:name="_Toc411151678"/>
       <w:r>
         <w:t>How to use the</w:t>
       </w:r>
@@ -11605,7 +11596,7 @@
           </wp:anchor>
         </w:drawing>
       </w:r>
-      <w:bookmarkStart w:id="49" w:name="_Toc411148673"/>
+      <w:bookmarkStart w:id="49" w:name="_Toc411151679"/>
       <w:r>
         <w:t>Ac</w:t>
       </w:r>
@@ -11635,7 +11626,7 @@
       <w:pPr>
         <w:pStyle w:val="Heading3"/>
       </w:pPr>
-      <w:bookmarkStart w:id="50" w:name="_Toc411148674"/>
+      <w:bookmarkStart w:id="50" w:name="_Toc411151680"/>
       <w:r>
         <w:t>How to read the table</w:t>
       </w:r>
@@ -12034,7 +12025,7 @@
       <w:pPr>
         <w:pStyle w:val="Heading3"/>
       </w:pPr>
-      <w:bookmarkStart w:id="51" w:name="_Toc411148675"/>
+      <w:bookmarkStart w:id="51" w:name="_Toc411151681"/>
       <w:r>
         <w:t>How to use a task as template</w:t>
       </w:r>
@@ -12101,7 +12092,7 @@
       <w:pPr>
         <w:pStyle w:val="Heading3"/>
       </w:pPr>
-      <w:bookmarkStart w:id="52" w:name="_Toc411148676"/>
+      <w:bookmarkStart w:id="52" w:name="_Toc411151682"/>
       <w:r>
         <w:t>How to edit a task</w:t>
       </w:r>
@@ -12379,7 +12370,7 @@
       <w:pPr>
         <w:pStyle w:val="Heading3"/>
       </w:pPr>
-      <w:bookmarkStart w:id="53" w:name="_Toc411148677"/>
+      <w:bookmarkStart w:id="53" w:name="_Toc411151683"/>
       <w:r>
         <w:t>How to export data</w:t>
       </w:r>
@@ -13265,7 +13256,7 @@
       <w:pPr>
         <w:pStyle w:val="Heading3"/>
       </w:pPr>
-      <w:bookmarkStart w:id="60" w:name="_Toc411148678"/>
+      <w:bookmarkStart w:id="60" w:name="_Toc411151684"/>
       <w:r>
         <w:t>How to impor</w:t>
       </w:r>
@@ -13476,7 +13467,7 @@
           </wp:anchor>
         </w:drawing>
       </w:r>
-      <w:bookmarkStart w:id="61" w:name="_Toc411148679"/>
+      <w:bookmarkStart w:id="61" w:name="_Toc411151685"/>
       <w:proofErr w:type="spellStart"/>
       <w:r>
         <w:t>ToDo</w:t>
@@ -13525,7 +13516,7 @@
       <w:pPr>
         <w:pStyle w:val="Heading3"/>
       </w:pPr>
-      <w:bookmarkStart w:id="62" w:name="_Toc411148680"/>
+      <w:bookmarkStart w:id="62" w:name="_Toc411151686"/>
       <w:r>
         <w:t>How to read the table</w:t>
       </w:r>
@@ -13752,7 +13743,7 @@
       <w:pPr>
         <w:pStyle w:val="Heading3"/>
       </w:pPr>
-      <w:bookmarkStart w:id="63" w:name="_Toc411148681"/>
+      <w:bookmarkStart w:id="63" w:name="_Toc411151687"/>
       <w:r>
         <w:t>How to p</w:t>
       </w:r>
@@ -13813,7 +13804,7 @@
       <w:pPr>
         <w:pStyle w:val="Heading3"/>
       </w:pPr>
-      <w:bookmarkStart w:id="64" w:name="_Toc411148682"/>
+      <w:bookmarkStart w:id="64" w:name="_Toc411151688"/>
       <w:r>
         <w:t>How to</w:t>
       </w:r>
@@ -14424,7 +14415,7 @@
       <w:pPr>
         <w:pStyle w:val="Heading3"/>
       </w:pPr>
-      <w:bookmarkStart w:id="65" w:name="_Toc411148683"/>
+      <w:bookmarkStart w:id="65" w:name="_Toc411151689"/>
       <w:r>
         <w:t>How to</w:t>
       </w:r>
@@ -15056,7 +15047,7 @@
       <w:pPr>
         <w:pStyle w:val="Heading3"/>
       </w:pPr>
-      <w:bookmarkStart w:id="66" w:name="_Toc411148684"/>
+      <w:bookmarkStart w:id="66" w:name="_Toc411151690"/>
       <w:r>
         <w:t>How to w</w:t>
       </w:r>
@@ -16414,7 +16405,7 @@
       <w:pPr>
         <w:pStyle w:val="Heading3"/>
       </w:pPr>
-      <w:bookmarkStart w:id="82" w:name="_Toc411148685"/>
+      <w:bookmarkStart w:id="82" w:name="_Toc411151691"/>
       <w:r>
         <w:t xml:space="preserve">How to </w:t>
       </w:r>
@@ -16773,7 +16764,7 @@
       <w:pPr>
         <w:pStyle w:val="Heading3"/>
       </w:pPr>
-      <w:bookmarkStart w:id="85" w:name="_Toc411148686"/>
+      <w:bookmarkStart w:id="85" w:name="_Toc411151692"/>
       <w:r>
         <w:t xml:space="preserve">How to </w:t>
       </w:r>
@@ -17146,7 +17137,7 @@
       <w:pPr>
         <w:pStyle w:val="Heading3"/>
       </w:pPr>
-      <w:bookmarkStart w:id="86" w:name="_Toc411148687"/>
+      <w:bookmarkStart w:id="86" w:name="_Toc411151693"/>
       <w:r>
         <w:t xml:space="preserve">How to </w:t>
       </w:r>
@@ -17346,7 +17337,7 @@
           </wp:anchor>
         </w:drawing>
       </w:r>
-      <w:bookmarkStart w:id="87" w:name="_Toc411148688"/>
+      <w:bookmarkStart w:id="87" w:name="_Toc411151694"/>
       <w:r>
         <w:t>Report List / Release Backlog</w:t>
       </w:r>
@@ -17376,7 +17367,7 @@
       <w:pPr>
         <w:pStyle w:val="Heading3"/>
       </w:pPr>
-      <w:bookmarkStart w:id="88" w:name="_Toc411148689"/>
+      <w:bookmarkStart w:id="88" w:name="_Toc411151695"/>
       <w:r>
         <w:t>How to read the table’s border</w:t>
       </w:r>
@@ -17613,7 +17604,7 @@
       <w:pPr>
         <w:pStyle w:val="Heading3"/>
       </w:pPr>
-      <w:bookmarkStart w:id="89" w:name="_Toc411148690"/>
+      <w:bookmarkStart w:id="89" w:name="_Toc411151696"/>
       <w:r>
         <w:t xml:space="preserve">How to </w:t>
       </w:r>
@@ -18182,7 +18173,7 @@
           </wp:anchor>
         </w:drawing>
       </w:r>
-      <w:bookmarkStart w:id="106" w:name="_Toc411148691"/>
+      <w:bookmarkStart w:id="106" w:name="_Toc411151697"/>
       <w:proofErr w:type="spellStart"/>
       <w:r>
         <w:t>Burndown</w:t>
@@ -18223,7 +18214,7 @@
       <w:pPr>
         <w:pStyle w:val="Heading3"/>
       </w:pPr>
-      <w:bookmarkStart w:id="107" w:name="_Toc411148692"/>
+      <w:bookmarkStart w:id="107" w:name="_Toc411151698"/>
       <w:r>
         <w:t xml:space="preserve">How to </w:t>
       </w:r>
@@ -19556,7 +19547,7 @@
         <v:path o:extrusionok="f" gradientshapeok="t" o:connecttype="rect"/>
         <o:lock v:ext="edit" aspectratio="t"/>
       </v:shapetype>
-      <v:shape id="_x0000_i1036" type="#_x0000_t75" alt="pomodoro16.png" style="width:16.3pt;height:16.3pt;visibility:visible;mso-wrap-style:square" o:bullet="t">
+      <v:shape id="_x0000_i1031" type="#_x0000_t75" alt="pomodoro16.png" style="width:16.3pt;height:16.3pt;visibility:visible;mso-wrap-style:square" o:bullet="t">
         <v:imagedata r:id="rId1" o:title="pomodoro16"/>
       </v:shape>
     </w:pict>
@@ -24688,7 +24679,7 @@
 </file>
 
 <file path=customXml/itemProps1.xml><?xml version="1.0" encoding="utf-8"?>
-<ds:datastoreItem xmlns:ds="http://schemas.openxmlformats.org/officeDocument/2006/customXml" ds:itemID="{1B71CA9A-B190-4EC4-A026-58D6DCAF2955}">
+<ds:datastoreItem xmlns:ds="http://schemas.openxmlformats.org/officeDocument/2006/customXml" ds:itemID="{7982DB8F-147B-45C6-8D0F-7843F87D5C12}">
   <ds:schemaRefs>
     <ds:schemaRef ds:uri="http://schemas.openxmlformats.org/officeDocument/2006/bibliography"/>
   </ds:schemaRefs>

</xml_diff>